<commit_message>
Alterando o relatório final adicionando as informações sobre a IDE e as instruções
</commit_message>
<xml_diff>
--- a/relatorio/relatório-trabalho-final-aoc.docx
+++ b/relatorio/relatório-trabalho-final-aoc.docx
@@ -803,6 +803,296 @@
     </w:p>
     <w:p>
       <w:pPr>
+        <w:ind w:left="3540" w:firstLine="708"/>
+        <w:rPr>
+          <w:rFonts w:ascii="Arial" w:eastAsia="Arial" w:hAnsi="Arial" w:cs="Arial"/>
+          <w:b/>
+          <w:bCs/>
+        </w:rPr>
+      </w:pPr>
+    </w:p>
+    <w:p>
+      <w:pPr>
+        <w:ind w:left="3540" w:firstLine="708"/>
+        <w:rPr>
+          <w:rFonts w:ascii="Arial" w:eastAsia="Arial" w:hAnsi="Arial" w:cs="Arial"/>
+          <w:b/>
+          <w:bCs/>
+        </w:rPr>
+      </w:pPr>
+    </w:p>
+    <w:p>
+      <w:pPr>
+        <w:ind w:left="3540" w:firstLine="708"/>
+        <w:rPr>
+          <w:rFonts w:ascii="Arial" w:eastAsia="Arial" w:hAnsi="Arial" w:cs="Arial"/>
+          <w:b/>
+          <w:bCs/>
+        </w:rPr>
+      </w:pPr>
+    </w:p>
+    <w:p>
+      <w:pPr>
+        <w:ind w:left="3540" w:firstLine="708"/>
+        <w:rPr>
+          <w:rFonts w:ascii="Arial" w:eastAsia="Arial" w:hAnsi="Arial" w:cs="Arial"/>
+          <w:b/>
+          <w:bCs/>
+        </w:rPr>
+      </w:pPr>
+    </w:p>
+    <w:p>
+      <w:pPr>
+        <w:ind w:left="3540" w:firstLine="708"/>
+        <w:rPr>
+          <w:rFonts w:ascii="Arial" w:eastAsia="Arial" w:hAnsi="Arial" w:cs="Arial"/>
+          <w:b/>
+          <w:bCs/>
+        </w:rPr>
+      </w:pPr>
+    </w:p>
+    <w:p>
+      <w:pPr>
+        <w:ind w:left="3540" w:firstLine="708"/>
+        <w:rPr>
+          <w:rFonts w:ascii="Arial" w:eastAsia="Arial" w:hAnsi="Arial" w:cs="Arial"/>
+          <w:b/>
+          <w:bCs/>
+        </w:rPr>
+      </w:pPr>
+    </w:p>
+    <w:p>
+      <w:pPr>
+        <w:ind w:left="3540" w:firstLine="708"/>
+        <w:rPr>
+          <w:rFonts w:ascii="Arial" w:eastAsia="Arial" w:hAnsi="Arial" w:cs="Arial"/>
+          <w:b/>
+          <w:bCs/>
+        </w:rPr>
+      </w:pPr>
+    </w:p>
+    <w:p>
+      <w:pPr>
+        <w:ind w:left="3540" w:firstLine="708"/>
+        <w:rPr>
+          <w:rFonts w:ascii="Arial" w:eastAsia="Arial" w:hAnsi="Arial" w:cs="Arial"/>
+          <w:b/>
+          <w:bCs/>
+        </w:rPr>
+      </w:pPr>
+    </w:p>
+    <w:p>
+      <w:pPr>
+        <w:ind w:left="3540" w:firstLine="708"/>
+        <w:rPr>
+          <w:rFonts w:ascii="Arial" w:eastAsia="Arial" w:hAnsi="Arial" w:cs="Arial"/>
+          <w:b/>
+          <w:bCs/>
+        </w:rPr>
+      </w:pPr>
+    </w:p>
+    <w:p>
+      <w:pPr>
+        <w:ind w:left="3540" w:firstLine="708"/>
+        <w:rPr>
+          <w:rFonts w:ascii="Arial" w:eastAsia="Arial" w:hAnsi="Arial" w:cs="Arial"/>
+          <w:b/>
+          <w:bCs/>
+        </w:rPr>
+      </w:pPr>
+    </w:p>
+    <w:p>
+      <w:pPr>
+        <w:ind w:left="3540" w:firstLine="708"/>
+        <w:rPr>
+          <w:rFonts w:ascii="Arial" w:eastAsia="Arial" w:hAnsi="Arial" w:cs="Arial"/>
+          <w:b/>
+          <w:bCs/>
+        </w:rPr>
+      </w:pPr>
+    </w:p>
+    <w:p>
+      <w:pPr>
+        <w:ind w:left="3540" w:firstLine="708"/>
+        <w:rPr>
+          <w:rFonts w:ascii="Arial" w:eastAsia="Arial" w:hAnsi="Arial" w:cs="Arial"/>
+          <w:b/>
+          <w:bCs/>
+        </w:rPr>
+      </w:pPr>
+    </w:p>
+    <w:p>
+      <w:pPr>
+        <w:ind w:left="3540" w:firstLine="708"/>
+        <w:rPr>
+          <w:rFonts w:ascii="Arial" w:eastAsia="Arial" w:hAnsi="Arial" w:cs="Arial"/>
+          <w:b/>
+          <w:bCs/>
+        </w:rPr>
+      </w:pPr>
+    </w:p>
+    <w:p>
+      <w:pPr>
+        <w:ind w:left="3540" w:firstLine="708"/>
+        <w:rPr>
+          <w:rFonts w:ascii="Arial" w:eastAsia="Arial" w:hAnsi="Arial" w:cs="Arial"/>
+          <w:b/>
+          <w:bCs/>
+        </w:rPr>
+      </w:pPr>
+    </w:p>
+    <w:p>
+      <w:pPr>
+        <w:ind w:left="3540" w:firstLine="708"/>
+        <w:rPr>
+          <w:rFonts w:ascii="Arial" w:eastAsia="Arial" w:hAnsi="Arial" w:cs="Arial"/>
+          <w:b/>
+          <w:bCs/>
+        </w:rPr>
+      </w:pPr>
+    </w:p>
+    <w:p>
+      <w:pPr>
+        <w:ind w:left="3540" w:firstLine="708"/>
+        <w:rPr>
+          <w:rFonts w:ascii="Arial" w:eastAsia="Arial" w:hAnsi="Arial" w:cs="Arial"/>
+          <w:b/>
+          <w:bCs/>
+        </w:rPr>
+      </w:pPr>
+    </w:p>
+    <w:p>
+      <w:pPr>
+        <w:ind w:left="3540" w:firstLine="708"/>
+        <w:rPr>
+          <w:rFonts w:ascii="Arial" w:eastAsia="Arial" w:hAnsi="Arial" w:cs="Arial"/>
+          <w:b/>
+          <w:bCs/>
+        </w:rPr>
+      </w:pPr>
+    </w:p>
+    <w:p>
+      <w:pPr>
+        <w:ind w:left="3540" w:firstLine="708"/>
+        <w:rPr>
+          <w:rFonts w:ascii="Arial" w:eastAsia="Arial" w:hAnsi="Arial" w:cs="Arial"/>
+          <w:b/>
+          <w:bCs/>
+        </w:rPr>
+      </w:pPr>
+    </w:p>
+    <w:p>
+      <w:pPr>
+        <w:ind w:left="3540" w:firstLine="708"/>
+        <w:rPr>
+          <w:rFonts w:ascii="Arial" w:eastAsia="Arial" w:hAnsi="Arial" w:cs="Arial"/>
+          <w:b/>
+          <w:bCs/>
+        </w:rPr>
+      </w:pPr>
+    </w:p>
+    <w:p>
+      <w:pPr>
+        <w:ind w:left="3540" w:firstLine="708"/>
+        <w:rPr>
+          <w:rFonts w:ascii="Arial" w:eastAsia="Arial" w:hAnsi="Arial" w:cs="Arial"/>
+          <w:b/>
+          <w:bCs/>
+        </w:rPr>
+      </w:pPr>
+    </w:p>
+    <w:p>
+      <w:pPr>
+        <w:ind w:left="3540" w:firstLine="708"/>
+        <w:rPr>
+          <w:rFonts w:ascii="Arial" w:eastAsia="Arial" w:hAnsi="Arial" w:cs="Arial"/>
+          <w:b/>
+          <w:bCs/>
+        </w:rPr>
+      </w:pPr>
+    </w:p>
+    <w:p>
+      <w:pPr>
+        <w:ind w:left="3540" w:firstLine="708"/>
+        <w:rPr>
+          <w:rFonts w:ascii="Arial" w:eastAsia="Arial" w:hAnsi="Arial" w:cs="Arial"/>
+          <w:b/>
+          <w:bCs/>
+        </w:rPr>
+      </w:pPr>
+    </w:p>
+    <w:p>
+      <w:pPr>
+        <w:ind w:left="3540" w:firstLine="708"/>
+        <w:rPr>
+          <w:rFonts w:ascii="Arial" w:eastAsia="Arial" w:hAnsi="Arial" w:cs="Arial"/>
+          <w:b/>
+          <w:bCs/>
+        </w:rPr>
+      </w:pPr>
+    </w:p>
+    <w:p>
+      <w:pPr>
+        <w:ind w:left="3540" w:firstLine="708"/>
+        <w:rPr>
+          <w:rFonts w:ascii="Arial" w:eastAsia="Arial" w:hAnsi="Arial" w:cs="Arial"/>
+          <w:b/>
+          <w:bCs/>
+        </w:rPr>
+      </w:pPr>
+    </w:p>
+    <w:p>
+      <w:pPr>
+        <w:ind w:left="3540" w:firstLine="708"/>
+        <w:rPr>
+          <w:rFonts w:ascii="Arial" w:eastAsia="Arial" w:hAnsi="Arial" w:cs="Arial"/>
+          <w:b/>
+          <w:bCs/>
+        </w:rPr>
+      </w:pPr>
+    </w:p>
+    <w:p>
+      <w:pPr>
+        <w:ind w:left="3540" w:firstLine="708"/>
+        <w:rPr>
+          <w:rFonts w:ascii="Arial" w:eastAsia="Arial" w:hAnsi="Arial" w:cs="Arial"/>
+          <w:b/>
+          <w:bCs/>
+        </w:rPr>
+      </w:pPr>
+    </w:p>
+    <w:p>
+      <w:pPr>
+        <w:ind w:left="3540" w:firstLine="708"/>
+        <w:rPr>
+          <w:rFonts w:ascii="Arial" w:eastAsia="Arial" w:hAnsi="Arial" w:cs="Arial"/>
+          <w:b/>
+          <w:bCs/>
+        </w:rPr>
+      </w:pPr>
+    </w:p>
+    <w:p>
+      <w:pPr>
+        <w:ind w:left="3540" w:firstLine="708"/>
+        <w:rPr>
+          <w:rFonts w:ascii="Arial" w:eastAsia="Arial" w:hAnsi="Arial" w:cs="Arial"/>
+          <w:b/>
+          <w:bCs/>
+        </w:rPr>
+      </w:pPr>
+    </w:p>
+    <w:p>
+      <w:pPr>
+        <w:ind w:left="3540" w:firstLine="708"/>
+        <w:rPr>
+          <w:rFonts w:ascii="Arial" w:eastAsia="Arial" w:hAnsi="Arial" w:cs="Arial"/>
+          <w:b/>
+          <w:bCs/>
+        </w:rPr>
+      </w:pPr>
+    </w:p>
+    <w:p>
+      <w:pPr>
         <w:jc w:val="center"/>
         <w:rPr>
           <w:rFonts w:ascii="Arial" w:eastAsia="Arial" w:hAnsi="Arial" w:cs="Arial"/>
@@ -817,6 +1107,618 @@
           <w:bCs/>
         </w:rPr>
         <w:lastRenderedPageBreak/>
+        <w:t>LISTA DE FIGURAS</w:t>
+      </w:r>
+    </w:p>
+    <w:p>
+      <w:pPr>
+        <w:rPr>
+          <w:rFonts w:ascii="Arial" w:eastAsia="Arial" w:hAnsi="Arial" w:cs="Arial"/>
+        </w:rPr>
+      </w:pPr>
+      <w:r>
+        <w:rPr>
+          <w:rFonts w:ascii="Arial" w:eastAsia="Arial" w:hAnsi="Arial" w:cs="Arial"/>
+        </w:rPr>
+        <w:t>Figura 1 - Flip-Flop D.................................................................................................11</w:t>
+      </w:r>
+    </w:p>
+    <w:p>
+      <w:pPr>
+        <w:ind w:left="3540" w:firstLine="708"/>
+        <w:rPr>
+          <w:rFonts w:ascii="Arial" w:eastAsia="Arial" w:hAnsi="Arial" w:cs="Arial"/>
+          <w:b/>
+          <w:bCs/>
+        </w:rPr>
+      </w:pPr>
+    </w:p>
+    <w:p>
+      <w:pPr>
+        <w:jc w:val="center"/>
+        <w:rPr>
+          <w:rFonts w:ascii="Arial" w:eastAsia="Arial" w:hAnsi="Arial" w:cs="Arial"/>
+          <w:b/>
+          <w:bCs/>
+        </w:rPr>
+      </w:pPr>
+    </w:p>
+    <w:p>
+      <w:pPr>
+        <w:jc w:val="center"/>
+        <w:rPr>
+          <w:rFonts w:ascii="Arial" w:eastAsia="Arial" w:hAnsi="Arial" w:cs="Arial"/>
+          <w:b/>
+          <w:bCs/>
+        </w:rPr>
+      </w:pPr>
+    </w:p>
+    <w:p>
+      <w:pPr>
+        <w:jc w:val="center"/>
+        <w:rPr>
+          <w:rFonts w:ascii="Arial" w:eastAsia="Arial" w:hAnsi="Arial" w:cs="Arial"/>
+          <w:b/>
+          <w:bCs/>
+        </w:rPr>
+      </w:pPr>
+    </w:p>
+    <w:p>
+      <w:pPr>
+        <w:jc w:val="center"/>
+        <w:rPr>
+          <w:rFonts w:ascii="Arial" w:eastAsia="Arial" w:hAnsi="Arial" w:cs="Arial"/>
+          <w:b/>
+          <w:bCs/>
+        </w:rPr>
+      </w:pPr>
+    </w:p>
+    <w:p>
+      <w:pPr>
+        <w:jc w:val="center"/>
+        <w:rPr>
+          <w:rFonts w:ascii="Arial" w:eastAsia="Arial" w:hAnsi="Arial" w:cs="Arial"/>
+          <w:b/>
+          <w:bCs/>
+        </w:rPr>
+      </w:pPr>
+    </w:p>
+    <w:p>
+      <w:pPr>
+        <w:jc w:val="center"/>
+        <w:rPr>
+          <w:rFonts w:ascii="Arial" w:eastAsia="Arial" w:hAnsi="Arial" w:cs="Arial"/>
+          <w:b/>
+          <w:bCs/>
+        </w:rPr>
+      </w:pPr>
+    </w:p>
+    <w:p>
+      <w:pPr>
+        <w:jc w:val="center"/>
+        <w:rPr>
+          <w:rFonts w:ascii="Arial" w:eastAsia="Arial" w:hAnsi="Arial" w:cs="Arial"/>
+          <w:b/>
+          <w:bCs/>
+        </w:rPr>
+      </w:pPr>
+    </w:p>
+    <w:p>
+      <w:pPr>
+        <w:jc w:val="center"/>
+        <w:rPr>
+          <w:rFonts w:ascii="Arial" w:eastAsia="Arial" w:hAnsi="Arial" w:cs="Arial"/>
+          <w:b/>
+          <w:bCs/>
+        </w:rPr>
+      </w:pPr>
+    </w:p>
+    <w:p>
+      <w:pPr>
+        <w:jc w:val="center"/>
+        <w:rPr>
+          <w:rFonts w:ascii="Arial" w:eastAsia="Arial" w:hAnsi="Arial" w:cs="Arial"/>
+          <w:b/>
+          <w:bCs/>
+        </w:rPr>
+      </w:pPr>
+    </w:p>
+    <w:p>
+      <w:pPr>
+        <w:jc w:val="center"/>
+        <w:rPr>
+          <w:rFonts w:ascii="Arial" w:eastAsia="Arial" w:hAnsi="Arial" w:cs="Arial"/>
+          <w:b/>
+          <w:bCs/>
+        </w:rPr>
+      </w:pPr>
+    </w:p>
+    <w:p>
+      <w:pPr>
+        <w:jc w:val="center"/>
+        <w:rPr>
+          <w:rFonts w:ascii="Arial" w:eastAsia="Arial" w:hAnsi="Arial" w:cs="Arial"/>
+          <w:b/>
+          <w:bCs/>
+        </w:rPr>
+      </w:pPr>
+    </w:p>
+    <w:p>
+      <w:pPr>
+        <w:jc w:val="center"/>
+        <w:rPr>
+          <w:rFonts w:ascii="Arial" w:eastAsia="Arial" w:hAnsi="Arial" w:cs="Arial"/>
+          <w:b/>
+          <w:bCs/>
+        </w:rPr>
+      </w:pPr>
+    </w:p>
+    <w:p>
+      <w:pPr>
+        <w:jc w:val="center"/>
+        <w:rPr>
+          <w:rFonts w:ascii="Arial" w:eastAsia="Arial" w:hAnsi="Arial" w:cs="Arial"/>
+          <w:b/>
+          <w:bCs/>
+        </w:rPr>
+      </w:pPr>
+    </w:p>
+    <w:p>
+      <w:pPr>
+        <w:jc w:val="center"/>
+        <w:rPr>
+          <w:rFonts w:ascii="Arial" w:eastAsia="Arial" w:hAnsi="Arial" w:cs="Arial"/>
+          <w:b/>
+          <w:bCs/>
+        </w:rPr>
+      </w:pPr>
+    </w:p>
+    <w:p>
+      <w:pPr>
+        <w:jc w:val="center"/>
+        <w:rPr>
+          <w:rFonts w:ascii="Arial" w:eastAsia="Arial" w:hAnsi="Arial" w:cs="Arial"/>
+          <w:b/>
+          <w:bCs/>
+        </w:rPr>
+      </w:pPr>
+    </w:p>
+    <w:p>
+      <w:pPr>
+        <w:jc w:val="center"/>
+        <w:rPr>
+          <w:rFonts w:ascii="Arial" w:eastAsia="Arial" w:hAnsi="Arial" w:cs="Arial"/>
+          <w:b/>
+          <w:bCs/>
+        </w:rPr>
+      </w:pPr>
+    </w:p>
+    <w:p>
+      <w:pPr>
+        <w:jc w:val="center"/>
+        <w:rPr>
+          <w:rFonts w:ascii="Arial" w:eastAsia="Arial" w:hAnsi="Arial" w:cs="Arial"/>
+          <w:b/>
+          <w:bCs/>
+        </w:rPr>
+      </w:pPr>
+    </w:p>
+    <w:p>
+      <w:pPr>
+        <w:jc w:val="center"/>
+        <w:rPr>
+          <w:rFonts w:ascii="Arial" w:eastAsia="Arial" w:hAnsi="Arial" w:cs="Arial"/>
+          <w:b/>
+          <w:bCs/>
+        </w:rPr>
+      </w:pPr>
+    </w:p>
+    <w:p>
+      <w:pPr>
+        <w:jc w:val="center"/>
+        <w:rPr>
+          <w:rFonts w:ascii="Arial" w:eastAsia="Arial" w:hAnsi="Arial" w:cs="Arial"/>
+          <w:b/>
+          <w:bCs/>
+        </w:rPr>
+      </w:pPr>
+    </w:p>
+    <w:p>
+      <w:pPr>
+        <w:jc w:val="center"/>
+        <w:rPr>
+          <w:rFonts w:ascii="Arial" w:eastAsia="Arial" w:hAnsi="Arial" w:cs="Arial"/>
+          <w:b/>
+          <w:bCs/>
+        </w:rPr>
+      </w:pPr>
+    </w:p>
+    <w:p>
+      <w:pPr>
+        <w:jc w:val="center"/>
+        <w:rPr>
+          <w:rFonts w:ascii="Arial" w:eastAsia="Arial" w:hAnsi="Arial" w:cs="Arial"/>
+          <w:b/>
+          <w:bCs/>
+        </w:rPr>
+      </w:pPr>
+    </w:p>
+    <w:p>
+      <w:pPr>
+        <w:jc w:val="center"/>
+        <w:rPr>
+          <w:rFonts w:ascii="Arial" w:eastAsia="Arial" w:hAnsi="Arial" w:cs="Arial"/>
+          <w:b/>
+          <w:bCs/>
+        </w:rPr>
+      </w:pPr>
+    </w:p>
+    <w:p>
+      <w:pPr>
+        <w:jc w:val="center"/>
+        <w:rPr>
+          <w:rFonts w:ascii="Arial" w:eastAsia="Arial" w:hAnsi="Arial" w:cs="Arial"/>
+          <w:b/>
+          <w:bCs/>
+        </w:rPr>
+      </w:pPr>
+    </w:p>
+    <w:p>
+      <w:pPr>
+        <w:jc w:val="center"/>
+        <w:rPr>
+          <w:rFonts w:ascii="Arial" w:eastAsia="Arial" w:hAnsi="Arial" w:cs="Arial"/>
+          <w:b/>
+          <w:bCs/>
+        </w:rPr>
+      </w:pPr>
+    </w:p>
+    <w:p>
+      <w:pPr>
+        <w:jc w:val="center"/>
+        <w:rPr>
+          <w:rFonts w:ascii="Arial" w:eastAsia="Arial" w:hAnsi="Arial" w:cs="Arial"/>
+          <w:b/>
+          <w:bCs/>
+        </w:rPr>
+      </w:pPr>
+    </w:p>
+    <w:p>
+      <w:pPr>
+        <w:jc w:val="center"/>
+        <w:rPr>
+          <w:rFonts w:ascii="Arial" w:eastAsia="Arial" w:hAnsi="Arial" w:cs="Arial"/>
+          <w:b/>
+          <w:bCs/>
+        </w:rPr>
+      </w:pPr>
+    </w:p>
+    <w:p>
+      <w:pPr>
+        <w:jc w:val="center"/>
+        <w:rPr>
+          <w:rFonts w:ascii="Arial" w:eastAsia="Arial" w:hAnsi="Arial" w:cs="Arial"/>
+          <w:b/>
+          <w:bCs/>
+        </w:rPr>
+      </w:pPr>
+      <w:r>
+        <w:rPr>
+          <w:rFonts w:ascii="Arial" w:eastAsia="Arial" w:hAnsi="Arial" w:cs="Arial"/>
+          <w:b/>
+          <w:bCs/>
+        </w:rPr>
+        <w:lastRenderedPageBreak/>
+        <w:t xml:space="preserve">LISTA DE </w:t>
+      </w:r>
+      <w:r>
+        <w:rPr>
+          <w:rFonts w:ascii="Arial" w:eastAsia="Arial" w:hAnsi="Arial" w:cs="Arial"/>
+          <w:b/>
+          <w:bCs/>
+        </w:rPr>
+        <w:t>TABELAS</w:t>
+      </w:r>
+    </w:p>
+    <w:p>
+      <w:pPr>
+        <w:rPr>
+          <w:rFonts w:ascii="Arial" w:eastAsia="Arial" w:hAnsi="Arial" w:cs="Arial"/>
+        </w:rPr>
+      </w:pPr>
+      <w:r>
+        <w:rPr>
+          <w:rFonts w:ascii="Arial" w:eastAsia="Arial" w:hAnsi="Arial" w:cs="Arial"/>
+        </w:rPr>
+        <w:t>Tabela</w:t>
+      </w:r>
+      <w:r>
+        <w:rPr>
+          <w:rFonts w:ascii="Arial" w:eastAsia="Arial" w:hAnsi="Arial" w:cs="Arial"/>
+        </w:rPr>
+        <w:t xml:space="preserve"> 1 -</w:t>
+      </w:r>
+      <w:r>
+        <w:rPr>
+          <w:rFonts w:ascii="Arial" w:eastAsia="Arial" w:hAnsi="Arial" w:cs="Arial"/>
+        </w:rPr>
+        <w:t xml:space="preserve"> .................</w:t>
+      </w:r>
+      <w:r>
+        <w:rPr>
+          <w:rFonts w:ascii="Arial" w:eastAsia="Arial" w:hAnsi="Arial" w:cs="Arial"/>
+        </w:rPr>
+        <w:t>.................................................................................................11</w:t>
+      </w:r>
+    </w:p>
+    <w:p>
+      <w:pPr>
+        <w:jc w:val="center"/>
+        <w:rPr>
+          <w:rFonts w:ascii="Arial" w:eastAsia="Arial" w:hAnsi="Arial" w:cs="Arial"/>
+          <w:b/>
+          <w:bCs/>
+        </w:rPr>
+      </w:pPr>
+    </w:p>
+    <w:p>
+      <w:pPr>
+        <w:jc w:val="center"/>
+        <w:rPr>
+          <w:rFonts w:ascii="Arial" w:eastAsia="Arial" w:hAnsi="Arial" w:cs="Arial"/>
+          <w:b/>
+          <w:bCs/>
+        </w:rPr>
+      </w:pPr>
+    </w:p>
+    <w:p>
+      <w:pPr>
+        <w:jc w:val="center"/>
+        <w:rPr>
+          <w:rFonts w:ascii="Arial" w:eastAsia="Arial" w:hAnsi="Arial" w:cs="Arial"/>
+          <w:b/>
+          <w:bCs/>
+        </w:rPr>
+      </w:pPr>
+    </w:p>
+    <w:p>
+      <w:pPr>
+        <w:jc w:val="center"/>
+        <w:rPr>
+          <w:rFonts w:ascii="Arial" w:eastAsia="Arial" w:hAnsi="Arial" w:cs="Arial"/>
+          <w:b/>
+          <w:bCs/>
+        </w:rPr>
+      </w:pPr>
+    </w:p>
+    <w:p>
+      <w:pPr>
+        <w:jc w:val="center"/>
+        <w:rPr>
+          <w:rFonts w:ascii="Arial" w:eastAsia="Arial" w:hAnsi="Arial" w:cs="Arial"/>
+          <w:b/>
+          <w:bCs/>
+        </w:rPr>
+      </w:pPr>
+    </w:p>
+    <w:p>
+      <w:pPr>
+        <w:jc w:val="center"/>
+        <w:rPr>
+          <w:rFonts w:ascii="Arial" w:eastAsia="Arial" w:hAnsi="Arial" w:cs="Arial"/>
+          <w:b/>
+          <w:bCs/>
+        </w:rPr>
+      </w:pPr>
+    </w:p>
+    <w:p>
+      <w:pPr>
+        <w:jc w:val="center"/>
+        <w:rPr>
+          <w:rFonts w:ascii="Arial" w:eastAsia="Arial" w:hAnsi="Arial" w:cs="Arial"/>
+          <w:b/>
+          <w:bCs/>
+        </w:rPr>
+      </w:pPr>
+    </w:p>
+    <w:p>
+      <w:pPr>
+        <w:jc w:val="center"/>
+        <w:rPr>
+          <w:rFonts w:ascii="Arial" w:eastAsia="Arial" w:hAnsi="Arial" w:cs="Arial"/>
+          <w:b/>
+          <w:bCs/>
+        </w:rPr>
+      </w:pPr>
+    </w:p>
+    <w:p>
+      <w:pPr>
+        <w:jc w:val="center"/>
+        <w:rPr>
+          <w:rFonts w:ascii="Arial" w:eastAsia="Arial" w:hAnsi="Arial" w:cs="Arial"/>
+          <w:b/>
+          <w:bCs/>
+        </w:rPr>
+      </w:pPr>
+    </w:p>
+    <w:p>
+      <w:pPr>
+        <w:jc w:val="center"/>
+        <w:rPr>
+          <w:rFonts w:ascii="Arial" w:eastAsia="Arial" w:hAnsi="Arial" w:cs="Arial"/>
+          <w:b/>
+          <w:bCs/>
+        </w:rPr>
+      </w:pPr>
+    </w:p>
+    <w:p>
+      <w:pPr>
+        <w:jc w:val="center"/>
+        <w:rPr>
+          <w:rFonts w:ascii="Arial" w:eastAsia="Arial" w:hAnsi="Arial" w:cs="Arial"/>
+          <w:b/>
+          <w:bCs/>
+        </w:rPr>
+      </w:pPr>
+    </w:p>
+    <w:p>
+      <w:pPr>
+        <w:jc w:val="center"/>
+        <w:rPr>
+          <w:rFonts w:ascii="Arial" w:eastAsia="Arial" w:hAnsi="Arial" w:cs="Arial"/>
+          <w:b/>
+          <w:bCs/>
+        </w:rPr>
+      </w:pPr>
+    </w:p>
+    <w:p>
+      <w:pPr>
+        <w:jc w:val="center"/>
+        <w:rPr>
+          <w:rFonts w:ascii="Arial" w:eastAsia="Arial" w:hAnsi="Arial" w:cs="Arial"/>
+          <w:b/>
+          <w:bCs/>
+        </w:rPr>
+      </w:pPr>
+    </w:p>
+    <w:p>
+      <w:pPr>
+        <w:jc w:val="center"/>
+        <w:rPr>
+          <w:rFonts w:ascii="Arial" w:eastAsia="Arial" w:hAnsi="Arial" w:cs="Arial"/>
+          <w:b/>
+          <w:bCs/>
+        </w:rPr>
+      </w:pPr>
+    </w:p>
+    <w:p>
+      <w:pPr>
+        <w:jc w:val="center"/>
+        <w:rPr>
+          <w:rFonts w:ascii="Arial" w:eastAsia="Arial" w:hAnsi="Arial" w:cs="Arial"/>
+          <w:b/>
+          <w:bCs/>
+        </w:rPr>
+      </w:pPr>
+    </w:p>
+    <w:p>
+      <w:pPr>
+        <w:jc w:val="center"/>
+        <w:rPr>
+          <w:rFonts w:ascii="Arial" w:eastAsia="Arial" w:hAnsi="Arial" w:cs="Arial"/>
+          <w:b/>
+          <w:bCs/>
+        </w:rPr>
+      </w:pPr>
+    </w:p>
+    <w:p>
+      <w:pPr>
+        <w:jc w:val="center"/>
+        <w:rPr>
+          <w:rFonts w:ascii="Arial" w:eastAsia="Arial" w:hAnsi="Arial" w:cs="Arial"/>
+          <w:b/>
+          <w:bCs/>
+        </w:rPr>
+      </w:pPr>
+    </w:p>
+    <w:p>
+      <w:pPr>
+        <w:jc w:val="center"/>
+        <w:rPr>
+          <w:rFonts w:ascii="Arial" w:eastAsia="Arial" w:hAnsi="Arial" w:cs="Arial"/>
+          <w:b/>
+          <w:bCs/>
+        </w:rPr>
+      </w:pPr>
+    </w:p>
+    <w:p>
+      <w:pPr>
+        <w:jc w:val="center"/>
+        <w:rPr>
+          <w:rFonts w:ascii="Arial" w:eastAsia="Arial" w:hAnsi="Arial" w:cs="Arial"/>
+          <w:b/>
+          <w:bCs/>
+        </w:rPr>
+      </w:pPr>
+    </w:p>
+    <w:p>
+      <w:pPr>
+        <w:jc w:val="center"/>
+        <w:rPr>
+          <w:rFonts w:ascii="Arial" w:eastAsia="Arial" w:hAnsi="Arial" w:cs="Arial"/>
+          <w:b/>
+          <w:bCs/>
+        </w:rPr>
+      </w:pPr>
+    </w:p>
+    <w:p>
+      <w:pPr>
+        <w:jc w:val="center"/>
+        <w:rPr>
+          <w:rFonts w:ascii="Arial" w:eastAsia="Arial" w:hAnsi="Arial" w:cs="Arial"/>
+          <w:b/>
+          <w:bCs/>
+        </w:rPr>
+      </w:pPr>
+    </w:p>
+    <w:p>
+      <w:pPr>
+        <w:jc w:val="center"/>
+        <w:rPr>
+          <w:rFonts w:ascii="Arial" w:eastAsia="Arial" w:hAnsi="Arial" w:cs="Arial"/>
+          <w:b/>
+          <w:bCs/>
+        </w:rPr>
+      </w:pPr>
+    </w:p>
+    <w:p>
+      <w:pPr>
+        <w:jc w:val="center"/>
+        <w:rPr>
+          <w:rFonts w:ascii="Arial" w:eastAsia="Arial" w:hAnsi="Arial" w:cs="Arial"/>
+          <w:b/>
+          <w:bCs/>
+        </w:rPr>
+      </w:pPr>
+    </w:p>
+    <w:p>
+      <w:pPr>
+        <w:jc w:val="center"/>
+        <w:rPr>
+          <w:rFonts w:ascii="Arial" w:eastAsia="Arial" w:hAnsi="Arial" w:cs="Arial"/>
+          <w:b/>
+          <w:bCs/>
+        </w:rPr>
+      </w:pPr>
+    </w:p>
+    <w:p>
+      <w:pPr>
+        <w:jc w:val="center"/>
+        <w:rPr>
+          <w:rFonts w:ascii="Arial" w:eastAsia="Arial" w:hAnsi="Arial" w:cs="Arial"/>
+          <w:b/>
+          <w:bCs/>
+        </w:rPr>
+      </w:pPr>
+    </w:p>
+    <w:p>
+      <w:pPr>
+        <w:pStyle w:val="1Ttulo"/>
+        <w:rPr>
+          <w:szCs w:val="24"/>
+        </w:rPr>
+      </w:pPr>
+      <w:r>
+        <w:rPr>
+          <w:szCs w:val="24"/>
+        </w:rPr>
+        <w:lastRenderedPageBreak/>
+        <w:t xml:space="preserve">1. </w:t>
+      </w:r>
+      <w:r>
+        <w:rPr>
+          <w:szCs w:val="24"/>
+        </w:rPr>
         <w:t>INTRODUÇÃO</w:t>
       </w:r>
     </w:p>
@@ -1149,20 +2051,851 @@
     </w:p>
     <w:p>
       <w:pPr>
-        <w:ind w:left="3540"/>
-        <w:rPr>
-          <w:rFonts w:ascii="Arial" w:hAnsi="Arial" w:cs="Arial"/>
-          <w:b/>
-          <w:bCs/>
-        </w:rPr>
-      </w:pPr>
-      <w:r>
-        <w:rPr>
-          <w:rFonts w:ascii="Arial" w:hAnsi="Arial" w:cs="Arial"/>
-          <w:b/>
-          <w:bCs/>
+        <w:pStyle w:val="1Ttulo"/>
+        <w:rPr>
+          <w:szCs w:val="24"/>
+        </w:rPr>
+      </w:pPr>
+      <w:r>
+        <w:rPr>
+          <w:szCs w:val="24"/>
         </w:rPr>
         <w:lastRenderedPageBreak/>
+        <w:t>2. ESPECIFICAÇÕES</w:t>
+      </w:r>
+    </w:p>
+    <w:p>
+      <w:pPr>
+        <w:jc w:val="both"/>
+        <w:rPr>
+          <w:rFonts w:ascii="Arial" w:hAnsi="Arial" w:cs="Arial"/>
+          <w:color w:val="000000" w:themeColor="text1"/>
+        </w:rPr>
+      </w:pPr>
+      <w:r>
+        <w:tab/>
+      </w:r>
+      <w:r>
+        <w:rPr>
+          <w:rFonts w:ascii="Arial" w:hAnsi="Arial" w:cs="Arial"/>
+          <w:color w:val="000000" w:themeColor="text1"/>
+        </w:rPr>
+        <w:t>Esta seção descreve as especificações do ambiente de desenvolvimento e o conjunto de instruções utilizadas no projeto.</w:t>
+      </w:r>
+    </w:p>
+    <w:p>
+      <w:pPr>
+        <w:pStyle w:val="2Ttulo"/>
+      </w:pPr>
+      <w:r>
+        <w:t xml:space="preserve">2.1. </w:t>
+      </w:r>
+      <w:r>
+        <w:t>A</w:t>
+      </w:r>
+      <w:r>
+        <w:t>m</w:t>
+      </w:r>
+      <w:r>
+        <w:t>biente de desenvolvimento</w:t>
+      </w:r>
+    </w:p>
+    <w:p>
+      <w:pPr>
+        <w:jc w:val="both"/>
+        <w:rPr>
+          <w:rFonts w:ascii="Arial" w:hAnsi="Arial" w:cs="Arial"/>
+          <w:color w:val="000000" w:themeColor="text1"/>
+        </w:rPr>
+      </w:pPr>
+      <w:r>
+        <w:tab/>
+      </w:r>
+      <w:r>
+        <w:rPr>
+          <w:rFonts w:ascii="Arial" w:hAnsi="Arial" w:cs="Arial"/>
+          <w:color w:val="000000" w:themeColor="text1"/>
+        </w:rPr>
+        <w:t>O desenvolvimento do projeto foi realizado utilizando o Quartus Prime 18.0 Lite Edition, um ambiente integrado para o desenvolvimento de circuitos digitais em FPGA.</w:t>
+      </w:r>
+    </w:p>
+    <w:p>
+      <w:pPr>
+        <w:jc w:val="both"/>
+        <w:rPr>
+          <w:rFonts w:ascii="Arial" w:hAnsi="Arial" w:cs="Arial"/>
+          <w:color w:val="000000" w:themeColor="text1"/>
+        </w:rPr>
+      </w:pPr>
+      <w:r>
+        <w:rPr>
+          <w:rFonts w:ascii="Arial" w:hAnsi="Arial" w:cs="Arial"/>
+          <w:color w:val="000000" w:themeColor="text1"/>
+        </w:rPr>
+        <w:t>O Quartus Prime Lite Edition é uma ferramenta da Intel FPGA, utilizada para design, síntese, simulação e programação de FPGAs. Neste projeto, foi empregado VHDL para a implementação de um processador RISC de 8 bits, permitindo a descrição e a simulação da arquitetura antes da gravação no FPGA. Além disso, o ambiente oferece recursos gráficos para facilitar a configuração e depuração do circuito.</w:t>
+      </w:r>
+    </w:p>
+    <w:p>
+      <w:pPr>
+        <w:pStyle w:val="2Ttulo"/>
+      </w:pPr>
+      <w:r>
+        <w:t>2.2. Conjuto de instruções</w:t>
+      </w:r>
+    </w:p>
+    <w:p>
+      <w:pPr>
+        <w:ind w:firstLine="708"/>
+        <w:jc w:val="both"/>
+        <w:rPr>
+          <w:rFonts w:ascii="Arial" w:hAnsi="Arial" w:cs="Arial"/>
+        </w:rPr>
+      </w:pPr>
+      <w:r>
+        <w:rPr>
+          <w:rFonts w:ascii="Arial" w:hAnsi="Arial" w:cs="Arial"/>
+        </w:rPr>
+        <w:t xml:space="preserve">O processador RISC de 8 bits desenvolvido neste projeto possui um conjunto de instruções organizadas em três formatos principais: Tipo R, Tipo I e Tipo J. Cada instrução segue um padrão de codificação baseado em </w:t>
+      </w:r>
+      <w:proofErr w:type="spellStart"/>
+      <w:r>
+        <w:rPr>
+          <w:rFonts w:ascii="Arial" w:hAnsi="Arial" w:cs="Arial"/>
+        </w:rPr>
+        <w:t>opcodes</w:t>
+      </w:r>
+      <w:proofErr w:type="spellEnd"/>
+      <w:r>
+        <w:rPr>
+          <w:rFonts w:ascii="Arial" w:hAnsi="Arial" w:cs="Arial"/>
+        </w:rPr>
+        <w:t xml:space="preserve"> e operandos, distribuídos em um formato de 8 bits.</w:t>
+      </w:r>
+    </w:p>
+    <w:p>
+      <w:pPr>
+        <w:pStyle w:val="3Ttulo"/>
+      </w:pPr>
+      <w:r>
+        <w:t xml:space="preserve">2.2.1. </w:t>
+      </w:r>
+      <w:r>
+        <w:t xml:space="preserve">Instruções do tipo </w:t>
+      </w:r>
+      <w:r>
+        <w:t>R</w:t>
+      </w:r>
+    </w:p>
+    <w:p>
+      <w:pPr>
+        <w:ind w:firstLine="708"/>
+        <w:jc w:val="both"/>
+        <w:rPr>
+          <w:rFonts w:ascii="Arial" w:hAnsi="Arial" w:cs="Arial"/>
+        </w:rPr>
+      </w:pPr>
+      <w:r>
+        <w:rPr>
+          <w:rFonts w:ascii="Arial" w:hAnsi="Arial" w:cs="Arial"/>
+        </w:rPr>
+        <w:t xml:space="preserve">As instruções do tipo </w:t>
+      </w:r>
+      <w:r>
+        <w:rPr>
+          <w:rFonts w:ascii="Arial" w:hAnsi="Arial" w:cs="Arial"/>
+          <w:bCs/>
+        </w:rPr>
+        <w:t>R</w:t>
+      </w:r>
+      <w:r>
+        <w:rPr>
+          <w:rFonts w:ascii="Arial" w:hAnsi="Arial" w:cs="Arial"/>
+        </w:rPr>
+        <w:t xml:space="preserve"> são utilizadas para operações aritméticas e lógicas entre registradores. Elas seguem o seguinte formato:</w:t>
+      </w:r>
+    </w:p>
+    <w:tbl>
+      <w:tblPr>
+        <w:tblStyle w:val="Tabelacomgrade"/>
+        <w:tblW w:w="0" w:type="auto"/>
+        <w:tblLook w:val="04A0" w:firstRow="1" w:lastRow="0" w:firstColumn="1" w:lastColumn="0" w:noHBand="0" w:noVBand="1"/>
+      </w:tblPr>
+      <w:tblGrid>
+        <w:gridCol w:w="3005"/>
+        <w:gridCol w:w="3005"/>
+        <w:gridCol w:w="3006"/>
+      </w:tblGrid>
+      <w:tr>
+        <w:tc>
+          <w:tcPr>
+            <w:tcW w:w="3005" w:type="dxa"/>
+            <w:shd w:val="clear" w:color="auto" w:fill="BFBFBF" w:themeFill="background1" w:themeFillShade="BF"/>
+          </w:tcPr>
+          <w:p>
+            <w:pPr>
+              <w:jc w:val="center"/>
+              <w:rPr>
+                <w:rFonts w:ascii="Arial" w:hAnsi="Arial" w:cs="Arial"/>
+                <w:color w:val="000000" w:themeColor="text1"/>
+              </w:rPr>
+            </w:pPr>
+            <w:proofErr w:type="spellStart"/>
+            <w:r>
+              <w:rPr>
+                <w:rFonts w:ascii="Arial" w:hAnsi="Arial" w:cs="Arial"/>
+                <w:color w:val="000000" w:themeColor="text1"/>
+              </w:rPr>
+              <w:t>Opcode</w:t>
+            </w:r>
+            <w:proofErr w:type="spellEnd"/>
+          </w:p>
+        </w:tc>
+        <w:tc>
+          <w:tcPr>
+            <w:tcW w:w="3005" w:type="dxa"/>
+            <w:shd w:val="clear" w:color="auto" w:fill="BFBFBF" w:themeFill="background1" w:themeFillShade="BF"/>
+          </w:tcPr>
+          <w:p>
+            <w:pPr>
+              <w:jc w:val="center"/>
+              <w:rPr>
+                <w:rFonts w:ascii="Arial" w:hAnsi="Arial" w:cs="Arial"/>
+              </w:rPr>
+            </w:pPr>
+            <w:proofErr w:type="spellStart"/>
+            <w:r>
+              <w:rPr>
+                <w:rFonts w:ascii="Arial" w:hAnsi="Arial" w:cs="Arial"/>
+              </w:rPr>
+              <w:t>rs</w:t>
+            </w:r>
+            <w:proofErr w:type="spellEnd"/>
+          </w:p>
+        </w:tc>
+        <w:tc>
+          <w:tcPr>
+            <w:tcW w:w="3006" w:type="dxa"/>
+            <w:shd w:val="clear" w:color="auto" w:fill="BFBFBF" w:themeFill="background1" w:themeFillShade="BF"/>
+          </w:tcPr>
+          <w:p>
+            <w:pPr>
+              <w:jc w:val="center"/>
+              <w:rPr>
+                <w:rFonts w:ascii="Arial" w:hAnsi="Arial" w:cs="Arial"/>
+              </w:rPr>
+            </w:pPr>
+            <w:proofErr w:type="spellStart"/>
+            <w:r>
+              <w:rPr>
+                <w:rFonts w:ascii="Arial" w:hAnsi="Arial" w:cs="Arial"/>
+              </w:rPr>
+              <w:t>rt</w:t>
+            </w:r>
+            <w:proofErr w:type="spellEnd"/>
+          </w:p>
+        </w:tc>
+      </w:tr>
+      <w:tr>
+        <w:tc>
+          <w:tcPr>
+            <w:tcW w:w="3005" w:type="dxa"/>
+          </w:tcPr>
+          <w:p>
+            <w:pPr>
+              <w:jc w:val="center"/>
+              <w:rPr>
+                <w:rFonts w:ascii="Arial" w:hAnsi="Arial" w:cs="Arial"/>
+              </w:rPr>
+            </w:pPr>
+            <w:r>
+              <w:rPr>
+                <w:rFonts w:ascii="Arial" w:hAnsi="Arial" w:cs="Arial"/>
+              </w:rPr>
+              <w:t>7 - 5</w:t>
+            </w:r>
+          </w:p>
+        </w:tc>
+        <w:tc>
+          <w:tcPr>
+            <w:tcW w:w="3005" w:type="dxa"/>
+          </w:tcPr>
+          <w:p>
+            <w:pPr>
+              <w:jc w:val="center"/>
+              <w:rPr>
+                <w:rFonts w:ascii="Arial" w:hAnsi="Arial" w:cs="Arial"/>
+              </w:rPr>
+            </w:pPr>
+            <w:r>
+              <w:rPr>
+                <w:rFonts w:ascii="Arial" w:hAnsi="Arial" w:cs="Arial"/>
+              </w:rPr>
+              <w:t>4 - 3</w:t>
+            </w:r>
+          </w:p>
+        </w:tc>
+        <w:tc>
+          <w:tcPr>
+            <w:tcW w:w="3006" w:type="dxa"/>
+          </w:tcPr>
+          <w:p>
+            <w:pPr>
+              <w:jc w:val="center"/>
+              <w:rPr>
+                <w:rFonts w:ascii="Arial" w:hAnsi="Arial" w:cs="Arial"/>
+              </w:rPr>
+            </w:pPr>
+            <w:r>
+              <w:rPr>
+                <w:rFonts w:ascii="Arial" w:hAnsi="Arial" w:cs="Arial"/>
+              </w:rPr>
+              <w:t>2 - 1</w:t>
+            </w:r>
+          </w:p>
+        </w:tc>
+      </w:tr>
+      <w:tr>
+        <w:tc>
+          <w:tcPr>
+            <w:tcW w:w="3005" w:type="dxa"/>
+          </w:tcPr>
+          <w:p>
+            <w:pPr>
+              <w:jc w:val="center"/>
+              <w:rPr>
+                <w:rFonts w:ascii="Arial" w:hAnsi="Arial" w:cs="Arial"/>
+              </w:rPr>
+            </w:pPr>
+            <w:r>
+              <w:rPr>
+                <w:rFonts w:ascii="Arial" w:hAnsi="Arial" w:cs="Arial"/>
+              </w:rPr>
+              <w:t>3 bits</w:t>
+            </w:r>
+          </w:p>
+        </w:tc>
+        <w:tc>
+          <w:tcPr>
+            <w:tcW w:w="3005" w:type="dxa"/>
+          </w:tcPr>
+          <w:p>
+            <w:pPr>
+              <w:jc w:val="center"/>
+              <w:rPr>
+                <w:rFonts w:ascii="Arial" w:hAnsi="Arial" w:cs="Arial"/>
+              </w:rPr>
+            </w:pPr>
+            <w:r>
+              <w:rPr>
+                <w:rFonts w:ascii="Arial" w:hAnsi="Arial" w:cs="Arial"/>
+              </w:rPr>
+              <w:t>2 bits</w:t>
+            </w:r>
+          </w:p>
+        </w:tc>
+        <w:tc>
+          <w:tcPr>
+            <w:tcW w:w="3006" w:type="dxa"/>
+          </w:tcPr>
+          <w:p>
+            <w:pPr>
+              <w:jc w:val="center"/>
+              <w:rPr>
+                <w:rFonts w:ascii="Arial" w:hAnsi="Arial" w:cs="Arial"/>
+              </w:rPr>
+            </w:pPr>
+            <w:r>
+              <w:rPr>
+                <w:rFonts w:ascii="Arial" w:hAnsi="Arial" w:cs="Arial"/>
+              </w:rPr>
+              <w:t>2 bits</w:t>
+            </w:r>
+          </w:p>
+        </w:tc>
+      </w:tr>
+    </w:tbl>
+    <w:p>
+      <w:pPr>
+        <w:jc w:val="both"/>
+        <w:rPr>
+          <w:rFonts w:ascii="Arial" w:hAnsi="Arial" w:cs="Arial"/>
+        </w:rPr>
+      </w:pPr>
+    </w:p>
+    <w:p>
+      <w:pPr>
+        <w:pStyle w:val="3Ttulo"/>
+      </w:pPr>
+      <w:r>
+        <w:t>2.2.2.</w:t>
+      </w:r>
+      <w:r>
+        <w:t xml:space="preserve"> </w:t>
+      </w:r>
+      <w:r>
+        <w:t>I</w:t>
+      </w:r>
+      <w:r>
+        <w:t xml:space="preserve">nstruções do tipo </w:t>
+      </w:r>
+      <w:r>
+        <w:t>I</w:t>
+      </w:r>
+    </w:p>
+    <w:p>
+      <w:pPr>
+        <w:ind w:firstLine="708"/>
+        <w:jc w:val="both"/>
+        <w:rPr>
+          <w:rFonts w:ascii="Arial" w:hAnsi="Arial" w:cs="Arial"/>
+        </w:rPr>
+      </w:pPr>
+      <w:r>
+        <w:rPr>
+          <w:rFonts w:ascii="Arial" w:hAnsi="Arial" w:cs="Arial"/>
+        </w:rPr>
+        <w:t>As instruções do tipo I realizam operações que envolvem constantes imediatas ou acesso à memória. Elas são divididas em dois formatos:</w:t>
+      </w:r>
+    </w:p>
+    <w:tbl>
+      <w:tblPr>
+        <w:tblStyle w:val="Tabelacomgrade"/>
+        <w:tblW w:w="9067" w:type="dxa"/>
+        <w:tblLook w:val="04A0" w:firstRow="1" w:lastRow="0" w:firstColumn="1" w:lastColumn="0" w:noHBand="0" w:noVBand="1"/>
+      </w:tblPr>
+      <w:tblGrid>
+        <w:gridCol w:w="2951"/>
+        <w:gridCol w:w="2938"/>
+        <w:gridCol w:w="3178"/>
+      </w:tblGrid>
+      <w:tr>
+        <w:tc>
+          <w:tcPr>
+            <w:tcW w:w="2951" w:type="dxa"/>
+            <w:shd w:val="clear" w:color="auto" w:fill="BFBFBF" w:themeFill="background1" w:themeFillShade="BF"/>
+          </w:tcPr>
+          <w:p>
+            <w:pPr>
+              <w:jc w:val="center"/>
+              <w:rPr>
+                <w:rFonts w:ascii="Arial" w:hAnsi="Arial" w:cs="Arial"/>
+                <w:color w:val="000000" w:themeColor="text1"/>
+              </w:rPr>
+            </w:pPr>
+            <w:proofErr w:type="spellStart"/>
+            <w:r>
+              <w:rPr>
+                <w:rFonts w:ascii="Arial" w:hAnsi="Arial" w:cs="Arial"/>
+                <w:color w:val="000000" w:themeColor="text1"/>
+              </w:rPr>
+              <w:t>Opcode</w:t>
+            </w:r>
+            <w:proofErr w:type="spellEnd"/>
+          </w:p>
+        </w:tc>
+        <w:tc>
+          <w:tcPr>
+            <w:tcW w:w="2938" w:type="dxa"/>
+            <w:shd w:val="clear" w:color="auto" w:fill="BFBFBF" w:themeFill="background1" w:themeFillShade="BF"/>
+          </w:tcPr>
+          <w:p>
+            <w:pPr>
+              <w:jc w:val="center"/>
+              <w:rPr>
+                <w:rFonts w:ascii="Arial" w:hAnsi="Arial" w:cs="Arial"/>
+              </w:rPr>
+            </w:pPr>
+            <w:proofErr w:type="spellStart"/>
+            <w:r>
+              <w:rPr>
+                <w:rFonts w:ascii="Arial" w:hAnsi="Arial" w:cs="Arial"/>
+              </w:rPr>
+              <w:t>rs</w:t>
+            </w:r>
+            <w:proofErr w:type="spellEnd"/>
+          </w:p>
+        </w:tc>
+        <w:tc>
+          <w:tcPr>
+            <w:tcW w:w="3178" w:type="dxa"/>
+            <w:shd w:val="clear" w:color="auto" w:fill="BFBFBF" w:themeFill="background1" w:themeFillShade="BF"/>
+          </w:tcPr>
+          <w:p>
+            <w:pPr>
+              <w:jc w:val="center"/>
+              <w:rPr>
+                <w:rFonts w:ascii="Arial" w:hAnsi="Arial" w:cs="Arial"/>
+              </w:rPr>
+            </w:pPr>
+            <w:proofErr w:type="spellStart"/>
+            <w:r>
+              <w:rPr>
+                <w:rFonts w:ascii="Arial" w:hAnsi="Arial" w:cs="Arial"/>
+              </w:rPr>
+              <w:t>Immediate</w:t>
+            </w:r>
+            <w:proofErr w:type="spellEnd"/>
+          </w:p>
+        </w:tc>
+      </w:tr>
+      <w:tr>
+        <w:tc>
+          <w:tcPr>
+            <w:tcW w:w="2951" w:type="dxa"/>
+          </w:tcPr>
+          <w:p>
+            <w:pPr>
+              <w:jc w:val="center"/>
+              <w:rPr>
+                <w:rFonts w:ascii="Arial" w:hAnsi="Arial" w:cs="Arial"/>
+              </w:rPr>
+            </w:pPr>
+            <w:r>
+              <w:rPr>
+                <w:rFonts w:ascii="Arial" w:hAnsi="Arial" w:cs="Arial"/>
+              </w:rPr>
+              <w:t>7 - 5</w:t>
+            </w:r>
+          </w:p>
+        </w:tc>
+        <w:tc>
+          <w:tcPr>
+            <w:tcW w:w="2938" w:type="dxa"/>
+          </w:tcPr>
+          <w:p>
+            <w:pPr>
+              <w:jc w:val="center"/>
+              <w:rPr>
+                <w:rFonts w:ascii="Arial" w:hAnsi="Arial" w:cs="Arial"/>
+              </w:rPr>
+            </w:pPr>
+            <w:r>
+              <w:rPr>
+                <w:rFonts w:ascii="Arial" w:hAnsi="Arial" w:cs="Arial"/>
+              </w:rPr>
+              <w:t>4 - 3</w:t>
+            </w:r>
+          </w:p>
+        </w:tc>
+        <w:tc>
+          <w:tcPr>
+            <w:tcW w:w="3178" w:type="dxa"/>
+          </w:tcPr>
+          <w:p>
+            <w:pPr>
+              <w:jc w:val="center"/>
+              <w:rPr>
+                <w:rFonts w:ascii="Arial" w:hAnsi="Arial" w:cs="Arial"/>
+              </w:rPr>
+            </w:pPr>
+            <w:r>
+              <w:rPr>
+                <w:rFonts w:ascii="Arial" w:hAnsi="Arial" w:cs="Arial"/>
+              </w:rPr>
+              <w:t xml:space="preserve">2 - </w:t>
+            </w:r>
+            <w:r>
+              <w:rPr>
+                <w:rFonts w:ascii="Arial" w:hAnsi="Arial" w:cs="Arial"/>
+              </w:rPr>
+              <w:t>0</w:t>
+            </w:r>
+          </w:p>
+        </w:tc>
+      </w:tr>
+      <w:tr>
+        <w:tc>
+          <w:tcPr>
+            <w:tcW w:w="2951" w:type="dxa"/>
+          </w:tcPr>
+          <w:p>
+            <w:pPr>
+              <w:jc w:val="center"/>
+              <w:rPr>
+                <w:rFonts w:ascii="Arial" w:hAnsi="Arial" w:cs="Arial"/>
+              </w:rPr>
+            </w:pPr>
+            <w:r>
+              <w:rPr>
+                <w:rFonts w:ascii="Arial" w:hAnsi="Arial" w:cs="Arial"/>
+              </w:rPr>
+              <w:t>3 bits</w:t>
+            </w:r>
+          </w:p>
+        </w:tc>
+        <w:tc>
+          <w:tcPr>
+            <w:tcW w:w="2938" w:type="dxa"/>
+          </w:tcPr>
+          <w:p>
+            <w:pPr>
+              <w:jc w:val="center"/>
+              <w:rPr>
+                <w:rFonts w:ascii="Arial" w:hAnsi="Arial" w:cs="Arial"/>
+              </w:rPr>
+            </w:pPr>
+            <w:r>
+              <w:rPr>
+                <w:rFonts w:ascii="Arial" w:hAnsi="Arial" w:cs="Arial"/>
+              </w:rPr>
+              <w:t>2 bits</w:t>
+            </w:r>
+          </w:p>
+        </w:tc>
+        <w:tc>
+          <w:tcPr>
+            <w:tcW w:w="3178" w:type="dxa"/>
+          </w:tcPr>
+          <w:p>
+            <w:pPr>
+              <w:jc w:val="center"/>
+              <w:rPr>
+                <w:rFonts w:ascii="Arial" w:hAnsi="Arial" w:cs="Arial"/>
+              </w:rPr>
+            </w:pPr>
+            <w:r>
+              <w:rPr>
+                <w:rFonts w:ascii="Arial" w:hAnsi="Arial" w:cs="Arial"/>
+              </w:rPr>
+              <w:t>3</w:t>
+            </w:r>
+            <w:r>
+              <w:rPr>
+                <w:rFonts w:ascii="Arial" w:hAnsi="Arial" w:cs="Arial"/>
+              </w:rPr>
+              <w:t xml:space="preserve"> bits</w:t>
+            </w:r>
+          </w:p>
+        </w:tc>
+      </w:tr>
+    </w:tbl>
+    <w:p>
+      <w:pPr>
+        <w:pStyle w:val="3Ttulo"/>
+      </w:pPr>
+    </w:p>
+    <w:p>
+      <w:pPr>
+        <w:pStyle w:val="3Ttulo"/>
+      </w:pPr>
+      <w:r>
+        <w:t>2.2.3.</w:t>
+      </w:r>
+      <w:r>
+        <w:t xml:space="preserve"> </w:t>
+      </w:r>
+      <w:r>
+        <w:t>I</w:t>
+      </w:r>
+      <w:r>
+        <w:t xml:space="preserve">nstruções do tipo </w:t>
+      </w:r>
+      <w:r>
+        <w:t>J</w:t>
+      </w:r>
+    </w:p>
+    <w:p>
+      <w:pPr>
+        <w:ind w:firstLine="708"/>
+        <w:jc w:val="both"/>
+        <w:rPr>
+          <w:rFonts w:ascii="Arial" w:hAnsi="Arial" w:cs="Arial"/>
+        </w:rPr>
+      </w:pPr>
+      <w:r>
+        <w:rPr>
+          <w:rFonts w:ascii="Arial" w:hAnsi="Arial" w:cs="Arial"/>
+        </w:rPr>
+        <w:t>As instruções do tipo J (Jump) são usadas para saltos incondicionais no programa, modificando diretamente o contador de programa (PC).</w:t>
+      </w:r>
+    </w:p>
+    <w:tbl>
+      <w:tblPr>
+        <w:tblStyle w:val="Tabelacomgrade"/>
+        <w:tblW w:w="9067" w:type="dxa"/>
+        <w:tblLook w:val="04A0" w:firstRow="1" w:lastRow="0" w:firstColumn="1" w:lastColumn="0" w:noHBand="0" w:noVBand="1"/>
+      </w:tblPr>
+      <w:tblGrid>
+        <w:gridCol w:w="4531"/>
+        <w:gridCol w:w="4536"/>
+      </w:tblGrid>
+      <w:tr>
+        <w:tc>
+          <w:tcPr>
+            <w:tcW w:w="4531" w:type="dxa"/>
+            <w:shd w:val="clear" w:color="auto" w:fill="BFBFBF" w:themeFill="background1" w:themeFillShade="BF"/>
+          </w:tcPr>
+          <w:p>
+            <w:pPr>
+              <w:jc w:val="center"/>
+              <w:rPr>
+                <w:rFonts w:ascii="Arial" w:hAnsi="Arial" w:cs="Arial"/>
+                <w:color w:val="000000" w:themeColor="text1"/>
+              </w:rPr>
+            </w:pPr>
+            <w:proofErr w:type="spellStart"/>
+            <w:r>
+              <w:rPr>
+                <w:rFonts w:ascii="Arial" w:hAnsi="Arial" w:cs="Arial"/>
+                <w:color w:val="000000" w:themeColor="text1"/>
+              </w:rPr>
+              <w:t>Opcode</w:t>
+            </w:r>
+            <w:proofErr w:type="spellEnd"/>
+          </w:p>
+        </w:tc>
+        <w:tc>
+          <w:tcPr>
+            <w:tcW w:w="4536" w:type="dxa"/>
+            <w:shd w:val="clear" w:color="auto" w:fill="BFBFBF" w:themeFill="background1" w:themeFillShade="BF"/>
+          </w:tcPr>
+          <w:p>
+            <w:pPr>
+              <w:jc w:val="center"/>
+              <w:rPr>
+                <w:rFonts w:ascii="Arial" w:hAnsi="Arial" w:cs="Arial"/>
+              </w:rPr>
+            </w:pPr>
+            <w:r>
+              <w:rPr>
+                <w:rFonts w:ascii="Arial" w:hAnsi="Arial" w:cs="Arial"/>
+              </w:rPr>
+              <w:t>Adress</w:t>
+            </w:r>
+          </w:p>
+        </w:tc>
+      </w:tr>
+      <w:tr>
+        <w:tc>
+          <w:tcPr>
+            <w:tcW w:w="4531" w:type="dxa"/>
+          </w:tcPr>
+          <w:p>
+            <w:pPr>
+              <w:jc w:val="center"/>
+              <w:rPr>
+                <w:rFonts w:ascii="Arial" w:hAnsi="Arial" w:cs="Arial"/>
+              </w:rPr>
+            </w:pPr>
+            <w:r>
+              <w:rPr>
+                <w:rFonts w:ascii="Arial" w:hAnsi="Arial" w:cs="Arial"/>
+              </w:rPr>
+              <w:t>7 - 5</w:t>
+            </w:r>
+          </w:p>
+        </w:tc>
+        <w:tc>
+          <w:tcPr>
+            <w:tcW w:w="4536" w:type="dxa"/>
+          </w:tcPr>
+          <w:p>
+            <w:pPr>
+              <w:jc w:val="center"/>
+              <w:rPr>
+                <w:rFonts w:ascii="Arial" w:hAnsi="Arial" w:cs="Arial"/>
+              </w:rPr>
+            </w:pPr>
+            <w:r>
+              <w:rPr>
+                <w:rFonts w:ascii="Arial" w:hAnsi="Arial" w:cs="Arial"/>
+              </w:rPr>
+              <w:t xml:space="preserve">4 - </w:t>
+            </w:r>
+            <w:r>
+              <w:rPr>
+                <w:rFonts w:ascii="Arial" w:hAnsi="Arial" w:cs="Arial"/>
+              </w:rPr>
+              <w:t>0</w:t>
+            </w:r>
+          </w:p>
+        </w:tc>
+      </w:tr>
+      <w:tr>
+        <w:tc>
+          <w:tcPr>
+            <w:tcW w:w="4531" w:type="dxa"/>
+          </w:tcPr>
+          <w:p>
+            <w:pPr>
+              <w:jc w:val="center"/>
+              <w:rPr>
+                <w:rFonts w:ascii="Arial" w:hAnsi="Arial" w:cs="Arial"/>
+              </w:rPr>
+            </w:pPr>
+            <w:r>
+              <w:rPr>
+                <w:rFonts w:ascii="Arial" w:hAnsi="Arial" w:cs="Arial"/>
+              </w:rPr>
+              <w:t>3 bits</w:t>
+            </w:r>
+          </w:p>
+        </w:tc>
+        <w:tc>
+          <w:tcPr>
+            <w:tcW w:w="4536" w:type="dxa"/>
+          </w:tcPr>
+          <w:p>
+            <w:pPr>
+              <w:jc w:val="center"/>
+              <w:rPr>
+                <w:rFonts w:ascii="Arial" w:hAnsi="Arial" w:cs="Arial"/>
+              </w:rPr>
+            </w:pPr>
+            <w:r>
+              <w:rPr>
+                <w:rFonts w:ascii="Arial" w:hAnsi="Arial" w:cs="Arial"/>
+              </w:rPr>
+              <w:t>5</w:t>
+            </w:r>
+            <w:r>
+              <w:rPr>
+                <w:rFonts w:ascii="Arial" w:hAnsi="Arial" w:cs="Arial"/>
+              </w:rPr>
+              <w:t xml:space="preserve"> bits</w:t>
+            </w:r>
+          </w:p>
+        </w:tc>
+      </w:tr>
+    </w:tbl>
+    <w:p>
+      <w:pPr>
+        <w:pStyle w:val="1Ttulo"/>
+      </w:pPr>
+      <w:r>
+        <w:lastRenderedPageBreak/>
+        <w:t>3. Construção do processador</w:t>
+      </w:r>
+    </w:p>
+    <w:p>
+      <w:pPr>
+        <w:pStyle w:val="1Ttulo"/>
+      </w:pPr>
+    </w:p>
+    <w:p>
+      <w:pPr>
+        <w:pStyle w:val="1Ttulo"/>
+      </w:pPr>
+      <w:r>
+        <w:t>4.</w:t>
+      </w:r>
+      <w:r>
+        <w:t xml:space="preserve"> simulações</w:t>
+      </w:r>
+    </w:p>
+    <w:p>
+      <w:pPr>
+        <w:pStyle w:val="1Ttulo"/>
+      </w:pPr>
+    </w:p>
+    <w:p>
+      <w:pPr>
+        <w:pStyle w:val="1Ttulo"/>
+      </w:pPr>
+      <w:r>
+        <w:t xml:space="preserve">5. </w:t>
+      </w:r>
+      <w:r>
         <w:t>CONCLUSÃO</w:t>
       </w:r>
     </w:p>
@@ -1396,81 +3129,19 @@
     </w:p>
     <w:p>
       <w:pPr>
-        <w:jc w:val="center"/>
-        <w:rPr>
-          <w:rFonts w:ascii="Arial" w:hAnsi="Arial" w:cs="Arial"/>
-          <w:b/>
-          <w:bCs/>
-        </w:rPr>
-      </w:pPr>
-    </w:p>
-    <w:p>
-      <w:pPr>
-        <w:jc w:val="center"/>
-        <w:rPr>
-          <w:rFonts w:ascii="Arial" w:hAnsi="Arial" w:cs="Arial"/>
-          <w:b/>
-          <w:bCs/>
-        </w:rPr>
-      </w:pPr>
-    </w:p>
-    <w:p>
-      <w:pPr>
-        <w:jc w:val="center"/>
-        <w:rPr>
-          <w:rFonts w:ascii="Arial" w:hAnsi="Arial" w:cs="Arial"/>
-          <w:b/>
-          <w:bCs/>
-        </w:rPr>
-      </w:pPr>
-    </w:p>
-    <w:p>
-      <w:pPr>
-        <w:jc w:val="center"/>
-        <w:rPr>
-          <w:rFonts w:ascii="Arial" w:hAnsi="Arial" w:cs="Arial"/>
-          <w:b/>
-          <w:bCs/>
-        </w:rPr>
-      </w:pPr>
-    </w:p>
-    <w:p>
-      <w:pPr>
-        <w:jc w:val="center"/>
-        <w:rPr>
-          <w:rFonts w:ascii="Arial" w:hAnsi="Arial" w:cs="Arial"/>
-          <w:b/>
-          <w:bCs/>
-        </w:rPr>
-      </w:pPr>
-    </w:p>
-    <w:p>
-      <w:pPr>
-        <w:jc w:val="center"/>
-        <w:rPr>
-          <w:rFonts w:ascii="Arial" w:hAnsi="Arial" w:cs="Arial"/>
-          <w:b/>
-          <w:bCs/>
-        </w:rPr>
-      </w:pPr>
-      <w:r>
-        <w:rPr>
-          <w:rFonts w:ascii="Arial" w:hAnsi="Arial" w:cs="Arial"/>
-          <w:b/>
-          <w:bCs/>
-        </w:rPr>
+        <w:pStyle w:val="1Ttulo"/>
+      </w:pPr>
+      <w:r>
         <w:lastRenderedPageBreak/>
+        <w:t xml:space="preserve">6. </w:t>
+      </w:r>
+      <w:r>
         <w:t>REFERÊNCIAS</w:t>
       </w:r>
     </w:p>
     <w:p>
       <w:pPr>
-        <w:jc w:val="center"/>
-        <w:rPr>
-          <w:rFonts w:ascii="Arial" w:hAnsi="Arial" w:cs="Arial"/>
-          <w:b/>
-          <w:bCs/>
-        </w:rPr>
+        <w:pStyle w:val="1Ttulo"/>
       </w:pPr>
     </w:p>
     <w:p>
@@ -1827,6 +3498,95 @@
     </w:lvl>
   </w:abstractNum>
   <w:abstractNum w:abstractNumId="1" w15:restartNumberingAfterBreak="0">
+    <w:nsid w:val="50BA271B"/>
+    <w:multiLevelType w:val="hybridMultilevel"/>
+    <w:tmpl w:val="073CDE1C"/>
+    <w:lvl w:ilvl="0" w:tplc="0416000F">
+      <w:start w:val="1"/>
+      <w:numFmt w:val="decimal"/>
+      <w:lvlText w:val="%1."/>
+      <w:lvlJc w:val="left"/>
+      <w:pPr>
+        <w:ind w:left="720" w:hanging="360"/>
+      </w:pPr>
+      <w:rPr>
+        <w:rFonts w:hint="default"/>
+      </w:rPr>
+    </w:lvl>
+    <w:lvl w:ilvl="1" w:tplc="04160019" w:tentative="1">
+      <w:start w:val="1"/>
+      <w:numFmt w:val="lowerLetter"/>
+      <w:lvlText w:val="%2."/>
+      <w:lvlJc w:val="left"/>
+      <w:pPr>
+        <w:ind w:left="1440" w:hanging="360"/>
+      </w:pPr>
+    </w:lvl>
+    <w:lvl w:ilvl="2" w:tplc="0416001B" w:tentative="1">
+      <w:start w:val="1"/>
+      <w:numFmt w:val="lowerRoman"/>
+      <w:lvlText w:val="%3."/>
+      <w:lvlJc w:val="right"/>
+      <w:pPr>
+        <w:ind w:left="2160" w:hanging="180"/>
+      </w:pPr>
+    </w:lvl>
+    <w:lvl w:ilvl="3" w:tplc="0416000F" w:tentative="1">
+      <w:start w:val="1"/>
+      <w:numFmt w:val="decimal"/>
+      <w:lvlText w:val="%4."/>
+      <w:lvlJc w:val="left"/>
+      <w:pPr>
+        <w:ind w:left="2880" w:hanging="360"/>
+      </w:pPr>
+    </w:lvl>
+    <w:lvl w:ilvl="4" w:tplc="04160019" w:tentative="1">
+      <w:start w:val="1"/>
+      <w:numFmt w:val="lowerLetter"/>
+      <w:lvlText w:val="%5."/>
+      <w:lvlJc w:val="left"/>
+      <w:pPr>
+        <w:ind w:left="3600" w:hanging="360"/>
+      </w:pPr>
+    </w:lvl>
+    <w:lvl w:ilvl="5" w:tplc="0416001B" w:tentative="1">
+      <w:start w:val="1"/>
+      <w:numFmt w:val="lowerRoman"/>
+      <w:lvlText w:val="%6."/>
+      <w:lvlJc w:val="right"/>
+      <w:pPr>
+        <w:ind w:left="4320" w:hanging="180"/>
+      </w:pPr>
+    </w:lvl>
+    <w:lvl w:ilvl="6" w:tplc="0416000F" w:tentative="1">
+      <w:start w:val="1"/>
+      <w:numFmt w:val="decimal"/>
+      <w:lvlText w:val="%7."/>
+      <w:lvlJc w:val="left"/>
+      <w:pPr>
+        <w:ind w:left="5040" w:hanging="360"/>
+      </w:pPr>
+    </w:lvl>
+    <w:lvl w:ilvl="7" w:tplc="04160019" w:tentative="1">
+      <w:start w:val="1"/>
+      <w:numFmt w:val="lowerLetter"/>
+      <w:lvlText w:val="%8."/>
+      <w:lvlJc w:val="left"/>
+      <w:pPr>
+        <w:ind w:left="5760" w:hanging="360"/>
+      </w:pPr>
+    </w:lvl>
+    <w:lvl w:ilvl="8" w:tplc="0416001B" w:tentative="1">
+      <w:start w:val="1"/>
+      <w:numFmt w:val="lowerRoman"/>
+      <w:lvlText w:val="%9."/>
+      <w:lvlJc w:val="right"/>
+      <w:pPr>
+        <w:ind w:left="6480" w:hanging="180"/>
+      </w:pPr>
+    </w:lvl>
+  </w:abstractNum>
+  <w:abstractNum w:abstractNumId="2" w15:restartNumberingAfterBreak="0">
     <w:nsid w:val="750E5DBD"/>
     <w:multiLevelType w:val="hybridMultilevel"/>
     <w:tmpl w:val="E7462E80"/>
@@ -1912,7 +3672,7 @@
       </w:pPr>
     </w:lvl>
   </w:abstractNum>
-  <w:abstractNum w:abstractNumId="2" w15:restartNumberingAfterBreak="0">
+  <w:abstractNum w:abstractNumId="3" w15:restartNumberingAfterBreak="0">
     <w:nsid w:val="7DC078BC"/>
     <w:multiLevelType w:val="multilevel"/>
     <w:tmpl w:val="2618C936"/>
@@ -2026,12 +3786,15 @@
     </w:lvl>
   </w:abstractNum>
   <w:num w:numId="1" w16cid:durableId="1380205188">
-    <w:abstractNumId w:val="2"/>
+    <w:abstractNumId w:val="3"/>
   </w:num>
   <w:num w:numId="2" w16cid:durableId="287666374">
     <w:abstractNumId w:val="0"/>
   </w:num>
   <w:num w:numId="3" w16cid:durableId="1550023284">
+    <w:abstractNumId w:val="2"/>
+  </w:num>
+  <w:num w:numId="4" w16cid:durableId="308751445">
     <w:abstractNumId w:val="1"/>
   </w:num>
 </w:numbering>
@@ -2435,7 +4198,72 @@
   <w:style w:type="paragraph" w:default="1" w:styleId="Normal">
     <w:name w:val="Normal"/>
     <w:qFormat/>
-    <w:rsid w:val="00C84934"/>
+    <w:rsid w:val="00DF6459"/>
+  </w:style>
+  <w:style w:type="paragraph" w:styleId="Ttulo1">
+    <w:name w:val="heading 1"/>
+    <w:basedOn w:val="Normal"/>
+    <w:next w:val="Normal"/>
+    <w:link w:val="Ttulo1Char"/>
+    <w:uiPriority w:val="9"/>
+    <w:qFormat/>
+    <w:rsid w:val="00444B03"/>
+    <w:pPr>
+      <w:keepNext/>
+      <w:keepLines/>
+      <w:spacing w:before="240" w:after="0"/>
+      <w:outlineLvl w:val="0"/>
+    </w:pPr>
+    <w:rPr>
+      <w:rFonts w:asciiTheme="majorHAnsi" w:eastAsiaTheme="majorEastAsia" w:hAnsiTheme="majorHAnsi" w:cstheme="majorBidi"/>
+      <w:color w:val="0F4761" w:themeColor="accent1" w:themeShade="BF"/>
+      <w:sz w:val="32"/>
+      <w:szCs w:val="32"/>
+    </w:rPr>
+  </w:style>
+  <w:style w:type="paragraph" w:styleId="Ttulo2">
+    <w:name w:val="heading 2"/>
+    <w:basedOn w:val="Normal"/>
+    <w:next w:val="Normal"/>
+    <w:link w:val="Ttulo2Char"/>
+    <w:uiPriority w:val="9"/>
+    <w:semiHidden/>
+    <w:unhideWhenUsed/>
+    <w:qFormat/>
+    <w:rsid w:val="00822F37"/>
+    <w:pPr>
+      <w:keepNext/>
+      <w:keepLines/>
+      <w:spacing w:before="40" w:after="0"/>
+      <w:outlineLvl w:val="1"/>
+    </w:pPr>
+    <w:rPr>
+      <w:rFonts w:asciiTheme="majorHAnsi" w:eastAsiaTheme="majorEastAsia" w:hAnsiTheme="majorHAnsi" w:cstheme="majorBidi"/>
+      <w:color w:val="0F4761" w:themeColor="accent1" w:themeShade="BF"/>
+      <w:sz w:val="26"/>
+      <w:szCs w:val="26"/>
+    </w:rPr>
+  </w:style>
+  <w:style w:type="paragraph" w:styleId="Ttulo3">
+    <w:name w:val="heading 3"/>
+    <w:basedOn w:val="Normal"/>
+    <w:next w:val="Normal"/>
+    <w:link w:val="Ttulo3Char"/>
+    <w:uiPriority w:val="9"/>
+    <w:semiHidden/>
+    <w:unhideWhenUsed/>
+    <w:qFormat/>
+    <w:rsid w:val="008041A1"/>
+    <w:pPr>
+      <w:keepNext/>
+      <w:keepLines/>
+      <w:spacing w:before="40" w:after="0"/>
+      <w:outlineLvl w:val="2"/>
+    </w:pPr>
+    <w:rPr>
+      <w:rFonts w:asciiTheme="majorHAnsi" w:eastAsiaTheme="majorEastAsia" w:hAnsiTheme="majorHAnsi" w:cstheme="majorBidi"/>
+      <w:color w:val="0A2F40" w:themeColor="accent1" w:themeShade="7F"/>
+    </w:rPr>
   </w:style>
   <w:style w:type="character" w:default="1" w:styleId="Fontepargpadro">
     <w:name w:val="Default Paragraph Font"/>
@@ -2594,6 +4422,146 @@
     <w:rsid w:val="009557FF"/>
     <w:rPr>
       <w:vertAlign w:val="superscript"/>
+    </w:rPr>
+  </w:style>
+  <w:style w:type="paragraph" w:customStyle="1" w:styleId="1Ttulo">
+    <w:name w:val="1° Título"/>
+    <w:basedOn w:val="Ttulo1"/>
+    <w:link w:val="1TtuloChar"/>
+    <w:qFormat/>
+    <w:rsid w:val="00385A75"/>
+    <w:pPr>
+      <w:spacing w:before="0" w:line="360" w:lineRule="auto"/>
+    </w:pPr>
+    <w:rPr>
+      <w:rFonts w:ascii="Arial" w:eastAsia="Arial" w:hAnsi="Arial" w:cs="Arial"/>
+      <w:b/>
+      <w:bCs/>
+      <w:caps/>
+      <w:color w:val="000000" w:themeColor="text1"/>
+      <w:sz w:val="24"/>
+    </w:rPr>
+  </w:style>
+  <w:style w:type="character" w:customStyle="1" w:styleId="Ttulo1Char">
+    <w:name w:val="Título 1 Char"/>
+    <w:basedOn w:val="Fontepargpadro"/>
+    <w:link w:val="Ttulo1"/>
+    <w:uiPriority w:val="9"/>
+    <w:rsid w:val="00444B03"/>
+    <w:rPr>
+      <w:rFonts w:asciiTheme="majorHAnsi" w:eastAsiaTheme="majorEastAsia" w:hAnsiTheme="majorHAnsi" w:cstheme="majorBidi"/>
+      <w:color w:val="0F4761" w:themeColor="accent1" w:themeShade="BF"/>
+      <w:sz w:val="32"/>
+      <w:szCs w:val="32"/>
+    </w:rPr>
+  </w:style>
+  <w:style w:type="character" w:customStyle="1" w:styleId="1TtuloChar">
+    <w:name w:val="1° Título Char"/>
+    <w:basedOn w:val="Ttulo1Char"/>
+    <w:link w:val="1Ttulo"/>
+    <w:rsid w:val="00385A75"/>
+    <w:rPr>
+      <w:rFonts w:ascii="Arial" w:eastAsia="Arial" w:hAnsi="Arial" w:cs="Arial"/>
+      <w:b/>
+      <w:bCs/>
+      <w:caps/>
+      <w:color w:val="000000" w:themeColor="text1"/>
+      <w:sz w:val="32"/>
+      <w:szCs w:val="32"/>
+    </w:rPr>
+  </w:style>
+  <w:style w:type="paragraph" w:customStyle="1" w:styleId="2Ttulo">
+    <w:name w:val="2° Título"/>
+    <w:basedOn w:val="Ttulo2"/>
+    <w:link w:val="2TtuloChar"/>
+    <w:qFormat/>
+    <w:rsid w:val="00DF6CCD"/>
+    <w:pPr>
+      <w:spacing w:before="0" w:line="360" w:lineRule="auto"/>
+    </w:pPr>
+    <w:rPr>
+      <w:rFonts w:ascii="Arial" w:hAnsi="Arial" w:cs="Arial"/>
+      <w:b/>
+      <w:caps/>
+      <w:color w:val="000000" w:themeColor="text1"/>
+      <w:sz w:val="24"/>
+    </w:rPr>
+  </w:style>
+  <w:style w:type="character" w:customStyle="1" w:styleId="Ttulo2Char">
+    <w:name w:val="Título 2 Char"/>
+    <w:basedOn w:val="Fontepargpadro"/>
+    <w:link w:val="Ttulo2"/>
+    <w:uiPriority w:val="9"/>
+    <w:semiHidden/>
+    <w:rsid w:val="00822F37"/>
+    <w:rPr>
+      <w:rFonts w:asciiTheme="majorHAnsi" w:eastAsiaTheme="majorEastAsia" w:hAnsiTheme="majorHAnsi" w:cstheme="majorBidi"/>
+      <w:color w:val="0F4761" w:themeColor="accent1" w:themeShade="BF"/>
+      <w:sz w:val="26"/>
+      <w:szCs w:val="26"/>
+    </w:rPr>
+  </w:style>
+  <w:style w:type="character" w:customStyle="1" w:styleId="2TtuloChar">
+    <w:name w:val="2° Título Char"/>
+    <w:basedOn w:val="Ttulo2Char"/>
+    <w:link w:val="2Ttulo"/>
+    <w:rsid w:val="00DF6CCD"/>
+    <w:rPr>
+      <w:rFonts w:ascii="Arial" w:eastAsiaTheme="majorEastAsia" w:hAnsi="Arial" w:cs="Arial"/>
+      <w:b/>
+      <w:caps/>
+      <w:color w:val="000000" w:themeColor="text1"/>
+      <w:sz w:val="26"/>
+      <w:szCs w:val="26"/>
+    </w:rPr>
+  </w:style>
+  <w:style w:type="paragraph" w:customStyle="1" w:styleId="3Ttulo">
+    <w:name w:val="3° Título"/>
+    <w:basedOn w:val="Ttulo3"/>
+    <w:link w:val="3TtuloChar"/>
+    <w:qFormat/>
+    <w:rsid w:val="00DF6CCD"/>
+    <w:pPr>
+      <w:spacing w:before="0" w:line="360" w:lineRule="auto"/>
+    </w:pPr>
+    <w:rPr>
+      <w:rFonts w:ascii="Arial" w:hAnsi="Arial" w:cs="Arial"/>
+      <w:b/>
+      <w:color w:val="000000" w:themeColor="text1"/>
+    </w:rPr>
+  </w:style>
+  <w:style w:type="character" w:customStyle="1" w:styleId="Ttulo3Char">
+    <w:name w:val="Título 3 Char"/>
+    <w:basedOn w:val="Fontepargpadro"/>
+    <w:link w:val="Ttulo3"/>
+    <w:uiPriority w:val="9"/>
+    <w:semiHidden/>
+    <w:rsid w:val="008041A1"/>
+    <w:rPr>
+      <w:rFonts w:asciiTheme="majorHAnsi" w:eastAsiaTheme="majorEastAsia" w:hAnsiTheme="majorHAnsi" w:cstheme="majorBidi"/>
+      <w:color w:val="0A2F40" w:themeColor="accent1" w:themeShade="7F"/>
+    </w:rPr>
+  </w:style>
+  <w:style w:type="character" w:customStyle="1" w:styleId="3TtuloChar">
+    <w:name w:val="3° Título Char"/>
+    <w:basedOn w:val="Ttulo3Char"/>
+    <w:link w:val="3Ttulo"/>
+    <w:rsid w:val="00DF6CCD"/>
+    <w:rPr>
+      <w:rFonts w:ascii="Arial" w:eastAsiaTheme="majorEastAsia" w:hAnsi="Arial" w:cs="Arial"/>
+      <w:b/>
+      <w:color w:val="000000" w:themeColor="text1"/>
+    </w:rPr>
+  </w:style>
+  <w:style w:type="paragraph" w:styleId="NormalWeb">
+    <w:name w:val="Normal (Web)"/>
+    <w:basedOn w:val="Normal"/>
+    <w:uiPriority w:val="99"/>
+    <w:semiHidden/>
+    <w:unhideWhenUsed/>
+    <w:rsid w:val="0093262B"/>
+    <w:rPr>
+      <w:rFonts w:ascii="Times New Roman" w:hAnsi="Times New Roman" w:cs="Times New Roman"/>
     </w:rPr>
   </w:style>
 </w:styles>

</xml_diff>

<commit_message>
Atualizando o relátório com as novas informações adicionadas ao projeto
</commit_message>
<xml_diff>
--- a/relatorio/relatório-trabalho-final-aoc.docx
+++ b/relatorio/relatório-trabalho-final-aoc.docx
@@ -1120,8 +1120,70 @@
         <w:rPr>
           <w:rFonts w:ascii="Arial" w:eastAsia="Arial" w:hAnsi="Arial" w:cs="Arial"/>
         </w:rPr>
-        <w:t>Figura 1 - Flip-Flop D.................................................................................................11</w:t>
-      </w:r>
+        <w:t xml:space="preserve">Figura 1 </w:t>
+      </w:r>
+      <w:r>
+        <w:rPr>
+          <w:rFonts w:ascii="Arial" w:eastAsia="Arial" w:hAnsi="Arial" w:cs="Arial"/>
+        </w:rPr>
+        <w:t>–</w:t>
+      </w:r>
+      <w:r>
+        <w:rPr>
+          <w:rFonts w:ascii="Arial" w:eastAsia="Arial" w:hAnsi="Arial" w:cs="Arial"/>
+        </w:rPr>
+        <w:t xml:space="preserve"> </w:t>
+      </w:r>
+      <w:r>
+        <w:rPr>
+          <w:rFonts w:ascii="Arial" w:eastAsia="Arial" w:hAnsi="Arial" w:cs="Arial"/>
+        </w:rPr>
+        <w:t>PC viewer</w:t>
+      </w:r>
+      <w:r>
+        <w:rPr>
+          <w:rFonts w:ascii="Arial" w:eastAsia="Arial" w:hAnsi="Arial" w:cs="Arial"/>
+        </w:rPr>
+        <w:t>.................................................................................................11</w:t>
+      </w:r>
+    </w:p>
+    <w:p>
+      <w:pPr>
+        <w:rPr>
+          <w:rFonts w:ascii="Arial" w:hAnsi="Arial" w:cs="Arial"/>
+        </w:rPr>
+      </w:pPr>
+      <w:r>
+        <w:rPr>
+          <w:rFonts w:ascii="Arial" w:hAnsi="Arial" w:cs="Arial"/>
+        </w:rPr>
+        <w:t xml:space="preserve">Figura X </w:t>
+      </w:r>
+      <w:r>
+        <w:rPr>
+          <w:rFonts w:ascii="Arial" w:hAnsi="Arial" w:cs="Arial"/>
+        </w:rPr>
+        <w:t>–</w:t>
+      </w:r>
+      <w:r>
+        <w:rPr>
+          <w:rFonts w:ascii="Arial" w:hAnsi="Arial" w:cs="Arial"/>
+        </w:rPr>
+        <w:t xml:space="preserve"> Datapath</w:t>
+      </w:r>
+      <w:r>
+        <w:rPr>
+          <w:rFonts w:ascii="Arial" w:hAnsi="Arial" w:cs="Arial"/>
+        </w:rPr>
+        <w:t>......................................................................................................</w:t>
+      </w:r>
+    </w:p>
+    <w:p>
+      <w:pPr>
+        <w:rPr>
+          <w:rFonts w:ascii="Arial" w:eastAsia="Arial" w:hAnsi="Arial" w:cs="Arial"/>
+        </w:rPr>
+      </w:pPr>
     </w:p>
     <w:p>
       <w:pPr>
@@ -1355,37 +1417,15 @@
     </w:p>
     <w:p>
       <w:pPr>
-        <w:jc w:val="center"/>
-        <w:rPr>
-          <w:rFonts w:ascii="Arial" w:eastAsia="Arial" w:hAnsi="Arial" w:cs="Arial"/>
-          <w:b/>
-          <w:bCs/>
-        </w:rPr>
-      </w:pPr>
-    </w:p>
-    <w:p>
-      <w:pPr>
-        <w:jc w:val="center"/>
-        <w:rPr>
-          <w:rFonts w:ascii="Arial" w:eastAsia="Arial" w:hAnsi="Arial" w:cs="Arial"/>
-          <w:b/>
-          <w:bCs/>
-        </w:rPr>
-      </w:pPr>
-    </w:p>
-    <w:p>
-      <w:pPr>
-        <w:jc w:val="center"/>
-        <w:rPr>
-          <w:rFonts w:ascii="Arial" w:eastAsia="Arial" w:hAnsi="Arial" w:cs="Arial"/>
-          <w:b/>
-          <w:bCs/>
-        </w:rPr>
-      </w:pPr>
-    </w:p>
-    <w:p>
-      <w:pPr>
-        <w:jc w:val="center"/>
+        <w:rPr>
+          <w:rFonts w:ascii="Arial" w:eastAsia="Arial" w:hAnsi="Arial" w:cs="Arial"/>
+          <w:b/>
+          <w:bCs/>
+        </w:rPr>
+      </w:pPr>
+    </w:p>
+    <w:p>
+      <w:pPr>
         <w:rPr>
           <w:rFonts w:ascii="Arial" w:eastAsia="Arial" w:hAnsi="Arial" w:cs="Arial"/>
           <w:b/>
@@ -1734,21 +1774,7 @@
         <w:rPr>
           <w:rFonts w:ascii="Arial" w:eastAsia="Arial" w:hAnsi="Arial" w:cs="Arial"/>
         </w:rPr>
-        <w:t xml:space="preserve">Este relatório técnico apresenta o projeto e a implementação de um processador RISC de 8 bits, desenvolvido utilizando a linguagem de descrição de hardware VHDL no software </w:t>
-      </w:r>
-      <w:proofErr w:type="spellStart"/>
-      <w:r>
-        <w:rPr>
-          <w:rFonts w:ascii="Arial" w:eastAsia="Arial" w:hAnsi="Arial" w:cs="Arial"/>
-        </w:rPr>
-        <w:t>Quartus</w:t>
-      </w:r>
-      <w:proofErr w:type="spellEnd"/>
-      <w:r>
-        <w:rPr>
-          <w:rFonts w:ascii="Arial" w:eastAsia="Arial" w:hAnsi="Arial" w:cs="Arial"/>
-        </w:rPr>
-        <w:t xml:space="preserve"> Prime 18.0. O processador projetado segue uma arquitetura semelhante ao MIPS e tem como objetivo a aplicação de conceitos fundamentais de arquiteturas computacionais, circuitos digitais e linguagens de descrição de hardware.</w:t>
+        <w:t>Este relatório técnico apresenta o projeto e a implementação de um processador RISC de 8 bits, desenvolvido utilizando a linguagem de descrição de hardware VHDL no software Quartus Prime 18.0. O processador projetado segue uma arquitetura semelhante ao MIPS e tem como objetivo a aplicação de conceitos fundamentais de arquiteturas computacionais, circuitos digitais e linguagens de descrição de hardware.</w:t>
       </w:r>
     </w:p>
     <w:p>
@@ -1763,35 +1789,7 @@
         <w:rPr>
           <w:rFonts w:ascii="Arial" w:eastAsia="Arial" w:hAnsi="Arial" w:cs="Arial"/>
         </w:rPr>
-        <w:t>A construção do processador envolve a modelagem e implementação de seus componentes principais, incluindo a unidade de controle, o caminho de dados (</w:t>
-      </w:r>
-      <w:proofErr w:type="spellStart"/>
-      <w:r>
-        <w:rPr>
-          <w:rFonts w:ascii="Arial" w:eastAsia="Arial" w:hAnsi="Arial" w:cs="Arial"/>
-        </w:rPr>
-        <w:t>datapath</w:t>
-      </w:r>
-      <w:proofErr w:type="spellEnd"/>
-      <w:r>
-        <w:rPr>
-          <w:rFonts w:ascii="Arial" w:eastAsia="Arial" w:hAnsi="Arial" w:cs="Arial"/>
-        </w:rPr>
-        <w:t xml:space="preserve">) e os barramentos de comunicação. Além disso, a descrição da estrutura das instruções suportadas é detalhada por classes e distribuições de bits, incluindo sua representação em linguagem </w:t>
-      </w:r>
-      <w:proofErr w:type="spellStart"/>
-      <w:r>
-        <w:rPr>
-          <w:rFonts w:ascii="Arial" w:eastAsia="Arial" w:hAnsi="Arial" w:cs="Arial"/>
-        </w:rPr>
-        <w:t>assembly</w:t>
-      </w:r>
-      <w:proofErr w:type="spellEnd"/>
-      <w:r>
-        <w:rPr>
-          <w:rFonts w:ascii="Arial" w:eastAsia="Arial" w:hAnsi="Arial" w:cs="Arial"/>
-        </w:rPr>
-        <w:t xml:space="preserve"> e binário.</w:t>
+        <w:t>A construção do processador envolve a modelagem e implementação de seus componentes principais, incluindo a unidade de controle, o caminho de dados (datapath) e os barramentos de comunicação. Além disso, a descrição da estrutura das instruções suportadas é detalhada por classes e distribuições de bits, incluindo sua representação em linguagem assembly e binário.</w:t>
       </w:r>
     </w:p>
     <w:p>
@@ -1806,105 +1804,7 @@
         <w:rPr>
           <w:rFonts w:ascii="Arial" w:eastAsia="Arial" w:hAnsi="Arial" w:cs="Arial"/>
         </w:rPr>
-        <w:t xml:space="preserve">O conjunto de instruções obrigatórias implementadas inclui operações essenciais, como </w:t>
-      </w:r>
-      <w:proofErr w:type="spellStart"/>
-      <w:r>
-        <w:rPr>
-          <w:rFonts w:ascii="Arial" w:eastAsia="Arial" w:hAnsi="Arial" w:cs="Arial"/>
-        </w:rPr>
-        <w:t>load</w:t>
-      </w:r>
-      <w:proofErr w:type="spellEnd"/>
-      <w:r>
-        <w:rPr>
-          <w:rFonts w:ascii="Arial" w:eastAsia="Arial" w:hAnsi="Arial" w:cs="Arial"/>
-        </w:rPr>
-        <w:t xml:space="preserve">, store, soma, subtração, </w:t>
-      </w:r>
-      <w:proofErr w:type="spellStart"/>
-      <w:r>
-        <w:rPr>
-          <w:rFonts w:ascii="Arial" w:eastAsia="Arial" w:hAnsi="Arial" w:cs="Arial"/>
-        </w:rPr>
-        <w:t>beq</w:t>
-      </w:r>
-      <w:proofErr w:type="spellEnd"/>
-      <w:r>
-        <w:rPr>
-          <w:rFonts w:ascii="Arial" w:eastAsia="Arial" w:hAnsi="Arial" w:cs="Arial"/>
-        </w:rPr>
-        <w:t xml:space="preserve"> (</w:t>
-      </w:r>
-      <w:proofErr w:type="spellStart"/>
-      <w:r>
-        <w:rPr>
-          <w:rFonts w:ascii="Arial" w:eastAsia="Arial" w:hAnsi="Arial" w:cs="Arial"/>
-        </w:rPr>
-        <w:t>branch</w:t>
-      </w:r>
-      <w:proofErr w:type="spellEnd"/>
-      <w:r>
-        <w:rPr>
-          <w:rFonts w:ascii="Arial" w:eastAsia="Arial" w:hAnsi="Arial" w:cs="Arial"/>
-        </w:rPr>
-        <w:t xml:space="preserve"> </w:t>
-      </w:r>
-      <w:proofErr w:type="spellStart"/>
-      <w:r>
-        <w:rPr>
-          <w:rFonts w:ascii="Arial" w:eastAsia="Arial" w:hAnsi="Arial" w:cs="Arial"/>
-        </w:rPr>
-        <w:t>if</w:t>
-      </w:r>
-      <w:proofErr w:type="spellEnd"/>
-      <w:r>
-        <w:rPr>
-          <w:rFonts w:ascii="Arial" w:eastAsia="Arial" w:hAnsi="Arial" w:cs="Arial"/>
-        </w:rPr>
-        <w:t xml:space="preserve"> </w:t>
-      </w:r>
-      <w:proofErr w:type="spellStart"/>
-      <w:r>
-        <w:rPr>
-          <w:rFonts w:ascii="Arial" w:eastAsia="Arial" w:hAnsi="Arial" w:cs="Arial"/>
-        </w:rPr>
-        <w:t>equal</w:t>
-      </w:r>
-      <w:proofErr w:type="spellEnd"/>
-      <w:r>
-        <w:rPr>
-          <w:rFonts w:ascii="Arial" w:eastAsia="Arial" w:hAnsi="Arial" w:cs="Arial"/>
-        </w:rPr>
-        <w:t xml:space="preserve">) e salto incondicional, garantindo funcionalidade mínima para a execução de programas simples. Para validar o correto funcionamento do processador, foram realizadas simulações detalhadas por meio de </w:t>
-      </w:r>
-      <w:proofErr w:type="spellStart"/>
-      <w:r>
-        <w:rPr>
-          <w:rFonts w:ascii="Arial" w:eastAsia="Arial" w:hAnsi="Arial" w:cs="Arial"/>
-        </w:rPr>
-        <w:t>waveforms</w:t>
-      </w:r>
-      <w:proofErr w:type="spellEnd"/>
-      <w:r>
-        <w:rPr>
-          <w:rFonts w:ascii="Arial" w:eastAsia="Arial" w:hAnsi="Arial" w:cs="Arial"/>
-        </w:rPr>
-        <w:t xml:space="preserve"> e </w:t>
-      </w:r>
-      <w:proofErr w:type="spellStart"/>
-      <w:r>
-        <w:rPr>
-          <w:rFonts w:ascii="Arial" w:eastAsia="Arial" w:hAnsi="Arial" w:cs="Arial"/>
-        </w:rPr>
-        <w:t>testbenches</w:t>
-      </w:r>
-      <w:proofErr w:type="spellEnd"/>
-      <w:r>
-        <w:rPr>
-          <w:rFonts w:ascii="Arial" w:eastAsia="Arial" w:hAnsi="Arial" w:cs="Arial"/>
-        </w:rPr>
-        <w:t>, cobrindo cada instrução individualmente e um programa que integra todas as operações suportadas.</w:t>
+        <w:t>O conjunto de instruções obrigatórias implementadas inclui operações essenciais, como load, store, soma, subtração, beq (branch if equal) e salto incondicional, garantindo funcionalidade mínima para a execução de programas simples. Para validar o correto funcionamento do processador, foram realizadas simulações detalhadas por meio de waveforms e testbenches, cobrindo cada instrução individualmente e um programa que integra todas as operações suportadas.</w:t>
       </w:r>
     </w:p>
     <w:p>
@@ -2155,21 +2055,7 @@
         <w:rPr>
           <w:rFonts w:ascii="Arial" w:hAnsi="Arial" w:cs="Arial"/>
         </w:rPr>
-        <w:t xml:space="preserve">O processador RISC de 8 bits desenvolvido neste projeto possui um conjunto de instruções organizadas em três formatos principais: Tipo R, Tipo I e Tipo J. Cada instrução segue um padrão de codificação baseado em </w:t>
-      </w:r>
-      <w:proofErr w:type="spellStart"/>
-      <w:r>
-        <w:rPr>
-          <w:rFonts w:ascii="Arial" w:hAnsi="Arial" w:cs="Arial"/>
-        </w:rPr>
-        <w:t>opcodes</w:t>
-      </w:r>
-      <w:proofErr w:type="spellEnd"/>
-      <w:r>
-        <w:rPr>
-          <w:rFonts w:ascii="Arial" w:hAnsi="Arial" w:cs="Arial"/>
-        </w:rPr>
-        <w:t xml:space="preserve"> e operandos, distribuídos em um formato de 8 bits.</w:t>
+        <w:t>O processador RISC de 8 bits desenvolvido neste projeto possui um conjunto de instruções organizadas em três formatos principais: Tipo R, Tipo I e Tipo J. Cada instrução segue um padrão de codificação baseado em opcodes e operandos, distribuídos em um formato de 8 bits.</w:t>
       </w:r>
     </w:p>
     <w:p>
@@ -2239,7 +2125,6 @@
                 <w:color w:val="000000" w:themeColor="text1"/>
               </w:rPr>
             </w:pPr>
-            <w:proofErr w:type="spellStart"/>
             <w:r>
               <w:rPr>
                 <w:rFonts w:ascii="Arial" w:hAnsi="Arial" w:cs="Arial"/>
@@ -2247,7 +2132,6 @@
               </w:rPr>
               <w:t>Opcode</w:t>
             </w:r>
-            <w:proofErr w:type="spellEnd"/>
           </w:p>
         </w:tc>
         <w:tc>
@@ -2262,14 +2146,12 @@
                 <w:rFonts w:ascii="Arial" w:hAnsi="Arial" w:cs="Arial"/>
               </w:rPr>
             </w:pPr>
-            <w:proofErr w:type="spellStart"/>
             <w:r>
               <w:rPr>
                 <w:rFonts w:ascii="Arial" w:hAnsi="Arial" w:cs="Arial"/>
               </w:rPr>
               <w:t>rs</w:t>
             </w:r>
-            <w:proofErr w:type="spellEnd"/>
           </w:p>
         </w:tc>
         <w:tc>
@@ -2284,14 +2166,12 @@
                 <w:rFonts w:ascii="Arial" w:hAnsi="Arial" w:cs="Arial"/>
               </w:rPr>
             </w:pPr>
-            <w:proofErr w:type="spellStart"/>
             <w:r>
               <w:rPr>
                 <w:rFonts w:ascii="Arial" w:hAnsi="Arial" w:cs="Arial"/>
               </w:rPr>
               <w:t>rt</w:t>
             </w:r>
-            <w:proofErr w:type="spellEnd"/>
           </w:p>
         </w:tc>
       </w:tr>
@@ -2482,7 +2362,6 @@
                 <w:color w:val="000000" w:themeColor="text1"/>
               </w:rPr>
             </w:pPr>
-            <w:proofErr w:type="spellStart"/>
             <w:r>
               <w:rPr>
                 <w:rFonts w:ascii="Arial" w:hAnsi="Arial" w:cs="Arial"/>
@@ -2490,7 +2369,6 @@
               </w:rPr>
               <w:t>Opcode</w:t>
             </w:r>
-            <w:proofErr w:type="spellEnd"/>
           </w:p>
         </w:tc>
         <w:tc>
@@ -2505,14 +2383,12 @@
                 <w:rFonts w:ascii="Arial" w:hAnsi="Arial" w:cs="Arial"/>
               </w:rPr>
             </w:pPr>
-            <w:proofErr w:type="spellStart"/>
             <w:r>
               <w:rPr>
                 <w:rFonts w:ascii="Arial" w:hAnsi="Arial" w:cs="Arial"/>
               </w:rPr>
               <w:t>rs</w:t>
             </w:r>
-            <w:proofErr w:type="spellEnd"/>
           </w:p>
         </w:tc>
         <w:tc>
@@ -2527,14 +2403,12 @@
                 <w:rFonts w:ascii="Arial" w:hAnsi="Arial" w:cs="Arial"/>
               </w:rPr>
             </w:pPr>
-            <w:proofErr w:type="spellStart"/>
             <w:r>
               <w:rPr>
                 <w:rFonts w:ascii="Arial" w:hAnsi="Arial" w:cs="Arial"/>
               </w:rPr>
               <w:t>Immediate</w:t>
             </w:r>
-            <w:proofErr w:type="spellEnd"/>
           </w:p>
         </w:tc>
       </w:tr>
@@ -2733,7 +2607,6 @@
                 <w:color w:val="000000" w:themeColor="text1"/>
               </w:rPr>
             </w:pPr>
-            <w:proofErr w:type="spellStart"/>
             <w:r>
               <w:rPr>
                 <w:rFonts w:ascii="Arial" w:hAnsi="Arial" w:cs="Arial"/>
@@ -2741,7 +2614,6 @@
               </w:rPr>
               <w:t>Opcode</w:t>
             </w:r>
-            <w:proofErr w:type="spellEnd"/>
           </w:p>
         </w:tc>
         <w:tc>
@@ -2869,6 +2741,239 @@
     </w:p>
     <w:p>
       <w:pPr>
+        <w:jc w:val="both"/>
+        <w:rPr>
+          <w:rFonts w:ascii="Arial" w:hAnsi="Arial" w:cs="Arial"/>
+          <w:color w:val="000000" w:themeColor="text1"/>
+        </w:rPr>
+      </w:pPr>
+      <w:r>
+        <w:tab/>
+      </w:r>
+      <w:r>
+        <w:rPr>
+          <w:rFonts w:ascii="Arial" w:hAnsi="Arial" w:cs="Arial"/>
+          <w:color w:val="000000" w:themeColor="text1"/>
+        </w:rPr>
+        <w:t xml:space="preserve">Esta seção </w:t>
+      </w:r>
+      <w:r>
+        <w:rPr>
+          <w:rFonts w:ascii="Arial" w:hAnsi="Arial" w:cs="Arial"/>
+          <w:color w:val="000000" w:themeColor="text1"/>
+        </w:rPr>
+        <w:t>apresenta</w:t>
+      </w:r>
+      <w:r>
+        <w:rPr>
+          <w:rFonts w:ascii="Arial" w:hAnsi="Arial" w:cs="Arial"/>
+          <w:color w:val="000000" w:themeColor="text1"/>
+        </w:rPr>
+        <w:t xml:space="preserve"> </w:t>
+      </w:r>
+      <w:r>
+        <w:rPr>
+          <w:rFonts w:ascii="Arial" w:hAnsi="Arial" w:cs="Arial"/>
+          <w:color w:val="000000" w:themeColor="text1"/>
+        </w:rPr>
+        <w:t>os componentes d</w:t>
+      </w:r>
+      <w:r>
+        <w:rPr>
+          <w:rFonts w:ascii="Arial" w:hAnsi="Arial" w:cs="Arial"/>
+          <w:color w:val="000000" w:themeColor="text1"/>
+        </w:rPr>
+        <w:t xml:space="preserve">esenvolvidos para </w:t>
+      </w:r>
+      <w:r>
+        <w:rPr>
+          <w:rFonts w:ascii="Arial" w:hAnsi="Arial" w:cs="Arial"/>
+          <w:color w:val="000000" w:themeColor="text1"/>
+        </w:rPr>
+        <w:t xml:space="preserve">o processador, e </w:t>
+      </w:r>
+      <w:r>
+        <w:rPr>
+          <w:rFonts w:ascii="Arial" w:hAnsi="Arial" w:cs="Arial"/>
+          <w:color w:val="000000" w:themeColor="text1"/>
+        </w:rPr>
+        <w:t>suas especificações.</w:t>
+      </w:r>
+    </w:p>
+    <w:p>
+      <w:pPr>
+        <w:pStyle w:val="2Ttulo"/>
+      </w:pPr>
+      <w:r>
+        <w:t>3.1</w:t>
+      </w:r>
+      <w:r>
+        <w:t>.</w:t>
+      </w:r>
+      <w:r>
+        <w:t xml:space="preserve"> PC</w:t>
+      </w:r>
+    </w:p>
+    <w:p>
+      <w:pPr>
+        <w:pStyle w:val="2Ttulo"/>
+      </w:pPr>
+      <w:r>
+        <w:t>3.2</w:t>
+      </w:r>
+      <w:r>
+        <w:t>. MÉMORIA DE INSTRUÇÕES</w:t>
+      </w:r>
+    </w:p>
+    <w:p>
+      <w:pPr>
+        <w:pStyle w:val="2Ttulo"/>
+      </w:pPr>
+      <w:r>
+        <w:t>3.3. somador</w:t>
+      </w:r>
+    </w:p>
+    <w:p>
+      <w:pPr>
+        <w:pStyle w:val="2Ttulo"/>
+      </w:pPr>
+      <w:r>
+        <w:t>3.4</w:t>
+      </w:r>
+      <w:r>
+        <w:t>.</w:t>
+      </w:r>
+      <w:r>
+        <w:t xml:space="preserve"> EXTENSOR DE BITS</w:t>
+      </w:r>
+      <w:r>
+        <w:t xml:space="preserve"> 3X8</w:t>
+      </w:r>
+    </w:p>
+    <w:p>
+      <w:pPr>
+        <w:pStyle w:val="2Ttulo"/>
+      </w:pPr>
+      <w:r>
+        <w:t xml:space="preserve">3.5. </w:t>
+      </w:r>
+      <w:r>
+        <w:t>BANCO DE REGISTRADORES</w:t>
+      </w:r>
+    </w:p>
+    <w:p>
+      <w:pPr>
+        <w:pStyle w:val="2Ttulo"/>
+      </w:pPr>
+      <w:r>
+        <w:t xml:space="preserve">3.x. </w:t>
+      </w:r>
+      <w:r>
+        <w:t>datapath</w:t>
+      </w:r>
+    </w:p>
+    <w:p>
+      <w:pPr>
+        <w:ind w:firstLine="708"/>
+        <w:jc w:val="both"/>
+        <w:rPr>
+          <w:rFonts w:ascii="Arial" w:hAnsi="Arial" w:cs="Arial"/>
+        </w:rPr>
+      </w:pPr>
+      <w:r>
+        <w:rPr>
+          <w:rFonts w:ascii="Arial" w:hAnsi="Arial" w:cs="Arial"/>
+        </w:rPr>
+        <w:t xml:space="preserve">O datapath é a estrutura que permite a execução de instruções em um processador. Ele inclui componentes como o Bit Extender, que ajusta o tamanho dos dados, e a ALU, que realiza operações matemáticas. Multiplexadores (MUX) direcionam o fluxo de dados, enquanto sinais de controle, como Jump e Branch, gerenciam desvios no programa. Operações de memória são controladas por MemRead e MemWrite, e o </w:t>
+      </w:r>
+      <w:r>
+        <w:rPr>
+          <w:rFonts w:ascii="Arial" w:hAnsi="Arial" w:cs="Arial"/>
+        </w:rPr>
+        <w:t>resultado</w:t>
+      </w:r>
+      <w:r>
+        <w:rPr>
+          <w:rFonts w:ascii="Arial" w:hAnsi="Arial" w:cs="Arial"/>
+        </w:rPr>
+        <w:t xml:space="preserve"> é armazenado em registradores com RegWrite. Juntos, esses elementos garantem a execução eficiente das instruções.</w:t>
+      </w:r>
+    </w:p>
+    <w:p>
+      <w:pPr>
+        <w:jc w:val="center"/>
+        <w:rPr>
+          <w:rFonts w:ascii="Arial" w:hAnsi="Arial" w:cs="Arial"/>
+        </w:rPr>
+      </w:pPr>
+      <w:r>
+        <w:rPr>
+          <w:rFonts w:ascii="Arial" w:hAnsi="Arial" w:cs="Arial"/>
+        </w:rPr>
+        <w:t>Fi</w:t>
+      </w:r>
+      <w:r>
+        <w:rPr>
+          <w:rFonts w:ascii="Arial" w:hAnsi="Arial" w:cs="Arial"/>
+        </w:rPr>
+        <w:t>gura X - Datapath</w:t>
+      </w:r>
+    </w:p>
+    <w:p>
+      <w:pPr>
+        <w:pStyle w:val="2Ttulo"/>
+        <w:jc w:val="center"/>
+      </w:pPr>
+      <w:r>
+        <w:rPr>
+          <w:noProof/>
+        </w:rPr>
+        <w:lastRenderedPageBreak/>
+        <w:drawing>
+          <wp:inline distT="0" distB="0" distL="0" distR="0" wp14:anchorId="12CC1899" wp14:editId="74B4D395">
+            <wp:extent cx="5731510" cy="4062095"/>
+            <wp:effectExtent l="0" t="0" r="2540" b="0"/>
+            <wp:docPr id="177040683" name="Imagem 1" descr="Diagrama, Esquemático&#10;&#10;O conteúdo gerado por IA pode estar incorreto."/>
+            <wp:cNvGraphicFramePr>
+              <a:graphicFrameLocks xmlns:a="http://schemas.openxmlformats.org/drawingml/2006/main" noChangeAspect="1"/>
+            </wp:cNvGraphicFramePr>
+            <a:graphic xmlns:a="http://schemas.openxmlformats.org/drawingml/2006/main">
+              <a:graphicData uri="http://schemas.openxmlformats.org/drawingml/2006/picture">
+                <pic:pic xmlns:pic="http://schemas.openxmlformats.org/drawingml/2006/picture">
+                  <pic:nvPicPr>
+                    <pic:cNvPr id="177040683" name="Imagem 1" descr="Diagrama, Esquemático&#10;&#10;O conteúdo gerado por IA pode estar incorreto."/>
+                    <pic:cNvPicPr/>
+                  </pic:nvPicPr>
+                  <pic:blipFill>
+                    <a:blip r:embed="rId7">
+                      <a:extLst>
+                        <a:ext uri="{28A0092B-C50C-407E-A947-70E740481C1C}">
+                          <a14:useLocalDpi xmlns:a14="http://schemas.microsoft.com/office/drawing/2010/main" val="0"/>
+                        </a:ext>
+                      </a:extLst>
+                    </a:blip>
+                    <a:stretch>
+                      <a:fillRect/>
+                    </a:stretch>
+                  </pic:blipFill>
+                  <pic:spPr>
+                    <a:xfrm>
+                      <a:off x="0" y="0"/>
+                      <a:ext cx="5731510" cy="4062095"/>
+                    </a:xfrm>
+                    <a:prstGeom prst="rect">
+                      <a:avLst/>
+                    </a:prstGeom>
+                  </pic:spPr>
+                </pic:pic>
+              </a:graphicData>
+            </a:graphic>
+          </wp:inline>
+        </w:drawing>
+      </w:r>
+    </w:p>
+    <w:p>
+      <w:pPr>
         <w:pStyle w:val="1Ttulo"/>
       </w:pPr>
     </w:p>
@@ -2883,243 +2988,208 @@
         <w:t xml:space="preserve"> simulações</w:t>
       </w:r>
     </w:p>
+    <w:p/>
+    <w:p/>
+    <w:p/>
+    <w:p/>
+    <w:p/>
+    <w:p/>
+    <w:p/>
+    <w:p/>
+    <w:p/>
+    <w:p/>
+    <w:p/>
+    <w:p/>
     <w:p>
       <w:pPr>
         <w:pStyle w:val="1Ttulo"/>
       </w:pPr>
+      <w:r>
+        <w:lastRenderedPageBreak/>
+        <w:t xml:space="preserve">5. </w:t>
+      </w:r>
+      <w:r>
+        <w:t>CONCLUSÃO</w:t>
+      </w:r>
+    </w:p>
+    <w:p>
+      <w:pPr>
+        <w:ind w:firstLine="708"/>
+        <w:jc w:val="both"/>
+        <w:rPr>
+          <w:rFonts w:ascii="Arial" w:hAnsi="Arial" w:cs="Arial"/>
+        </w:rPr>
+      </w:pPr>
+      <w:r>
+        <w:rPr>
+          <w:rFonts w:ascii="Arial" w:hAnsi="Arial" w:cs="Arial"/>
+        </w:rPr>
+        <w:t>Este projeto, desenvolvido para a matéria de Arquitetura e Organização de Computadores (AOC), foi uma experiência muito importante para o nosso aprendizado. O objetivo era criar um processador RISC de 8 bits, e, ao longo do processo, enfrentamos alguns desafios, mas também tivemos muitas conquistas.</w:t>
+      </w:r>
+    </w:p>
+    <w:p>
+      <w:pPr>
+        <w:ind w:firstLine="708"/>
+        <w:jc w:val="both"/>
+        <w:rPr>
+          <w:rFonts w:ascii="Arial" w:hAnsi="Arial" w:cs="Arial"/>
+        </w:rPr>
+      </w:pPr>
+      <w:r>
+        <w:rPr>
+          <w:rFonts w:ascii="Arial" w:hAnsi="Arial" w:cs="Arial"/>
+        </w:rPr>
+        <w:t>Uma das maiores dificuldades foi aprender a usar a linguagem VHDL, que é bem diferente das linguagens de programação que já conhecíamos. No começo, foi complicado entender como descrever o hardware de forma clara e funcional, mas, com prática e dedicação, conseguimos superar essa barreira. Outro desafio foi integrar todos os componentes do processador, como a unidade de controle, a ULA e os registradores. Foi preciso bastante atenção para garantir que tudo funcionasse corretamente junto.</w:t>
+      </w:r>
+    </w:p>
+    <w:p>
+      <w:pPr>
+        <w:ind w:firstLine="708"/>
+        <w:jc w:val="both"/>
+        <w:rPr>
+          <w:rFonts w:ascii="Arial" w:hAnsi="Arial" w:cs="Arial"/>
+        </w:rPr>
+      </w:pPr>
+      <w:r>
+        <w:rPr>
+          <w:rFonts w:ascii="Arial" w:hAnsi="Arial" w:cs="Arial"/>
+        </w:rPr>
+        <w:t>Apesar das dificuldades, o projeto foi muito interessante porque nos ajudou a fixar melhor o conteúdo visto em sala de aula. Conseguimos ver na prática como os conceitos de arquitetura RISC, pipeline e funcionamento de um processador são aplicados. Além disso, as dúvidas que surgiram durante o desenvolvimento foram resolvidas em grupo, o que mostrou como a colaboração é essencial para o sucesso de um projeto.</w:t>
+      </w:r>
+    </w:p>
+    <w:p>
+      <w:pPr>
+        <w:ind w:firstLine="708"/>
+        <w:jc w:val="both"/>
+        <w:rPr>
+          <w:rFonts w:ascii="Arial" w:hAnsi="Arial" w:cs="Arial"/>
+        </w:rPr>
+      </w:pPr>
+      <w:r>
+        <w:rPr>
+          <w:rFonts w:ascii="Arial" w:hAnsi="Arial" w:cs="Arial"/>
+        </w:rPr>
+        <w:t>No final, conseguimos concluir o processador e entender cada parte do seu funcionamento. Esse projeto não só reforçou nosso conhecimento em AOC, mas também nos preparou para enfrentar desafios maiores no futuro. Foi uma experiência que valeu muito a pena</w:t>
+      </w:r>
+      <w:r>
+        <w:rPr>
+          <w:rFonts w:ascii="Arial" w:hAnsi="Arial" w:cs="Arial"/>
+        </w:rPr>
+        <w:t>.</w:t>
+      </w:r>
     </w:p>
     <w:p>
       <w:pPr>
         <w:pStyle w:val="1Ttulo"/>
       </w:pPr>
-      <w:r>
-        <w:t xml:space="preserve">5. </w:t>
-      </w:r>
-      <w:r>
-        <w:t>CONCLUSÃO</w:t>
-      </w:r>
-    </w:p>
-    <w:p>
-      <w:pPr>
-        <w:jc w:val="center"/>
-        <w:rPr>
-          <w:rFonts w:ascii="Arial" w:hAnsi="Arial" w:cs="Arial"/>
-        </w:rPr>
-      </w:pPr>
-    </w:p>
-    <w:p>
-      <w:pPr>
-        <w:jc w:val="center"/>
-        <w:rPr>
-          <w:rFonts w:ascii="Arial" w:hAnsi="Arial" w:cs="Arial"/>
-          <w:b/>
-          <w:bCs/>
-        </w:rPr>
-      </w:pPr>
-    </w:p>
-    <w:p>
-      <w:pPr>
-        <w:jc w:val="center"/>
-        <w:rPr>
-          <w:rFonts w:ascii="Arial" w:hAnsi="Arial" w:cs="Arial"/>
-          <w:b/>
-          <w:bCs/>
-        </w:rPr>
-      </w:pPr>
-    </w:p>
-    <w:p>
-      <w:pPr>
-        <w:jc w:val="center"/>
-        <w:rPr>
-          <w:rFonts w:ascii="Arial" w:hAnsi="Arial" w:cs="Arial"/>
-          <w:b/>
-          <w:bCs/>
-        </w:rPr>
-      </w:pPr>
-    </w:p>
-    <w:p>
-      <w:pPr>
-        <w:jc w:val="center"/>
-        <w:rPr>
-          <w:rFonts w:ascii="Arial" w:hAnsi="Arial" w:cs="Arial"/>
-          <w:b/>
-          <w:bCs/>
-        </w:rPr>
-      </w:pPr>
-    </w:p>
-    <w:p>
-      <w:pPr>
-        <w:jc w:val="center"/>
-        <w:rPr>
-          <w:rFonts w:ascii="Arial" w:hAnsi="Arial" w:cs="Arial"/>
-          <w:b/>
-          <w:bCs/>
-        </w:rPr>
-      </w:pPr>
-    </w:p>
-    <w:p>
-      <w:pPr>
-        <w:jc w:val="center"/>
-        <w:rPr>
-          <w:rFonts w:ascii="Arial" w:hAnsi="Arial" w:cs="Arial"/>
-          <w:b/>
-          <w:bCs/>
-        </w:rPr>
-      </w:pPr>
-    </w:p>
-    <w:p>
-      <w:pPr>
-        <w:jc w:val="center"/>
-        <w:rPr>
-          <w:rFonts w:ascii="Arial" w:hAnsi="Arial" w:cs="Arial"/>
-          <w:b/>
-          <w:bCs/>
-        </w:rPr>
-      </w:pPr>
-    </w:p>
-    <w:p>
-      <w:pPr>
-        <w:jc w:val="center"/>
-        <w:rPr>
-          <w:rFonts w:ascii="Arial" w:hAnsi="Arial" w:cs="Arial"/>
-          <w:b/>
-          <w:bCs/>
-        </w:rPr>
-      </w:pPr>
-    </w:p>
-    <w:p>
-      <w:pPr>
-        <w:jc w:val="center"/>
-        <w:rPr>
-          <w:rFonts w:ascii="Arial" w:hAnsi="Arial" w:cs="Arial"/>
-          <w:b/>
-          <w:bCs/>
-        </w:rPr>
-      </w:pPr>
-    </w:p>
-    <w:p>
-      <w:pPr>
-        <w:jc w:val="center"/>
-        <w:rPr>
-          <w:rFonts w:ascii="Arial" w:hAnsi="Arial" w:cs="Arial"/>
-          <w:b/>
-          <w:bCs/>
-        </w:rPr>
-      </w:pPr>
-    </w:p>
-    <w:p>
-      <w:pPr>
-        <w:jc w:val="center"/>
-        <w:rPr>
-          <w:rFonts w:ascii="Arial" w:hAnsi="Arial" w:cs="Arial"/>
-          <w:b/>
-          <w:bCs/>
-        </w:rPr>
-      </w:pPr>
-    </w:p>
-    <w:p>
-      <w:pPr>
-        <w:jc w:val="center"/>
-        <w:rPr>
-          <w:rFonts w:ascii="Arial" w:hAnsi="Arial" w:cs="Arial"/>
-          <w:b/>
-          <w:bCs/>
-        </w:rPr>
-      </w:pPr>
-    </w:p>
-    <w:p>
-      <w:pPr>
-        <w:jc w:val="center"/>
-        <w:rPr>
-          <w:rFonts w:ascii="Arial" w:hAnsi="Arial" w:cs="Arial"/>
-          <w:b/>
-          <w:bCs/>
-        </w:rPr>
-      </w:pPr>
-    </w:p>
-    <w:p>
-      <w:pPr>
-        <w:jc w:val="center"/>
-        <w:rPr>
-          <w:rFonts w:ascii="Arial" w:hAnsi="Arial" w:cs="Arial"/>
-          <w:b/>
-          <w:bCs/>
-        </w:rPr>
-      </w:pPr>
-    </w:p>
-    <w:p>
-      <w:pPr>
-        <w:jc w:val="center"/>
-        <w:rPr>
-          <w:rFonts w:ascii="Arial" w:hAnsi="Arial" w:cs="Arial"/>
-          <w:b/>
-          <w:bCs/>
-        </w:rPr>
-      </w:pPr>
-    </w:p>
-    <w:p>
-      <w:pPr>
-        <w:jc w:val="center"/>
-        <w:rPr>
-          <w:rFonts w:ascii="Arial" w:hAnsi="Arial" w:cs="Arial"/>
-          <w:b/>
-          <w:bCs/>
-        </w:rPr>
-      </w:pPr>
-    </w:p>
-    <w:p>
-      <w:pPr>
-        <w:jc w:val="center"/>
-        <w:rPr>
-          <w:rFonts w:ascii="Arial" w:hAnsi="Arial" w:cs="Arial"/>
-          <w:b/>
-          <w:bCs/>
-        </w:rPr>
-      </w:pPr>
-    </w:p>
-    <w:p>
-      <w:pPr>
-        <w:jc w:val="center"/>
-        <w:rPr>
-          <w:rFonts w:ascii="Arial" w:hAnsi="Arial" w:cs="Arial"/>
-          <w:b/>
-          <w:bCs/>
-        </w:rPr>
-      </w:pPr>
-    </w:p>
-    <w:p>
-      <w:pPr>
-        <w:jc w:val="center"/>
-        <w:rPr>
-          <w:rFonts w:ascii="Arial" w:hAnsi="Arial" w:cs="Arial"/>
-          <w:b/>
-          <w:bCs/>
-        </w:rPr>
-      </w:pPr>
-    </w:p>
-    <w:p>
-      <w:pPr>
-        <w:jc w:val="center"/>
-        <w:rPr>
-          <w:rFonts w:ascii="Arial" w:hAnsi="Arial" w:cs="Arial"/>
-          <w:b/>
-          <w:bCs/>
-        </w:rPr>
-      </w:pPr>
-    </w:p>
-    <w:p>
-      <w:pPr>
-        <w:jc w:val="center"/>
-        <w:rPr>
-          <w:rFonts w:ascii="Arial" w:hAnsi="Arial" w:cs="Arial"/>
-          <w:b/>
-          <w:bCs/>
-        </w:rPr>
-      </w:pPr>
-    </w:p>
-    <w:p>
-      <w:pPr>
-        <w:jc w:val="center"/>
+    </w:p>
+    <w:p>
+      <w:pPr>
+        <w:jc w:val="center"/>
+        <w:rPr>
+          <w:rFonts w:ascii="Arial" w:hAnsi="Arial" w:cs="Arial"/>
+        </w:rPr>
+      </w:pPr>
+    </w:p>
+    <w:p>
+      <w:pPr>
+        <w:jc w:val="center"/>
+        <w:rPr>
+          <w:rFonts w:ascii="Arial" w:hAnsi="Arial" w:cs="Arial"/>
+          <w:b/>
+          <w:bCs/>
+        </w:rPr>
+      </w:pPr>
+    </w:p>
+    <w:p>
+      <w:pPr>
+        <w:jc w:val="center"/>
+        <w:rPr>
+          <w:rFonts w:ascii="Arial" w:hAnsi="Arial" w:cs="Arial"/>
+          <w:b/>
+          <w:bCs/>
+        </w:rPr>
+      </w:pPr>
+    </w:p>
+    <w:p>
+      <w:pPr>
+        <w:jc w:val="center"/>
+        <w:rPr>
+          <w:rFonts w:ascii="Arial" w:hAnsi="Arial" w:cs="Arial"/>
+          <w:b/>
+          <w:bCs/>
+        </w:rPr>
+      </w:pPr>
+    </w:p>
+    <w:p>
+      <w:pPr>
+        <w:jc w:val="center"/>
+        <w:rPr>
+          <w:rFonts w:ascii="Arial" w:hAnsi="Arial" w:cs="Arial"/>
+          <w:b/>
+          <w:bCs/>
+        </w:rPr>
+      </w:pPr>
+    </w:p>
+    <w:p>
+      <w:pPr>
+        <w:jc w:val="center"/>
+        <w:rPr>
+          <w:rFonts w:ascii="Arial" w:hAnsi="Arial" w:cs="Arial"/>
+          <w:b/>
+          <w:bCs/>
+        </w:rPr>
+      </w:pPr>
+    </w:p>
+    <w:p>
+      <w:pPr>
+        <w:jc w:val="center"/>
+        <w:rPr>
+          <w:rFonts w:ascii="Arial" w:hAnsi="Arial" w:cs="Arial"/>
+          <w:b/>
+          <w:bCs/>
+        </w:rPr>
+      </w:pPr>
+    </w:p>
+    <w:p>
+      <w:pPr>
+        <w:jc w:val="center"/>
+        <w:rPr>
+          <w:rFonts w:ascii="Arial" w:hAnsi="Arial" w:cs="Arial"/>
+          <w:b/>
+          <w:bCs/>
+        </w:rPr>
+      </w:pPr>
+    </w:p>
+    <w:p>
+      <w:pPr>
+        <w:rPr>
+          <w:rFonts w:ascii="Arial" w:hAnsi="Arial" w:cs="Arial"/>
+          <w:b/>
+          <w:bCs/>
+        </w:rPr>
+      </w:pPr>
+    </w:p>
+    <w:p>
+      <w:pPr>
+        <w:rPr>
+          <w:rFonts w:ascii="Arial" w:hAnsi="Arial" w:cs="Arial"/>
+          <w:b/>
+          <w:bCs/>
+        </w:rPr>
+      </w:pPr>
+    </w:p>
+    <w:p>
+      <w:pPr>
+        <w:rPr>
+          <w:rFonts w:ascii="Arial" w:hAnsi="Arial" w:cs="Arial"/>
+          <w:b/>
+          <w:bCs/>
+        </w:rPr>
+      </w:pPr>
+    </w:p>
+    <w:p>
+      <w:pPr>
         <w:rPr>
           <w:rFonts w:ascii="Arial" w:hAnsi="Arial" w:cs="Arial"/>
           <w:b/>
@@ -3141,11 +3211,6 @@
     </w:p>
     <w:p>
       <w:pPr>
-        <w:pStyle w:val="1Ttulo"/>
-      </w:pPr>
-    </w:p>
-    <w:p>
-      <w:pPr>
         <w:rPr>
           <w:rFonts w:ascii="Arial" w:hAnsi="Arial" w:cs="Arial"/>
         </w:rPr>
@@ -3218,7 +3283,7 @@
       </w:pPr>
     </w:p>
     <w:sectPr>
-      <w:headerReference w:type="first" r:id="rId7"/>
+      <w:headerReference w:type="first" r:id="rId8"/>
       <w:pgSz w:w="11906" w:h="16838"/>
       <w:pgMar w:top="1440" w:right="1440" w:bottom="1440" w:left="1440" w:header="720" w:footer="720" w:gutter="0"/>
       <w:cols w:space="720"/>
@@ -4198,7 +4263,7 @@
   <w:style w:type="paragraph" w:default="1" w:styleId="Normal">
     <w:name w:val="Normal"/>
     <w:qFormat/>
-    <w:rsid w:val="00DF6459"/>
+    <w:rsid w:val="00785F13"/>
   </w:style>
   <w:style w:type="paragraph" w:styleId="Ttulo1">
     <w:name w:val="heading 1"/>

</xml_diff>

<commit_message>
Colocando no README.md a descrição e imagem dos componentes do processador
</commit_message>
<xml_diff>
--- a/relatorio/relatório-trabalho-final-aoc.docx
+++ b/relatorio/relatório-trabalho-final-aoc.docx
@@ -1262,13 +1262,7 @@
         <w:rPr>
           <w:rFonts w:ascii="Arial" w:hAnsi="Arial" w:cs="Arial"/>
         </w:rPr>
-        <w:t>Figura 5 – Banco de Registadores</w:t>
-      </w:r>
-      <w:r>
-        <w:rPr>
-          <w:rFonts w:ascii="Arial" w:hAnsi="Arial" w:cs="Arial"/>
-        </w:rPr>
-        <w:t>............................................................................</w:t>
+        <w:t>Figura 5 – Banco de Registadores............................................................................</w:t>
       </w:r>
       <w:r>
         <w:rPr>
@@ -1853,21 +1847,7 @@
         <w:rPr>
           <w:rFonts w:ascii="Arial" w:eastAsia="Arial" w:hAnsi="Arial" w:cs="Arial"/>
         </w:rPr>
-        <w:t xml:space="preserve">Este relatório técnico apresenta o projeto e a implementação de um processador RISC de 8 bits, desenvolvido utilizando a linguagem de descrição de hardware VHDL no software </w:t>
-      </w:r>
-      <w:proofErr w:type="spellStart"/>
-      <w:r>
-        <w:rPr>
-          <w:rFonts w:ascii="Arial" w:eastAsia="Arial" w:hAnsi="Arial" w:cs="Arial"/>
-        </w:rPr>
-        <w:t>Quartus</w:t>
-      </w:r>
-      <w:proofErr w:type="spellEnd"/>
-      <w:r>
-        <w:rPr>
-          <w:rFonts w:ascii="Arial" w:eastAsia="Arial" w:hAnsi="Arial" w:cs="Arial"/>
-        </w:rPr>
-        <w:t xml:space="preserve"> Prime 18.0. O processador projetado segue uma arquitetura semelhante ao MIPS e tem como objetivo a aplicação de conceitos fundamentais de arquiteturas computacionais, circuitos digitais e linguagens de descrição de hardware.</w:t>
+        <w:t>Este relatório técnico apresenta o projeto e a implementação de um processador RISC de 8 bits, desenvolvido utilizando a linguagem de descrição de hardware VHDL no software Quartus Prime 18.0. O processador projetado segue uma arquitetura semelhante ao MIPS e tem como objetivo a aplicação de conceitos fundamentais de arquiteturas computacionais, circuitos digitais e linguagens de descrição de hardware.</w:t>
       </w:r>
     </w:p>
     <w:p>
@@ -1882,35 +1862,7 @@
         <w:rPr>
           <w:rFonts w:ascii="Arial" w:eastAsia="Arial" w:hAnsi="Arial" w:cs="Arial"/>
         </w:rPr>
-        <w:t>A construção do processador envolve a modelagem e implementação de seus componentes principais, incluindo a unidade de controle, o caminho de dados (</w:t>
-      </w:r>
-      <w:proofErr w:type="spellStart"/>
-      <w:r>
-        <w:rPr>
-          <w:rFonts w:ascii="Arial" w:eastAsia="Arial" w:hAnsi="Arial" w:cs="Arial"/>
-        </w:rPr>
-        <w:t>datapath</w:t>
-      </w:r>
-      <w:proofErr w:type="spellEnd"/>
-      <w:r>
-        <w:rPr>
-          <w:rFonts w:ascii="Arial" w:eastAsia="Arial" w:hAnsi="Arial" w:cs="Arial"/>
-        </w:rPr>
-        <w:t xml:space="preserve">) e os barramentos de comunicação. Além disso, a descrição da estrutura das instruções suportadas é detalhada por classes e distribuições de bits, incluindo sua representação em linguagem </w:t>
-      </w:r>
-      <w:proofErr w:type="spellStart"/>
-      <w:r>
-        <w:rPr>
-          <w:rFonts w:ascii="Arial" w:eastAsia="Arial" w:hAnsi="Arial" w:cs="Arial"/>
-        </w:rPr>
-        <w:t>assembly</w:t>
-      </w:r>
-      <w:proofErr w:type="spellEnd"/>
-      <w:r>
-        <w:rPr>
-          <w:rFonts w:ascii="Arial" w:eastAsia="Arial" w:hAnsi="Arial" w:cs="Arial"/>
-        </w:rPr>
-        <w:t xml:space="preserve"> e binário.</w:t>
+        <w:t>A construção do processador envolve a modelagem e implementação de seus componentes principais, incluindo a unidade de controle, o caminho de dados (datapath) e os barramentos de comunicação. Além disso, a descrição da estrutura das instruções suportadas é detalhada por classes e distribuições de bits, incluindo sua representação em linguagem assembly e binário.</w:t>
       </w:r>
     </w:p>
     <w:p>
@@ -1925,105 +1877,7 @@
         <w:rPr>
           <w:rFonts w:ascii="Arial" w:eastAsia="Arial" w:hAnsi="Arial" w:cs="Arial"/>
         </w:rPr>
-        <w:t xml:space="preserve">O conjunto de instruções obrigatórias implementadas inclui operações essenciais, como </w:t>
-      </w:r>
-      <w:proofErr w:type="spellStart"/>
-      <w:r>
-        <w:rPr>
-          <w:rFonts w:ascii="Arial" w:eastAsia="Arial" w:hAnsi="Arial" w:cs="Arial"/>
-        </w:rPr>
-        <w:t>load</w:t>
-      </w:r>
-      <w:proofErr w:type="spellEnd"/>
-      <w:r>
-        <w:rPr>
-          <w:rFonts w:ascii="Arial" w:eastAsia="Arial" w:hAnsi="Arial" w:cs="Arial"/>
-        </w:rPr>
-        <w:t xml:space="preserve">, store, soma, subtração, </w:t>
-      </w:r>
-      <w:proofErr w:type="spellStart"/>
-      <w:r>
-        <w:rPr>
-          <w:rFonts w:ascii="Arial" w:eastAsia="Arial" w:hAnsi="Arial" w:cs="Arial"/>
-        </w:rPr>
-        <w:t>beq</w:t>
-      </w:r>
-      <w:proofErr w:type="spellEnd"/>
-      <w:r>
-        <w:rPr>
-          <w:rFonts w:ascii="Arial" w:eastAsia="Arial" w:hAnsi="Arial" w:cs="Arial"/>
-        </w:rPr>
-        <w:t xml:space="preserve"> (</w:t>
-      </w:r>
-      <w:proofErr w:type="spellStart"/>
-      <w:r>
-        <w:rPr>
-          <w:rFonts w:ascii="Arial" w:eastAsia="Arial" w:hAnsi="Arial" w:cs="Arial"/>
-        </w:rPr>
-        <w:t>branch</w:t>
-      </w:r>
-      <w:proofErr w:type="spellEnd"/>
-      <w:r>
-        <w:rPr>
-          <w:rFonts w:ascii="Arial" w:eastAsia="Arial" w:hAnsi="Arial" w:cs="Arial"/>
-        </w:rPr>
-        <w:t xml:space="preserve"> </w:t>
-      </w:r>
-      <w:proofErr w:type="spellStart"/>
-      <w:r>
-        <w:rPr>
-          <w:rFonts w:ascii="Arial" w:eastAsia="Arial" w:hAnsi="Arial" w:cs="Arial"/>
-        </w:rPr>
-        <w:t>if</w:t>
-      </w:r>
-      <w:proofErr w:type="spellEnd"/>
-      <w:r>
-        <w:rPr>
-          <w:rFonts w:ascii="Arial" w:eastAsia="Arial" w:hAnsi="Arial" w:cs="Arial"/>
-        </w:rPr>
-        <w:t xml:space="preserve"> </w:t>
-      </w:r>
-      <w:proofErr w:type="spellStart"/>
-      <w:r>
-        <w:rPr>
-          <w:rFonts w:ascii="Arial" w:eastAsia="Arial" w:hAnsi="Arial" w:cs="Arial"/>
-        </w:rPr>
-        <w:t>equal</w:t>
-      </w:r>
-      <w:proofErr w:type="spellEnd"/>
-      <w:r>
-        <w:rPr>
-          <w:rFonts w:ascii="Arial" w:eastAsia="Arial" w:hAnsi="Arial" w:cs="Arial"/>
-        </w:rPr>
-        <w:t xml:space="preserve">) e salto incondicional, garantindo funcionalidade mínima para a execução de programas simples. Para validar o correto funcionamento do processador, foram realizadas simulações detalhadas por meio de </w:t>
-      </w:r>
-      <w:proofErr w:type="spellStart"/>
-      <w:r>
-        <w:rPr>
-          <w:rFonts w:ascii="Arial" w:eastAsia="Arial" w:hAnsi="Arial" w:cs="Arial"/>
-        </w:rPr>
-        <w:t>waveforms</w:t>
-      </w:r>
-      <w:proofErr w:type="spellEnd"/>
-      <w:r>
-        <w:rPr>
-          <w:rFonts w:ascii="Arial" w:eastAsia="Arial" w:hAnsi="Arial" w:cs="Arial"/>
-        </w:rPr>
-        <w:t xml:space="preserve"> e </w:t>
-      </w:r>
-      <w:proofErr w:type="spellStart"/>
-      <w:r>
-        <w:rPr>
-          <w:rFonts w:ascii="Arial" w:eastAsia="Arial" w:hAnsi="Arial" w:cs="Arial"/>
-        </w:rPr>
-        <w:t>testbenches</w:t>
-      </w:r>
-      <w:proofErr w:type="spellEnd"/>
-      <w:r>
-        <w:rPr>
-          <w:rFonts w:ascii="Arial" w:eastAsia="Arial" w:hAnsi="Arial" w:cs="Arial"/>
-        </w:rPr>
-        <w:t>, cobrindo cada instrução individualmente e um programa que integra todas as operações suportadas.</w:t>
+        <w:t>O conjunto de instruções obrigatórias implementadas inclui operações essenciais, como load, store, soma, subtração, beq (branch if equal) e salto incondicional, garantindo funcionalidade mínima para a execução de programas simples. Para validar o correto funcionamento do processador, foram realizadas simulações detalhadas por meio de waveforms e testbenches, cobrindo cada instrução individualmente e um programa que integra todas as operações suportadas.</w:t>
       </w:r>
     </w:p>
     <w:p>
@@ -2235,103 +2089,23 @@
           <w:rFonts w:ascii="Arial" w:hAnsi="Arial" w:cs="Arial"/>
           <w:color w:val="000000" w:themeColor="text1"/>
         </w:rPr>
-        <w:t xml:space="preserve">O desenvolvimento do projeto foi realizado utilizando o </w:t>
-      </w:r>
-      <w:proofErr w:type="spellStart"/>
-      <w:r>
+        <w:t>O desenvolvimento do projeto foi realizado utilizando o Quartus Prime 18.0 Lite Edition, um ambiente integrado para o desenvolvimento de circuitos digitais em FPGA.</w:t>
+      </w:r>
+    </w:p>
+    <w:p>
+      <w:pPr>
+        <w:jc w:val="both"/>
         <w:rPr>
           <w:rFonts w:ascii="Arial" w:hAnsi="Arial" w:cs="Arial"/>
           <w:color w:val="000000" w:themeColor="text1"/>
         </w:rPr>
-        <w:t>Quartus</w:t>
-      </w:r>
-      <w:proofErr w:type="spellEnd"/>
+      </w:pPr>
       <w:r>
         <w:rPr>
           <w:rFonts w:ascii="Arial" w:hAnsi="Arial" w:cs="Arial"/>
           <w:color w:val="000000" w:themeColor="text1"/>
         </w:rPr>
-        <w:t xml:space="preserve"> Prime 18.0 Lite </w:t>
-      </w:r>
-      <w:proofErr w:type="spellStart"/>
-      <w:r>
-        <w:rPr>
-          <w:rFonts w:ascii="Arial" w:hAnsi="Arial" w:cs="Arial"/>
-          <w:color w:val="000000" w:themeColor="text1"/>
-        </w:rPr>
-        <w:t>Edition</w:t>
-      </w:r>
-      <w:proofErr w:type="spellEnd"/>
-      <w:r>
-        <w:rPr>
-          <w:rFonts w:ascii="Arial" w:hAnsi="Arial" w:cs="Arial"/>
-          <w:color w:val="000000" w:themeColor="text1"/>
-        </w:rPr>
-        <w:t>, um ambiente integrado para o desenvolvimento de circuitos digitais em FPGA.</w:t>
-      </w:r>
-    </w:p>
-    <w:p>
-      <w:pPr>
-        <w:jc w:val="both"/>
-        <w:rPr>
-          <w:rFonts w:ascii="Arial" w:hAnsi="Arial" w:cs="Arial"/>
-          <w:color w:val="000000" w:themeColor="text1"/>
-        </w:rPr>
-      </w:pPr>
-      <w:r>
-        <w:rPr>
-          <w:rFonts w:ascii="Arial" w:hAnsi="Arial" w:cs="Arial"/>
-          <w:color w:val="000000" w:themeColor="text1"/>
-        </w:rPr>
-        <w:t xml:space="preserve">O </w:t>
-      </w:r>
-      <w:proofErr w:type="spellStart"/>
-      <w:r>
-        <w:rPr>
-          <w:rFonts w:ascii="Arial" w:hAnsi="Arial" w:cs="Arial"/>
-          <w:color w:val="000000" w:themeColor="text1"/>
-        </w:rPr>
-        <w:t>Quartus</w:t>
-      </w:r>
-      <w:proofErr w:type="spellEnd"/>
-      <w:r>
-        <w:rPr>
-          <w:rFonts w:ascii="Arial" w:hAnsi="Arial" w:cs="Arial"/>
-          <w:color w:val="000000" w:themeColor="text1"/>
-        </w:rPr>
-        <w:t xml:space="preserve"> Prime Lite </w:t>
-      </w:r>
-      <w:proofErr w:type="spellStart"/>
-      <w:r>
-        <w:rPr>
-          <w:rFonts w:ascii="Arial" w:hAnsi="Arial" w:cs="Arial"/>
-          <w:color w:val="000000" w:themeColor="text1"/>
-        </w:rPr>
-        <w:t>Edition</w:t>
-      </w:r>
-      <w:proofErr w:type="spellEnd"/>
-      <w:r>
-        <w:rPr>
-          <w:rFonts w:ascii="Arial" w:hAnsi="Arial" w:cs="Arial"/>
-          <w:color w:val="000000" w:themeColor="text1"/>
-        </w:rPr>
-        <w:t xml:space="preserve"> é uma ferramenta da Intel FPGA, utilizada para design, síntese, simulação e programação de </w:t>
-      </w:r>
-      <w:proofErr w:type="spellStart"/>
-      <w:r>
-        <w:rPr>
-          <w:rFonts w:ascii="Arial" w:hAnsi="Arial" w:cs="Arial"/>
-          <w:color w:val="000000" w:themeColor="text1"/>
-        </w:rPr>
-        <w:t>FPGAs</w:t>
-      </w:r>
-      <w:proofErr w:type="spellEnd"/>
-      <w:r>
-        <w:rPr>
-          <w:rFonts w:ascii="Arial" w:hAnsi="Arial" w:cs="Arial"/>
-          <w:color w:val="000000" w:themeColor="text1"/>
-        </w:rPr>
-        <w:t>. Neste projeto, foi empregado VHDL para a implementação de um processador RISC de 8 bits, permitindo a descrição e a simulação da arquitetura antes da gravação no FPGA. Além disso, o ambiente oferece recursos gráficos para facilitar a configuração e depuração do circuito.</w:t>
+        <w:t>O Quartus Prime Lite Edition é uma ferramenta da Intel FPGA, utilizada para design, síntese, simulação e programação de FPGAs. Neste projeto, foi empregado VHDL para a implementação de um processador RISC de 8 bits, permitindo a descrição e a simulação da arquitetura antes da gravação no FPGA. Além disso, o ambiente oferece recursos gráficos para facilitar a configuração e depuração do circuito.</w:t>
       </w:r>
     </w:p>
     <w:p>
@@ -2354,21 +2128,7 @@
         <w:rPr>
           <w:rFonts w:ascii="Arial" w:hAnsi="Arial" w:cs="Arial"/>
         </w:rPr>
-        <w:t xml:space="preserve">O processador RISC de 8 bits desenvolvido neste projeto possui um conjunto de instruções organizadas em três formatos principais: Tipo R, Tipo I e Tipo J. Cada instrução segue um padrão de codificação baseado em </w:t>
-      </w:r>
-      <w:proofErr w:type="spellStart"/>
-      <w:r>
-        <w:rPr>
-          <w:rFonts w:ascii="Arial" w:hAnsi="Arial" w:cs="Arial"/>
-        </w:rPr>
-        <w:t>opcodes</w:t>
-      </w:r>
-      <w:proofErr w:type="spellEnd"/>
-      <w:r>
-        <w:rPr>
-          <w:rFonts w:ascii="Arial" w:hAnsi="Arial" w:cs="Arial"/>
-        </w:rPr>
-        <w:t xml:space="preserve"> e operandos, distribuídos em um formato de 8 bits.</w:t>
+        <w:t>O processador RISC de 8 bits desenvolvido neste projeto possui um conjunto de instruções organizadas em três formatos principais: Tipo R, Tipo I e Tipo J. Cada instrução segue um padrão de codificação baseado em opcodes e operandos, distribuídos em um formato de 8 bits.</w:t>
       </w:r>
     </w:p>
     <w:p>
@@ -2438,7 +2198,6 @@
                 <w:color w:val="000000" w:themeColor="text1"/>
               </w:rPr>
             </w:pPr>
-            <w:proofErr w:type="spellStart"/>
             <w:r>
               <w:rPr>
                 <w:rFonts w:ascii="Arial" w:hAnsi="Arial" w:cs="Arial"/>
@@ -2446,7 +2205,6 @@
               </w:rPr>
               <w:t>Opcode</w:t>
             </w:r>
-            <w:proofErr w:type="spellEnd"/>
           </w:p>
         </w:tc>
         <w:tc>
@@ -2461,14 +2219,12 @@
                 <w:rFonts w:ascii="Arial" w:hAnsi="Arial" w:cs="Arial"/>
               </w:rPr>
             </w:pPr>
-            <w:proofErr w:type="spellStart"/>
             <w:r>
               <w:rPr>
                 <w:rFonts w:ascii="Arial" w:hAnsi="Arial" w:cs="Arial"/>
               </w:rPr>
               <w:t>rs</w:t>
             </w:r>
-            <w:proofErr w:type="spellEnd"/>
           </w:p>
         </w:tc>
         <w:tc>
@@ -2483,14 +2239,12 @@
                 <w:rFonts w:ascii="Arial" w:hAnsi="Arial" w:cs="Arial"/>
               </w:rPr>
             </w:pPr>
-            <w:proofErr w:type="spellStart"/>
             <w:r>
               <w:rPr>
                 <w:rFonts w:ascii="Arial" w:hAnsi="Arial" w:cs="Arial"/>
               </w:rPr>
               <w:t>rt</w:t>
             </w:r>
-            <w:proofErr w:type="spellEnd"/>
           </w:p>
         </w:tc>
       </w:tr>
@@ -2681,7 +2435,6 @@
                 <w:color w:val="000000" w:themeColor="text1"/>
               </w:rPr>
             </w:pPr>
-            <w:proofErr w:type="spellStart"/>
             <w:r>
               <w:rPr>
                 <w:rFonts w:ascii="Arial" w:hAnsi="Arial" w:cs="Arial"/>
@@ -2689,7 +2442,6 @@
               </w:rPr>
               <w:t>Opcode</w:t>
             </w:r>
-            <w:proofErr w:type="spellEnd"/>
           </w:p>
         </w:tc>
         <w:tc>
@@ -2704,14 +2456,12 @@
                 <w:rFonts w:ascii="Arial" w:hAnsi="Arial" w:cs="Arial"/>
               </w:rPr>
             </w:pPr>
-            <w:proofErr w:type="spellStart"/>
             <w:r>
               <w:rPr>
                 <w:rFonts w:ascii="Arial" w:hAnsi="Arial" w:cs="Arial"/>
               </w:rPr>
               <w:t>rs</w:t>
             </w:r>
-            <w:proofErr w:type="spellEnd"/>
           </w:p>
         </w:tc>
         <w:tc>
@@ -2726,14 +2476,12 @@
                 <w:rFonts w:ascii="Arial" w:hAnsi="Arial" w:cs="Arial"/>
               </w:rPr>
             </w:pPr>
-            <w:proofErr w:type="spellStart"/>
             <w:r>
               <w:rPr>
                 <w:rFonts w:ascii="Arial" w:hAnsi="Arial" w:cs="Arial"/>
               </w:rPr>
               <w:t>Immediate</w:t>
             </w:r>
-            <w:proofErr w:type="spellEnd"/>
           </w:p>
         </w:tc>
       </w:tr>
@@ -2932,7 +2680,6 @@
                 <w:color w:val="000000" w:themeColor="text1"/>
               </w:rPr>
             </w:pPr>
-            <w:proofErr w:type="spellStart"/>
             <w:r>
               <w:rPr>
                 <w:rFonts w:ascii="Arial" w:hAnsi="Arial" w:cs="Arial"/>
@@ -2940,7 +2687,6 @@
               </w:rPr>
               <w:t>Opcode</w:t>
             </w:r>
-            <w:proofErr w:type="spellEnd"/>
           </w:p>
         </w:tc>
         <w:tc>
@@ -3153,21 +2899,7 @@
         <w:rPr>
           <w:rFonts w:ascii="Arial" w:hAnsi="Arial" w:cs="Arial"/>
         </w:rPr>
-        <w:t xml:space="preserve">O componente PC é responsável por armazenar e passar o endereço da próxima linha de código do programa que deve ser executada. Ele atua como um registrador paralelo que atualiza sua saída com base no sinal de </w:t>
-      </w:r>
-      <w:proofErr w:type="spellStart"/>
-      <w:r>
-        <w:rPr>
-          <w:rFonts w:ascii="Arial" w:hAnsi="Arial" w:cs="Arial"/>
-        </w:rPr>
-        <w:t>clock</w:t>
-      </w:r>
-      <w:proofErr w:type="spellEnd"/>
-      <w:r>
-        <w:rPr>
-          <w:rFonts w:ascii="Arial" w:hAnsi="Arial" w:cs="Arial"/>
-        </w:rPr>
-        <w:t xml:space="preserve"> e no sinal de reset.</w:t>
+        <w:t>O componente PC é responsável por armazenar e passar o endereço da próxima linha de código do programa que deve ser executada. Ele atua como um registrador paralelo que atualiza sua saída com base no sinal de clock e no sinal de reset.</w:t>
       </w:r>
     </w:p>
     <w:p>
@@ -3199,21 +2931,7 @@
         <w:rPr>
           <w:rFonts w:ascii="Arial" w:hAnsi="Arial" w:cs="Arial"/>
         </w:rPr>
-        <w:t xml:space="preserve">CLOCK: Sinal de </w:t>
-      </w:r>
-      <w:proofErr w:type="spellStart"/>
-      <w:r>
-        <w:rPr>
-          <w:rFonts w:ascii="Arial" w:hAnsi="Arial" w:cs="Arial"/>
-        </w:rPr>
-        <w:t>clock</w:t>
-      </w:r>
-      <w:proofErr w:type="spellEnd"/>
-      <w:r>
-        <w:rPr>
-          <w:rFonts w:ascii="Arial" w:hAnsi="Arial" w:cs="Arial"/>
-        </w:rPr>
-        <w:t xml:space="preserve"> de 1 bit que sincroniza a atualização do endereço armazenado no PC.</w:t>
+        <w:t>CLOCK: Sinal de clock de 1 bit que sincroniza a atualização do endereço armazenado no PC.</w:t>
       </w:r>
     </w:p>
     <w:p>
@@ -3304,28 +3022,8 @@
         <w:rPr>
           <w:rFonts w:ascii="Arial" w:eastAsia="Arial" w:hAnsi="Arial" w:cs="Arial"/>
         </w:rPr>
-        <w:t xml:space="preserve">Figura 1 </w:t>
-      </w:r>
-      <w:r>
-        <w:rPr>
-          <w:rFonts w:ascii="Arial" w:eastAsia="Arial" w:hAnsi="Arial" w:cs="Arial"/>
-        </w:rPr>
-        <w:t>-</w:t>
-      </w:r>
-      <w:r>
-        <w:rPr>
-          <w:rFonts w:ascii="Arial" w:eastAsia="Arial" w:hAnsi="Arial" w:cs="Arial"/>
-        </w:rPr>
-        <w:t xml:space="preserve"> PC </w:t>
-      </w:r>
-      <w:proofErr w:type="spellStart"/>
-      <w:r>
-        <w:rPr>
-          <w:rFonts w:ascii="Arial" w:eastAsia="Arial" w:hAnsi="Arial" w:cs="Arial"/>
-        </w:rPr>
-        <w:t>viewer</w:t>
-      </w:r>
-      <w:proofErr w:type="spellEnd"/>
+        <w:t>Figura 1 - PC viewer</w:t>
+      </w:r>
     </w:p>
     <w:p>
       <w:pPr>
@@ -3392,7 +3090,19 @@
         <w:t>3.2</w:t>
       </w:r>
       <w:r>
-        <w:t>. MÉMORIA DE INSTRUÇÕES</w:t>
+        <w:t>. M</w:t>
+      </w:r>
+      <w:r>
+        <w:t>e</w:t>
+      </w:r>
+      <w:r>
+        <w:t>M</w:t>
+      </w:r>
+      <w:r>
+        <w:t>ó</w:t>
+      </w:r>
+      <w:r>
+        <w:t>RIA DE INSTRUÇÕES</w:t>
       </w:r>
     </w:p>
     <w:p>
@@ -3407,21 +3117,7 @@
         <w:rPr>
           <w:rFonts w:ascii="Arial" w:hAnsi="Arial" w:cs="Arial"/>
         </w:rPr>
-        <w:t>O componente </w:t>
-      </w:r>
-      <w:proofErr w:type="spellStart"/>
-      <w:r>
-        <w:rPr>
-          <w:rFonts w:ascii="Arial" w:hAnsi="Arial" w:cs="Arial"/>
-        </w:rPr>
-        <w:t>memoria_instrucao</w:t>
-      </w:r>
-      <w:proofErr w:type="spellEnd"/>
-      <w:r>
-        <w:rPr>
-          <w:rFonts w:ascii="Arial" w:hAnsi="Arial" w:cs="Arial"/>
-        </w:rPr>
-        <w:t> é responsável por armazenar as instruções de um programa e fornecer a instrução correspondente ao endereço solicitado. Ele funciona como uma memória de leitura, onde o endereço de entrada é usado para buscar a instrução armazenada naquela posição.</w:t>
+        <w:t>O componente memoria_instrucao é responsável por armazenar as instruções de um programa e fornecer a instrução correspondente ao endereço solicitado. Ele funciona como uma memória de leitura, onde o endereço de entrada é usado para buscar a instrução armazenada naquela posição.</w:t>
       </w:r>
     </w:p>
     <w:p>
@@ -3435,21 +3131,7 @@
         <w:rPr>
           <w:rFonts w:ascii="Arial" w:hAnsi="Arial" w:cs="Arial"/>
         </w:rPr>
-        <w:t>O componente </w:t>
-      </w:r>
-      <w:proofErr w:type="spellStart"/>
-      <w:r>
-        <w:rPr>
-          <w:rFonts w:ascii="Arial" w:hAnsi="Arial" w:cs="Arial"/>
-        </w:rPr>
-        <w:t>memoria_instrucao</w:t>
-      </w:r>
-      <w:proofErr w:type="spellEnd"/>
-      <w:r>
-        <w:rPr>
-          <w:rFonts w:ascii="Arial" w:hAnsi="Arial" w:cs="Arial"/>
-        </w:rPr>
-        <w:t> recebe como entrada:</w:t>
+        <w:t>O componente memoria_instrucao recebe como entrada:</w:t>
       </w:r>
     </w:p>
     <w:p>
@@ -3481,21 +3163,7 @@
         <w:rPr>
           <w:rFonts w:ascii="Arial" w:hAnsi="Arial" w:cs="Arial"/>
         </w:rPr>
-        <w:t>O componente </w:t>
-      </w:r>
-      <w:proofErr w:type="spellStart"/>
-      <w:r>
-        <w:rPr>
-          <w:rFonts w:ascii="Arial" w:hAnsi="Arial" w:cs="Arial"/>
-        </w:rPr>
-        <w:t>memoria_instrucao</w:t>
-      </w:r>
-      <w:proofErr w:type="spellEnd"/>
-      <w:r>
-        <w:rPr>
-          <w:rFonts w:ascii="Arial" w:hAnsi="Arial" w:cs="Arial"/>
-        </w:rPr>
-        <w:t> tem como saída:</w:t>
+        <w:t>O componente memoria_instrucao tem como saída:</w:t>
       </w:r>
     </w:p>
     <w:p>
@@ -3527,19 +3195,7 @@
         <w:rPr>
           <w:rFonts w:ascii="Arial" w:hAnsi="Arial" w:cs="Arial"/>
         </w:rPr>
-        <w:t xml:space="preserve">Figura 2 </w:t>
-      </w:r>
-      <w:r>
-        <w:rPr>
-          <w:rFonts w:ascii="Arial" w:hAnsi="Arial" w:cs="Arial"/>
-        </w:rPr>
-        <w:t>-</w:t>
-      </w:r>
-      <w:r>
-        <w:rPr>
-          <w:rFonts w:ascii="Arial" w:hAnsi="Arial" w:cs="Arial"/>
-        </w:rPr>
-        <w:t xml:space="preserve"> Memória de instruções</w:t>
+        <w:t>Figura 2 - Memória de instruções</w:t>
       </w:r>
     </w:p>
     <w:p>
@@ -3555,7 +3211,7 @@
           <w:noProof/>
         </w:rPr>
         <w:drawing>
-          <wp:inline distT="0" distB="0" distL="0" distR="0" wp14:anchorId="3F0C161B" wp14:editId="0F3DB173">
+          <wp:inline distT="0" distB="0" distL="0" distR="0" wp14:anchorId="3F0C161B" wp14:editId="002EC8AD">
             <wp:extent cx="5731510" cy="2995930"/>
             <wp:effectExtent l="0" t="0" r="2540" b="0"/>
             <wp:docPr id="956489891" name="Imagem 2" descr="Diagrama&#10;&#10;O conteúdo gerado por IA pode estar incorreto."/>
@@ -3702,19 +3358,7 @@
           <w:rFonts w:ascii="Arial" w:hAnsi="Arial" w:cs="Arial"/>
         </w:rPr>
         <w:lastRenderedPageBreak/>
-        <w:t xml:space="preserve">Figura </w:t>
-      </w:r>
-      <w:r>
-        <w:rPr>
-          <w:rFonts w:ascii="Arial" w:hAnsi="Arial" w:cs="Arial"/>
-        </w:rPr>
-        <w:t>3</w:t>
-      </w:r>
-      <w:r>
-        <w:rPr>
-          <w:rFonts w:ascii="Arial" w:hAnsi="Arial" w:cs="Arial"/>
-        </w:rPr>
-        <w:t xml:space="preserve"> </w:t>
+        <w:t xml:space="preserve">Figura 3 </w:t>
       </w:r>
       <w:r>
         <w:rPr>
@@ -3726,13 +3370,7 @@
         <w:rPr>
           <w:rFonts w:ascii="Arial" w:hAnsi="Arial" w:cs="Arial"/>
         </w:rPr>
-        <w:t xml:space="preserve"> </w:t>
-      </w:r>
-      <w:r>
-        <w:rPr>
-          <w:rFonts w:ascii="Arial" w:hAnsi="Arial" w:cs="Arial"/>
-        </w:rPr>
-        <w:t xml:space="preserve">Somador de 8 </w:t>
+        <w:t xml:space="preserve"> Somador de 8 </w:t>
       </w:r>
       <w:r>
         <w:rPr>
@@ -3754,7 +3392,7 @@
           <w:noProof/>
         </w:rPr>
         <w:drawing>
-          <wp:inline distT="0" distB="0" distL="0" distR="0" wp14:anchorId="05E50BC1" wp14:editId="2860996C">
+          <wp:inline distT="0" distB="0" distL="0" distR="0" wp14:anchorId="05E50BC1" wp14:editId="71EBDA9E">
             <wp:extent cx="5731510" cy="2417445"/>
             <wp:effectExtent l="0" t="0" r="2540" b="1905"/>
             <wp:docPr id="2093025085" name="Imagem 3" descr="Uma imagem contendo Diagrama&#10;&#10;O conteúdo gerado por IA pode estar incorreto."/>
@@ -4017,21 +3655,7 @@
         <w:rPr>
           <w:rFonts w:ascii="Arial" w:hAnsi="Arial" w:cs="Arial"/>
         </w:rPr>
-        <w:t>O componente </w:t>
-      </w:r>
-      <w:proofErr w:type="spellStart"/>
-      <w:r>
-        <w:rPr>
-          <w:rFonts w:ascii="Arial" w:hAnsi="Arial" w:cs="Arial"/>
-        </w:rPr>
-        <w:t>banco_de_registradores</w:t>
-      </w:r>
-      <w:proofErr w:type="spellEnd"/>
-      <w:r>
-        <w:rPr>
-          <w:rFonts w:ascii="Arial" w:hAnsi="Arial" w:cs="Arial"/>
-        </w:rPr>
-        <w:t> é responsável por armazenar e gerenciar um conjunto de registradores que podem ser lidos e escritos durante a execução de um programa. Ele é uma parte essencial de um processador, permitindo o armazenamento temporário de dados e a transferência de valores entre diferentes partes do sistema.</w:t>
+        <w:t>O componente banco_de_registradores é responsável por armazenar e gerenciar um conjunto de registradores que podem ser lidos e escritos durante a execução de um programa. Ele é uma parte essencial de um processador, permitindo o armazenamento temporário de dados e a transferência de valores entre diferentes partes do sistema.</w:t>
       </w:r>
     </w:p>
     <w:p>
@@ -4045,21 +3669,7 @@
         <w:rPr>
           <w:rFonts w:ascii="Arial" w:hAnsi="Arial" w:cs="Arial"/>
         </w:rPr>
-        <w:t>O componente </w:t>
-      </w:r>
-      <w:proofErr w:type="spellStart"/>
-      <w:r>
-        <w:rPr>
-          <w:rFonts w:ascii="Arial" w:hAnsi="Arial" w:cs="Arial"/>
-        </w:rPr>
-        <w:t>banco_de_registradores</w:t>
-      </w:r>
-      <w:proofErr w:type="spellEnd"/>
-      <w:r>
-        <w:rPr>
-          <w:rFonts w:ascii="Arial" w:hAnsi="Arial" w:cs="Arial"/>
-        </w:rPr>
-        <w:t> recebe como entrada:</w:t>
+        <w:t>O componente banco_de_registradores recebe como entrada:</w:t>
       </w:r>
     </w:p>
     <w:p>
@@ -4078,21 +3688,7 @@
           <w:rFonts w:ascii="Arial" w:hAnsi="Arial" w:cs="Arial"/>
         </w:rPr>
         <w:lastRenderedPageBreak/>
-        <w:t xml:space="preserve">CLOCK: Sinal de </w:t>
-      </w:r>
-      <w:proofErr w:type="spellStart"/>
-      <w:r>
-        <w:rPr>
-          <w:rFonts w:ascii="Arial" w:hAnsi="Arial" w:cs="Arial"/>
-        </w:rPr>
-        <w:t>clock</w:t>
-      </w:r>
-      <w:proofErr w:type="spellEnd"/>
-      <w:r>
-        <w:rPr>
-          <w:rFonts w:ascii="Arial" w:hAnsi="Arial" w:cs="Arial"/>
-        </w:rPr>
-        <w:t xml:space="preserve"> de 1 bit que sincroniza as operações de escrita no banco de registradores.</w:t>
+        <w:t>CLOCK: Sinal de clock de 1 bit que sincroniza as operações de escrita no banco de registradores.</w:t>
       </w:r>
     </w:p>
     <w:p>
@@ -4178,21 +3774,7 @@
         <w:rPr>
           <w:rFonts w:ascii="Arial" w:hAnsi="Arial" w:cs="Arial"/>
         </w:rPr>
-        <w:t>O componente </w:t>
-      </w:r>
-      <w:proofErr w:type="spellStart"/>
-      <w:r>
-        <w:rPr>
-          <w:rFonts w:ascii="Arial" w:hAnsi="Arial" w:cs="Arial"/>
-        </w:rPr>
-        <w:t>banco_de_registradores</w:t>
-      </w:r>
-      <w:proofErr w:type="spellEnd"/>
-      <w:r>
-        <w:rPr>
-          <w:rFonts w:ascii="Arial" w:hAnsi="Arial" w:cs="Arial"/>
-        </w:rPr>
-        <w:t> tem como saída:</w:t>
+        <w:t>O componente banco_de_registradores tem como saída:</w:t>
       </w:r>
     </w:p>
     <w:p>
@@ -4251,7 +3833,7 @@
           <w:noProof/>
         </w:rPr>
         <w:drawing>
-          <wp:inline distT="0" distB="0" distL="0" distR="0" wp14:anchorId="6F626D33" wp14:editId="75CC0167">
+          <wp:inline distT="0" distB="0" distL="0" distR="0" wp14:anchorId="6F626D33" wp14:editId="1F99FF82">
             <wp:extent cx="5731510" cy="3034030"/>
             <wp:effectExtent l="0" t="0" r="2540" b="0"/>
             <wp:docPr id="858343578" name="Imagem 6" descr="Tabela&#10;&#10;O conteúdo gerado por IA pode estar incorreto."/>
@@ -4313,35 +3895,7 @@
         <w:rPr>
           <w:rFonts w:ascii="Arial" w:hAnsi="Arial" w:cs="Arial"/>
         </w:rPr>
-        <w:t>O componente </w:t>
-      </w:r>
-      <w:proofErr w:type="spellStart"/>
-      <w:r>
-        <w:rPr>
-          <w:rFonts w:ascii="Arial" w:hAnsi="Arial" w:cs="Arial"/>
-        </w:rPr>
-        <w:t>unidade_controle</w:t>
-      </w:r>
-      <w:proofErr w:type="spellEnd"/>
-      <w:r>
-        <w:rPr>
-          <w:rFonts w:ascii="Arial" w:hAnsi="Arial" w:cs="Arial"/>
-        </w:rPr>
-        <w:t> é responsável por decodificar o </w:t>
-      </w:r>
-      <w:proofErr w:type="spellStart"/>
-      <w:r>
-        <w:rPr>
-          <w:rFonts w:ascii="Arial" w:hAnsi="Arial" w:cs="Arial"/>
-        </w:rPr>
-        <w:t>opCode</w:t>
-      </w:r>
-      <w:proofErr w:type="spellEnd"/>
-      <w:r>
-        <w:rPr>
-          <w:rFonts w:ascii="Arial" w:hAnsi="Arial" w:cs="Arial"/>
-        </w:rPr>
-        <w:t> de uma instrução e gerar os sinais de controle necessários para a execução dessa instrução em um processador. Ele atua como o cérebro do processador, coordenando as operações da Unidade Lógica e Aritmética (ULA), da memória, e dos registradores.</w:t>
+        <w:t>O componente unidade_controle é responsável por decodificar o opCode de uma instrução e gerar os sinais de controle necessários para a execução dessa instrução em um processador. Ele atua como o cérebro do processador, coordenando as operações da Unidade Lógica e Aritmética (ULA), da memória, e dos registradores.</w:t>
       </w:r>
     </w:p>
     <w:p>
@@ -4356,21 +3910,7 @@
           <w:rFonts w:ascii="Arial" w:hAnsi="Arial" w:cs="Arial"/>
         </w:rPr>
         <w:lastRenderedPageBreak/>
-        <w:t>O componente </w:t>
-      </w:r>
-      <w:proofErr w:type="spellStart"/>
-      <w:r>
-        <w:rPr>
-          <w:rFonts w:ascii="Arial" w:hAnsi="Arial" w:cs="Arial"/>
-        </w:rPr>
-        <w:t>unidade_controle</w:t>
-      </w:r>
-      <w:proofErr w:type="spellEnd"/>
-      <w:r>
-        <w:rPr>
-          <w:rFonts w:ascii="Arial" w:hAnsi="Arial" w:cs="Arial"/>
-        </w:rPr>
-        <w:t> recebe como entrada:</w:t>
+        <w:t>O componente unidade_controle recebe como entrada:</w:t>
       </w:r>
     </w:p>
     <w:p>
@@ -4384,19 +3924,11 @@
           <w:rFonts w:ascii="Arial" w:hAnsi="Arial" w:cs="Arial"/>
         </w:rPr>
       </w:pPr>
-      <w:proofErr w:type="spellStart"/>
-      <w:r>
-        <w:rPr>
-          <w:rFonts w:ascii="Arial" w:hAnsi="Arial" w:cs="Arial"/>
-        </w:rPr>
-        <w:t>opCode</w:t>
-      </w:r>
-      <w:proofErr w:type="spellEnd"/>
-      <w:r>
-        <w:rPr>
-          <w:rFonts w:ascii="Arial" w:hAnsi="Arial" w:cs="Arial"/>
-        </w:rPr>
-        <w:t>: Dado de entrada de 3 bits que representa o código da operação a ser executada.</w:t>
+      <w:r>
+        <w:rPr>
+          <w:rFonts w:ascii="Arial" w:hAnsi="Arial" w:cs="Arial"/>
+        </w:rPr>
+        <w:t>opCode: Dado de entrada de 3 bits que representa o código da operação a ser executada.</w:t>
       </w:r>
     </w:p>
     <w:p>
@@ -4410,21 +3942,7 @@
         <w:rPr>
           <w:rFonts w:ascii="Arial" w:hAnsi="Arial" w:cs="Arial"/>
         </w:rPr>
-        <w:t>O componente </w:t>
-      </w:r>
-      <w:proofErr w:type="spellStart"/>
-      <w:r>
-        <w:rPr>
-          <w:rFonts w:ascii="Arial" w:hAnsi="Arial" w:cs="Arial"/>
-        </w:rPr>
-        <w:t>unidade_controle</w:t>
-      </w:r>
-      <w:proofErr w:type="spellEnd"/>
-      <w:r>
-        <w:rPr>
-          <w:rFonts w:ascii="Arial" w:hAnsi="Arial" w:cs="Arial"/>
-        </w:rPr>
-        <w:t> tem como saída:</w:t>
+        <w:t>O componente unidade_controle tem como saída:</w:t>
       </w:r>
     </w:p>
     <w:p>
@@ -4460,21 +3978,7 @@
         <w:rPr>
           <w:rFonts w:ascii="Arial" w:hAnsi="Arial" w:cs="Arial"/>
         </w:rPr>
-        <w:t>Branch: Sinal de 1 bit que indica se a instrução atual é um salto condicional (</w:t>
-      </w:r>
-      <w:proofErr w:type="spellStart"/>
-      <w:r>
-        <w:rPr>
-          <w:rFonts w:ascii="Arial" w:hAnsi="Arial" w:cs="Arial"/>
-        </w:rPr>
-        <w:t>branch</w:t>
-      </w:r>
-      <w:proofErr w:type="spellEnd"/>
-      <w:r>
-        <w:rPr>
-          <w:rFonts w:ascii="Arial" w:hAnsi="Arial" w:cs="Arial"/>
-        </w:rPr>
-        <w:t>).</w:t>
+        <w:t>Branch: Sinal de 1 bit que indica se a instrução atual é um salto condicional (branch).</w:t>
       </w:r>
     </w:p>
     <w:p>
@@ -4488,19 +3992,11 @@
           <w:rFonts w:ascii="Arial" w:hAnsi="Arial" w:cs="Arial"/>
         </w:rPr>
       </w:pPr>
-      <w:proofErr w:type="spellStart"/>
-      <w:r>
-        <w:rPr>
-          <w:rFonts w:ascii="Arial" w:hAnsi="Arial" w:cs="Arial"/>
-        </w:rPr>
-        <w:t>MemRead</w:t>
-      </w:r>
-      <w:proofErr w:type="spellEnd"/>
-      <w:r>
-        <w:rPr>
-          <w:rFonts w:ascii="Arial" w:hAnsi="Arial" w:cs="Arial"/>
-        </w:rPr>
-        <w:t>: Sinal de 1 bit que indica se a memória deve ser lida.</w:t>
+      <w:r>
+        <w:rPr>
+          <w:rFonts w:ascii="Arial" w:hAnsi="Arial" w:cs="Arial"/>
+        </w:rPr>
+        <w:t>MemRead: Sinal de 1 bit que indica se a memória deve ser lida.</w:t>
       </w:r>
     </w:p>
     <w:p>
@@ -4514,19 +4010,11 @@
           <w:rFonts w:ascii="Arial" w:hAnsi="Arial" w:cs="Arial"/>
         </w:rPr>
       </w:pPr>
-      <w:proofErr w:type="spellStart"/>
-      <w:r>
-        <w:rPr>
-          <w:rFonts w:ascii="Arial" w:hAnsi="Arial" w:cs="Arial"/>
-        </w:rPr>
-        <w:t>MemtoReg</w:t>
-      </w:r>
-      <w:proofErr w:type="spellEnd"/>
-      <w:r>
-        <w:rPr>
-          <w:rFonts w:ascii="Arial" w:hAnsi="Arial" w:cs="Arial"/>
-        </w:rPr>
-        <w:t>: Sinal de 1 bit que indica se o valor a ser escrito no registrador deve vir da memória.</w:t>
+      <w:r>
+        <w:rPr>
+          <w:rFonts w:ascii="Arial" w:hAnsi="Arial" w:cs="Arial"/>
+        </w:rPr>
+        <w:t>MemtoReg: Sinal de 1 bit que indica se o valor a ser escrito no registrador deve vir da memória.</w:t>
       </w:r>
     </w:p>
     <w:p>
@@ -4540,19 +4028,11 @@
           <w:rFonts w:ascii="Arial" w:hAnsi="Arial" w:cs="Arial"/>
         </w:rPr>
       </w:pPr>
-      <w:proofErr w:type="spellStart"/>
-      <w:r>
-        <w:rPr>
-          <w:rFonts w:ascii="Arial" w:hAnsi="Arial" w:cs="Arial"/>
-        </w:rPr>
-        <w:t>ALUOp</w:t>
-      </w:r>
-      <w:proofErr w:type="spellEnd"/>
-      <w:r>
-        <w:rPr>
-          <w:rFonts w:ascii="Arial" w:hAnsi="Arial" w:cs="Arial"/>
-        </w:rPr>
-        <w:t>: Sinal de 1 bit que controla a operação da ULA.</w:t>
+      <w:r>
+        <w:rPr>
+          <w:rFonts w:ascii="Arial" w:hAnsi="Arial" w:cs="Arial"/>
+        </w:rPr>
+        <w:t>ALUOp: Sinal de 1 bit que controla a operação da ULA.</w:t>
       </w:r>
     </w:p>
     <w:p>
@@ -4566,19 +4046,11 @@
           <w:rFonts w:ascii="Arial" w:hAnsi="Arial" w:cs="Arial"/>
         </w:rPr>
       </w:pPr>
-      <w:proofErr w:type="spellStart"/>
-      <w:r>
-        <w:rPr>
-          <w:rFonts w:ascii="Arial" w:hAnsi="Arial" w:cs="Arial"/>
-        </w:rPr>
-        <w:t>MemWrite</w:t>
-      </w:r>
-      <w:proofErr w:type="spellEnd"/>
-      <w:r>
-        <w:rPr>
-          <w:rFonts w:ascii="Arial" w:hAnsi="Arial" w:cs="Arial"/>
-        </w:rPr>
-        <w:t>: Sinal de 1 bit que indica se a memória deve ser escrita.</w:t>
+      <w:r>
+        <w:rPr>
+          <w:rFonts w:ascii="Arial" w:hAnsi="Arial" w:cs="Arial"/>
+        </w:rPr>
+        <w:t>MemWrite: Sinal de 1 bit que indica se a memória deve ser escrita.</w:t>
       </w:r>
     </w:p>
     <w:p>
@@ -4592,19 +4064,11 @@
           <w:rFonts w:ascii="Arial" w:hAnsi="Arial" w:cs="Arial"/>
         </w:rPr>
       </w:pPr>
-      <w:proofErr w:type="spellStart"/>
-      <w:r>
-        <w:rPr>
-          <w:rFonts w:ascii="Arial" w:hAnsi="Arial" w:cs="Arial"/>
-        </w:rPr>
-        <w:t>ALUSrc</w:t>
-      </w:r>
-      <w:proofErr w:type="spellEnd"/>
-      <w:r>
-        <w:rPr>
-          <w:rFonts w:ascii="Arial" w:hAnsi="Arial" w:cs="Arial"/>
-        </w:rPr>
-        <w:t>: Sinal de 1 bit que indica se o segundo operando da ULA deve vir de um registrador ou de um valor imediato.</w:t>
+      <w:r>
+        <w:rPr>
+          <w:rFonts w:ascii="Arial" w:hAnsi="Arial" w:cs="Arial"/>
+        </w:rPr>
+        <w:t>ALUSrc: Sinal de 1 bit que indica se o segundo operando da ULA deve vir de um registrador ou de um valor imediato.</w:t>
       </w:r>
     </w:p>
     <w:p>
@@ -4618,19 +4082,11 @@
           <w:rFonts w:ascii="Arial" w:hAnsi="Arial" w:cs="Arial"/>
         </w:rPr>
       </w:pPr>
-      <w:proofErr w:type="spellStart"/>
-      <w:r>
-        <w:rPr>
-          <w:rFonts w:ascii="Arial" w:hAnsi="Arial" w:cs="Arial"/>
-        </w:rPr>
-        <w:t>RegWrite</w:t>
-      </w:r>
-      <w:proofErr w:type="spellEnd"/>
-      <w:r>
-        <w:rPr>
-          <w:rFonts w:ascii="Arial" w:hAnsi="Arial" w:cs="Arial"/>
-        </w:rPr>
-        <w:t>: Sinal de 1 bit que indica se o banco de registradores deve ser escrito.</w:t>
+      <w:r>
+        <w:rPr>
+          <w:rFonts w:ascii="Arial" w:hAnsi="Arial" w:cs="Arial"/>
+        </w:rPr>
+        <w:t>RegWrite: Sinal de 1 bit que indica se o banco de registradores deve ser escrito.</w:t>
       </w:r>
     </w:p>
     <w:p>
@@ -4756,63 +4212,7 @@
         <w:rPr>
           <w:rFonts w:ascii="Arial" w:hAnsi="Arial" w:cs="Arial"/>
         </w:rPr>
-        <w:t xml:space="preserve">O </w:t>
-      </w:r>
-      <w:proofErr w:type="spellStart"/>
-      <w:r>
-        <w:rPr>
-          <w:rFonts w:ascii="Arial" w:hAnsi="Arial" w:cs="Arial"/>
-        </w:rPr>
-        <w:t>datapath</w:t>
-      </w:r>
-      <w:proofErr w:type="spellEnd"/>
-      <w:r>
-        <w:rPr>
-          <w:rFonts w:ascii="Arial" w:hAnsi="Arial" w:cs="Arial"/>
-        </w:rPr>
-        <w:t xml:space="preserve"> é a estrutura que permite a execução de instruções em um processador. Ele inclui componentes como o Bit </w:t>
-      </w:r>
-      <w:proofErr w:type="spellStart"/>
-      <w:r>
-        <w:rPr>
-          <w:rFonts w:ascii="Arial" w:hAnsi="Arial" w:cs="Arial"/>
-        </w:rPr>
-        <w:t>Extender</w:t>
-      </w:r>
-      <w:proofErr w:type="spellEnd"/>
-      <w:r>
-        <w:rPr>
-          <w:rFonts w:ascii="Arial" w:hAnsi="Arial" w:cs="Arial"/>
-        </w:rPr>
-        <w:t>, que ajusta o tamanho dos dados, e a ALU, que realiza operações matemáticas. Multiplexadores (MUX) direcionam o fluxo de dados, enquanto sinais de controle, como Jump e Branch, gerenciam desvios no programa. Operações de memória são controladas por </w:t>
-      </w:r>
-      <w:proofErr w:type="spellStart"/>
-      <w:r>
-        <w:rPr>
-          <w:rFonts w:ascii="Arial" w:hAnsi="Arial" w:cs="Arial"/>
-        </w:rPr>
-        <w:t>MemRead</w:t>
-      </w:r>
-      <w:proofErr w:type="spellEnd"/>
-      <w:r>
-        <w:rPr>
-          <w:rFonts w:ascii="Arial" w:hAnsi="Arial" w:cs="Arial"/>
-        </w:rPr>
-        <w:t> e </w:t>
-      </w:r>
-      <w:proofErr w:type="spellStart"/>
-      <w:r>
-        <w:rPr>
-          <w:rFonts w:ascii="Arial" w:hAnsi="Arial" w:cs="Arial"/>
-        </w:rPr>
-        <w:t>MemWrite</w:t>
-      </w:r>
-      <w:proofErr w:type="spellEnd"/>
-      <w:r>
-        <w:rPr>
-          <w:rFonts w:ascii="Arial" w:hAnsi="Arial" w:cs="Arial"/>
-        </w:rPr>
-        <w:t xml:space="preserve">, e o </w:t>
+        <w:t xml:space="preserve">O datapath é a estrutura que permite a execução de instruções em um processador. Ele inclui componentes como o Bit Extender, que ajusta o tamanho dos dados, e a ALU, que realiza operações matemáticas. Multiplexadores (MUX) direcionam o fluxo de dados, enquanto sinais de controle, como Jump e Branch, gerenciam desvios no programa. Operações de memória são controladas por MemRead e MemWrite, e o </w:t>
       </w:r>
       <w:r>
         <w:rPr>
@@ -4824,21 +4224,7 @@
         <w:rPr>
           <w:rFonts w:ascii="Arial" w:hAnsi="Arial" w:cs="Arial"/>
         </w:rPr>
-        <w:t xml:space="preserve"> é armazenado em registradores com </w:t>
-      </w:r>
-      <w:proofErr w:type="spellStart"/>
-      <w:r>
-        <w:rPr>
-          <w:rFonts w:ascii="Arial" w:hAnsi="Arial" w:cs="Arial"/>
-        </w:rPr>
-        <w:t>RegWrite</w:t>
-      </w:r>
-      <w:proofErr w:type="spellEnd"/>
-      <w:r>
-        <w:rPr>
-          <w:rFonts w:ascii="Arial" w:hAnsi="Arial" w:cs="Arial"/>
-        </w:rPr>
-        <w:t>. Juntos, esses elementos garantem a execução eficiente das instruções.</w:t>
+        <w:t xml:space="preserve"> é armazenado em registradores com RegWrite. Juntos, esses elementos garantem a execução eficiente das instruções.</w:t>
       </w:r>
     </w:p>
     <w:p>
@@ -4858,16 +4244,8 @@
         <w:rPr>
           <w:rFonts w:ascii="Arial" w:hAnsi="Arial" w:cs="Arial"/>
         </w:rPr>
-        <w:t xml:space="preserve">gura X - </w:t>
-      </w:r>
-      <w:proofErr w:type="spellStart"/>
-      <w:r>
-        <w:rPr>
-          <w:rFonts w:ascii="Arial" w:hAnsi="Arial" w:cs="Arial"/>
-        </w:rPr>
-        <w:t>Datapath</w:t>
-      </w:r>
-      <w:proofErr w:type="spellEnd"/>
+        <w:t>gura X - Datapath</w:t>
+      </w:r>
     </w:p>
     <w:p>
       <w:pPr>
@@ -8261,6 +7639,7 @@
   <w:style w:type="character" w:default="1" w:styleId="Fontepargpadro">
     <w:name w:val="Default Paragraph Font"/>
     <w:uiPriority w:val="1"/>
+    <w:semiHidden/>
     <w:unhideWhenUsed/>
   </w:style>
   <w:style w:type="table" w:default="1" w:styleId="Tabelanormal">

</xml_diff>

<commit_message>
Atualizando as informações do relatório faltando apenas a simulação
</commit_message>
<xml_diff>
--- a/relatorio/relatório-trabalho-final-aoc.docx
+++ b/relatorio/relatório-trabalho-final-aoc.docx
@@ -1112,416 +1112,310 @@
     </w:p>
     <w:p>
       <w:pPr>
-        <w:rPr>
-          <w:rFonts w:ascii="Arial" w:eastAsia="Arial" w:hAnsi="Arial" w:cs="Arial"/>
-        </w:rPr>
-      </w:pPr>
-      <w:r>
-        <w:rPr>
-          <w:rFonts w:ascii="Arial" w:eastAsia="Arial" w:hAnsi="Arial" w:cs="Arial"/>
-        </w:rPr>
-        <w:t xml:space="preserve">Figura 1 </w:t>
-      </w:r>
-      <w:r>
-        <w:rPr>
-          <w:rFonts w:ascii="Arial" w:eastAsia="Arial" w:hAnsi="Arial" w:cs="Arial"/>
-        </w:rPr>
-        <w:t>–</w:t>
-      </w:r>
-      <w:r>
-        <w:rPr>
-          <w:rFonts w:ascii="Arial" w:eastAsia="Arial" w:hAnsi="Arial" w:cs="Arial"/>
-        </w:rPr>
-        <w:t xml:space="preserve"> </w:t>
-      </w:r>
-      <w:r>
-        <w:rPr>
-          <w:rFonts w:ascii="Arial" w:eastAsia="Arial" w:hAnsi="Arial" w:cs="Arial"/>
-        </w:rPr>
-        <w:t>PC viewer</w:t>
-      </w:r>
-      <w:r>
-        <w:rPr>
-          <w:rFonts w:ascii="Arial" w:eastAsia="Arial" w:hAnsi="Arial" w:cs="Arial"/>
-        </w:rPr>
-        <w:t>...........................................................................................</w:t>
-      </w:r>
-      <w:r>
-        <w:rPr>
-          <w:rFonts w:ascii="Arial" w:eastAsia="Arial" w:hAnsi="Arial" w:cs="Arial"/>
-        </w:rPr>
-        <w:t>..</w:t>
-      </w:r>
-      <w:r>
-        <w:rPr>
-          <w:rFonts w:ascii="Arial" w:eastAsia="Arial" w:hAnsi="Arial" w:cs="Arial"/>
-        </w:rPr>
-        <w:t>......</w:t>
-      </w:r>
-      <w:r>
-        <w:rPr>
-          <w:rFonts w:ascii="Arial" w:eastAsia="Arial" w:hAnsi="Arial" w:cs="Arial"/>
-        </w:rPr>
-        <w:t>8</w:t>
-      </w:r>
-    </w:p>
-    <w:p>
-      <w:pPr>
-        <w:rPr>
-          <w:rFonts w:ascii="Arial" w:hAnsi="Arial" w:cs="Arial"/>
-        </w:rPr>
-      </w:pPr>
-      <w:r>
-        <w:rPr>
-          <w:rFonts w:ascii="Arial" w:hAnsi="Arial" w:cs="Arial"/>
-        </w:rPr>
-        <w:t xml:space="preserve">Figura </w:t>
-      </w:r>
-      <w:r>
-        <w:rPr>
-          <w:rFonts w:ascii="Arial" w:hAnsi="Arial" w:cs="Arial"/>
-        </w:rPr>
-        <w:t>2</w:t>
-      </w:r>
-      <w:r>
-        <w:rPr>
-          <w:rFonts w:ascii="Arial" w:hAnsi="Arial" w:cs="Arial"/>
-        </w:rPr>
-        <w:t xml:space="preserve"> – </w:t>
-      </w:r>
-      <w:r>
-        <w:rPr>
-          <w:rFonts w:ascii="Arial" w:hAnsi="Arial" w:cs="Arial"/>
-        </w:rPr>
-        <w:t>Memória de instruções</w:t>
-      </w:r>
-      <w:r>
-        <w:rPr>
-          <w:rFonts w:ascii="Arial" w:hAnsi="Arial" w:cs="Arial"/>
-        </w:rPr>
-        <w:t>...............................................................</w:t>
-      </w:r>
-      <w:r>
-        <w:rPr>
-          <w:rFonts w:ascii="Arial" w:hAnsi="Arial" w:cs="Arial"/>
-        </w:rPr>
-        <w:t>.</w:t>
-      </w:r>
-      <w:r>
-        <w:rPr>
-          <w:rFonts w:ascii="Arial" w:hAnsi="Arial" w:cs="Arial"/>
-        </w:rPr>
-        <w:t>...............</w:t>
-      </w:r>
-      <w:r>
-        <w:rPr>
-          <w:rFonts w:ascii="Arial" w:hAnsi="Arial" w:cs="Arial"/>
-        </w:rPr>
-        <w:t>9</w:t>
-      </w:r>
-    </w:p>
-    <w:p>
-      <w:pPr>
-        <w:rPr>
-          <w:rFonts w:ascii="Arial" w:eastAsia="Arial" w:hAnsi="Arial" w:cs="Arial"/>
-        </w:rPr>
-      </w:pPr>
-      <w:r>
-        <w:rPr>
-          <w:rFonts w:ascii="Arial" w:eastAsia="Arial" w:hAnsi="Arial" w:cs="Arial"/>
-        </w:rPr>
-        <w:t>Figura 3 – Somador de 8 bits....................................................................................10</w:t>
-      </w:r>
-    </w:p>
-    <w:p>
-      <w:pPr>
-        <w:rPr>
-          <w:rFonts w:ascii="Arial" w:hAnsi="Arial" w:cs="Arial"/>
-        </w:rPr>
-      </w:pPr>
-      <w:r>
-        <w:rPr>
-          <w:rFonts w:ascii="Arial" w:hAnsi="Arial" w:cs="Arial"/>
-        </w:rPr>
-        <w:t>Figura 4 - Extensor de bits 3x8</w:t>
-      </w:r>
-      <w:r>
-        <w:rPr>
-          <w:rFonts w:ascii="Arial" w:hAnsi="Arial" w:cs="Arial"/>
-        </w:rPr>
-        <w:t>..................................................................................10</w:t>
-      </w:r>
-    </w:p>
-    <w:p>
-      <w:pPr>
-        <w:rPr>
-          <w:rFonts w:ascii="Arial" w:hAnsi="Arial" w:cs="Arial"/>
-        </w:rPr>
-      </w:pPr>
-      <w:r>
-        <w:rPr>
-          <w:rFonts w:ascii="Arial" w:hAnsi="Arial" w:cs="Arial"/>
-        </w:rPr>
-        <w:t>Figura 5 – Banco de Registadores............................................................................</w:t>
-      </w:r>
-      <w:r>
-        <w:rPr>
-          <w:rFonts w:ascii="Arial" w:hAnsi="Arial" w:cs="Arial"/>
-        </w:rPr>
-        <w:t>11</w:t>
-      </w:r>
-    </w:p>
-    <w:p>
-      <w:pPr>
-        <w:rPr>
-          <w:rFonts w:ascii="Arial" w:hAnsi="Arial" w:cs="Arial"/>
-        </w:rPr>
-      </w:pPr>
-      <w:r>
-        <w:rPr>
-          <w:rFonts w:ascii="Arial" w:hAnsi="Arial" w:cs="Arial"/>
-        </w:rPr>
-        <w:t xml:space="preserve">Figura </w:t>
-      </w:r>
-      <w:r>
-        <w:rPr>
-          <w:rFonts w:ascii="Arial" w:hAnsi="Arial" w:cs="Arial"/>
-        </w:rPr>
-        <w:t>6</w:t>
-      </w:r>
-      <w:r>
-        <w:rPr>
-          <w:rFonts w:ascii="Arial" w:hAnsi="Arial" w:cs="Arial"/>
-        </w:rPr>
-        <w:t xml:space="preserve"> </w:t>
-      </w:r>
-      <w:r>
-        <w:rPr>
-          <w:rFonts w:ascii="Arial" w:hAnsi="Arial" w:cs="Arial"/>
-        </w:rPr>
-        <w:t>– Unidade</w:t>
-      </w:r>
-      <w:r>
-        <w:rPr>
-          <w:rFonts w:ascii="Arial" w:hAnsi="Arial" w:cs="Arial"/>
-        </w:rPr>
-        <w:t xml:space="preserve"> de Controle</w:t>
-      </w:r>
-      <w:r>
-        <w:rPr>
-          <w:rFonts w:ascii="Arial" w:hAnsi="Arial" w:cs="Arial"/>
-        </w:rPr>
-        <w:t>.................................................................................</w:t>
-      </w:r>
-      <w:r>
-        <w:rPr>
-          <w:rFonts w:ascii="Arial" w:hAnsi="Arial" w:cs="Arial"/>
-        </w:rPr>
-        <w:t>12</w:t>
-      </w:r>
-    </w:p>
-    <w:p>
-      <w:pPr>
-        <w:rPr>
-          <w:rFonts w:ascii="Arial" w:eastAsia="Arial" w:hAnsi="Arial" w:cs="Arial"/>
-          <w:b/>
-          <w:bCs/>
-        </w:rPr>
-      </w:pPr>
-    </w:p>
-    <w:p>
-      <w:pPr>
-        <w:jc w:val="center"/>
-        <w:rPr>
-          <w:rFonts w:ascii="Arial" w:eastAsia="Arial" w:hAnsi="Arial" w:cs="Arial"/>
-          <w:b/>
-          <w:bCs/>
-        </w:rPr>
-      </w:pPr>
-    </w:p>
-    <w:p>
-      <w:pPr>
-        <w:jc w:val="center"/>
-        <w:rPr>
-          <w:rFonts w:ascii="Arial" w:eastAsia="Arial" w:hAnsi="Arial" w:cs="Arial"/>
-          <w:b/>
-          <w:bCs/>
-        </w:rPr>
-      </w:pPr>
-    </w:p>
-    <w:p>
-      <w:pPr>
-        <w:jc w:val="center"/>
-        <w:rPr>
-          <w:rFonts w:ascii="Arial" w:eastAsia="Arial" w:hAnsi="Arial" w:cs="Arial"/>
-          <w:b/>
-          <w:bCs/>
-        </w:rPr>
-      </w:pPr>
-    </w:p>
-    <w:p>
-      <w:pPr>
-        <w:jc w:val="center"/>
-        <w:rPr>
-          <w:rFonts w:ascii="Arial" w:eastAsia="Arial" w:hAnsi="Arial" w:cs="Arial"/>
-          <w:b/>
-          <w:bCs/>
-        </w:rPr>
-      </w:pPr>
-    </w:p>
-    <w:p>
-      <w:pPr>
-        <w:jc w:val="center"/>
-        <w:rPr>
-          <w:rFonts w:ascii="Arial" w:eastAsia="Arial" w:hAnsi="Arial" w:cs="Arial"/>
-          <w:b/>
-          <w:bCs/>
-        </w:rPr>
-      </w:pPr>
-    </w:p>
-    <w:p>
-      <w:pPr>
-        <w:jc w:val="center"/>
-        <w:rPr>
-          <w:rFonts w:ascii="Arial" w:eastAsia="Arial" w:hAnsi="Arial" w:cs="Arial"/>
-          <w:b/>
-          <w:bCs/>
-        </w:rPr>
-      </w:pPr>
-    </w:p>
-    <w:p>
-      <w:pPr>
-        <w:jc w:val="center"/>
-        <w:rPr>
-          <w:rFonts w:ascii="Arial" w:eastAsia="Arial" w:hAnsi="Arial" w:cs="Arial"/>
-          <w:b/>
-          <w:bCs/>
-        </w:rPr>
-      </w:pPr>
-    </w:p>
-    <w:p>
-      <w:pPr>
-        <w:jc w:val="center"/>
-        <w:rPr>
-          <w:rFonts w:ascii="Arial" w:eastAsia="Arial" w:hAnsi="Arial" w:cs="Arial"/>
-          <w:b/>
-          <w:bCs/>
-        </w:rPr>
-      </w:pPr>
-    </w:p>
-    <w:p>
-      <w:pPr>
-        <w:jc w:val="center"/>
-        <w:rPr>
-          <w:rFonts w:ascii="Arial" w:eastAsia="Arial" w:hAnsi="Arial" w:cs="Arial"/>
-          <w:b/>
-          <w:bCs/>
-        </w:rPr>
-      </w:pPr>
-    </w:p>
-    <w:p>
-      <w:pPr>
-        <w:jc w:val="center"/>
-        <w:rPr>
-          <w:rFonts w:ascii="Arial" w:eastAsia="Arial" w:hAnsi="Arial" w:cs="Arial"/>
-          <w:b/>
-          <w:bCs/>
-        </w:rPr>
-      </w:pPr>
-    </w:p>
-    <w:p>
-      <w:pPr>
-        <w:jc w:val="center"/>
-        <w:rPr>
-          <w:rFonts w:ascii="Arial" w:eastAsia="Arial" w:hAnsi="Arial" w:cs="Arial"/>
-          <w:b/>
-          <w:bCs/>
-        </w:rPr>
-      </w:pPr>
-    </w:p>
-    <w:p>
-      <w:pPr>
-        <w:jc w:val="center"/>
-        <w:rPr>
-          <w:rFonts w:ascii="Arial" w:eastAsia="Arial" w:hAnsi="Arial" w:cs="Arial"/>
-          <w:b/>
-          <w:bCs/>
-        </w:rPr>
-      </w:pPr>
-    </w:p>
-    <w:p>
-      <w:pPr>
-        <w:jc w:val="center"/>
-        <w:rPr>
-          <w:rFonts w:ascii="Arial" w:eastAsia="Arial" w:hAnsi="Arial" w:cs="Arial"/>
-          <w:b/>
-          <w:bCs/>
-        </w:rPr>
-      </w:pPr>
-    </w:p>
-    <w:p>
-      <w:pPr>
-        <w:jc w:val="center"/>
-        <w:rPr>
-          <w:rFonts w:ascii="Arial" w:eastAsia="Arial" w:hAnsi="Arial" w:cs="Arial"/>
-          <w:b/>
-          <w:bCs/>
-        </w:rPr>
-      </w:pPr>
-    </w:p>
-    <w:p>
-      <w:pPr>
-        <w:jc w:val="center"/>
-        <w:rPr>
-          <w:rFonts w:ascii="Arial" w:eastAsia="Arial" w:hAnsi="Arial" w:cs="Arial"/>
-          <w:b/>
-          <w:bCs/>
-        </w:rPr>
-      </w:pPr>
-    </w:p>
-    <w:p>
-      <w:pPr>
-        <w:jc w:val="center"/>
-        <w:rPr>
-          <w:rFonts w:ascii="Arial" w:eastAsia="Arial" w:hAnsi="Arial" w:cs="Arial"/>
-          <w:b/>
-          <w:bCs/>
-        </w:rPr>
-      </w:pPr>
-    </w:p>
-    <w:p>
-      <w:pPr>
-        <w:jc w:val="center"/>
-        <w:rPr>
-          <w:rFonts w:ascii="Arial" w:eastAsia="Arial" w:hAnsi="Arial" w:cs="Arial"/>
-          <w:b/>
-          <w:bCs/>
-        </w:rPr>
-      </w:pPr>
-    </w:p>
-    <w:p>
-      <w:pPr>
-        <w:jc w:val="center"/>
-        <w:rPr>
-          <w:rFonts w:ascii="Arial" w:eastAsia="Arial" w:hAnsi="Arial" w:cs="Arial"/>
-          <w:b/>
-          <w:bCs/>
-        </w:rPr>
-      </w:pPr>
-    </w:p>
-    <w:p>
-      <w:pPr>
-        <w:jc w:val="center"/>
-        <w:rPr>
-          <w:rFonts w:ascii="Arial" w:eastAsia="Arial" w:hAnsi="Arial" w:cs="Arial"/>
-          <w:b/>
-          <w:bCs/>
-        </w:rPr>
-      </w:pPr>
-    </w:p>
-    <w:p>
-      <w:pPr>
-        <w:jc w:val="center"/>
+        <w:jc w:val="center"/>
+        <w:rPr>
+          <w:rFonts w:ascii="Arial" w:eastAsia="Arial" w:hAnsi="Arial" w:cs="Arial"/>
+        </w:rPr>
+      </w:pPr>
+      <w:r>
+        <w:rPr>
+          <w:rFonts w:ascii="Arial" w:eastAsia="Arial" w:hAnsi="Arial" w:cs="Arial"/>
+        </w:rPr>
+        <w:t>Figura 1 - PC viewer...................................................................................................8</w:t>
+      </w:r>
+    </w:p>
+    <w:p>
+      <w:pPr>
+        <w:jc w:val="center"/>
+        <w:rPr>
+          <w:rFonts w:ascii="Arial" w:eastAsia="Arial" w:hAnsi="Arial" w:cs="Arial"/>
+        </w:rPr>
+      </w:pPr>
+      <w:r>
+        <w:rPr>
+          <w:rFonts w:ascii="Arial" w:eastAsia="Arial" w:hAnsi="Arial" w:cs="Arial"/>
+        </w:rPr>
+        <w:t>Figura 2 - Memória de instruções...............................................................................9</w:t>
+      </w:r>
+    </w:p>
+    <w:p>
+      <w:pPr>
+        <w:jc w:val="center"/>
+        <w:rPr>
+          <w:rFonts w:ascii="Arial" w:eastAsia="Arial" w:hAnsi="Arial" w:cs="Arial"/>
+        </w:rPr>
+      </w:pPr>
+      <w:r>
+        <w:rPr>
+          <w:rFonts w:ascii="Arial" w:eastAsia="Arial" w:hAnsi="Arial" w:cs="Arial"/>
+        </w:rPr>
+        <w:t>Figura 3 - Somador de 8 bits....................................................................................10</w:t>
+      </w:r>
+    </w:p>
+    <w:p>
+      <w:pPr>
+        <w:jc w:val="center"/>
+        <w:rPr>
+          <w:rFonts w:ascii="Arial" w:eastAsia="Arial" w:hAnsi="Arial" w:cs="Arial"/>
+        </w:rPr>
+      </w:pPr>
+      <w:r>
+        <w:rPr>
+          <w:rFonts w:ascii="Arial" w:eastAsia="Arial" w:hAnsi="Arial" w:cs="Arial"/>
+        </w:rPr>
+        <w:t>Figura 4 - Extensor de bits 3x8..................................................................................10</w:t>
+      </w:r>
+    </w:p>
+    <w:p>
+      <w:pPr>
+        <w:jc w:val="center"/>
+        <w:rPr>
+          <w:rFonts w:ascii="Arial" w:eastAsia="Arial" w:hAnsi="Arial" w:cs="Arial"/>
+        </w:rPr>
+      </w:pPr>
+      <w:r>
+        <w:rPr>
+          <w:rFonts w:ascii="Arial" w:eastAsia="Arial" w:hAnsi="Arial" w:cs="Arial"/>
+        </w:rPr>
+        <w:t>Figura 5 - Extensor de bits 5x8..................................................................................11</w:t>
+      </w:r>
+    </w:p>
+    <w:p>
+      <w:pPr>
+        <w:jc w:val="center"/>
+        <w:rPr>
+          <w:rFonts w:ascii="Arial" w:eastAsia="Arial" w:hAnsi="Arial" w:cs="Arial"/>
+        </w:rPr>
+      </w:pPr>
+      <w:r>
+        <w:rPr>
+          <w:rFonts w:ascii="Arial" w:eastAsia="Arial" w:hAnsi="Arial" w:cs="Arial"/>
+        </w:rPr>
+        <w:t>Figura 6 - Banco de Registadores............................................................................12</w:t>
+      </w:r>
+    </w:p>
+    <w:p>
+      <w:pPr>
+        <w:jc w:val="center"/>
+        <w:rPr>
+          <w:rFonts w:ascii="Arial" w:eastAsia="Arial" w:hAnsi="Arial" w:cs="Arial"/>
+        </w:rPr>
+      </w:pPr>
+      <w:r>
+        <w:rPr>
+          <w:rFonts w:ascii="Arial" w:eastAsia="Arial" w:hAnsi="Arial" w:cs="Arial"/>
+        </w:rPr>
+        <w:t>Figura 7 - Unidade de controle..................................................................................13</w:t>
+      </w:r>
+    </w:p>
+    <w:p>
+      <w:pPr>
+        <w:jc w:val="center"/>
+        <w:rPr>
+          <w:rFonts w:ascii="Arial" w:eastAsia="Arial" w:hAnsi="Arial" w:cs="Arial"/>
+        </w:rPr>
+      </w:pPr>
+      <w:r>
+        <w:rPr>
+          <w:rFonts w:ascii="Arial" w:eastAsia="Arial" w:hAnsi="Arial" w:cs="Arial"/>
+        </w:rPr>
+        <w:t>Figura 8 - Multiplexador 2x1......................................................................................14</w:t>
+      </w:r>
+    </w:p>
+    <w:p>
+      <w:pPr>
+        <w:jc w:val="center"/>
+        <w:rPr>
+          <w:rFonts w:ascii="Arial" w:eastAsia="Arial" w:hAnsi="Arial" w:cs="Arial"/>
+        </w:rPr>
+      </w:pPr>
+      <w:r>
+        <w:rPr>
+          <w:rFonts w:ascii="Arial" w:eastAsia="Arial" w:hAnsi="Arial" w:cs="Arial"/>
+        </w:rPr>
+        <w:t>Figura 9 - Memória de dados.....................................................................................15</w:t>
+      </w:r>
+    </w:p>
+    <w:p>
+      <w:pPr>
+        <w:rPr>
+          <w:rFonts w:ascii="Arial" w:eastAsia="Arial" w:hAnsi="Arial" w:cs="Arial"/>
+        </w:rPr>
+      </w:pPr>
+      <w:r>
+        <w:rPr>
+          <w:rFonts w:ascii="Arial" w:eastAsia="Arial" w:hAnsi="Arial" w:cs="Arial"/>
+        </w:rPr>
+        <w:t>Figura 10 - ULA......................................................................................................</w:t>
+      </w:r>
+    </w:p>
+    <w:p>
+      <w:pPr>
+        <w:rPr>
+          <w:rFonts w:ascii="Arial" w:eastAsia="Arial" w:hAnsi="Arial" w:cs="Arial"/>
+          <w:b/>
+          <w:bCs/>
+        </w:rPr>
+      </w:pPr>
+      <w:r>
+        <w:rPr>
+          <w:rFonts w:ascii="Arial" w:eastAsia="Arial" w:hAnsi="Arial" w:cs="Arial"/>
+        </w:rPr>
+        <w:t>Figura 11 - Datapath..................................................................................................</w:t>
+      </w:r>
+    </w:p>
+    <w:p>
+      <w:pPr>
+        <w:jc w:val="center"/>
+        <w:rPr>
+          <w:rFonts w:ascii="Arial" w:eastAsia="Arial" w:hAnsi="Arial" w:cs="Arial"/>
+          <w:b/>
+          <w:bCs/>
+        </w:rPr>
+      </w:pPr>
+    </w:p>
+    <w:p>
+      <w:pPr>
+        <w:jc w:val="center"/>
+        <w:rPr>
+          <w:rFonts w:ascii="Arial" w:eastAsia="Arial" w:hAnsi="Arial" w:cs="Arial"/>
+          <w:b/>
+          <w:bCs/>
+        </w:rPr>
+      </w:pPr>
+    </w:p>
+    <w:p>
+      <w:pPr>
+        <w:jc w:val="center"/>
+        <w:rPr>
+          <w:rFonts w:ascii="Arial" w:eastAsia="Arial" w:hAnsi="Arial" w:cs="Arial"/>
+          <w:b/>
+          <w:bCs/>
+        </w:rPr>
+      </w:pPr>
+    </w:p>
+    <w:p>
+      <w:pPr>
+        <w:jc w:val="center"/>
+        <w:rPr>
+          <w:rFonts w:ascii="Arial" w:eastAsia="Arial" w:hAnsi="Arial" w:cs="Arial"/>
+          <w:b/>
+          <w:bCs/>
+        </w:rPr>
+      </w:pPr>
+    </w:p>
+    <w:p>
+      <w:pPr>
+        <w:jc w:val="center"/>
+        <w:rPr>
+          <w:rFonts w:ascii="Arial" w:eastAsia="Arial" w:hAnsi="Arial" w:cs="Arial"/>
+          <w:b/>
+          <w:bCs/>
+        </w:rPr>
+      </w:pPr>
+    </w:p>
+    <w:p>
+      <w:pPr>
+        <w:jc w:val="center"/>
+        <w:rPr>
+          <w:rFonts w:ascii="Arial" w:eastAsia="Arial" w:hAnsi="Arial" w:cs="Arial"/>
+          <w:b/>
+          <w:bCs/>
+        </w:rPr>
+      </w:pPr>
+    </w:p>
+    <w:p>
+      <w:pPr>
+        <w:jc w:val="center"/>
+        <w:rPr>
+          <w:rFonts w:ascii="Arial" w:eastAsia="Arial" w:hAnsi="Arial" w:cs="Arial"/>
+          <w:b/>
+          <w:bCs/>
+        </w:rPr>
+      </w:pPr>
+    </w:p>
+    <w:p>
+      <w:pPr>
+        <w:jc w:val="center"/>
+        <w:rPr>
+          <w:rFonts w:ascii="Arial" w:eastAsia="Arial" w:hAnsi="Arial" w:cs="Arial"/>
+          <w:b/>
+          <w:bCs/>
+        </w:rPr>
+      </w:pPr>
+    </w:p>
+    <w:p>
+      <w:pPr>
+        <w:jc w:val="center"/>
+        <w:rPr>
+          <w:rFonts w:ascii="Arial" w:eastAsia="Arial" w:hAnsi="Arial" w:cs="Arial"/>
+          <w:b/>
+          <w:bCs/>
+        </w:rPr>
+      </w:pPr>
+    </w:p>
+    <w:p>
+      <w:pPr>
+        <w:jc w:val="center"/>
+        <w:rPr>
+          <w:rFonts w:ascii="Arial" w:eastAsia="Arial" w:hAnsi="Arial" w:cs="Arial"/>
+          <w:b/>
+          <w:bCs/>
+        </w:rPr>
+      </w:pPr>
+    </w:p>
+    <w:p>
+      <w:pPr>
+        <w:jc w:val="center"/>
+        <w:rPr>
+          <w:rFonts w:ascii="Arial" w:eastAsia="Arial" w:hAnsi="Arial" w:cs="Arial"/>
+          <w:b/>
+          <w:bCs/>
+        </w:rPr>
+      </w:pPr>
+    </w:p>
+    <w:p>
+      <w:pPr>
+        <w:jc w:val="center"/>
+        <w:rPr>
+          <w:rFonts w:ascii="Arial" w:eastAsia="Arial" w:hAnsi="Arial" w:cs="Arial"/>
+          <w:b/>
+          <w:bCs/>
+        </w:rPr>
+      </w:pPr>
+    </w:p>
+    <w:p>
+      <w:pPr>
+        <w:jc w:val="center"/>
+        <w:rPr>
+          <w:rFonts w:ascii="Arial" w:eastAsia="Arial" w:hAnsi="Arial" w:cs="Arial"/>
+          <w:b/>
+          <w:bCs/>
+        </w:rPr>
+      </w:pPr>
+    </w:p>
+    <w:p>
+      <w:pPr>
+        <w:jc w:val="center"/>
+        <w:rPr>
+          <w:rFonts w:ascii="Arial" w:eastAsia="Arial" w:hAnsi="Arial" w:cs="Arial"/>
+          <w:b/>
+          <w:bCs/>
+        </w:rPr>
+      </w:pPr>
+    </w:p>
+    <w:p>
+      <w:pPr>
+        <w:jc w:val="center"/>
+        <w:rPr>
+          <w:rFonts w:ascii="Arial" w:eastAsia="Arial" w:hAnsi="Arial" w:cs="Arial"/>
+          <w:b/>
+          <w:bCs/>
+        </w:rPr>
+      </w:pPr>
+    </w:p>
+    <w:p>
+      <w:pPr>
         <w:rPr>
           <w:rFonts w:ascii="Arial" w:eastAsia="Arial" w:hAnsi="Arial" w:cs="Arial"/>
           <w:b/>
@@ -1581,19 +1475,39 @@
         <w:rPr>
           <w:rFonts w:ascii="Arial" w:eastAsia="Arial" w:hAnsi="Arial" w:cs="Arial"/>
         </w:rPr>
-        <w:t xml:space="preserve"> 1 -</w:t>
-      </w:r>
-      <w:r>
-        <w:rPr>
-          <w:rFonts w:ascii="Arial" w:eastAsia="Arial" w:hAnsi="Arial" w:cs="Arial"/>
-        </w:rPr>
-        <w:t xml:space="preserve"> .................</w:t>
-      </w:r>
-      <w:r>
-        <w:rPr>
-          <w:rFonts w:ascii="Arial" w:eastAsia="Arial" w:hAnsi="Arial" w:cs="Arial"/>
-        </w:rPr>
-        <w:t>.................................................................................................11</w:t>
+        <w:t xml:space="preserve"> 1 </w:t>
+      </w:r>
+      <w:r>
+        <w:rPr>
+          <w:rFonts w:ascii="Arial" w:eastAsia="Arial" w:hAnsi="Arial" w:cs="Arial"/>
+        </w:rPr>
+        <w:t>–</w:t>
+      </w:r>
+      <w:r>
+        <w:rPr>
+          <w:rFonts w:ascii="Arial" w:eastAsia="Arial" w:hAnsi="Arial" w:cs="Arial"/>
+        </w:rPr>
+        <w:t xml:space="preserve"> </w:t>
+      </w:r>
+      <w:proofErr w:type="spellStart"/>
+      <w:r>
+        <w:rPr>
+          <w:rFonts w:ascii="Arial" w:eastAsia="Arial" w:hAnsi="Arial" w:cs="Arial"/>
+        </w:rPr>
+        <w:t>Opcodes</w:t>
+      </w:r>
+      <w:proofErr w:type="spellEnd"/>
+      <w:r>
+        <w:rPr>
+          <w:rFonts w:ascii="Arial" w:eastAsia="Arial" w:hAnsi="Arial" w:cs="Arial"/>
+        </w:rPr>
+        <w:t xml:space="preserve"> suportados pelo processador.....................................................</w:t>
+      </w:r>
+      <w:r>
+        <w:rPr>
+          <w:rFonts w:ascii="Arial" w:eastAsia="Arial" w:hAnsi="Arial" w:cs="Arial"/>
+        </w:rPr>
+        <w:t>8</w:t>
       </w:r>
     </w:p>
     <w:p>
@@ -1847,7 +1761,21 @@
         <w:rPr>
           <w:rFonts w:ascii="Arial" w:eastAsia="Arial" w:hAnsi="Arial" w:cs="Arial"/>
         </w:rPr>
-        <w:t>Este relatório técnico apresenta o projeto e a implementação de um processador RISC de 8 bits, desenvolvido utilizando a linguagem de descrição de hardware VHDL no software Quartus Prime 18.0. O processador projetado segue uma arquitetura semelhante ao MIPS e tem como objetivo a aplicação de conceitos fundamentais de arquiteturas computacionais, circuitos digitais e linguagens de descrição de hardware.</w:t>
+        <w:t xml:space="preserve">Este relatório técnico apresenta o projeto e a implementação de um processador RISC de 8 bits, desenvolvido utilizando a linguagem de descrição de hardware VHDL no software </w:t>
+      </w:r>
+      <w:proofErr w:type="spellStart"/>
+      <w:r>
+        <w:rPr>
+          <w:rFonts w:ascii="Arial" w:eastAsia="Arial" w:hAnsi="Arial" w:cs="Arial"/>
+        </w:rPr>
+        <w:t>Quartus</w:t>
+      </w:r>
+      <w:proofErr w:type="spellEnd"/>
+      <w:r>
+        <w:rPr>
+          <w:rFonts w:ascii="Arial" w:eastAsia="Arial" w:hAnsi="Arial" w:cs="Arial"/>
+        </w:rPr>
+        <w:t xml:space="preserve"> Prime 18.0. O processador projetado segue uma arquitetura semelhante ao MIPS e tem como objetivo a aplicação de conceitos fundamentais de arquiteturas computacionais, circuitos digitais e linguagens de descrição de hardware.</w:t>
       </w:r>
     </w:p>
     <w:p>
@@ -1862,7 +1790,35 @@
         <w:rPr>
           <w:rFonts w:ascii="Arial" w:eastAsia="Arial" w:hAnsi="Arial" w:cs="Arial"/>
         </w:rPr>
-        <w:t>A construção do processador envolve a modelagem e implementação de seus componentes principais, incluindo a unidade de controle, o caminho de dados (datapath) e os barramentos de comunicação. Além disso, a descrição da estrutura das instruções suportadas é detalhada por classes e distribuições de bits, incluindo sua representação em linguagem assembly e binário.</w:t>
+        <w:t>A construção do processador envolve a modelagem e implementação de seus componentes principais, incluindo a unidade de controle, o caminho de dados (</w:t>
+      </w:r>
+      <w:proofErr w:type="spellStart"/>
+      <w:r>
+        <w:rPr>
+          <w:rFonts w:ascii="Arial" w:eastAsia="Arial" w:hAnsi="Arial" w:cs="Arial"/>
+        </w:rPr>
+        <w:t>datapath</w:t>
+      </w:r>
+      <w:proofErr w:type="spellEnd"/>
+      <w:r>
+        <w:rPr>
+          <w:rFonts w:ascii="Arial" w:eastAsia="Arial" w:hAnsi="Arial" w:cs="Arial"/>
+        </w:rPr>
+        <w:t xml:space="preserve">) e os barramentos de comunicação. Além disso, a descrição da estrutura das instruções suportadas é detalhada por classes e distribuições de bits, incluindo sua representação em linguagem </w:t>
+      </w:r>
+      <w:proofErr w:type="spellStart"/>
+      <w:r>
+        <w:rPr>
+          <w:rFonts w:ascii="Arial" w:eastAsia="Arial" w:hAnsi="Arial" w:cs="Arial"/>
+        </w:rPr>
+        <w:t>assembly</w:t>
+      </w:r>
+      <w:proofErr w:type="spellEnd"/>
+      <w:r>
+        <w:rPr>
+          <w:rFonts w:ascii="Arial" w:eastAsia="Arial" w:hAnsi="Arial" w:cs="Arial"/>
+        </w:rPr>
+        <w:t xml:space="preserve"> e binário.</w:t>
       </w:r>
     </w:p>
     <w:p>
@@ -1877,7 +1833,105 @@
         <w:rPr>
           <w:rFonts w:ascii="Arial" w:eastAsia="Arial" w:hAnsi="Arial" w:cs="Arial"/>
         </w:rPr>
-        <w:t>O conjunto de instruções obrigatórias implementadas inclui operações essenciais, como load, store, soma, subtração, beq (branch if equal) e salto incondicional, garantindo funcionalidade mínima para a execução de programas simples. Para validar o correto funcionamento do processador, foram realizadas simulações detalhadas por meio de waveforms e testbenches, cobrindo cada instrução individualmente e um programa que integra todas as operações suportadas.</w:t>
+        <w:t xml:space="preserve">O conjunto de instruções obrigatórias implementadas inclui operações essenciais, como </w:t>
+      </w:r>
+      <w:proofErr w:type="spellStart"/>
+      <w:r>
+        <w:rPr>
+          <w:rFonts w:ascii="Arial" w:eastAsia="Arial" w:hAnsi="Arial" w:cs="Arial"/>
+        </w:rPr>
+        <w:t>load</w:t>
+      </w:r>
+      <w:proofErr w:type="spellEnd"/>
+      <w:r>
+        <w:rPr>
+          <w:rFonts w:ascii="Arial" w:eastAsia="Arial" w:hAnsi="Arial" w:cs="Arial"/>
+        </w:rPr>
+        <w:t xml:space="preserve">, store, soma, subtração, </w:t>
+      </w:r>
+      <w:proofErr w:type="spellStart"/>
+      <w:r>
+        <w:rPr>
+          <w:rFonts w:ascii="Arial" w:eastAsia="Arial" w:hAnsi="Arial" w:cs="Arial"/>
+        </w:rPr>
+        <w:t>beq</w:t>
+      </w:r>
+      <w:proofErr w:type="spellEnd"/>
+      <w:r>
+        <w:rPr>
+          <w:rFonts w:ascii="Arial" w:eastAsia="Arial" w:hAnsi="Arial" w:cs="Arial"/>
+        </w:rPr>
+        <w:t xml:space="preserve"> (</w:t>
+      </w:r>
+      <w:proofErr w:type="spellStart"/>
+      <w:r>
+        <w:rPr>
+          <w:rFonts w:ascii="Arial" w:eastAsia="Arial" w:hAnsi="Arial" w:cs="Arial"/>
+        </w:rPr>
+        <w:t>branch</w:t>
+      </w:r>
+      <w:proofErr w:type="spellEnd"/>
+      <w:r>
+        <w:rPr>
+          <w:rFonts w:ascii="Arial" w:eastAsia="Arial" w:hAnsi="Arial" w:cs="Arial"/>
+        </w:rPr>
+        <w:t xml:space="preserve"> </w:t>
+      </w:r>
+      <w:proofErr w:type="spellStart"/>
+      <w:r>
+        <w:rPr>
+          <w:rFonts w:ascii="Arial" w:eastAsia="Arial" w:hAnsi="Arial" w:cs="Arial"/>
+        </w:rPr>
+        <w:t>if</w:t>
+      </w:r>
+      <w:proofErr w:type="spellEnd"/>
+      <w:r>
+        <w:rPr>
+          <w:rFonts w:ascii="Arial" w:eastAsia="Arial" w:hAnsi="Arial" w:cs="Arial"/>
+        </w:rPr>
+        <w:t xml:space="preserve"> </w:t>
+      </w:r>
+      <w:proofErr w:type="spellStart"/>
+      <w:r>
+        <w:rPr>
+          <w:rFonts w:ascii="Arial" w:eastAsia="Arial" w:hAnsi="Arial" w:cs="Arial"/>
+        </w:rPr>
+        <w:t>equal</w:t>
+      </w:r>
+      <w:proofErr w:type="spellEnd"/>
+      <w:r>
+        <w:rPr>
+          <w:rFonts w:ascii="Arial" w:eastAsia="Arial" w:hAnsi="Arial" w:cs="Arial"/>
+        </w:rPr>
+        <w:t xml:space="preserve">) e salto incondicional, garantindo funcionalidade mínima para a execução de programas simples. Para validar o correto funcionamento do processador, foram realizadas simulações detalhadas por meio de </w:t>
+      </w:r>
+      <w:proofErr w:type="spellStart"/>
+      <w:r>
+        <w:rPr>
+          <w:rFonts w:ascii="Arial" w:eastAsia="Arial" w:hAnsi="Arial" w:cs="Arial"/>
+        </w:rPr>
+        <w:t>waveforms</w:t>
+      </w:r>
+      <w:proofErr w:type="spellEnd"/>
+      <w:r>
+        <w:rPr>
+          <w:rFonts w:ascii="Arial" w:eastAsia="Arial" w:hAnsi="Arial" w:cs="Arial"/>
+        </w:rPr>
+        <w:t xml:space="preserve"> e </w:t>
+      </w:r>
+      <w:proofErr w:type="spellStart"/>
+      <w:r>
+        <w:rPr>
+          <w:rFonts w:ascii="Arial" w:eastAsia="Arial" w:hAnsi="Arial" w:cs="Arial"/>
+        </w:rPr>
+        <w:t>testbenches</w:t>
+      </w:r>
+      <w:proofErr w:type="spellEnd"/>
+      <w:r>
+        <w:rPr>
+          <w:rFonts w:ascii="Arial" w:eastAsia="Arial" w:hAnsi="Arial" w:cs="Arial"/>
+        </w:rPr>
+        <w:t>, cobrindo cada instrução individualmente e um programa que integra todas as operações suportadas.</w:t>
       </w:r>
     </w:p>
     <w:p>
@@ -2089,7 +2143,39 @@
           <w:rFonts w:ascii="Arial" w:hAnsi="Arial" w:cs="Arial"/>
           <w:color w:val="000000" w:themeColor="text1"/>
         </w:rPr>
-        <w:t>O desenvolvimento do projeto foi realizado utilizando o Quartus Prime 18.0 Lite Edition, um ambiente integrado para o desenvolvimento de circuitos digitais em FPGA.</w:t>
+        <w:t xml:space="preserve">O desenvolvimento do projeto foi realizado utilizando o </w:t>
+      </w:r>
+      <w:proofErr w:type="spellStart"/>
+      <w:r>
+        <w:rPr>
+          <w:rFonts w:ascii="Arial" w:hAnsi="Arial" w:cs="Arial"/>
+          <w:color w:val="000000" w:themeColor="text1"/>
+        </w:rPr>
+        <w:t>Quartus</w:t>
+      </w:r>
+      <w:proofErr w:type="spellEnd"/>
+      <w:r>
+        <w:rPr>
+          <w:rFonts w:ascii="Arial" w:hAnsi="Arial" w:cs="Arial"/>
+          <w:color w:val="000000" w:themeColor="text1"/>
+        </w:rPr>
+        <w:t xml:space="preserve"> Prime 18.0 Lite </w:t>
+      </w:r>
+      <w:proofErr w:type="spellStart"/>
+      <w:r>
+        <w:rPr>
+          <w:rFonts w:ascii="Arial" w:hAnsi="Arial" w:cs="Arial"/>
+          <w:color w:val="000000" w:themeColor="text1"/>
+        </w:rPr>
+        <w:t>Edition</w:t>
+      </w:r>
+      <w:proofErr w:type="spellEnd"/>
+      <w:r>
+        <w:rPr>
+          <w:rFonts w:ascii="Arial" w:hAnsi="Arial" w:cs="Arial"/>
+          <w:color w:val="000000" w:themeColor="text1"/>
+        </w:rPr>
+        <w:t>, um ambiente integrado para o desenvolvimento de circuitos digitais em FPGA.</w:t>
       </w:r>
     </w:p>
     <w:p>
@@ -2105,7 +2191,55 @@
           <w:rFonts w:ascii="Arial" w:hAnsi="Arial" w:cs="Arial"/>
           <w:color w:val="000000" w:themeColor="text1"/>
         </w:rPr>
-        <w:t>O Quartus Prime Lite Edition é uma ferramenta da Intel FPGA, utilizada para design, síntese, simulação e programação de FPGAs. Neste projeto, foi empregado VHDL para a implementação de um processador RISC de 8 bits, permitindo a descrição e a simulação da arquitetura antes da gravação no FPGA. Além disso, o ambiente oferece recursos gráficos para facilitar a configuração e depuração do circuito.</w:t>
+        <w:t xml:space="preserve">O </w:t>
+      </w:r>
+      <w:proofErr w:type="spellStart"/>
+      <w:r>
+        <w:rPr>
+          <w:rFonts w:ascii="Arial" w:hAnsi="Arial" w:cs="Arial"/>
+          <w:color w:val="000000" w:themeColor="text1"/>
+        </w:rPr>
+        <w:t>Quartus</w:t>
+      </w:r>
+      <w:proofErr w:type="spellEnd"/>
+      <w:r>
+        <w:rPr>
+          <w:rFonts w:ascii="Arial" w:hAnsi="Arial" w:cs="Arial"/>
+          <w:color w:val="000000" w:themeColor="text1"/>
+        </w:rPr>
+        <w:t xml:space="preserve"> Prime Lite </w:t>
+      </w:r>
+      <w:proofErr w:type="spellStart"/>
+      <w:r>
+        <w:rPr>
+          <w:rFonts w:ascii="Arial" w:hAnsi="Arial" w:cs="Arial"/>
+          <w:color w:val="000000" w:themeColor="text1"/>
+        </w:rPr>
+        <w:t>Edition</w:t>
+      </w:r>
+      <w:proofErr w:type="spellEnd"/>
+      <w:r>
+        <w:rPr>
+          <w:rFonts w:ascii="Arial" w:hAnsi="Arial" w:cs="Arial"/>
+          <w:color w:val="000000" w:themeColor="text1"/>
+        </w:rPr>
+        <w:t xml:space="preserve"> é uma ferramenta da Intel FPGA, utilizada para design, síntese, simulação e programação de </w:t>
+      </w:r>
+      <w:proofErr w:type="spellStart"/>
+      <w:r>
+        <w:rPr>
+          <w:rFonts w:ascii="Arial" w:hAnsi="Arial" w:cs="Arial"/>
+          <w:color w:val="000000" w:themeColor="text1"/>
+        </w:rPr>
+        <w:t>FPGAs</w:t>
+      </w:r>
+      <w:proofErr w:type="spellEnd"/>
+      <w:r>
+        <w:rPr>
+          <w:rFonts w:ascii="Arial" w:hAnsi="Arial" w:cs="Arial"/>
+          <w:color w:val="000000" w:themeColor="text1"/>
+        </w:rPr>
+        <w:t>. Neste projeto, foi empregado VHDL para a implementação de um processador RISC de 8 bits, permitindo a descrição e a simulação da arquitetura antes da gravação no FPGA. Além disso, o ambiente oferece recursos gráficos para facilitar a configuração e depuração do circuito.</w:t>
       </w:r>
     </w:p>
     <w:p>
@@ -2128,7 +2262,21 @@
         <w:rPr>
           <w:rFonts w:ascii="Arial" w:hAnsi="Arial" w:cs="Arial"/>
         </w:rPr>
-        <w:t>O processador RISC de 8 bits desenvolvido neste projeto possui um conjunto de instruções organizadas em três formatos principais: Tipo R, Tipo I e Tipo J. Cada instrução segue um padrão de codificação baseado em opcodes e operandos, distribuídos em um formato de 8 bits.</w:t>
+        <w:t xml:space="preserve">O processador RISC de 8 bits desenvolvido neste projeto possui um conjunto de instruções organizadas em três formatos principais: Tipo R, Tipo I e Tipo J. Cada instrução segue um padrão de codificação baseado em </w:t>
+      </w:r>
+      <w:proofErr w:type="spellStart"/>
+      <w:r>
+        <w:rPr>
+          <w:rFonts w:ascii="Arial" w:hAnsi="Arial" w:cs="Arial"/>
+        </w:rPr>
+        <w:t>opcodes</w:t>
+      </w:r>
+      <w:proofErr w:type="spellEnd"/>
+      <w:r>
+        <w:rPr>
+          <w:rFonts w:ascii="Arial" w:hAnsi="Arial" w:cs="Arial"/>
+        </w:rPr>
+        <w:t xml:space="preserve"> e operandos, distribuídos em um formato de 8 bits.</w:t>
       </w:r>
     </w:p>
     <w:p>
@@ -2198,6 +2346,7 @@
                 <w:color w:val="000000" w:themeColor="text1"/>
               </w:rPr>
             </w:pPr>
+            <w:proofErr w:type="spellStart"/>
             <w:r>
               <w:rPr>
                 <w:rFonts w:ascii="Arial" w:hAnsi="Arial" w:cs="Arial"/>
@@ -2205,6 +2354,7 @@
               </w:rPr>
               <w:t>Opcode</w:t>
             </w:r>
+            <w:proofErr w:type="spellEnd"/>
           </w:p>
         </w:tc>
         <w:tc>
@@ -2219,12 +2369,14 @@
                 <w:rFonts w:ascii="Arial" w:hAnsi="Arial" w:cs="Arial"/>
               </w:rPr>
             </w:pPr>
+            <w:proofErr w:type="spellStart"/>
             <w:r>
               <w:rPr>
                 <w:rFonts w:ascii="Arial" w:hAnsi="Arial" w:cs="Arial"/>
               </w:rPr>
               <w:t>rs</w:t>
             </w:r>
+            <w:proofErr w:type="spellEnd"/>
           </w:p>
         </w:tc>
         <w:tc>
@@ -2239,12 +2391,14 @@
                 <w:rFonts w:ascii="Arial" w:hAnsi="Arial" w:cs="Arial"/>
               </w:rPr>
             </w:pPr>
+            <w:proofErr w:type="spellStart"/>
             <w:r>
               <w:rPr>
                 <w:rFonts w:ascii="Arial" w:hAnsi="Arial" w:cs="Arial"/>
               </w:rPr>
               <w:t>rt</w:t>
             </w:r>
+            <w:proofErr w:type="spellEnd"/>
           </w:p>
         </w:tc>
       </w:tr>
@@ -2435,6 +2589,7 @@
                 <w:color w:val="000000" w:themeColor="text1"/>
               </w:rPr>
             </w:pPr>
+            <w:proofErr w:type="spellStart"/>
             <w:r>
               <w:rPr>
                 <w:rFonts w:ascii="Arial" w:hAnsi="Arial" w:cs="Arial"/>
@@ -2442,6 +2597,7 @@
               </w:rPr>
               <w:t>Opcode</w:t>
             </w:r>
+            <w:proofErr w:type="spellEnd"/>
           </w:p>
         </w:tc>
         <w:tc>
@@ -2456,12 +2612,14 @@
                 <w:rFonts w:ascii="Arial" w:hAnsi="Arial" w:cs="Arial"/>
               </w:rPr>
             </w:pPr>
+            <w:proofErr w:type="spellStart"/>
             <w:r>
               <w:rPr>
                 <w:rFonts w:ascii="Arial" w:hAnsi="Arial" w:cs="Arial"/>
               </w:rPr>
               <w:t>rs</w:t>
             </w:r>
+            <w:proofErr w:type="spellEnd"/>
           </w:p>
         </w:tc>
         <w:tc>
@@ -2476,12 +2634,14 @@
                 <w:rFonts w:ascii="Arial" w:hAnsi="Arial" w:cs="Arial"/>
               </w:rPr>
             </w:pPr>
+            <w:proofErr w:type="spellStart"/>
             <w:r>
               <w:rPr>
                 <w:rFonts w:ascii="Arial" w:hAnsi="Arial" w:cs="Arial"/>
               </w:rPr>
               <w:t>Immediate</w:t>
             </w:r>
+            <w:proofErr w:type="spellEnd"/>
           </w:p>
         </w:tc>
       </w:tr>
@@ -2680,6 +2840,7 @@
                 <w:color w:val="000000" w:themeColor="text1"/>
               </w:rPr>
             </w:pPr>
+            <w:proofErr w:type="spellStart"/>
             <w:r>
               <w:rPr>
                 <w:rFonts w:ascii="Arial" w:hAnsi="Arial" w:cs="Arial"/>
@@ -2687,6 +2848,7 @@
               </w:rPr>
               <w:t>Opcode</w:t>
             </w:r>
+            <w:proofErr w:type="spellEnd"/>
           </w:p>
         </w:tc>
         <w:tc>
@@ -2805,10 +2967,656 @@
     </w:tbl>
     <w:p>
       <w:pPr>
+        <w:jc w:val="center"/>
+        <w:rPr>
+          <w:rFonts w:ascii="Arial" w:eastAsia="Arial" w:hAnsi="Arial" w:cs="Arial"/>
+        </w:rPr>
+      </w:pPr>
+    </w:p>
+    <w:p>
+      <w:pPr>
+        <w:jc w:val="center"/>
+        <w:rPr>
+          <w:rFonts w:ascii="Arial" w:eastAsia="Arial" w:hAnsi="Arial" w:cs="Arial"/>
+        </w:rPr>
+      </w:pPr>
+      <w:r>
+        <w:rPr>
+          <w:rFonts w:ascii="Arial" w:eastAsia="Arial" w:hAnsi="Arial" w:cs="Arial"/>
+        </w:rPr>
+        <w:lastRenderedPageBreak/>
+        <w:t xml:space="preserve">Tabela 1 – </w:t>
+      </w:r>
+      <w:proofErr w:type="spellStart"/>
+      <w:r>
+        <w:rPr>
+          <w:rFonts w:ascii="Arial" w:eastAsia="Arial" w:hAnsi="Arial" w:cs="Arial"/>
+        </w:rPr>
+        <w:t>Opcodes</w:t>
+      </w:r>
+      <w:proofErr w:type="spellEnd"/>
+      <w:r>
+        <w:rPr>
+          <w:rFonts w:ascii="Arial" w:eastAsia="Arial" w:hAnsi="Arial" w:cs="Arial"/>
+        </w:rPr>
+        <w:t xml:space="preserve"> suportados pelo processador</w:t>
+      </w:r>
+    </w:p>
+    <w:tbl>
+      <w:tblPr>
+        <w:tblStyle w:val="Tabelacomgrade"/>
+        <w:tblW w:w="9209" w:type="dxa"/>
+        <w:tblLook w:val="04A0" w:firstRow="1" w:lastRow="0" w:firstColumn="1" w:lastColumn="0" w:noHBand="0" w:noVBand="1"/>
+      </w:tblPr>
+      <w:tblGrid>
+        <w:gridCol w:w="2254"/>
+        <w:gridCol w:w="2254"/>
+        <w:gridCol w:w="2254"/>
+        <w:gridCol w:w="2447"/>
+      </w:tblGrid>
+      <w:tr>
+        <w:tc>
+          <w:tcPr>
+            <w:tcW w:w="2254" w:type="dxa"/>
+            <w:shd w:val="clear" w:color="auto" w:fill="BFBFBF" w:themeFill="background1" w:themeFillShade="BF"/>
+          </w:tcPr>
+          <w:p>
+            <w:pPr>
+              <w:jc w:val="center"/>
+              <w:rPr>
+                <w:rFonts w:ascii="Arial" w:hAnsi="Arial" w:cs="Arial"/>
+              </w:rPr>
+            </w:pPr>
+            <w:proofErr w:type="spellStart"/>
+            <w:r>
+              <w:rPr>
+                <w:rFonts w:ascii="Arial" w:hAnsi="Arial" w:cs="Arial"/>
+              </w:rPr>
+              <w:t>Opcode</w:t>
+            </w:r>
+            <w:proofErr w:type="spellEnd"/>
+          </w:p>
+        </w:tc>
+        <w:tc>
+          <w:tcPr>
+            <w:tcW w:w="2254" w:type="dxa"/>
+            <w:shd w:val="clear" w:color="auto" w:fill="BFBFBF" w:themeFill="background1" w:themeFillShade="BF"/>
+          </w:tcPr>
+          <w:p>
+            <w:pPr>
+              <w:jc w:val="center"/>
+              <w:rPr>
+                <w:rFonts w:ascii="Arial" w:hAnsi="Arial" w:cs="Arial"/>
+              </w:rPr>
+            </w:pPr>
+            <w:r>
+              <w:rPr>
+                <w:rFonts w:ascii="Arial" w:hAnsi="Arial" w:cs="Arial"/>
+              </w:rPr>
+              <w:t>Operação</w:t>
+            </w:r>
+          </w:p>
+        </w:tc>
+        <w:tc>
+          <w:tcPr>
+            <w:tcW w:w="2254" w:type="dxa"/>
+            <w:shd w:val="clear" w:color="auto" w:fill="BFBFBF" w:themeFill="background1" w:themeFillShade="BF"/>
+          </w:tcPr>
+          <w:p>
+            <w:pPr>
+              <w:jc w:val="center"/>
+              <w:rPr>
+                <w:rFonts w:ascii="Arial" w:hAnsi="Arial" w:cs="Arial"/>
+              </w:rPr>
+            </w:pPr>
+            <w:r>
+              <w:rPr>
+                <w:rFonts w:ascii="Arial" w:hAnsi="Arial" w:cs="Arial"/>
+              </w:rPr>
+              <w:t>Formato</w:t>
+            </w:r>
+          </w:p>
+        </w:tc>
+        <w:tc>
+          <w:tcPr>
+            <w:tcW w:w="2447" w:type="dxa"/>
+            <w:shd w:val="clear" w:color="auto" w:fill="BFBFBF" w:themeFill="background1" w:themeFillShade="BF"/>
+          </w:tcPr>
+          <w:p>
+            <w:pPr>
+              <w:jc w:val="center"/>
+              <w:rPr>
+                <w:rFonts w:ascii="Arial" w:hAnsi="Arial" w:cs="Arial"/>
+              </w:rPr>
+            </w:pPr>
+            <w:r>
+              <w:rPr>
+                <w:rFonts w:ascii="Arial" w:hAnsi="Arial" w:cs="Arial"/>
+              </w:rPr>
+              <w:t>Significado</w:t>
+            </w:r>
+          </w:p>
+        </w:tc>
+      </w:tr>
+      <w:tr>
+        <w:tc>
+          <w:tcPr>
+            <w:tcW w:w="2254" w:type="dxa"/>
+          </w:tcPr>
+          <w:p>
+            <w:pPr>
+              <w:jc w:val="center"/>
+              <w:rPr>
+                <w:rFonts w:ascii="Arial" w:hAnsi="Arial" w:cs="Arial"/>
+              </w:rPr>
+            </w:pPr>
+            <w:r>
+              <w:rPr>
+                <w:rFonts w:ascii="Arial" w:hAnsi="Arial" w:cs="Arial"/>
+              </w:rPr>
+              <w:t>000</w:t>
+            </w:r>
+          </w:p>
+        </w:tc>
+        <w:tc>
+          <w:tcPr>
+            <w:tcW w:w="2254" w:type="dxa"/>
+          </w:tcPr>
+          <w:p>
+            <w:pPr>
+              <w:jc w:val="center"/>
+              <w:rPr>
+                <w:rFonts w:ascii="Arial" w:hAnsi="Arial" w:cs="Arial"/>
+              </w:rPr>
+            </w:pPr>
+            <w:proofErr w:type="spellStart"/>
+            <w:r>
+              <w:rPr>
+                <w:rFonts w:ascii="Arial" w:hAnsi="Arial" w:cs="Arial"/>
+              </w:rPr>
+              <w:t>add</w:t>
+            </w:r>
+            <w:proofErr w:type="spellEnd"/>
+          </w:p>
+        </w:tc>
+        <w:tc>
+          <w:tcPr>
+            <w:tcW w:w="2254" w:type="dxa"/>
+          </w:tcPr>
+          <w:p>
+            <w:pPr>
+              <w:jc w:val="center"/>
+              <w:rPr>
+                <w:rFonts w:ascii="Arial" w:hAnsi="Arial" w:cs="Arial"/>
+              </w:rPr>
+            </w:pPr>
+            <w:r>
+              <w:rPr>
+                <w:rFonts w:ascii="Arial" w:hAnsi="Arial" w:cs="Arial"/>
+              </w:rPr>
+              <w:t>R</w:t>
+            </w:r>
+          </w:p>
+        </w:tc>
+        <w:tc>
+          <w:tcPr>
+            <w:tcW w:w="2447" w:type="dxa"/>
+          </w:tcPr>
+          <w:p>
+            <w:pPr>
+              <w:jc w:val="center"/>
+              <w:rPr>
+                <w:rFonts w:ascii="Arial" w:hAnsi="Arial" w:cs="Arial"/>
+              </w:rPr>
+            </w:pPr>
+            <w:r>
+              <w:rPr>
+                <w:rFonts w:ascii="Arial" w:hAnsi="Arial" w:cs="Arial"/>
+              </w:rPr>
+              <w:t>Soma</w:t>
+            </w:r>
+          </w:p>
+        </w:tc>
+      </w:tr>
+      <w:tr>
+        <w:tc>
+          <w:tcPr>
+            <w:tcW w:w="2254" w:type="dxa"/>
+          </w:tcPr>
+          <w:p>
+            <w:pPr>
+              <w:jc w:val="center"/>
+              <w:rPr>
+                <w:rFonts w:ascii="Arial" w:hAnsi="Arial" w:cs="Arial"/>
+              </w:rPr>
+            </w:pPr>
+            <w:r>
+              <w:rPr>
+                <w:rFonts w:ascii="Arial" w:hAnsi="Arial" w:cs="Arial"/>
+              </w:rPr>
+              <w:t>001</w:t>
+            </w:r>
+          </w:p>
+        </w:tc>
+        <w:tc>
+          <w:tcPr>
+            <w:tcW w:w="2254" w:type="dxa"/>
+          </w:tcPr>
+          <w:p>
+            <w:pPr>
+              <w:jc w:val="center"/>
+              <w:rPr>
+                <w:rFonts w:ascii="Arial" w:hAnsi="Arial" w:cs="Arial"/>
+              </w:rPr>
+            </w:pPr>
+            <w:r>
+              <w:rPr>
+                <w:rFonts w:ascii="Arial" w:hAnsi="Arial" w:cs="Arial"/>
+              </w:rPr>
+              <w:t>sub</w:t>
+            </w:r>
+          </w:p>
+        </w:tc>
+        <w:tc>
+          <w:tcPr>
+            <w:tcW w:w="2254" w:type="dxa"/>
+          </w:tcPr>
+          <w:p>
+            <w:pPr>
+              <w:jc w:val="center"/>
+              <w:rPr>
+                <w:rFonts w:ascii="Arial" w:hAnsi="Arial" w:cs="Arial"/>
+              </w:rPr>
+            </w:pPr>
+            <w:r>
+              <w:rPr>
+                <w:rFonts w:ascii="Arial" w:hAnsi="Arial" w:cs="Arial"/>
+              </w:rPr>
+              <w:t>R</w:t>
+            </w:r>
+          </w:p>
+        </w:tc>
+        <w:tc>
+          <w:tcPr>
+            <w:tcW w:w="2447" w:type="dxa"/>
+          </w:tcPr>
+          <w:p>
+            <w:pPr>
+              <w:jc w:val="center"/>
+              <w:rPr>
+                <w:rFonts w:ascii="Arial" w:hAnsi="Arial" w:cs="Arial"/>
+              </w:rPr>
+            </w:pPr>
+            <w:r>
+              <w:rPr>
+                <w:rFonts w:ascii="Arial" w:hAnsi="Arial" w:cs="Arial"/>
+              </w:rPr>
+              <w:t>Subtração</w:t>
+            </w:r>
+          </w:p>
+        </w:tc>
+      </w:tr>
+      <w:tr>
+        <w:tc>
+          <w:tcPr>
+            <w:tcW w:w="2254" w:type="dxa"/>
+          </w:tcPr>
+          <w:p>
+            <w:pPr>
+              <w:jc w:val="center"/>
+              <w:rPr>
+                <w:rFonts w:ascii="Arial" w:hAnsi="Arial" w:cs="Arial"/>
+              </w:rPr>
+            </w:pPr>
+            <w:r>
+              <w:rPr>
+                <w:rFonts w:ascii="Arial" w:hAnsi="Arial" w:cs="Arial"/>
+              </w:rPr>
+              <w:t>010</w:t>
+            </w:r>
+          </w:p>
+        </w:tc>
+        <w:tc>
+          <w:tcPr>
+            <w:tcW w:w="2254" w:type="dxa"/>
+          </w:tcPr>
+          <w:p>
+            <w:pPr>
+              <w:jc w:val="center"/>
+              <w:rPr>
+                <w:rFonts w:ascii="Arial" w:hAnsi="Arial" w:cs="Arial"/>
+              </w:rPr>
+            </w:pPr>
+            <w:proofErr w:type="spellStart"/>
+            <w:r>
+              <w:rPr>
+                <w:rFonts w:ascii="Arial" w:hAnsi="Arial" w:cs="Arial"/>
+              </w:rPr>
+              <w:t>lw</w:t>
+            </w:r>
+            <w:proofErr w:type="spellEnd"/>
+          </w:p>
+        </w:tc>
+        <w:tc>
+          <w:tcPr>
+            <w:tcW w:w="2254" w:type="dxa"/>
+          </w:tcPr>
+          <w:p>
+            <w:pPr>
+              <w:jc w:val="center"/>
+              <w:rPr>
+                <w:rFonts w:ascii="Arial" w:hAnsi="Arial" w:cs="Arial"/>
+              </w:rPr>
+            </w:pPr>
+            <w:r>
+              <w:rPr>
+                <w:rFonts w:ascii="Arial" w:hAnsi="Arial" w:cs="Arial"/>
+              </w:rPr>
+              <w:t>I</w:t>
+            </w:r>
+          </w:p>
+        </w:tc>
+        <w:tc>
+          <w:tcPr>
+            <w:tcW w:w="2447" w:type="dxa"/>
+          </w:tcPr>
+          <w:p>
+            <w:pPr>
+              <w:jc w:val="center"/>
+              <w:rPr>
+                <w:rFonts w:ascii="Arial" w:hAnsi="Arial" w:cs="Arial"/>
+              </w:rPr>
+            </w:pPr>
+            <w:proofErr w:type="spellStart"/>
+            <w:r>
+              <w:rPr>
+                <w:rFonts w:ascii="Arial" w:hAnsi="Arial" w:cs="Arial"/>
+              </w:rPr>
+              <w:t>Load</w:t>
+            </w:r>
+            <w:proofErr w:type="spellEnd"/>
+            <w:r>
+              <w:rPr>
+                <w:rFonts w:ascii="Arial" w:hAnsi="Arial" w:cs="Arial"/>
+              </w:rPr>
+              <w:t xml:space="preserve"> Word</w:t>
+            </w:r>
+          </w:p>
+        </w:tc>
+      </w:tr>
+      <w:tr>
+        <w:tc>
+          <w:tcPr>
+            <w:tcW w:w="2254" w:type="dxa"/>
+          </w:tcPr>
+          <w:p>
+            <w:pPr>
+              <w:jc w:val="center"/>
+              <w:rPr>
+                <w:rFonts w:ascii="Arial" w:hAnsi="Arial" w:cs="Arial"/>
+              </w:rPr>
+            </w:pPr>
+            <w:r>
+              <w:rPr>
+                <w:rFonts w:ascii="Arial" w:hAnsi="Arial" w:cs="Arial"/>
+              </w:rPr>
+              <w:t>011</w:t>
+            </w:r>
+          </w:p>
+        </w:tc>
+        <w:tc>
+          <w:tcPr>
+            <w:tcW w:w="2254" w:type="dxa"/>
+          </w:tcPr>
+          <w:p>
+            <w:pPr>
+              <w:jc w:val="center"/>
+              <w:rPr>
+                <w:rFonts w:ascii="Arial" w:hAnsi="Arial" w:cs="Arial"/>
+              </w:rPr>
+            </w:pPr>
+            <w:proofErr w:type="spellStart"/>
+            <w:r>
+              <w:rPr>
+                <w:rFonts w:ascii="Arial" w:hAnsi="Arial" w:cs="Arial"/>
+              </w:rPr>
+              <w:t>sw</w:t>
+            </w:r>
+            <w:proofErr w:type="spellEnd"/>
+          </w:p>
+        </w:tc>
+        <w:tc>
+          <w:tcPr>
+            <w:tcW w:w="2254" w:type="dxa"/>
+          </w:tcPr>
+          <w:p>
+            <w:pPr>
+              <w:jc w:val="center"/>
+              <w:rPr>
+                <w:rFonts w:ascii="Arial" w:hAnsi="Arial" w:cs="Arial"/>
+              </w:rPr>
+            </w:pPr>
+            <w:r>
+              <w:rPr>
+                <w:rFonts w:ascii="Arial" w:hAnsi="Arial" w:cs="Arial"/>
+              </w:rPr>
+              <w:t>I</w:t>
+            </w:r>
+          </w:p>
+        </w:tc>
+        <w:tc>
+          <w:tcPr>
+            <w:tcW w:w="2447" w:type="dxa"/>
+          </w:tcPr>
+          <w:p>
+            <w:pPr>
+              <w:jc w:val="center"/>
+              <w:rPr>
+                <w:rFonts w:ascii="Arial" w:hAnsi="Arial" w:cs="Arial"/>
+              </w:rPr>
+            </w:pPr>
+            <w:r>
+              <w:rPr>
+                <w:rFonts w:ascii="Arial" w:hAnsi="Arial" w:cs="Arial"/>
+              </w:rPr>
+              <w:t>Store Word</w:t>
+            </w:r>
+          </w:p>
+        </w:tc>
+      </w:tr>
+      <w:tr>
+        <w:tc>
+          <w:tcPr>
+            <w:tcW w:w="2254" w:type="dxa"/>
+          </w:tcPr>
+          <w:p>
+            <w:pPr>
+              <w:jc w:val="center"/>
+              <w:rPr>
+                <w:rFonts w:ascii="Arial" w:hAnsi="Arial" w:cs="Arial"/>
+              </w:rPr>
+            </w:pPr>
+            <w:r>
+              <w:rPr>
+                <w:rFonts w:ascii="Arial" w:hAnsi="Arial" w:cs="Arial"/>
+              </w:rPr>
+              <w:t>100</w:t>
+            </w:r>
+          </w:p>
+        </w:tc>
+        <w:tc>
+          <w:tcPr>
+            <w:tcW w:w="2254" w:type="dxa"/>
+          </w:tcPr>
+          <w:p>
+            <w:pPr>
+              <w:jc w:val="center"/>
+              <w:rPr>
+                <w:rFonts w:ascii="Arial" w:hAnsi="Arial" w:cs="Arial"/>
+              </w:rPr>
+            </w:pPr>
+            <w:proofErr w:type="spellStart"/>
+            <w:r>
+              <w:rPr>
+                <w:rFonts w:ascii="Arial" w:hAnsi="Arial" w:cs="Arial"/>
+              </w:rPr>
+              <w:t>beq</w:t>
+            </w:r>
+            <w:proofErr w:type="spellEnd"/>
+          </w:p>
+        </w:tc>
+        <w:tc>
+          <w:tcPr>
+            <w:tcW w:w="2254" w:type="dxa"/>
+          </w:tcPr>
+          <w:p>
+            <w:pPr>
+              <w:jc w:val="center"/>
+              <w:rPr>
+                <w:rFonts w:ascii="Arial" w:hAnsi="Arial" w:cs="Arial"/>
+              </w:rPr>
+            </w:pPr>
+            <w:r>
+              <w:rPr>
+                <w:rFonts w:ascii="Arial" w:hAnsi="Arial" w:cs="Arial"/>
+              </w:rPr>
+              <w:t>J</w:t>
+            </w:r>
+          </w:p>
+        </w:tc>
+        <w:tc>
+          <w:tcPr>
+            <w:tcW w:w="2447" w:type="dxa"/>
+          </w:tcPr>
+          <w:p>
+            <w:pPr>
+              <w:jc w:val="center"/>
+              <w:rPr>
+                <w:rFonts w:ascii="Arial" w:hAnsi="Arial" w:cs="Arial"/>
+              </w:rPr>
+            </w:pPr>
+            <w:r>
+              <w:rPr>
+                <w:rFonts w:ascii="Arial" w:hAnsi="Arial" w:cs="Arial"/>
+              </w:rPr>
+              <w:t xml:space="preserve">Branch </w:t>
+            </w:r>
+            <w:proofErr w:type="spellStart"/>
+            <w:r>
+              <w:rPr>
+                <w:rFonts w:ascii="Arial" w:hAnsi="Arial" w:cs="Arial"/>
+              </w:rPr>
+              <w:t>if</w:t>
+            </w:r>
+            <w:proofErr w:type="spellEnd"/>
+            <w:r>
+              <w:rPr>
+                <w:rFonts w:ascii="Arial" w:hAnsi="Arial" w:cs="Arial"/>
+              </w:rPr>
+              <w:t xml:space="preserve"> </w:t>
+            </w:r>
+            <w:proofErr w:type="spellStart"/>
+            <w:r>
+              <w:rPr>
+                <w:rFonts w:ascii="Arial" w:hAnsi="Arial" w:cs="Arial"/>
+              </w:rPr>
+              <w:t>equal</w:t>
+            </w:r>
+            <w:proofErr w:type="spellEnd"/>
+          </w:p>
+        </w:tc>
+      </w:tr>
+      <w:tr>
+        <w:tc>
+          <w:tcPr>
+            <w:tcW w:w="2254" w:type="dxa"/>
+          </w:tcPr>
+          <w:p>
+            <w:pPr>
+              <w:jc w:val="center"/>
+              <w:rPr>
+                <w:rFonts w:ascii="Arial" w:hAnsi="Arial" w:cs="Arial"/>
+              </w:rPr>
+            </w:pPr>
+            <w:r>
+              <w:rPr>
+                <w:rFonts w:ascii="Arial" w:hAnsi="Arial" w:cs="Arial"/>
+              </w:rPr>
+              <w:t>101</w:t>
+            </w:r>
+          </w:p>
+        </w:tc>
+        <w:tc>
+          <w:tcPr>
+            <w:tcW w:w="2254" w:type="dxa"/>
+          </w:tcPr>
+          <w:p>
+            <w:pPr>
+              <w:jc w:val="center"/>
+              <w:rPr>
+                <w:rFonts w:ascii="Arial" w:hAnsi="Arial" w:cs="Arial"/>
+              </w:rPr>
+            </w:pPr>
+            <w:r>
+              <w:rPr>
+                <w:rFonts w:ascii="Arial" w:hAnsi="Arial" w:cs="Arial"/>
+              </w:rPr>
+              <w:t>j</w:t>
+            </w:r>
+          </w:p>
+        </w:tc>
+        <w:tc>
+          <w:tcPr>
+            <w:tcW w:w="2254" w:type="dxa"/>
+          </w:tcPr>
+          <w:p>
+            <w:pPr>
+              <w:jc w:val="center"/>
+              <w:rPr>
+                <w:rFonts w:ascii="Arial" w:hAnsi="Arial" w:cs="Arial"/>
+              </w:rPr>
+            </w:pPr>
+            <w:r>
+              <w:rPr>
+                <w:rFonts w:ascii="Arial" w:hAnsi="Arial" w:cs="Arial"/>
+              </w:rPr>
+              <w:t>J</w:t>
+            </w:r>
+          </w:p>
+        </w:tc>
+        <w:tc>
+          <w:tcPr>
+            <w:tcW w:w="2447" w:type="dxa"/>
+          </w:tcPr>
+          <w:p>
+            <w:pPr>
+              <w:jc w:val="center"/>
+              <w:rPr>
+                <w:rFonts w:ascii="Arial" w:hAnsi="Arial" w:cs="Arial"/>
+              </w:rPr>
+            </w:pPr>
+            <w:r>
+              <w:rPr>
+                <w:rFonts w:ascii="Arial" w:hAnsi="Arial" w:cs="Arial"/>
+              </w:rPr>
+              <w:t>Jump Incondicional</w:t>
+            </w:r>
+          </w:p>
+        </w:tc>
+      </w:tr>
+    </w:tbl>
+    <w:p>
+      <w:pPr>
+        <w:rPr>
+          <w:rFonts w:ascii="Arial" w:hAnsi="Arial" w:cs="Arial"/>
+        </w:rPr>
+      </w:pPr>
+    </w:p>
+    <w:p>
+      <w:pPr>
         <w:pStyle w:val="1Ttulo"/>
       </w:pPr>
       <w:r>
-        <w:lastRenderedPageBreak/>
         <w:t>3. Construção do processador</w:t>
       </w:r>
     </w:p>
@@ -2899,7 +3707,21 @@
         <w:rPr>
           <w:rFonts w:ascii="Arial" w:hAnsi="Arial" w:cs="Arial"/>
         </w:rPr>
-        <w:t>O componente PC é responsável por armazenar e passar o endereço da próxima linha de código do programa que deve ser executada. Ele atua como um registrador paralelo que atualiza sua saída com base no sinal de clock e no sinal de reset.</w:t>
+        <w:t xml:space="preserve">O componente PC é responsável por armazenar e passar o endereço da próxima linha de código do programa que deve ser executada. Ele atua como um registrador paralelo que atualiza sua saída com base no sinal de </w:t>
+      </w:r>
+      <w:proofErr w:type="spellStart"/>
+      <w:r>
+        <w:rPr>
+          <w:rFonts w:ascii="Arial" w:hAnsi="Arial" w:cs="Arial"/>
+        </w:rPr>
+        <w:t>clock</w:t>
+      </w:r>
+      <w:proofErr w:type="spellEnd"/>
+      <w:r>
+        <w:rPr>
+          <w:rFonts w:ascii="Arial" w:hAnsi="Arial" w:cs="Arial"/>
+        </w:rPr>
+        <w:t xml:space="preserve"> e no sinal de reset.</w:t>
       </w:r>
     </w:p>
     <w:p>
@@ -2931,7 +3753,21 @@
         <w:rPr>
           <w:rFonts w:ascii="Arial" w:hAnsi="Arial" w:cs="Arial"/>
         </w:rPr>
-        <w:t>CLOCK: Sinal de clock de 1 bit que sincroniza a atualização do endereço armazenado no PC.</w:t>
+        <w:t xml:space="preserve">CLOCK: Sinal de </w:t>
+      </w:r>
+      <w:proofErr w:type="spellStart"/>
+      <w:r>
+        <w:rPr>
+          <w:rFonts w:ascii="Arial" w:hAnsi="Arial" w:cs="Arial"/>
+        </w:rPr>
+        <w:t>clock</w:t>
+      </w:r>
+      <w:proofErr w:type="spellEnd"/>
+      <w:r>
+        <w:rPr>
+          <w:rFonts w:ascii="Arial" w:hAnsi="Arial" w:cs="Arial"/>
+        </w:rPr>
+        <w:t xml:space="preserve"> de 1 bit que sincroniza a atualização do endereço armazenado no PC.</w:t>
       </w:r>
     </w:p>
     <w:p>
@@ -3022,8 +3858,16 @@
         <w:rPr>
           <w:rFonts w:ascii="Arial" w:eastAsia="Arial" w:hAnsi="Arial" w:cs="Arial"/>
         </w:rPr>
-        <w:t>Figura 1 - PC viewer</w:t>
-      </w:r>
+        <w:t xml:space="preserve">Figura 1 - PC </w:t>
+      </w:r>
+      <w:proofErr w:type="spellStart"/>
+      <w:r>
+        <w:rPr>
+          <w:rFonts w:ascii="Arial" w:eastAsia="Arial" w:hAnsi="Arial" w:cs="Arial"/>
+        </w:rPr>
+        <w:t>viewer</w:t>
+      </w:r>
+      <w:proofErr w:type="spellEnd"/>
     </w:p>
     <w:p>
       <w:pPr>
@@ -3038,9 +3882,9 @@
           <w:noProof/>
         </w:rPr>
         <w:drawing>
-          <wp:inline distT="0" distB="0" distL="0" distR="0" wp14:anchorId="3B4BF186" wp14:editId="209E0E90">
-            <wp:extent cx="5731510" cy="2955290"/>
-            <wp:effectExtent l="0" t="0" r="2540" b="0"/>
+          <wp:inline distT="0" distB="0" distL="0" distR="0" wp14:anchorId="3B4BF186" wp14:editId="509EA8CE">
+            <wp:extent cx="3398520" cy="1752350"/>
+            <wp:effectExtent l="0" t="0" r="0" b="635"/>
             <wp:docPr id="1081111846" name="Imagem 1" descr="Diagrama&#10;&#10;O conteúdo gerado por IA pode estar incorreto."/>
             <wp:cNvGraphicFramePr>
               <a:graphicFrameLocks xmlns:a="http://schemas.openxmlformats.org/drawingml/2006/main" noChangeAspect="1"/>
@@ -3053,7 +3897,7 @@
                     <pic:cNvPicPr/>
                   </pic:nvPicPr>
                   <pic:blipFill>
-                    <a:blip r:embed="rId9">
+                    <a:blip r:embed="rId9" cstate="print">
                       <a:extLst>
                         <a:ext uri="{28A0092B-C50C-407E-A947-70E740481C1C}">
                           <a14:useLocalDpi xmlns:a14="http://schemas.microsoft.com/office/drawing/2010/main" val="0"/>
@@ -3067,7 +3911,7 @@
                   <pic:spPr>
                     <a:xfrm>
                       <a:off x="0" y="0"/>
-                      <a:ext cx="5731510" cy="2955290"/>
+                      <a:ext cx="3457047" cy="1782528"/>
                     </a:xfrm>
                     <a:prstGeom prst="rect">
                       <a:avLst/>
@@ -3080,7 +3924,6 @@
         </w:drawing>
       </w:r>
     </w:p>
-    <w:p/>
     <w:p>
       <w:pPr>
         <w:pStyle w:val="2Ttulo"/>
@@ -3117,7 +3960,21 @@
         <w:rPr>
           <w:rFonts w:ascii="Arial" w:hAnsi="Arial" w:cs="Arial"/>
         </w:rPr>
-        <w:t>O componente memoria_instrucao é responsável por armazenar as instruções de um programa e fornecer a instrução correspondente ao endereço solicitado. Ele funciona como uma memória de leitura, onde o endereço de entrada é usado para buscar a instrução armazenada naquela posição.</w:t>
+        <w:t>O componente </w:t>
+      </w:r>
+      <w:proofErr w:type="spellStart"/>
+      <w:r>
+        <w:rPr>
+          <w:rFonts w:ascii="Arial" w:hAnsi="Arial" w:cs="Arial"/>
+        </w:rPr>
+        <w:t>memoria_instrucao</w:t>
+      </w:r>
+      <w:proofErr w:type="spellEnd"/>
+      <w:r>
+        <w:rPr>
+          <w:rFonts w:ascii="Arial" w:hAnsi="Arial" w:cs="Arial"/>
+        </w:rPr>
+        <w:t> é responsável por armazenar as instruções de um programa e fornecer a instrução correspondente ao endereço solicitado. Ele funciona como uma memória de leitura, onde o endereço de entrada é usado para buscar a instrução armazenada naquela posição.</w:t>
       </w:r>
     </w:p>
     <w:p>
@@ -3131,7 +3988,21 @@
         <w:rPr>
           <w:rFonts w:ascii="Arial" w:hAnsi="Arial" w:cs="Arial"/>
         </w:rPr>
-        <w:t>O componente memoria_instrucao recebe como entrada:</w:t>
+        <w:t>O componente </w:t>
+      </w:r>
+      <w:proofErr w:type="spellStart"/>
+      <w:r>
+        <w:rPr>
+          <w:rFonts w:ascii="Arial" w:hAnsi="Arial" w:cs="Arial"/>
+        </w:rPr>
+        <w:t>memoria_instrucao</w:t>
+      </w:r>
+      <w:proofErr w:type="spellEnd"/>
+      <w:r>
+        <w:rPr>
+          <w:rFonts w:ascii="Arial" w:hAnsi="Arial" w:cs="Arial"/>
+        </w:rPr>
+        <w:t> recebe como entrada:</w:t>
       </w:r>
     </w:p>
     <w:p>
@@ -3163,7 +4034,21 @@
         <w:rPr>
           <w:rFonts w:ascii="Arial" w:hAnsi="Arial" w:cs="Arial"/>
         </w:rPr>
-        <w:t>O componente memoria_instrucao tem como saída:</w:t>
+        <w:t>O componente </w:t>
+      </w:r>
+      <w:proofErr w:type="spellStart"/>
+      <w:r>
+        <w:rPr>
+          <w:rFonts w:ascii="Arial" w:hAnsi="Arial" w:cs="Arial"/>
+        </w:rPr>
+        <w:t>memoria_instrucao</w:t>
+      </w:r>
+      <w:proofErr w:type="spellEnd"/>
+      <w:r>
+        <w:rPr>
+          <w:rFonts w:ascii="Arial" w:hAnsi="Arial" w:cs="Arial"/>
+        </w:rPr>
+        <w:t> tem como saída:</w:t>
       </w:r>
     </w:p>
     <w:p>
@@ -3211,7 +4096,7 @@
           <w:noProof/>
         </w:rPr>
         <w:drawing>
-          <wp:inline distT="0" distB="0" distL="0" distR="0" wp14:anchorId="3F0C161B" wp14:editId="002EC8AD">
+          <wp:inline distT="0" distB="0" distL="0" distR="0" wp14:anchorId="3F0C161B" wp14:editId="17BC9A9B">
             <wp:extent cx="5731510" cy="2995930"/>
             <wp:effectExtent l="0" t="0" r="2540" b="0"/>
             <wp:docPr id="956489891" name="Imagem 2" descr="Diagrama&#10;&#10;O conteúdo gerado por IA pode estar incorreto."/>
@@ -3392,7 +4277,7 @@
           <w:noProof/>
         </w:rPr>
         <w:drawing>
-          <wp:inline distT="0" distB="0" distL="0" distR="0" wp14:anchorId="05E50BC1" wp14:editId="71EBDA9E">
+          <wp:inline distT="0" distB="0" distL="0" distR="0" wp14:anchorId="05E50BC1" wp14:editId="6CEE944F">
             <wp:extent cx="5731510" cy="2417445"/>
             <wp:effectExtent l="0" t="0" r="2540" b="1905"/>
             <wp:docPr id="2093025085" name="Imagem 3" descr="Uma imagem contendo Diagrama&#10;&#10;O conteúdo gerado por IA pode estar incorreto."/>
@@ -3640,6 +4525,226 @@
         <w:t xml:space="preserve">3.5. </w:t>
       </w:r>
       <w:r>
+        <w:t>EXTENSOR DE BITS 3X8</w:t>
+      </w:r>
+    </w:p>
+    <w:p>
+      <w:pPr>
+        <w:ind w:firstLine="708"/>
+        <w:rPr>
+          <w:rFonts w:ascii="Arial" w:hAnsi="Arial" w:cs="Arial"/>
+        </w:rPr>
+      </w:pPr>
+      <w:r>
+        <w:rPr>
+          <w:rFonts w:ascii="Arial" w:hAnsi="Arial" w:cs="Arial"/>
+        </w:rPr>
+        <w:t>O componente extensor_5x8 é responsável por estender um sinal de 5 bits para um sinal de 8 bits, preenchendo os bits mais significativos com zeros. Esse tipo de operação é comum em sistemas digitais quando é necessário ajustar o tamanho de um sinal para compatibilidade com outros componentes que operam com um número maior de bits.</w:t>
+      </w:r>
+    </w:p>
+    <w:p>
+      <w:pPr>
+        <w:rPr>
+          <w:rFonts w:ascii="Arial" w:hAnsi="Arial" w:cs="Arial"/>
+        </w:rPr>
+      </w:pPr>
+      <w:r>
+        <w:rPr>
+          <w:rFonts w:ascii="Arial" w:hAnsi="Arial" w:cs="Arial"/>
+        </w:rPr>
+        <w:t>O componente extensor_5x8 recebe como entrada:</w:t>
+      </w:r>
+    </w:p>
+    <w:p>
+      <w:pPr>
+        <w:numPr>
+          <w:ilvl w:val="0"/>
+          <w:numId w:val="17"/>
+        </w:numPr>
+        <w:rPr>
+          <w:rFonts w:ascii="Arial" w:hAnsi="Arial" w:cs="Arial"/>
+        </w:rPr>
+      </w:pPr>
+      <w:r>
+        <w:rPr>
+          <w:rFonts w:ascii="Arial" w:hAnsi="Arial" w:cs="Arial"/>
+        </w:rPr>
+        <w:lastRenderedPageBreak/>
+        <w:t>entrada: Dado de entrada de 5 bits que representa o valor a ser estendido.</w:t>
+      </w:r>
+    </w:p>
+    <w:p>
+      <w:pPr>
+        <w:rPr>
+          <w:rFonts w:ascii="Arial" w:hAnsi="Arial" w:cs="Arial"/>
+        </w:rPr>
+      </w:pPr>
+      <w:r>
+        <w:rPr>
+          <w:rFonts w:ascii="Arial" w:hAnsi="Arial" w:cs="Arial"/>
+        </w:rPr>
+        <w:t>O componente extensor_5x8 tem como saída:</w:t>
+      </w:r>
+    </w:p>
+    <w:p>
+      <w:pPr>
+        <w:numPr>
+          <w:ilvl w:val="0"/>
+          <w:numId w:val="18"/>
+        </w:numPr>
+        <w:rPr>
+          <w:rFonts w:ascii="Arial" w:hAnsi="Arial" w:cs="Arial"/>
+        </w:rPr>
+      </w:pPr>
+      <w:proofErr w:type="spellStart"/>
+      <w:r>
+        <w:rPr>
+          <w:rFonts w:ascii="Arial" w:hAnsi="Arial" w:cs="Arial"/>
+        </w:rPr>
+        <w:t>saida</w:t>
+      </w:r>
+      <w:proofErr w:type="spellEnd"/>
+      <w:r>
+        <w:rPr>
+          <w:rFonts w:ascii="Arial" w:hAnsi="Arial" w:cs="Arial"/>
+        </w:rPr>
+        <w:t xml:space="preserve">: Dado de saída de 8 bits que representa o valor estendido, onde os 3 bits mais significativos são preenchidos com zeros e os 5 bits menos significativos correspondem ao valor de </w:t>
+      </w:r>
+      <w:r>
+        <w:rPr>
+          <w:rFonts w:ascii="Arial" w:hAnsi="Arial" w:cs="Arial"/>
+        </w:rPr>
+        <w:t>entrada,</w:t>
+      </w:r>
+      <w:r>
+        <w:rPr>
+          <w:rFonts w:ascii="Arial" w:hAnsi="Arial" w:cs="Arial"/>
+        </w:rPr>
+        <w:t> entrada.</w:t>
+      </w:r>
+    </w:p>
+    <w:p>
+      <w:pPr>
+        <w:pStyle w:val="PargrafodaLista"/>
+        <w:jc w:val="center"/>
+        <w:rPr>
+          <w:rFonts w:ascii="Arial" w:hAnsi="Arial" w:cs="Arial"/>
+        </w:rPr>
+      </w:pPr>
+      <w:r>
+        <w:rPr>
+          <w:rFonts w:ascii="Arial" w:hAnsi="Arial" w:cs="Arial"/>
+        </w:rPr>
+        <w:t xml:space="preserve">Figura </w:t>
+      </w:r>
+      <w:r>
+        <w:rPr>
+          <w:rFonts w:ascii="Arial" w:hAnsi="Arial" w:cs="Arial"/>
+        </w:rPr>
+        <w:t>5</w:t>
+      </w:r>
+      <w:r>
+        <w:rPr>
+          <w:rFonts w:ascii="Arial" w:hAnsi="Arial" w:cs="Arial"/>
+        </w:rPr>
+        <w:t xml:space="preserve"> </w:t>
+      </w:r>
+      <w:r>
+        <w:rPr>
+          <w:rFonts w:ascii="Arial" w:hAnsi="Arial" w:cs="Arial"/>
+        </w:rPr>
+        <w:t>-</w:t>
+      </w:r>
+      <w:r>
+        <w:rPr>
+          <w:rFonts w:ascii="Arial" w:hAnsi="Arial" w:cs="Arial"/>
+        </w:rPr>
+        <w:t xml:space="preserve"> </w:t>
+      </w:r>
+      <w:r>
+        <w:rPr>
+          <w:rFonts w:ascii="Arial" w:hAnsi="Arial" w:cs="Arial"/>
+        </w:rPr>
+        <w:t xml:space="preserve">Extensor de bits </w:t>
+      </w:r>
+      <w:r>
+        <w:rPr>
+          <w:rFonts w:ascii="Arial" w:hAnsi="Arial" w:cs="Arial"/>
+        </w:rPr>
+        <w:t>5</w:t>
+      </w:r>
+      <w:r>
+        <w:rPr>
+          <w:rFonts w:ascii="Arial" w:hAnsi="Arial" w:cs="Arial"/>
+        </w:rPr>
+        <w:t>x8</w:t>
+      </w:r>
+    </w:p>
+    <w:p>
+      <w:pPr>
+        <w:jc w:val="center"/>
+      </w:pPr>
+      <w:r>
+        <w:rPr>
+          <w:noProof/>
+        </w:rPr>
+        <w:drawing>
+          <wp:inline distT="0" distB="0" distL="0" distR="0" wp14:anchorId="01C12E72" wp14:editId="396FE231">
+            <wp:extent cx="5731510" cy="1876425"/>
+            <wp:effectExtent l="0" t="0" r="2540" b="9525"/>
+            <wp:docPr id="896666016" name="Imagem 1" descr="Diagrama&#10;&#10;O conteúdo gerado por IA pode estar incorreto."/>
+            <wp:cNvGraphicFramePr>
+              <a:graphicFrameLocks xmlns:a="http://schemas.openxmlformats.org/drawingml/2006/main" noChangeAspect="1"/>
+            </wp:cNvGraphicFramePr>
+            <a:graphic xmlns:a="http://schemas.openxmlformats.org/drawingml/2006/main">
+              <a:graphicData uri="http://schemas.openxmlformats.org/drawingml/2006/picture">
+                <pic:pic xmlns:pic="http://schemas.openxmlformats.org/drawingml/2006/picture">
+                  <pic:nvPicPr>
+                    <pic:cNvPr id="896666016" name="Imagem 1" descr="Diagrama&#10;&#10;O conteúdo gerado por IA pode estar incorreto."/>
+                    <pic:cNvPicPr/>
+                  </pic:nvPicPr>
+                  <pic:blipFill>
+                    <a:blip r:embed="rId13" cstate="print">
+                      <a:extLst>
+                        <a:ext uri="{28A0092B-C50C-407E-A947-70E740481C1C}">
+                          <a14:useLocalDpi xmlns:a14="http://schemas.microsoft.com/office/drawing/2010/main" val="0"/>
+                        </a:ext>
+                      </a:extLst>
+                    </a:blip>
+                    <a:stretch>
+                      <a:fillRect/>
+                    </a:stretch>
+                  </pic:blipFill>
+                  <pic:spPr>
+                    <a:xfrm>
+                      <a:off x="0" y="0"/>
+                      <a:ext cx="5731510" cy="1876425"/>
+                    </a:xfrm>
+                    <a:prstGeom prst="rect">
+                      <a:avLst/>
+                    </a:prstGeom>
+                  </pic:spPr>
+                </pic:pic>
+              </a:graphicData>
+            </a:graphic>
+          </wp:inline>
+        </w:drawing>
+      </w:r>
+    </w:p>
+    <w:p>
+      <w:pPr>
+        <w:pStyle w:val="2Ttulo"/>
+      </w:pPr>
+      <w:r>
+        <w:t>3.</w:t>
+      </w:r>
+      <w:r>
+        <w:t>6</w:t>
+      </w:r>
+      <w:r>
+        <w:t xml:space="preserve">. </w:t>
+      </w:r>
+      <w:r>
         <w:t>BANCO DE REGISTRADORES</w:t>
       </w:r>
     </w:p>
@@ -3655,7 +4760,21 @@
         <w:rPr>
           <w:rFonts w:ascii="Arial" w:hAnsi="Arial" w:cs="Arial"/>
         </w:rPr>
-        <w:t>O componente banco_de_registradores é responsável por armazenar e gerenciar um conjunto de registradores que podem ser lidos e escritos durante a execução de um programa. Ele é uma parte essencial de um processador, permitindo o armazenamento temporário de dados e a transferência de valores entre diferentes partes do sistema.</w:t>
+        <w:t>O componente </w:t>
+      </w:r>
+      <w:proofErr w:type="spellStart"/>
+      <w:r>
+        <w:rPr>
+          <w:rFonts w:ascii="Arial" w:hAnsi="Arial" w:cs="Arial"/>
+        </w:rPr>
+        <w:t>banco_de_registradores</w:t>
+      </w:r>
+      <w:proofErr w:type="spellEnd"/>
+      <w:r>
+        <w:rPr>
+          <w:rFonts w:ascii="Arial" w:hAnsi="Arial" w:cs="Arial"/>
+        </w:rPr>
+        <w:t> é responsável por armazenar e gerenciar um conjunto de registradores que podem ser lidos e escritos durante a execução de um programa. Ele é uma parte essencial de um processador, permitindo o armazenamento temporário de dados e a transferência de valores entre diferentes partes do sistema.</w:t>
       </w:r>
     </w:p>
     <w:p>
@@ -3669,7 +4788,21 @@
         <w:rPr>
           <w:rFonts w:ascii="Arial" w:hAnsi="Arial" w:cs="Arial"/>
         </w:rPr>
-        <w:t>O componente banco_de_registradores recebe como entrada:</w:t>
+        <w:t>O componente </w:t>
+      </w:r>
+      <w:proofErr w:type="spellStart"/>
+      <w:r>
+        <w:rPr>
+          <w:rFonts w:ascii="Arial" w:hAnsi="Arial" w:cs="Arial"/>
+        </w:rPr>
+        <w:t>banco_de_registradores</w:t>
+      </w:r>
+      <w:proofErr w:type="spellEnd"/>
+      <w:r>
+        <w:rPr>
+          <w:rFonts w:ascii="Arial" w:hAnsi="Arial" w:cs="Arial"/>
+        </w:rPr>
+        <w:t> recebe como entrada:</w:t>
       </w:r>
     </w:p>
     <w:p>
@@ -3687,8 +4820,21 @@
         <w:rPr>
           <w:rFonts w:ascii="Arial" w:hAnsi="Arial" w:cs="Arial"/>
         </w:rPr>
-        <w:lastRenderedPageBreak/>
-        <w:t>CLOCK: Sinal de clock de 1 bit que sincroniza as operações de escrita no banco de registradores.</w:t>
+        <w:t xml:space="preserve">CLOCK: Sinal de </w:t>
+      </w:r>
+      <w:proofErr w:type="spellStart"/>
+      <w:r>
+        <w:rPr>
+          <w:rFonts w:ascii="Arial" w:hAnsi="Arial" w:cs="Arial"/>
+        </w:rPr>
+        <w:t>clock</w:t>
+      </w:r>
+      <w:proofErr w:type="spellEnd"/>
+      <w:r>
+        <w:rPr>
+          <w:rFonts w:ascii="Arial" w:hAnsi="Arial" w:cs="Arial"/>
+        </w:rPr>
+        <w:t xml:space="preserve"> de 1 bit que sincroniza as operações de escrita no banco de registradores.</w:t>
       </w:r>
     </w:p>
     <w:p>
@@ -3774,7 +4920,21 @@
         <w:rPr>
           <w:rFonts w:ascii="Arial" w:hAnsi="Arial" w:cs="Arial"/>
         </w:rPr>
-        <w:t>O componente banco_de_registradores tem como saída:</w:t>
+        <w:t>O componente </w:t>
+      </w:r>
+      <w:proofErr w:type="spellStart"/>
+      <w:r>
+        <w:rPr>
+          <w:rFonts w:ascii="Arial" w:hAnsi="Arial" w:cs="Arial"/>
+        </w:rPr>
+        <w:t>banco_de_registradores</w:t>
+      </w:r>
+      <w:proofErr w:type="spellEnd"/>
+      <w:r>
+        <w:rPr>
+          <w:rFonts w:ascii="Arial" w:hAnsi="Arial" w:cs="Arial"/>
+        </w:rPr>
+        <w:t> tem como saída:</w:t>
       </w:r>
     </w:p>
     <w:p>
@@ -3807,6 +4967,7 @@
         <w:rPr>
           <w:rFonts w:ascii="Arial" w:hAnsi="Arial" w:cs="Arial"/>
         </w:rPr>
+        <w:lastRenderedPageBreak/>
         <w:t>REG2_OUT: Dado de saída de 8 bits que contém o valor armazenado no registrador especificado por REG2_IN.</w:t>
       </w:r>
     </w:p>
@@ -3821,7 +4982,19 @@
         <w:rPr>
           <w:rFonts w:ascii="Arial" w:hAnsi="Arial" w:cs="Arial"/>
         </w:rPr>
-        <w:t>Figura 5 – Banco de Registadores</w:t>
+        <w:t xml:space="preserve">Figura </w:t>
+      </w:r>
+      <w:r>
+        <w:rPr>
+          <w:rFonts w:ascii="Arial" w:hAnsi="Arial" w:cs="Arial"/>
+        </w:rPr>
+        <w:t>6</w:t>
+      </w:r>
+      <w:r>
+        <w:rPr>
+          <w:rFonts w:ascii="Arial" w:hAnsi="Arial" w:cs="Arial"/>
+        </w:rPr>
+        <w:t xml:space="preserve"> – Banco de Registadores</w:t>
       </w:r>
     </w:p>
     <w:p>
@@ -3833,7 +5006,7 @@
           <w:noProof/>
         </w:rPr>
         <w:drawing>
-          <wp:inline distT="0" distB="0" distL="0" distR="0" wp14:anchorId="6F626D33" wp14:editId="1F99FF82">
+          <wp:inline distT="0" distB="0" distL="0" distR="0" wp14:anchorId="6F626D33" wp14:editId="468EBCD2">
             <wp:extent cx="5731510" cy="3034030"/>
             <wp:effectExtent l="0" t="0" r="2540" b="0"/>
             <wp:docPr id="858343578" name="Imagem 6" descr="Tabela&#10;&#10;O conteúdo gerado por IA pode estar incorreto."/>
@@ -3848,7 +5021,7 @@
                     <pic:cNvPicPr/>
                   </pic:nvPicPr>
                   <pic:blipFill>
-                    <a:blip r:embed="rId13" cstate="print">
+                    <a:blip r:embed="rId14" cstate="print">
                       <a:extLst>
                         <a:ext uri="{28A0092B-C50C-407E-A947-70E740481C1C}">
                           <a14:useLocalDpi xmlns:a14="http://schemas.microsoft.com/office/drawing/2010/main" val="0"/>
@@ -3880,7 +5053,13 @@
         <w:pStyle w:val="2Ttulo"/>
       </w:pPr>
       <w:r>
-        <w:t>3.6. unidade de controle</w:t>
+        <w:t>3.</w:t>
+      </w:r>
+      <w:r>
+        <w:t>7</w:t>
+      </w:r>
+      <w:r>
+        <w:t>. unidade de controle</w:t>
       </w:r>
     </w:p>
     <w:p>
@@ -3895,7 +5074,35 @@
         <w:rPr>
           <w:rFonts w:ascii="Arial" w:hAnsi="Arial" w:cs="Arial"/>
         </w:rPr>
-        <w:t>O componente unidade_controle é responsável por decodificar o opCode de uma instrução e gerar os sinais de controle necessários para a execução dessa instrução em um processador. Ele atua como o cérebro do processador, coordenando as operações da Unidade Lógica e Aritmética (ULA), da memória, e dos registradores.</w:t>
+        <w:t>O componente </w:t>
+      </w:r>
+      <w:proofErr w:type="spellStart"/>
+      <w:r>
+        <w:rPr>
+          <w:rFonts w:ascii="Arial" w:hAnsi="Arial" w:cs="Arial"/>
+        </w:rPr>
+        <w:t>unidade_controle</w:t>
+      </w:r>
+      <w:proofErr w:type="spellEnd"/>
+      <w:r>
+        <w:rPr>
+          <w:rFonts w:ascii="Arial" w:hAnsi="Arial" w:cs="Arial"/>
+        </w:rPr>
+        <w:t> é responsável por decodificar o </w:t>
+      </w:r>
+      <w:proofErr w:type="spellStart"/>
+      <w:r>
+        <w:rPr>
+          <w:rFonts w:ascii="Arial" w:hAnsi="Arial" w:cs="Arial"/>
+        </w:rPr>
+        <w:t>opCode</w:t>
+      </w:r>
+      <w:proofErr w:type="spellEnd"/>
+      <w:r>
+        <w:rPr>
+          <w:rFonts w:ascii="Arial" w:hAnsi="Arial" w:cs="Arial"/>
+        </w:rPr>
+        <w:t> de uma instrução e gerar os sinais de controle necessários para a execução dessa instrução em um processador. Ele atua como o cérebro do processador, coordenando as operações da Unidade Lógica e Aritmética (ULA), da memória, e dos registradores.</w:t>
       </w:r>
     </w:p>
     <w:p>
@@ -3909,8 +5116,21 @@
         <w:rPr>
           <w:rFonts w:ascii="Arial" w:hAnsi="Arial" w:cs="Arial"/>
         </w:rPr>
-        <w:lastRenderedPageBreak/>
-        <w:t>O componente unidade_controle recebe como entrada:</w:t>
+        <w:t>O componente </w:t>
+      </w:r>
+      <w:proofErr w:type="spellStart"/>
+      <w:r>
+        <w:rPr>
+          <w:rFonts w:ascii="Arial" w:hAnsi="Arial" w:cs="Arial"/>
+        </w:rPr>
+        <w:t>unidade_controle</w:t>
+      </w:r>
+      <w:proofErr w:type="spellEnd"/>
+      <w:r>
+        <w:rPr>
+          <w:rFonts w:ascii="Arial" w:hAnsi="Arial" w:cs="Arial"/>
+        </w:rPr>
+        <w:t> recebe como entrada:</w:t>
       </w:r>
     </w:p>
     <w:p>
@@ -3924,11 +5144,19 @@
           <w:rFonts w:ascii="Arial" w:hAnsi="Arial" w:cs="Arial"/>
         </w:rPr>
       </w:pPr>
-      <w:r>
-        <w:rPr>
-          <w:rFonts w:ascii="Arial" w:hAnsi="Arial" w:cs="Arial"/>
-        </w:rPr>
-        <w:t>opCode: Dado de entrada de 3 bits que representa o código da operação a ser executada.</w:t>
+      <w:proofErr w:type="spellStart"/>
+      <w:r>
+        <w:rPr>
+          <w:rFonts w:ascii="Arial" w:hAnsi="Arial" w:cs="Arial"/>
+        </w:rPr>
+        <w:t>opCode</w:t>
+      </w:r>
+      <w:proofErr w:type="spellEnd"/>
+      <w:r>
+        <w:rPr>
+          <w:rFonts w:ascii="Arial" w:hAnsi="Arial" w:cs="Arial"/>
+        </w:rPr>
+        <w:t>: Dado de entrada de 3 bits que representa o código da operação a ser executada.</w:t>
       </w:r>
     </w:p>
     <w:p>
@@ -3942,7 +5170,21 @@
         <w:rPr>
           <w:rFonts w:ascii="Arial" w:hAnsi="Arial" w:cs="Arial"/>
         </w:rPr>
-        <w:t>O componente unidade_controle tem como saída:</w:t>
+        <w:t>O componente </w:t>
+      </w:r>
+      <w:proofErr w:type="spellStart"/>
+      <w:r>
+        <w:rPr>
+          <w:rFonts w:ascii="Arial" w:hAnsi="Arial" w:cs="Arial"/>
+        </w:rPr>
+        <w:t>unidade_controle</w:t>
+      </w:r>
+      <w:proofErr w:type="spellEnd"/>
+      <w:r>
+        <w:rPr>
+          <w:rFonts w:ascii="Arial" w:hAnsi="Arial" w:cs="Arial"/>
+        </w:rPr>
+        <w:t> tem como saída:</w:t>
       </w:r>
     </w:p>
     <w:p>
@@ -3978,7 +5220,21 @@
         <w:rPr>
           <w:rFonts w:ascii="Arial" w:hAnsi="Arial" w:cs="Arial"/>
         </w:rPr>
-        <w:t>Branch: Sinal de 1 bit que indica se a instrução atual é um salto condicional (branch).</w:t>
+        <w:t>Branch: Sinal de 1 bit que indica se a instrução atual é um salto condicional (</w:t>
+      </w:r>
+      <w:proofErr w:type="spellStart"/>
+      <w:r>
+        <w:rPr>
+          <w:rFonts w:ascii="Arial" w:hAnsi="Arial" w:cs="Arial"/>
+        </w:rPr>
+        <w:t>branch</w:t>
+      </w:r>
+      <w:proofErr w:type="spellEnd"/>
+      <w:r>
+        <w:rPr>
+          <w:rFonts w:ascii="Arial" w:hAnsi="Arial" w:cs="Arial"/>
+        </w:rPr>
+        <w:t>).</w:t>
       </w:r>
     </w:p>
     <w:p>
@@ -3992,11 +5248,19 @@
           <w:rFonts w:ascii="Arial" w:hAnsi="Arial" w:cs="Arial"/>
         </w:rPr>
       </w:pPr>
-      <w:r>
-        <w:rPr>
-          <w:rFonts w:ascii="Arial" w:hAnsi="Arial" w:cs="Arial"/>
-        </w:rPr>
-        <w:t>MemRead: Sinal de 1 bit que indica se a memória deve ser lida.</w:t>
+      <w:proofErr w:type="spellStart"/>
+      <w:r>
+        <w:rPr>
+          <w:rFonts w:ascii="Arial" w:hAnsi="Arial" w:cs="Arial"/>
+        </w:rPr>
+        <w:t>MemRead</w:t>
+      </w:r>
+      <w:proofErr w:type="spellEnd"/>
+      <w:r>
+        <w:rPr>
+          <w:rFonts w:ascii="Arial" w:hAnsi="Arial" w:cs="Arial"/>
+        </w:rPr>
+        <w:t>: Sinal de 1 bit que indica se a memória deve ser lida.</w:t>
       </w:r>
     </w:p>
     <w:p>
@@ -4010,11 +5274,19 @@
           <w:rFonts w:ascii="Arial" w:hAnsi="Arial" w:cs="Arial"/>
         </w:rPr>
       </w:pPr>
-      <w:r>
-        <w:rPr>
-          <w:rFonts w:ascii="Arial" w:hAnsi="Arial" w:cs="Arial"/>
-        </w:rPr>
-        <w:t>MemtoReg: Sinal de 1 bit que indica se o valor a ser escrito no registrador deve vir da memória.</w:t>
+      <w:proofErr w:type="spellStart"/>
+      <w:r>
+        <w:rPr>
+          <w:rFonts w:ascii="Arial" w:hAnsi="Arial" w:cs="Arial"/>
+        </w:rPr>
+        <w:t>MemtoReg</w:t>
+      </w:r>
+      <w:proofErr w:type="spellEnd"/>
+      <w:r>
+        <w:rPr>
+          <w:rFonts w:ascii="Arial" w:hAnsi="Arial" w:cs="Arial"/>
+        </w:rPr>
+        <w:t>: Sinal de 1 bit que indica se o valor a ser escrito no registrador deve vir da memória.</w:t>
       </w:r>
     </w:p>
     <w:p>
@@ -4028,11 +5300,19 @@
           <w:rFonts w:ascii="Arial" w:hAnsi="Arial" w:cs="Arial"/>
         </w:rPr>
       </w:pPr>
-      <w:r>
-        <w:rPr>
-          <w:rFonts w:ascii="Arial" w:hAnsi="Arial" w:cs="Arial"/>
-        </w:rPr>
-        <w:t>ALUOp: Sinal de 1 bit que controla a operação da ULA.</w:t>
+      <w:proofErr w:type="spellStart"/>
+      <w:r>
+        <w:rPr>
+          <w:rFonts w:ascii="Arial" w:hAnsi="Arial" w:cs="Arial"/>
+        </w:rPr>
+        <w:t>ALUOp</w:t>
+      </w:r>
+      <w:proofErr w:type="spellEnd"/>
+      <w:r>
+        <w:rPr>
+          <w:rFonts w:ascii="Arial" w:hAnsi="Arial" w:cs="Arial"/>
+        </w:rPr>
+        <w:t>: Sinal de 1 bit que controla a operação da ULA.</w:t>
       </w:r>
     </w:p>
     <w:p>
@@ -4046,11 +5326,19 @@
           <w:rFonts w:ascii="Arial" w:hAnsi="Arial" w:cs="Arial"/>
         </w:rPr>
       </w:pPr>
-      <w:r>
-        <w:rPr>
-          <w:rFonts w:ascii="Arial" w:hAnsi="Arial" w:cs="Arial"/>
-        </w:rPr>
-        <w:t>MemWrite: Sinal de 1 bit que indica se a memória deve ser escrita.</w:t>
+      <w:proofErr w:type="spellStart"/>
+      <w:r>
+        <w:rPr>
+          <w:rFonts w:ascii="Arial" w:hAnsi="Arial" w:cs="Arial"/>
+        </w:rPr>
+        <w:t>MemWrite</w:t>
+      </w:r>
+      <w:proofErr w:type="spellEnd"/>
+      <w:r>
+        <w:rPr>
+          <w:rFonts w:ascii="Arial" w:hAnsi="Arial" w:cs="Arial"/>
+        </w:rPr>
+        <w:t>: Sinal de 1 bit que indica se a memória deve ser escrita.</w:t>
       </w:r>
     </w:p>
     <w:p>
@@ -4064,11 +5352,20 @@
           <w:rFonts w:ascii="Arial" w:hAnsi="Arial" w:cs="Arial"/>
         </w:rPr>
       </w:pPr>
-      <w:r>
-        <w:rPr>
-          <w:rFonts w:ascii="Arial" w:hAnsi="Arial" w:cs="Arial"/>
-        </w:rPr>
-        <w:t>ALUSrc: Sinal de 1 bit que indica se o segundo operando da ULA deve vir de um registrador ou de um valor imediato.</w:t>
+      <w:proofErr w:type="spellStart"/>
+      <w:r>
+        <w:rPr>
+          <w:rFonts w:ascii="Arial" w:hAnsi="Arial" w:cs="Arial"/>
+        </w:rPr>
+        <w:lastRenderedPageBreak/>
+        <w:t>ALUSrc</w:t>
+      </w:r>
+      <w:proofErr w:type="spellEnd"/>
+      <w:r>
+        <w:rPr>
+          <w:rFonts w:ascii="Arial" w:hAnsi="Arial" w:cs="Arial"/>
+        </w:rPr>
+        <w:t>: Sinal de 1 bit que indica se o segundo operando da ULA deve vir de um registrador ou de um valor imediato.</w:t>
       </w:r>
     </w:p>
     <w:p>
@@ -4082,11 +5379,19 @@
           <w:rFonts w:ascii="Arial" w:hAnsi="Arial" w:cs="Arial"/>
         </w:rPr>
       </w:pPr>
-      <w:r>
-        <w:rPr>
-          <w:rFonts w:ascii="Arial" w:hAnsi="Arial" w:cs="Arial"/>
-        </w:rPr>
-        <w:t>RegWrite: Sinal de 1 bit que indica se o banco de registradores deve ser escrito.</w:t>
+      <w:proofErr w:type="spellStart"/>
+      <w:r>
+        <w:rPr>
+          <w:rFonts w:ascii="Arial" w:hAnsi="Arial" w:cs="Arial"/>
+        </w:rPr>
+        <w:t>RegWrite</w:t>
+      </w:r>
+      <w:proofErr w:type="spellEnd"/>
+      <w:r>
+        <w:rPr>
+          <w:rFonts w:ascii="Arial" w:hAnsi="Arial" w:cs="Arial"/>
+        </w:rPr>
+        <w:t>: Sinal de 1 bit que indica se o banco de registradores deve ser escrito.</w:t>
       </w:r>
     </w:p>
     <w:p>
@@ -4106,7 +5411,7 @@
         <w:rPr>
           <w:rFonts w:ascii="Arial" w:hAnsi="Arial" w:cs="Arial"/>
         </w:rPr>
-        <w:t>6</w:t>
+        <w:t>7</w:t>
       </w:r>
       <w:r>
         <w:rPr>
@@ -4161,7 +5466,7 @@
                     <pic:cNvPicPr/>
                   </pic:nvPicPr>
                   <pic:blipFill>
-                    <a:blip r:embed="rId14">
+                    <a:blip r:embed="rId15">
                       <a:extLst>
                         <a:ext uri="{28A0092B-C50C-407E-A947-70E740481C1C}">
                           <a14:useLocalDpi xmlns:a14="http://schemas.microsoft.com/office/drawing/2010/main" val="0"/>
@@ -4193,11 +5498,16 @@
         <w:pStyle w:val="2Ttulo"/>
       </w:pPr>
       <w:r>
-        <w:lastRenderedPageBreak/>
-        <w:t xml:space="preserve">3.x. </w:t>
-      </w:r>
-      <w:r>
-        <w:t>datapath</w:t>
+        <w:t>3.</w:t>
+      </w:r>
+      <w:r>
+        <w:t>8</w:t>
+      </w:r>
+      <w:r>
+        <w:t xml:space="preserve">. </w:t>
+      </w:r>
+      <w:r>
+        <w:t>multiplexador 2x1</w:t>
       </w:r>
     </w:p>
     <w:p>
@@ -4212,7 +5522,711 @@
         <w:rPr>
           <w:rFonts w:ascii="Arial" w:hAnsi="Arial" w:cs="Arial"/>
         </w:rPr>
-        <w:t xml:space="preserve">O datapath é a estrutura que permite a execução de instruções em um processador. Ele inclui componentes como o Bit Extender, que ajusta o tamanho dos dados, e a ALU, que realiza operações matemáticas. Multiplexadores (MUX) direcionam o fluxo de dados, enquanto sinais de controle, como Jump e Branch, gerenciam desvios no programa. Operações de memória são controladas por MemRead e MemWrite, e o </w:t>
+        <w:t>O componente mux_2x1 é um multiplexador de 2 para 1 que seleciona entre duas entradas de 8 bits com base em um sinal de seleção. Ele é utilizado para escolher entre dois sinais de entrada e direcionar um deles para a saída, dependendo do valor do sinal de controle.</w:t>
+      </w:r>
+    </w:p>
+    <w:p>
+      <w:pPr>
+        <w:jc w:val="both"/>
+        <w:rPr>
+          <w:rFonts w:ascii="Arial" w:hAnsi="Arial" w:cs="Arial"/>
+        </w:rPr>
+      </w:pPr>
+      <w:r>
+        <w:rPr>
+          <w:rFonts w:ascii="Arial" w:hAnsi="Arial" w:cs="Arial"/>
+        </w:rPr>
+        <w:t>O componente mux_2x1 recebe como entrada:</w:t>
+      </w:r>
+    </w:p>
+    <w:p>
+      <w:pPr>
+        <w:numPr>
+          <w:ilvl w:val="0"/>
+          <w:numId w:val="19"/>
+        </w:numPr>
+        <w:jc w:val="both"/>
+        <w:rPr>
+          <w:rFonts w:ascii="Arial" w:hAnsi="Arial" w:cs="Arial"/>
+        </w:rPr>
+      </w:pPr>
+      <w:r>
+        <w:rPr>
+          <w:rFonts w:ascii="Arial" w:hAnsi="Arial" w:cs="Arial"/>
+        </w:rPr>
+        <w:t>a: Dado de entrada de 8 bits que representa a primeira opção de entrada.</w:t>
+      </w:r>
+    </w:p>
+    <w:p>
+      <w:pPr>
+        <w:numPr>
+          <w:ilvl w:val="0"/>
+          <w:numId w:val="19"/>
+        </w:numPr>
+        <w:jc w:val="both"/>
+        <w:rPr>
+          <w:rFonts w:ascii="Arial" w:hAnsi="Arial" w:cs="Arial"/>
+        </w:rPr>
+      </w:pPr>
+      <w:r>
+        <w:rPr>
+          <w:rFonts w:ascii="Arial" w:hAnsi="Arial" w:cs="Arial"/>
+        </w:rPr>
+        <w:t>b: Dado de entrada de 8 bits que representa a segunda opção de entrada.</w:t>
+      </w:r>
+    </w:p>
+    <w:p>
+      <w:pPr>
+        <w:numPr>
+          <w:ilvl w:val="0"/>
+          <w:numId w:val="19"/>
+        </w:numPr>
+        <w:jc w:val="both"/>
+        <w:rPr>
+          <w:rFonts w:ascii="Arial" w:hAnsi="Arial" w:cs="Arial"/>
+        </w:rPr>
+      </w:pPr>
+      <w:proofErr w:type="spellStart"/>
+      <w:r>
+        <w:rPr>
+          <w:rFonts w:ascii="Arial" w:hAnsi="Arial" w:cs="Arial"/>
+        </w:rPr>
+        <w:t>sel</w:t>
+      </w:r>
+      <w:proofErr w:type="spellEnd"/>
+      <w:r>
+        <w:rPr>
+          <w:rFonts w:ascii="Arial" w:hAnsi="Arial" w:cs="Arial"/>
+        </w:rPr>
+        <w:t>: Sinal de seleção de 1 bit que determina qual das duas entradas será direcionada para a saída.</w:t>
+      </w:r>
+    </w:p>
+    <w:p>
+      <w:pPr>
+        <w:jc w:val="both"/>
+        <w:rPr>
+          <w:rFonts w:ascii="Arial" w:hAnsi="Arial" w:cs="Arial"/>
+        </w:rPr>
+      </w:pPr>
+      <w:r>
+        <w:rPr>
+          <w:rFonts w:ascii="Arial" w:hAnsi="Arial" w:cs="Arial"/>
+        </w:rPr>
+        <w:t>O componente mux_2x1 tem como saída:</w:t>
+      </w:r>
+    </w:p>
+    <w:p>
+      <w:pPr>
+        <w:numPr>
+          <w:ilvl w:val="0"/>
+          <w:numId w:val="20"/>
+        </w:numPr>
+        <w:jc w:val="both"/>
+        <w:rPr>
+          <w:rFonts w:ascii="Arial" w:hAnsi="Arial" w:cs="Arial"/>
+        </w:rPr>
+      </w:pPr>
+      <w:r>
+        <w:rPr>
+          <w:rFonts w:ascii="Arial" w:hAnsi="Arial" w:cs="Arial"/>
+        </w:rPr>
+        <w:t>f: Dado de saída de 8 bits que corresponde à entrada selecionada (a ou b).</w:t>
+      </w:r>
+    </w:p>
+    <w:p>
+      <w:pPr>
+        <w:jc w:val="center"/>
+        <w:rPr>
+          <w:rFonts w:ascii="Arial" w:hAnsi="Arial" w:cs="Arial"/>
+        </w:rPr>
+      </w:pPr>
+    </w:p>
+    <w:p>
+      <w:pPr>
+        <w:jc w:val="center"/>
+        <w:rPr>
+          <w:rFonts w:ascii="Arial" w:hAnsi="Arial" w:cs="Arial"/>
+        </w:rPr>
+      </w:pPr>
+      <w:r>
+        <w:rPr>
+          <w:rFonts w:ascii="Arial" w:hAnsi="Arial" w:cs="Arial"/>
+        </w:rPr>
+        <w:lastRenderedPageBreak/>
+        <w:t xml:space="preserve">Figura 8 </w:t>
+      </w:r>
+      <w:r>
+        <w:rPr>
+          <w:rFonts w:ascii="Arial" w:hAnsi="Arial" w:cs="Arial"/>
+        </w:rPr>
+        <w:t>–</w:t>
+      </w:r>
+      <w:r>
+        <w:rPr>
+          <w:rFonts w:ascii="Arial" w:hAnsi="Arial" w:cs="Arial"/>
+        </w:rPr>
+        <w:t xml:space="preserve"> </w:t>
+      </w:r>
+      <w:r>
+        <w:rPr>
+          <w:rFonts w:ascii="Arial" w:hAnsi="Arial" w:cs="Arial"/>
+        </w:rPr>
+        <w:t>Multiplexador 2x1</w:t>
+      </w:r>
+    </w:p>
+    <w:p>
+      <w:pPr>
+        <w:jc w:val="center"/>
+        <w:rPr>
+          <w:rFonts w:ascii="Arial" w:hAnsi="Arial" w:cs="Arial"/>
+        </w:rPr>
+      </w:pPr>
+      <w:r>
+        <w:rPr>
+          <w:rFonts w:ascii="Arial" w:hAnsi="Arial" w:cs="Arial"/>
+          <w:noProof/>
+        </w:rPr>
+        <w:drawing>
+          <wp:inline distT="0" distB="0" distL="0" distR="0" wp14:anchorId="41226D0E" wp14:editId="235FE86D">
+            <wp:extent cx="5731510" cy="2658745"/>
+            <wp:effectExtent l="0" t="0" r="2540" b="8255"/>
+            <wp:docPr id="1098173767" name="Imagem 2" descr="Diagrama&#10;&#10;O conteúdo gerado por IA pode estar incorreto."/>
+            <wp:cNvGraphicFramePr>
+              <a:graphicFrameLocks xmlns:a="http://schemas.openxmlformats.org/drawingml/2006/main" noChangeAspect="1"/>
+            </wp:cNvGraphicFramePr>
+            <a:graphic xmlns:a="http://schemas.openxmlformats.org/drawingml/2006/main">
+              <a:graphicData uri="http://schemas.openxmlformats.org/drawingml/2006/picture">
+                <pic:pic xmlns:pic="http://schemas.openxmlformats.org/drawingml/2006/picture">
+                  <pic:nvPicPr>
+                    <pic:cNvPr id="1098173767" name="Imagem 2" descr="Diagrama&#10;&#10;O conteúdo gerado por IA pode estar incorreto."/>
+                    <pic:cNvPicPr/>
+                  </pic:nvPicPr>
+                  <pic:blipFill>
+                    <a:blip r:embed="rId16" cstate="print">
+                      <a:extLst>
+                        <a:ext uri="{28A0092B-C50C-407E-A947-70E740481C1C}">
+                          <a14:useLocalDpi xmlns:a14="http://schemas.microsoft.com/office/drawing/2010/main" val="0"/>
+                        </a:ext>
+                      </a:extLst>
+                    </a:blip>
+                    <a:stretch>
+                      <a:fillRect/>
+                    </a:stretch>
+                  </pic:blipFill>
+                  <pic:spPr>
+                    <a:xfrm>
+                      <a:off x="0" y="0"/>
+                      <a:ext cx="5731510" cy="2658745"/>
+                    </a:xfrm>
+                    <a:prstGeom prst="rect">
+                      <a:avLst/>
+                    </a:prstGeom>
+                  </pic:spPr>
+                </pic:pic>
+              </a:graphicData>
+            </a:graphic>
+          </wp:inline>
+        </w:drawing>
+      </w:r>
+    </w:p>
+    <w:p>
+      <w:pPr>
+        <w:pStyle w:val="2Ttulo"/>
+      </w:pPr>
+      <w:r>
+        <w:t xml:space="preserve">3.9. </w:t>
+      </w:r>
+      <w:r>
+        <w:t>Memória de dados</w:t>
+      </w:r>
+    </w:p>
+    <w:p>
+      <w:pPr>
+        <w:ind w:firstLine="708"/>
+        <w:jc w:val="both"/>
+        <w:rPr>
+          <w:rFonts w:ascii="Arial" w:hAnsi="Arial" w:cs="Arial"/>
+        </w:rPr>
+      </w:pPr>
+      <w:r>
+        <w:rPr>
+          <w:rFonts w:ascii="Arial" w:hAnsi="Arial" w:cs="Arial"/>
+        </w:rPr>
+        <w:t>O componente </w:t>
+      </w:r>
+      <w:proofErr w:type="spellStart"/>
+      <w:r>
+        <w:rPr>
+          <w:rFonts w:ascii="Arial" w:hAnsi="Arial" w:cs="Arial"/>
+        </w:rPr>
+        <w:t>memoria_dados</w:t>
+      </w:r>
+      <w:proofErr w:type="spellEnd"/>
+      <w:r>
+        <w:rPr>
+          <w:rFonts w:ascii="Arial" w:hAnsi="Arial" w:cs="Arial"/>
+        </w:rPr>
+        <w:t xml:space="preserve"> é responsável por armazenar e gerenciar dados em uma memória de acesso aleatório (RAM). Ele permite a leitura e escrita de dados em endereços específicos da memória, com base em sinais de controle. </w:t>
+      </w:r>
+    </w:p>
+    <w:p>
+      <w:pPr>
+        <w:jc w:val="both"/>
+        <w:rPr>
+          <w:rFonts w:ascii="Arial" w:hAnsi="Arial" w:cs="Arial"/>
+        </w:rPr>
+      </w:pPr>
+      <w:r>
+        <w:rPr>
+          <w:rFonts w:ascii="Arial" w:hAnsi="Arial" w:cs="Arial"/>
+        </w:rPr>
+        <w:t>O componente </w:t>
+      </w:r>
+      <w:proofErr w:type="spellStart"/>
+      <w:r>
+        <w:rPr>
+          <w:rFonts w:ascii="Arial" w:hAnsi="Arial" w:cs="Arial"/>
+        </w:rPr>
+        <w:t>memoria_dados</w:t>
+      </w:r>
+      <w:proofErr w:type="spellEnd"/>
+      <w:r>
+        <w:rPr>
+          <w:rFonts w:ascii="Arial" w:hAnsi="Arial" w:cs="Arial"/>
+        </w:rPr>
+        <w:t> recebe como entrada:</w:t>
+      </w:r>
+    </w:p>
+    <w:p>
+      <w:pPr>
+        <w:numPr>
+          <w:ilvl w:val="0"/>
+          <w:numId w:val="21"/>
+        </w:numPr>
+        <w:jc w:val="both"/>
+        <w:rPr>
+          <w:rFonts w:ascii="Arial" w:hAnsi="Arial" w:cs="Arial"/>
+        </w:rPr>
+      </w:pPr>
+      <w:proofErr w:type="spellStart"/>
+      <w:r>
+        <w:rPr>
+          <w:rFonts w:ascii="Arial" w:hAnsi="Arial" w:cs="Arial"/>
+        </w:rPr>
+        <w:t>endereco</w:t>
+      </w:r>
+      <w:proofErr w:type="spellEnd"/>
+      <w:r>
+        <w:rPr>
+          <w:rFonts w:ascii="Arial" w:hAnsi="Arial" w:cs="Arial"/>
+        </w:rPr>
+        <w:t>: Dado de entrada de 8 bits que especifica o endereço da memória onde a leitura ou escrita será realizada.</w:t>
+      </w:r>
+    </w:p>
+    <w:p>
+      <w:pPr>
+        <w:numPr>
+          <w:ilvl w:val="0"/>
+          <w:numId w:val="21"/>
+        </w:numPr>
+        <w:jc w:val="both"/>
+        <w:rPr>
+          <w:rFonts w:ascii="Arial" w:hAnsi="Arial" w:cs="Arial"/>
+        </w:rPr>
+      </w:pPr>
+      <w:proofErr w:type="spellStart"/>
+      <w:r>
+        <w:rPr>
+          <w:rFonts w:ascii="Arial" w:hAnsi="Arial" w:cs="Arial"/>
+        </w:rPr>
+        <w:t>escDado</w:t>
+      </w:r>
+      <w:proofErr w:type="spellEnd"/>
+      <w:r>
+        <w:rPr>
+          <w:rFonts w:ascii="Arial" w:hAnsi="Arial" w:cs="Arial"/>
+        </w:rPr>
+        <w:t>: Dado de entrada de 8 bits que contém o valor a ser escrito na memória quando a operação de escrita está ativa.</w:t>
+      </w:r>
+    </w:p>
+    <w:p>
+      <w:pPr>
+        <w:numPr>
+          <w:ilvl w:val="0"/>
+          <w:numId w:val="21"/>
+        </w:numPr>
+        <w:jc w:val="both"/>
+        <w:rPr>
+          <w:rFonts w:ascii="Arial" w:hAnsi="Arial" w:cs="Arial"/>
+        </w:rPr>
+      </w:pPr>
+      <w:proofErr w:type="spellStart"/>
+      <w:r>
+        <w:rPr>
+          <w:rFonts w:ascii="Arial" w:hAnsi="Arial" w:cs="Arial"/>
+        </w:rPr>
+        <w:t>memWrite</w:t>
+      </w:r>
+      <w:proofErr w:type="spellEnd"/>
+      <w:r>
+        <w:rPr>
+          <w:rFonts w:ascii="Arial" w:hAnsi="Arial" w:cs="Arial"/>
+        </w:rPr>
+        <w:t>: Sinal de controle de 1 bit que indica se uma operação de escrita deve ser realizada.</w:t>
+      </w:r>
+    </w:p>
+    <w:p>
+      <w:pPr>
+        <w:numPr>
+          <w:ilvl w:val="0"/>
+          <w:numId w:val="21"/>
+        </w:numPr>
+        <w:jc w:val="both"/>
+        <w:rPr>
+          <w:rFonts w:ascii="Arial" w:hAnsi="Arial" w:cs="Arial"/>
+        </w:rPr>
+      </w:pPr>
+      <w:proofErr w:type="spellStart"/>
+      <w:r>
+        <w:rPr>
+          <w:rFonts w:ascii="Arial" w:hAnsi="Arial" w:cs="Arial"/>
+        </w:rPr>
+        <w:t>memRead</w:t>
+      </w:r>
+      <w:proofErr w:type="spellEnd"/>
+      <w:r>
+        <w:rPr>
+          <w:rFonts w:ascii="Arial" w:hAnsi="Arial" w:cs="Arial"/>
+        </w:rPr>
+        <w:t>: Sinal de controle de 1 bit que indica se uma operação de leitura deve ser realizada.</w:t>
+      </w:r>
+    </w:p>
+    <w:p>
+      <w:pPr>
+        <w:numPr>
+          <w:ilvl w:val="0"/>
+          <w:numId w:val="21"/>
+        </w:numPr>
+        <w:jc w:val="both"/>
+        <w:rPr>
+          <w:rFonts w:ascii="Arial" w:hAnsi="Arial" w:cs="Arial"/>
+        </w:rPr>
+      </w:pPr>
+      <w:proofErr w:type="spellStart"/>
+      <w:r>
+        <w:rPr>
+          <w:rFonts w:ascii="Arial" w:hAnsi="Arial" w:cs="Arial"/>
+        </w:rPr>
+        <w:t>clk</w:t>
+      </w:r>
+      <w:proofErr w:type="spellEnd"/>
+      <w:r>
+        <w:rPr>
+          <w:rFonts w:ascii="Arial" w:hAnsi="Arial" w:cs="Arial"/>
+        </w:rPr>
+        <w:t xml:space="preserve">: Sinal de </w:t>
+      </w:r>
+      <w:proofErr w:type="spellStart"/>
+      <w:r>
+        <w:rPr>
+          <w:rFonts w:ascii="Arial" w:hAnsi="Arial" w:cs="Arial"/>
+        </w:rPr>
+        <w:t>clock</w:t>
+      </w:r>
+      <w:proofErr w:type="spellEnd"/>
+      <w:r>
+        <w:rPr>
+          <w:rFonts w:ascii="Arial" w:hAnsi="Arial" w:cs="Arial"/>
+        </w:rPr>
+        <w:t xml:space="preserve"> de 1 bit que sincroniza as operações de escrita na memória.</w:t>
+      </w:r>
+    </w:p>
+    <w:p>
+      <w:pPr>
+        <w:jc w:val="both"/>
+        <w:rPr>
+          <w:rFonts w:ascii="Arial" w:hAnsi="Arial" w:cs="Arial"/>
+        </w:rPr>
+      </w:pPr>
+      <w:r>
+        <w:rPr>
+          <w:rFonts w:ascii="Arial" w:hAnsi="Arial" w:cs="Arial"/>
+        </w:rPr>
+        <w:t>O componente </w:t>
+      </w:r>
+      <w:proofErr w:type="spellStart"/>
+      <w:r>
+        <w:rPr>
+          <w:rFonts w:ascii="Arial" w:hAnsi="Arial" w:cs="Arial"/>
+        </w:rPr>
+        <w:t>memoria_dados</w:t>
+      </w:r>
+      <w:proofErr w:type="spellEnd"/>
+      <w:r>
+        <w:rPr>
+          <w:rFonts w:ascii="Arial" w:hAnsi="Arial" w:cs="Arial"/>
+        </w:rPr>
+        <w:t> tem como saída:</w:t>
+      </w:r>
+    </w:p>
+    <w:p>
+      <w:pPr>
+        <w:numPr>
+          <w:ilvl w:val="0"/>
+          <w:numId w:val="22"/>
+        </w:numPr>
+        <w:jc w:val="both"/>
+        <w:rPr>
+          <w:rFonts w:ascii="Arial" w:hAnsi="Arial" w:cs="Arial"/>
+        </w:rPr>
+      </w:pPr>
+      <w:proofErr w:type="spellStart"/>
+      <w:r>
+        <w:rPr>
+          <w:rFonts w:ascii="Arial" w:hAnsi="Arial" w:cs="Arial"/>
+        </w:rPr>
+        <w:t>lerDado</w:t>
+      </w:r>
+      <w:proofErr w:type="spellEnd"/>
+      <w:r>
+        <w:rPr>
+          <w:rFonts w:ascii="Arial" w:hAnsi="Arial" w:cs="Arial"/>
+        </w:rPr>
+        <w:t>: Dado de saída de 8 bits que contém o valor lido da memória quando a operação de leitura está ativa.</w:t>
+      </w:r>
+    </w:p>
+    <w:p>
+      <w:pPr>
+        <w:jc w:val="center"/>
+        <w:rPr>
+          <w:rFonts w:ascii="Arial" w:hAnsi="Arial" w:cs="Arial"/>
+        </w:rPr>
+      </w:pPr>
+    </w:p>
+    <w:p>
+      <w:pPr>
+        <w:jc w:val="center"/>
+        <w:rPr>
+          <w:rFonts w:ascii="Arial" w:hAnsi="Arial" w:cs="Arial"/>
+        </w:rPr>
+      </w:pPr>
+    </w:p>
+    <w:p>
+      <w:pPr>
+        <w:jc w:val="center"/>
+        <w:rPr>
+          <w:rFonts w:ascii="Arial" w:hAnsi="Arial" w:cs="Arial"/>
+        </w:rPr>
+      </w:pPr>
+    </w:p>
+    <w:p>
+      <w:pPr>
+        <w:jc w:val="center"/>
+        <w:rPr>
+          <w:rFonts w:ascii="Arial" w:hAnsi="Arial" w:cs="Arial"/>
+        </w:rPr>
+      </w:pPr>
+    </w:p>
+    <w:p>
+      <w:pPr>
+        <w:jc w:val="center"/>
+        <w:rPr>
+          <w:rFonts w:ascii="Arial" w:hAnsi="Arial" w:cs="Arial"/>
+        </w:rPr>
+      </w:pPr>
+      <w:r>
+        <w:rPr>
+          <w:rFonts w:ascii="Arial" w:hAnsi="Arial" w:cs="Arial"/>
+        </w:rPr>
+        <w:lastRenderedPageBreak/>
+        <w:t xml:space="preserve">Figura 9 </w:t>
+      </w:r>
+      <w:r>
+        <w:rPr>
+          <w:rFonts w:ascii="Arial" w:hAnsi="Arial" w:cs="Arial"/>
+        </w:rPr>
+        <w:t>–</w:t>
+      </w:r>
+      <w:r>
+        <w:rPr>
+          <w:rFonts w:ascii="Arial" w:hAnsi="Arial" w:cs="Arial"/>
+        </w:rPr>
+        <w:t xml:space="preserve"> </w:t>
+      </w:r>
+      <w:r>
+        <w:rPr>
+          <w:rFonts w:ascii="Arial" w:hAnsi="Arial" w:cs="Arial"/>
+        </w:rPr>
+        <w:t>Memória de dados</w:t>
+      </w:r>
+    </w:p>
+    <w:p>
+      <w:pPr>
+        <w:jc w:val="center"/>
+        <w:rPr>
+          <w:rFonts w:ascii="Arial" w:hAnsi="Arial" w:cs="Arial"/>
+        </w:rPr>
+      </w:pPr>
+      <w:r>
+        <w:rPr>
+          <w:rFonts w:ascii="Arial" w:hAnsi="Arial" w:cs="Arial"/>
+          <w:noProof/>
+        </w:rPr>
+        <w:drawing>
+          <wp:inline distT="0" distB="0" distL="0" distR="0" wp14:anchorId="4D25A55A" wp14:editId="05395DF6">
+            <wp:extent cx="5731510" cy="7880350"/>
+            <wp:effectExtent l="0" t="0" r="2540" b="6350"/>
+            <wp:docPr id="821024273" name="Imagem 3" descr="Diagrama&#10;&#10;O conteúdo gerado por IA pode estar incorreto."/>
+            <wp:cNvGraphicFramePr>
+              <a:graphicFrameLocks xmlns:a="http://schemas.openxmlformats.org/drawingml/2006/main" noChangeAspect="1"/>
+            </wp:cNvGraphicFramePr>
+            <a:graphic xmlns:a="http://schemas.openxmlformats.org/drawingml/2006/main">
+              <a:graphicData uri="http://schemas.openxmlformats.org/drawingml/2006/picture">
+                <pic:pic xmlns:pic="http://schemas.openxmlformats.org/drawingml/2006/picture">
+                  <pic:nvPicPr>
+                    <pic:cNvPr id="821024273" name="Imagem 3" descr="Diagrama&#10;&#10;O conteúdo gerado por IA pode estar incorreto."/>
+                    <pic:cNvPicPr/>
+                  </pic:nvPicPr>
+                  <pic:blipFill>
+                    <a:blip r:embed="rId17">
+                      <a:extLst>
+                        <a:ext uri="{28A0092B-C50C-407E-A947-70E740481C1C}">
+                          <a14:useLocalDpi xmlns:a14="http://schemas.microsoft.com/office/drawing/2010/main" val="0"/>
+                        </a:ext>
+                      </a:extLst>
+                    </a:blip>
+                    <a:stretch>
+                      <a:fillRect/>
+                    </a:stretch>
+                  </pic:blipFill>
+                  <pic:spPr>
+                    <a:xfrm>
+                      <a:off x="0" y="0"/>
+                      <a:ext cx="5731510" cy="7880350"/>
+                    </a:xfrm>
+                    <a:prstGeom prst="rect">
+                      <a:avLst/>
+                    </a:prstGeom>
+                  </pic:spPr>
+                </pic:pic>
+              </a:graphicData>
+            </a:graphic>
+          </wp:inline>
+        </w:drawing>
+      </w:r>
+    </w:p>
+    <w:p>
+      <w:pPr>
+        <w:rPr>
+          <w:rFonts w:ascii="Arial" w:hAnsi="Arial" w:cs="Arial"/>
+        </w:rPr>
+      </w:pPr>
+    </w:p>
+    <w:p>
+      <w:pPr>
+        <w:pStyle w:val="2Ttulo"/>
+      </w:pPr>
+      <w:r>
+        <w:lastRenderedPageBreak/>
+        <w:t>3.10</w:t>
+      </w:r>
+      <w:r>
+        <w:t>. ULA</w:t>
+      </w:r>
+    </w:p>
+    <w:p/>
+    <w:p>
+      <w:pPr>
+        <w:pStyle w:val="2Ttulo"/>
+      </w:pPr>
+      <w:r>
+        <w:t>3.</w:t>
+      </w:r>
+      <w:r>
+        <w:t>1</w:t>
+      </w:r>
+      <w:r>
+        <w:t>1</w:t>
+      </w:r>
+      <w:r>
+        <w:t>.</w:t>
+      </w:r>
+      <w:r>
+        <w:t xml:space="preserve"> </w:t>
+      </w:r>
+      <w:r>
+        <w:t>datapath</w:t>
+      </w:r>
+    </w:p>
+    <w:p>
+      <w:pPr>
+        <w:ind w:firstLine="708"/>
+        <w:jc w:val="both"/>
+        <w:rPr>
+          <w:rFonts w:ascii="Arial" w:hAnsi="Arial" w:cs="Arial"/>
+        </w:rPr>
+      </w:pPr>
+      <w:r>
+        <w:rPr>
+          <w:rFonts w:ascii="Arial" w:hAnsi="Arial" w:cs="Arial"/>
+        </w:rPr>
+        <w:t xml:space="preserve">O </w:t>
+      </w:r>
+      <w:proofErr w:type="spellStart"/>
+      <w:r>
+        <w:rPr>
+          <w:rFonts w:ascii="Arial" w:hAnsi="Arial" w:cs="Arial"/>
+        </w:rPr>
+        <w:t>datapath</w:t>
+      </w:r>
+      <w:proofErr w:type="spellEnd"/>
+      <w:r>
+        <w:rPr>
+          <w:rFonts w:ascii="Arial" w:hAnsi="Arial" w:cs="Arial"/>
+        </w:rPr>
+        <w:t xml:space="preserve"> é a estrutura que permite a execução de instruções em um processador. Ele inclui componentes como o Bit </w:t>
+      </w:r>
+      <w:proofErr w:type="spellStart"/>
+      <w:r>
+        <w:rPr>
+          <w:rFonts w:ascii="Arial" w:hAnsi="Arial" w:cs="Arial"/>
+        </w:rPr>
+        <w:t>Extender</w:t>
+      </w:r>
+      <w:proofErr w:type="spellEnd"/>
+      <w:r>
+        <w:rPr>
+          <w:rFonts w:ascii="Arial" w:hAnsi="Arial" w:cs="Arial"/>
+        </w:rPr>
+        <w:t>, que ajusta o tamanho dos dados, e a ALU, que realiza operações matemáticas. Multiplexadores (MUX) direcionam o fluxo de dados, enquanto sinais de controle, como Jump e Branch, gerenciam desvios no programa. Operações de memória são controladas por </w:t>
+      </w:r>
+      <w:proofErr w:type="spellStart"/>
+      <w:r>
+        <w:rPr>
+          <w:rFonts w:ascii="Arial" w:hAnsi="Arial" w:cs="Arial"/>
+        </w:rPr>
+        <w:t>MemRead</w:t>
+      </w:r>
+      <w:proofErr w:type="spellEnd"/>
+      <w:r>
+        <w:rPr>
+          <w:rFonts w:ascii="Arial" w:hAnsi="Arial" w:cs="Arial"/>
+        </w:rPr>
+        <w:t> e </w:t>
+      </w:r>
+      <w:proofErr w:type="spellStart"/>
+      <w:r>
+        <w:rPr>
+          <w:rFonts w:ascii="Arial" w:hAnsi="Arial" w:cs="Arial"/>
+        </w:rPr>
+        <w:t>MemWrite</w:t>
+      </w:r>
+      <w:proofErr w:type="spellEnd"/>
+      <w:r>
+        <w:rPr>
+          <w:rFonts w:ascii="Arial" w:hAnsi="Arial" w:cs="Arial"/>
+        </w:rPr>
+        <w:t xml:space="preserve">, e o </w:t>
       </w:r>
       <w:r>
         <w:rPr>
@@ -4224,7 +6238,21 @@
         <w:rPr>
           <w:rFonts w:ascii="Arial" w:hAnsi="Arial" w:cs="Arial"/>
         </w:rPr>
-        <w:t xml:space="preserve"> é armazenado em registradores com RegWrite. Juntos, esses elementos garantem a execução eficiente das instruções.</w:t>
+        <w:t xml:space="preserve"> é armazenado em registradores com </w:t>
+      </w:r>
+      <w:proofErr w:type="spellStart"/>
+      <w:r>
+        <w:rPr>
+          <w:rFonts w:ascii="Arial" w:hAnsi="Arial" w:cs="Arial"/>
+        </w:rPr>
+        <w:t>RegWrite</w:t>
+      </w:r>
+      <w:proofErr w:type="spellEnd"/>
+      <w:r>
+        <w:rPr>
+          <w:rFonts w:ascii="Arial" w:hAnsi="Arial" w:cs="Arial"/>
+        </w:rPr>
+        <w:t>. Juntos, esses elementos garantem a execução eficiente das instruções.</w:t>
       </w:r>
     </w:p>
     <w:p>
@@ -4244,20 +6272,40 @@
         <w:rPr>
           <w:rFonts w:ascii="Arial" w:hAnsi="Arial" w:cs="Arial"/>
         </w:rPr>
-        <w:t>gura X - Datapath</w:t>
-      </w:r>
-    </w:p>
-    <w:p>
-      <w:pPr>
-        <w:pStyle w:val="2Ttulo"/>
-        <w:jc w:val="center"/>
-      </w:pPr>
+        <w:t xml:space="preserve">gura </w:t>
+      </w:r>
+      <w:r>
+        <w:rPr>
+          <w:rFonts w:ascii="Arial" w:hAnsi="Arial" w:cs="Arial"/>
+        </w:rPr>
+        <w:t>1</w:t>
+      </w:r>
+      <w:r>
+        <w:rPr>
+          <w:rFonts w:ascii="Arial" w:hAnsi="Arial" w:cs="Arial"/>
+        </w:rPr>
+        <w:t>1</w:t>
+      </w:r>
+      <w:r>
+        <w:rPr>
+          <w:rFonts w:ascii="Arial" w:hAnsi="Arial" w:cs="Arial"/>
+        </w:rPr>
+        <w:t xml:space="preserve"> - </w:t>
+      </w:r>
+      <w:proofErr w:type="spellStart"/>
+      <w:r>
+        <w:rPr>
+          <w:rFonts w:ascii="Arial" w:hAnsi="Arial" w:cs="Arial"/>
+        </w:rPr>
+        <w:t>Datapath</w:t>
+      </w:r>
+      <w:proofErr w:type="spellEnd"/>
       <w:r>
         <w:rPr>
           <w:noProof/>
         </w:rPr>
         <w:drawing>
-          <wp:inline distT="0" distB="0" distL="0" distR="0" wp14:anchorId="12CC1899" wp14:editId="74B4D395">
+          <wp:inline distT="0" distB="0" distL="0" distR="0" wp14:anchorId="6B6F1328" wp14:editId="44C6E445">
             <wp:extent cx="5731510" cy="4062095"/>
             <wp:effectExtent l="0" t="0" r="2540" b="0"/>
             <wp:docPr id="177040683" name="Imagem 1" descr="Diagrama, Esquemático&#10;&#10;O conteúdo gerado por IA pode estar incorreto."/>
@@ -4272,7 +6320,7 @@
                     <pic:cNvPicPr/>
                   </pic:nvPicPr>
                   <pic:blipFill>
-                    <a:blip r:embed="rId15">
+                    <a:blip r:embed="rId18">
                       <a:extLst>
                         <a:ext uri="{28A0092B-C50C-407E-A947-70E740481C1C}">
                           <a14:useLocalDpi xmlns:a14="http://schemas.microsoft.com/office/drawing/2010/main" val="0"/>
@@ -4299,31 +6347,56 @@
         </w:drawing>
       </w:r>
     </w:p>
-    <w:p>
-      <w:pPr>
-        <w:pStyle w:val="1Ttulo"/>
-      </w:pPr>
-      <w:r>
-        <w:t>4.</w:t>
-      </w:r>
-      <w:r>
-        <w:t xml:space="preserve"> simulações</w:t>
-      </w:r>
-    </w:p>
     <w:p/>
     <w:p/>
     <w:p/>
     <w:p/>
+    <w:p/>
+    <w:p/>
+    <w:p/>
     <w:p>
       <w:pPr>
         <w:pStyle w:val="1Ttulo"/>
       </w:pPr>
-    </w:p>
+      <w:r>
+        <w:t>4.</w:t>
+      </w:r>
+      <w:r>
+        <w:t xml:space="preserve"> simulações</w:t>
+      </w:r>
+    </w:p>
+    <w:p/>
+    <w:p/>
+    <w:p/>
+    <w:p/>
+    <w:p/>
+    <w:p/>
+    <w:p/>
+    <w:p/>
+    <w:p/>
+    <w:p/>
+    <w:p/>
+    <w:p/>
+    <w:p/>
+    <w:p/>
+    <w:p/>
+    <w:p/>
+    <w:p/>
+    <w:p/>
+    <w:p/>
+    <w:p/>
+    <w:p/>
+    <w:p/>
+    <w:p/>
+    <w:p/>
+    <w:p/>
+    <w:p/>
     <w:p>
       <w:pPr>
         <w:pStyle w:val="1Ttulo"/>
       </w:pPr>
       <w:r>
+        <w:lastRenderedPageBreak/>
         <w:t xml:space="preserve">5. </w:t>
       </w:r>
       <w:r>
@@ -4577,8 +6650,8 @@
       </w:pPr>
     </w:p>
     <w:sectPr>
-      <w:headerReference w:type="default" r:id="rId16"/>
-      <w:headerReference w:type="first" r:id="rId17"/>
+      <w:headerReference w:type="default" r:id="rId19"/>
+      <w:headerReference w:type="first" r:id="rId20"/>
       <w:pgSz w:w="11906" w:h="16838"/>
       <w:pgMar w:top="1440" w:right="1440" w:bottom="1440" w:left="1440" w:header="720" w:footer="720" w:gutter="0"/>
       <w:cols w:space="720"/>
@@ -4794,6 +6867,7 @@
         <w:docPartUnique/>
       </w:docPartObj>
     </w:sdtPr>
+    <w:sdtEndPr/>
     <w:sdtContent>
       <w:p>
         <w:pPr>
@@ -5108,6 +7182,155 @@
     </w:lvl>
   </w:abstractNum>
   <w:abstractNum w:abstractNumId="1" w15:restartNumberingAfterBreak="0">
+    <w:nsid w:val="0BDB0A10"/>
+    <w:multiLevelType w:val="multilevel"/>
+    <w:tmpl w:val="7318BADA"/>
+    <w:lvl w:ilvl="0">
+      <w:start w:val="1"/>
+      <w:numFmt w:val="bullet"/>
+      <w:lvlText w:val=""/>
+      <w:lvlJc w:val="left"/>
+      <w:pPr>
+        <w:tabs>
+          <w:tab w:val="num" w:pos="720"/>
+        </w:tabs>
+        <w:ind w:left="720" w:hanging="360"/>
+      </w:pPr>
+      <w:rPr>
+        <w:rFonts w:ascii="Symbol" w:hAnsi="Symbol" w:hint="default"/>
+        <w:sz w:val="20"/>
+      </w:rPr>
+    </w:lvl>
+    <w:lvl w:ilvl="1" w:tentative="1">
+      <w:start w:val="1"/>
+      <w:numFmt w:val="bullet"/>
+      <w:lvlText w:val="o"/>
+      <w:lvlJc w:val="left"/>
+      <w:pPr>
+        <w:tabs>
+          <w:tab w:val="num" w:pos="1440"/>
+        </w:tabs>
+        <w:ind w:left="1440" w:hanging="360"/>
+      </w:pPr>
+      <w:rPr>
+        <w:rFonts w:ascii="Courier New" w:hAnsi="Courier New" w:hint="default"/>
+        <w:sz w:val="20"/>
+      </w:rPr>
+    </w:lvl>
+    <w:lvl w:ilvl="2" w:tentative="1">
+      <w:start w:val="1"/>
+      <w:numFmt w:val="bullet"/>
+      <w:lvlText w:val=""/>
+      <w:lvlJc w:val="left"/>
+      <w:pPr>
+        <w:tabs>
+          <w:tab w:val="num" w:pos="2160"/>
+        </w:tabs>
+        <w:ind w:left="2160" w:hanging="360"/>
+      </w:pPr>
+      <w:rPr>
+        <w:rFonts w:ascii="Wingdings" w:hAnsi="Wingdings" w:hint="default"/>
+        <w:sz w:val="20"/>
+      </w:rPr>
+    </w:lvl>
+    <w:lvl w:ilvl="3" w:tentative="1">
+      <w:start w:val="1"/>
+      <w:numFmt w:val="bullet"/>
+      <w:lvlText w:val=""/>
+      <w:lvlJc w:val="left"/>
+      <w:pPr>
+        <w:tabs>
+          <w:tab w:val="num" w:pos="2880"/>
+        </w:tabs>
+        <w:ind w:left="2880" w:hanging="360"/>
+      </w:pPr>
+      <w:rPr>
+        <w:rFonts w:ascii="Wingdings" w:hAnsi="Wingdings" w:hint="default"/>
+        <w:sz w:val="20"/>
+      </w:rPr>
+    </w:lvl>
+    <w:lvl w:ilvl="4" w:tentative="1">
+      <w:start w:val="1"/>
+      <w:numFmt w:val="bullet"/>
+      <w:lvlText w:val=""/>
+      <w:lvlJc w:val="left"/>
+      <w:pPr>
+        <w:tabs>
+          <w:tab w:val="num" w:pos="3600"/>
+        </w:tabs>
+        <w:ind w:left="3600" w:hanging="360"/>
+      </w:pPr>
+      <w:rPr>
+        <w:rFonts w:ascii="Wingdings" w:hAnsi="Wingdings" w:hint="default"/>
+        <w:sz w:val="20"/>
+      </w:rPr>
+    </w:lvl>
+    <w:lvl w:ilvl="5" w:tentative="1">
+      <w:start w:val="1"/>
+      <w:numFmt w:val="bullet"/>
+      <w:lvlText w:val=""/>
+      <w:lvlJc w:val="left"/>
+      <w:pPr>
+        <w:tabs>
+          <w:tab w:val="num" w:pos="4320"/>
+        </w:tabs>
+        <w:ind w:left="4320" w:hanging="360"/>
+      </w:pPr>
+      <w:rPr>
+        <w:rFonts w:ascii="Wingdings" w:hAnsi="Wingdings" w:hint="default"/>
+        <w:sz w:val="20"/>
+      </w:rPr>
+    </w:lvl>
+    <w:lvl w:ilvl="6" w:tentative="1">
+      <w:start w:val="1"/>
+      <w:numFmt w:val="bullet"/>
+      <w:lvlText w:val=""/>
+      <w:lvlJc w:val="left"/>
+      <w:pPr>
+        <w:tabs>
+          <w:tab w:val="num" w:pos="5040"/>
+        </w:tabs>
+        <w:ind w:left="5040" w:hanging="360"/>
+      </w:pPr>
+      <w:rPr>
+        <w:rFonts w:ascii="Wingdings" w:hAnsi="Wingdings" w:hint="default"/>
+        <w:sz w:val="20"/>
+      </w:rPr>
+    </w:lvl>
+    <w:lvl w:ilvl="7" w:tentative="1">
+      <w:start w:val="1"/>
+      <w:numFmt w:val="bullet"/>
+      <w:lvlText w:val=""/>
+      <w:lvlJc w:val="left"/>
+      <w:pPr>
+        <w:tabs>
+          <w:tab w:val="num" w:pos="5760"/>
+        </w:tabs>
+        <w:ind w:left="5760" w:hanging="360"/>
+      </w:pPr>
+      <w:rPr>
+        <w:rFonts w:ascii="Wingdings" w:hAnsi="Wingdings" w:hint="default"/>
+        <w:sz w:val="20"/>
+      </w:rPr>
+    </w:lvl>
+    <w:lvl w:ilvl="8" w:tentative="1">
+      <w:start w:val="1"/>
+      <w:numFmt w:val="bullet"/>
+      <w:lvlText w:val=""/>
+      <w:lvlJc w:val="left"/>
+      <w:pPr>
+        <w:tabs>
+          <w:tab w:val="num" w:pos="6480"/>
+        </w:tabs>
+        <w:ind w:left="6480" w:hanging="360"/>
+      </w:pPr>
+      <w:rPr>
+        <w:rFonts w:ascii="Wingdings" w:hAnsi="Wingdings" w:hint="default"/>
+        <w:sz w:val="20"/>
+      </w:rPr>
+    </w:lvl>
+  </w:abstractNum>
+  <w:abstractNum w:abstractNumId="2" w15:restartNumberingAfterBreak="0">
     <w:nsid w:val="1EB2497B"/>
     <w:multiLevelType w:val="multilevel"/>
     <w:tmpl w:val="53241AD8"/>
@@ -5256,7 +7479,7 @@
       </w:rPr>
     </w:lvl>
   </w:abstractNum>
-  <w:abstractNum w:abstractNumId="2" w15:restartNumberingAfterBreak="0">
+  <w:abstractNum w:abstractNumId="3" w15:restartNumberingAfterBreak="0">
     <w:nsid w:val="28870D18"/>
     <w:multiLevelType w:val="multilevel"/>
     <w:tmpl w:val="E296293C"/>
@@ -5405,7 +7628,7 @@
       </w:rPr>
     </w:lvl>
   </w:abstractNum>
-  <w:abstractNum w:abstractNumId="3" w15:restartNumberingAfterBreak="0">
+  <w:abstractNum w:abstractNumId="4" w15:restartNumberingAfterBreak="0">
     <w:nsid w:val="29501A2A"/>
     <w:multiLevelType w:val="multilevel"/>
     <w:tmpl w:val="E6FE53E8"/>
@@ -5554,7 +7777,7 @@
       </w:rPr>
     </w:lvl>
   </w:abstractNum>
-  <w:abstractNum w:abstractNumId="4" w15:restartNumberingAfterBreak="0">
+  <w:abstractNum w:abstractNumId="5" w15:restartNumberingAfterBreak="0">
     <w:nsid w:val="38F013D6"/>
     <w:multiLevelType w:val="hybridMultilevel"/>
     <w:tmpl w:val="1B8E7F88"/>
@@ -5640,7 +7863,7 @@
       </w:pPr>
     </w:lvl>
   </w:abstractNum>
-  <w:abstractNum w:abstractNumId="5" w15:restartNumberingAfterBreak="0">
+  <w:abstractNum w:abstractNumId="6" w15:restartNumberingAfterBreak="0">
     <w:nsid w:val="39D564CE"/>
     <w:multiLevelType w:val="multilevel"/>
     <w:tmpl w:val="0A36FA28"/>
@@ -5789,7 +8012,7 @@
       </w:rPr>
     </w:lvl>
   </w:abstractNum>
-  <w:abstractNum w:abstractNumId="6" w15:restartNumberingAfterBreak="0">
+  <w:abstractNum w:abstractNumId="7" w15:restartNumberingAfterBreak="0">
     <w:nsid w:val="3A4407CC"/>
     <w:multiLevelType w:val="multilevel"/>
     <w:tmpl w:val="9A8ED180"/>
@@ -5938,7 +8161,156 @@
       </w:rPr>
     </w:lvl>
   </w:abstractNum>
-  <w:abstractNum w:abstractNumId="7" w15:restartNumberingAfterBreak="0">
+  <w:abstractNum w:abstractNumId="8" w15:restartNumberingAfterBreak="0">
+    <w:nsid w:val="41120700"/>
+    <w:multiLevelType w:val="multilevel"/>
+    <w:tmpl w:val="634CF498"/>
+    <w:lvl w:ilvl="0">
+      <w:start w:val="1"/>
+      <w:numFmt w:val="bullet"/>
+      <w:lvlText w:val=""/>
+      <w:lvlJc w:val="left"/>
+      <w:pPr>
+        <w:tabs>
+          <w:tab w:val="num" w:pos="720"/>
+        </w:tabs>
+        <w:ind w:left="720" w:hanging="360"/>
+      </w:pPr>
+      <w:rPr>
+        <w:rFonts w:ascii="Symbol" w:hAnsi="Symbol" w:hint="default"/>
+        <w:sz w:val="20"/>
+      </w:rPr>
+    </w:lvl>
+    <w:lvl w:ilvl="1" w:tentative="1">
+      <w:start w:val="1"/>
+      <w:numFmt w:val="bullet"/>
+      <w:lvlText w:val="o"/>
+      <w:lvlJc w:val="left"/>
+      <w:pPr>
+        <w:tabs>
+          <w:tab w:val="num" w:pos="1440"/>
+        </w:tabs>
+        <w:ind w:left="1440" w:hanging="360"/>
+      </w:pPr>
+      <w:rPr>
+        <w:rFonts w:ascii="Courier New" w:hAnsi="Courier New" w:hint="default"/>
+        <w:sz w:val="20"/>
+      </w:rPr>
+    </w:lvl>
+    <w:lvl w:ilvl="2" w:tentative="1">
+      <w:start w:val="1"/>
+      <w:numFmt w:val="bullet"/>
+      <w:lvlText w:val=""/>
+      <w:lvlJc w:val="left"/>
+      <w:pPr>
+        <w:tabs>
+          <w:tab w:val="num" w:pos="2160"/>
+        </w:tabs>
+        <w:ind w:left="2160" w:hanging="360"/>
+      </w:pPr>
+      <w:rPr>
+        <w:rFonts w:ascii="Wingdings" w:hAnsi="Wingdings" w:hint="default"/>
+        <w:sz w:val="20"/>
+      </w:rPr>
+    </w:lvl>
+    <w:lvl w:ilvl="3" w:tentative="1">
+      <w:start w:val="1"/>
+      <w:numFmt w:val="bullet"/>
+      <w:lvlText w:val=""/>
+      <w:lvlJc w:val="left"/>
+      <w:pPr>
+        <w:tabs>
+          <w:tab w:val="num" w:pos="2880"/>
+        </w:tabs>
+        <w:ind w:left="2880" w:hanging="360"/>
+      </w:pPr>
+      <w:rPr>
+        <w:rFonts w:ascii="Wingdings" w:hAnsi="Wingdings" w:hint="default"/>
+        <w:sz w:val="20"/>
+      </w:rPr>
+    </w:lvl>
+    <w:lvl w:ilvl="4" w:tentative="1">
+      <w:start w:val="1"/>
+      <w:numFmt w:val="bullet"/>
+      <w:lvlText w:val=""/>
+      <w:lvlJc w:val="left"/>
+      <w:pPr>
+        <w:tabs>
+          <w:tab w:val="num" w:pos="3600"/>
+        </w:tabs>
+        <w:ind w:left="3600" w:hanging="360"/>
+      </w:pPr>
+      <w:rPr>
+        <w:rFonts w:ascii="Wingdings" w:hAnsi="Wingdings" w:hint="default"/>
+        <w:sz w:val="20"/>
+      </w:rPr>
+    </w:lvl>
+    <w:lvl w:ilvl="5" w:tentative="1">
+      <w:start w:val="1"/>
+      <w:numFmt w:val="bullet"/>
+      <w:lvlText w:val=""/>
+      <w:lvlJc w:val="left"/>
+      <w:pPr>
+        <w:tabs>
+          <w:tab w:val="num" w:pos="4320"/>
+        </w:tabs>
+        <w:ind w:left="4320" w:hanging="360"/>
+      </w:pPr>
+      <w:rPr>
+        <w:rFonts w:ascii="Wingdings" w:hAnsi="Wingdings" w:hint="default"/>
+        <w:sz w:val="20"/>
+      </w:rPr>
+    </w:lvl>
+    <w:lvl w:ilvl="6" w:tentative="1">
+      <w:start w:val="1"/>
+      <w:numFmt w:val="bullet"/>
+      <w:lvlText w:val=""/>
+      <w:lvlJc w:val="left"/>
+      <w:pPr>
+        <w:tabs>
+          <w:tab w:val="num" w:pos="5040"/>
+        </w:tabs>
+        <w:ind w:left="5040" w:hanging="360"/>
+      </w:pPr>
+      <w:rPr>
+        <w:rFonts w:ascii="Wingdings" w:hAnsi="Wingdings" w:hint="default"/>
+        <w:sz w:val="20"/>
+      </w:rPr>
+    </w:lvl>
+    <w:lvl w:ilvl="7" w:tentative="1">
+      <w:start w:val="1"/>
+      <w:numFmt w:val="bullet"/>
+      <w:lvlText w:val=""/>
+      <w:lvlJc w:val="left"/>
+      <w:pPr>
+        <w:tabs>
+          <w:tab w:val="num" w:pos="5760"/>
+        </w:tabs>
+        <w:ind w:left="5760" w:hanging="360"/>
+      </w:pPr>
+      <w:rPr>
+        <w:rFonts w:ascii="Wingdings" w:hAnsi="Wingdings" w:hint="default"/>
+        <w:sz w:val="20"/>
+      </w:rPr>
+    </w:lvl>
+    <w:lvl w:ilvl="8" w:tentative="1">
+      <w:start w:val="1"/>
+      <w:numFmt w:val="bullet"/>
+      <w:lvlText w:val=""/>
+      <w:lvlJc w:val="left"/>
+      <w:pPr>
+        <w:tabs>
+          <w:tab w:val="num" w:pos="6480"/>
+        </w:tabs>
+        <w:ind w:left="6480" w:hanging="360"/>
+      </w:pPr>
+      <w:rPr>
+        <w:rFonts w:ascii="Wingdings" w:hAnsi="Wingdings" w:hint="default"/>
+        <w:sz w:val="20"/>
+      </w:rPr>
+    </w:lvl>
+  </w:abstractNum>
+  <w:abstractNum w:abstractNumId="9" w15:restartNumberingAfterBreak="0">
     <w:nsid w:val="4696345B"/>
     <w:multiLevelType w:val="multilevel"/>
     <w:tmpl w:val="B0043E2A"/>
@@ -6087,7 +8459,7 @@
       </w:rPr>
     </w:lvl>
   </w:abstractNum>
-  <w:abstractNum w:abstractNumId="8" w15:restartNumberingAfterBreak="0">
+  <w:abstractNum w:abstractNumId="10" w15:restartNumberingAfterBreak="0">
     <w:nsid w:val="506210C1"/>
     <w:multiLevelType w:val="multilevel"/>
     <w:tmpl w:val="D9E23D6E"/>
@@ -6236,7 +8608,7 @@
       </w:rPr>
     </w:lvl>
   </w:abstractNum>
-  <w:abstractNum w:abstractNumId="9" w15:restartNumberingAfterBreak="0">
+  <w:abstractNum w:abstractNumId="11" w15:restartNumberingAfterBreak="0">
     <w:nsid w:val="50BA271B"/>
     <w:multiLevelType w:val="hybridMultilevel"/>
     <w:tmpl w:val="073CDE1C"/>
@@ -6325,7 +8697,7 @@
       </w:pPr>
     </w:lvl>
   </w:abstractNum>
-  <w:abstractNum w:abstractNumId="10" w15:restartNumberingAfterBreak="0">
+  <w:abstractNum w:abstractNumId="12" w15:restartNumberingAfterBreak="0">
     <w:nsid w:val="56E54B49"/>
     <w:multiLevelType w:val="multilevel"/>
     <w:tmpl w:val="C8B8EE3A"/>
@@ -6474,7 +8846,7 @@
       </w:rPr>
     </w:lvl>
   </w:abstractNum>
-  <w:abstractNum w:abstractNumId="11" w15:restartNumberingAfterBreak="0">
+  <w:abstractNum w:abstractNumId="13" w15:restartNumberingAfterBreak="0">
     <w:nsid w:val="5AEF573D"/>
     <w:multiLevelType w:val="multilevel"/>
     <w:tmpl w:val="0C7C4EB4"/>
@@ -6623,7 +8995,7 @@
       </w:rPr>
     </w:lvl>
   </w:abstractNum>
-  <w:abstractNum w:abstractNumId="12" w15:restartNumberingAfterBreak="0">
+  <w:abstractNum w:abstractNumId="14" w15:restartNumberingAfterBreak="0">
     <w:nsid w:val="5D9B4B7E"/>
     <w:multiLevelType w:val="multilevel"/>
     <w:tmpl w:val="A678CF10"/>
@@ -6772,7 +9144,7 @@
       </w:rPr>
     </w:lvl>
   </w:abstractNum>
-  <w:abstractNum w:abstractNumId="13" w15:restartNumberingAfterBreak="0">
+  <w:abstractNum w:abstractNumId="15" w15:restartNumberingAfterBreak="0">
     <w:nsid w:val="65007F99"/>
     <w:multiLevelType w:val="multilevel"/>
     <w:tmpl w:val="AF3625C8"/>
@@ -6921,7 +9293,454 @@
       </w:rPr>
     </w:lvl>
   </w:abstractNum>
-  <w:abstractNum w:abstractNumId="14" w15:restartNumberingAfterBreak="0">
+  <w:abstractNum w:abstractNumId="16" w15:restartNumberingAfterBreak="0">
+    <w:nsid w:val="66B4489B"/>
+    <w:multiLevelType w:val="multilevel"/>
+    <w:tmpl w:val="2FA67220"/>
+    <w:lvl w:ilvl="0">
+      <w:start w:val="1"/>
+      <w:numFmt w:val="bullet"/>
+      <w:lvlText w:val=""/>
+      <w:lvlJc w:val="left"/>
+      <w:pPr>
+        <w:tabs>
+          <w:tab w:val="num" w:pos="720"/>
+        </w:tabs>
+        <w:ind w:left="720" w:hanging="360"/>
+      </w:pPr>
+      <w:rPr>
+        <w:rFonts w:ascii="Symbol" w:hAnsi="Symbol" w:hint="default"/>
+        <w:sz w:val="20"/>
+      </w:rPr>
+    </w:lvl>
+    <w:lvl w:ilvl="1" w:tentative="1">
+      <w:start w:val="1"/>
+      <w:numFmt w:val="bullet"/>
+      <w:lvlText w:val="o"/>
+      <w:lvlJc w:val="left"/>
+      <w:pPr>
+        <w:tabs>
+          <w:tab w:val="num" w:pos="1440"/>
+        </w:tabs>
+        <w:ind w:left="1440" w:hanging="360"/>
+      </w:pPr>
+      <w:rPr>
+        <w:rFonts w:ascii="Courier New" w:hAnsi="Courier New" w:hint="default"/>
+        <w:sz w:val="20"/>
+      </w:rPr>
+    </w:lvl>
+    <w:lvl w:ilvl="2" w:tentative="1">
+      <w:start w:val="1"/>
+      <w:numFmt w:val="bullet"/>
+      <w:lvlText w:val=""/>
+      <w:lvlJc w:val="left"/>
+      <w:pPr>
+        <w:tabs>
+          <w:tab w:val="num" w:pos="2160"/>
+        </w:tabs>
+        <w:ind w:left="2160" w:hanging="360"/>
+      </w:pPr>
+      <w:rPr>
+        <w:rFonts w:ascii="Wingdings" w:hAnsi="Wingdings" w:hint="default"/>
+        <w:sz w:val="20"/>
+      </w:rPr>
+    </w:lvl>
+    <w:lvl w:ilvl="3" w:tentative="1">
+      <w:start w:val="1"/>
+      <w:numFmt w:val="bullet"/>
+      <w:lvlText w:val=""/>
+      <w:lvlJc w:val="left"/>
+      <w:pPr>
+        <w:tabs>
+          <w:tab w:val="num" w:pos="2880"/>
+        </w:tabs>
+        <w:ind w:left="2880" w:hanging="360"/>
+      </w:pPr>
+      <w:rPr>
+        <w:rFonts w:ascii="Wingdings" w:hAnsi="Wingdings" w:hint="default"/>
+        <w:sz w:val="20"/>
+      </w:rPr>
+    </w:lvl>
+    <w:lvl w:ilvl="4" w:tentative="1">
+      <w:start w:val="1"/>
+      <w:numFmt w:val="bullet"/>
+      <w:lvlText w:val=""/>
+      <w:lvlJc w:val="left"/>
+      <w:pPr>
+        <w:tabs>
+          <w:tab w:val="num" w:pos="3600"/>
+        </w:tabs>
+        <w:ind w:left="3600" w:hanging="360"/>
+      </w:pPr>
+      <w:rPr>
+        <w:rFonts w:ascii="Wingdings" w:hAnsi="Wingdings" w:hint="default"/>
+        <w:sz w:val="20"/>
+      </w:rPr>
+    </w:lvl>
+    <w:lvl w:ilvl="5" w:tentative="1">
+      <w:start w:val="1"/>
+      <w:numFmt w:val="bullet"/>
+      <w:lvlText w:val=""/>
+      <w:lvlJc w:val="left"/>
+      <w:pPr>
+        <w:tabs>
+          <w:tab w:val="num" w:pos="4320"/>
+        </w:tabs>
+        <w:ind w:left="4320" w:hanging="360"/>
+      </w:pPr>
+      <w:rPr>
+        <w:rFonts w:ascii="Wingdings" w:hAnsi="Wingdings" w:hint="default"/>
+        <w:sz w:val="20"/>
+      </w:rPr>
+    </w:lvl>
+    <w:lvl w:ilvl="6" w:tentative="1">
+      <w:start w:val="1"/>
+      <w:numFmt w:val="bullet"/>
+      <w:lvlText w:val=""/>
+      <w:lvlJc w:val="left"/>
+      <w:pPr>
+        <w:tabs>
+          <w:tab w:val="num" w:pos="5040"/>
+        </w:tabs>
+        <w:ind w:left="5040" w:hanging="360"/>
+      </w:pPr>
+      <w:rPr>
+        <w:rFonts w:ascii="Wingdings" w:hAnsi="Wingdings" w:hint="default"/>
+        <w:sz w:val="20"/>
+      </w:rPr>
+    </w:lvl>
+    <w:lvl w:ilvl="7" w:tentative="1">
+      <w:start w:val="1"/>
+      <w:numFmt w:val="bullet"/>
+      <w:lvlText w:val=""/>
+      <w:lvlJc w:val="left"/>
+      <w:pPr>
+        <w:tabs>
+          <w:tab w:val="num" w:pos="5760"/>
+        </w:tabs>
+        <w:ind w:left="5760" w:hanging="360"/>
+      </w:pPr>
+      <w:rPr>
+        <w:rFonts w:ascii="Wingdings" w:hAnsi="Wingdings" w:hint="default"/>
+        <w:sz w:val="20"/>
+      </w:rPr>
+    </w:lvl>
+    <w:lvl w:ilvl="8" w:tentative="1">
+      <w:start w:val="1"/>
+      <w:numFmt w:val="bullet"/>
+      <w:lvlText w:val=""/>
+      <w:lvlJc w:val="left"/>
+      <w:pPr>
+        <w:tabs>
+          <w:tab w:val="num" w:pos="6480"/>
+        </w:tabs>
+        <w:ind w:left="6480" w:hanging="360"/>
+      </w:pPr>
+      <w:rPr>
+        <w:rFonts w:ascii="Wingdings" w:hAnsi="Wingdings" w:hint="default"/>
+        <w:sz w:val="20"/>
+      </w:rPr>
+    </w:lvl>
+  </w:abstractNum>
+  <w:abstractNum w:abstractNumId="17" w15:restartNumberingAfterBreak="0">
+    <w:nsid w:val="6C0727FB"/>
+    <w:multiLevelType w:val="multilevel"/>
+    <w:tmpl w:val="F2927D7E"/>
+    <w:lvl w:ilvl="0">
+      <w:start w:val="1"/>
+      <w:numFmt w:val="bullet"/>
+      <w:lvlText w:val=""/>
+      <w:lvlJc w:val="left"/>
+      <w:pPr>
+        <w:tabs>
+          <w:tab w:val="num" w:pos="720"/>
+        </w:tabs>
+        <w:ind w:left="720" w:hanging="360"/>
+      </w:pPr>
+      <w:rPr>
+        <w:rFonts w:ascii="Symbol" w:hAnsi="Symbol" w:hint="default"/>
+        <w:sz w:val="20"/>
+      </w:rPr>
+    </w:lvl>
+    <w:lvl w:ilvl="1" w:tentative="1">
+      <w:start w:val="1"/>
+      <w:numFmt w:val="bullet"/>
+      <w:lvlText w:val="o"/>
+      <w:lvlJc w:val="left"/>
+      <w:pPr>
+        <w:tabs>
+          <w:tab w:val="num" w:pos="1440"/>
+        </w:tabs>
+        <w:ind w:left="1440" w:hanging="360"/>
+      </w:pPr>
+      <w:rPr>
+        <w:rFonts w:ascii="Courier New" w:hAnsi="Courier New" w:hint="default"/>
+        <w:sz w:val="20"/>
+      </w:rPr>
+    </w:lvl>
+    <w:lvl w:ilvl="2" w:tentative="1">
+      <w:start w:val="1"/>
+      <w:numFmt w:val="bullet"/>
+      <w:lvlText w:val=""/>
+      <w:lvlJc w:val="left"/>
+      <w:pPr>
+        <w:tabs>
+          <w:tab w:val="num" w:pos="2160"/>
+        </w:tabs>
+        <w:ind w:left="2160" w:hanging="360"/>
+      </w:pPr>
+      <w:rPr>
+        <w:rFonts w:ascii="Wingdings" w:hAnsi="Wingdings" w:hint="default"/>
+        <w:sz w:val="20"/>
+      </w:rPr>
+    </w:lvl>
+    <w:lvl w:ilvl="3" w:tentative="1">
+      <w:start w:val="1"/>
+      <w:numFmt w:val="bullet"/>
+      <w:lvlText w:val=""/>
+      <w:lvlJc w:val="left"/>
+      <w:pPr>
+        <w:tabs>
+          <w:tab w:val="num" w:pos="2880"/>
+        </w:tabs>
+        <w:ind w:left="2880" w:hanging="360"/>
+      </w:pPr>
+      <w:rPr>
+        <w:rFonts w:ascii="Wingdings" w:hAnsi="Wingdings" w:hint="default"/>
+        <w:sz w:val="20"/>
+      </w:rPr>
+    </w:lvl>
+    <w:lvl w:ilvl="4" w:tentative="1">
+      <w:start w:val="1"/>
+      <w:numFmt w:val="bullet"/>
+      <w:lvlText w:val=""/>
+      <w:lvlJc w:val="left"/>
+      <w:pPr>
+        <w:tabs>
+          <w:tab w:val="num" w:pos="3600"/>
+        </w:tabs>
+        <w:ind w:left="3600" w:hanging="360"/>
+      </w:pPr>
+      <w:rPr>
+        <w:rFonts w:ascii="Wingdings" w:hAnsi="Wingdings" w:hint="default"/>
+        <w:sz w:val="20"/>
+      </w:rPr>
+    </w:lvl>
+    <w:lvl w:ilvl="5" w:tentative="1">
+      <w:start w:val="1"/>
+      <w:numFmt w:val="bullet"/>
+      <w:lvlText w:val=""/>
+      <w:lvlJc w:val="left"/>
+      <w:pPr>
+        <w:tabs>
+          <w:tab w:val="num" w:pos="4320"/>
+        </w:tabs>
+        <w:ind w:left="4320" w:hanging="360"/>
+      </w:pPr>
+      <w:rPr>
+        <w:rFonts w:ascii="Wingdings" w:hAnsi="Wingdings" w:hint="default"/>
+        <w:sz w:val="20"/>
+      </w:rPr>
+    </w:lvl>
+    <w:lvl w:ilvl="6" w:tentative="1">
+      <w:start w:val="1"/>
+      <w:numFmt w:val="bullet"/>
+      <w:lvlText w:val=""/>
+      <w:lvlJc w:val="left"/>
+      <w:pPr>
+        <w:tabs>
+          <w:tab w:val="num" w:pos="5040"/>
+        </w:tabs>
+        <w:ind w:left="5040" w:hanging="360"/>
+      </w:pPr>
+      <w:rPr>
+        <w:rFonts w:ascii="Wingdings" w:hAnsi="Wingdings" w:hint="default"/>
+        <w:sz w:val="20"/>
+      </w:rPr>
+    </w:lvl>
+    <w:lvl w:ilvl="7" w:tentative="1">
+      <w:start w:val="1"/>
+      <w:numFmt w:val="bullet"/>
+      <w:lvlText w:val=""/>
+      <w:lvlJc w:val="left"/>
+      <w:pPr>
+        <w:tabs>
+          <w:tab w:val="num" w:pos="5760"/>
+        </w:tabs>
+        <w:ind w:left="5760" w:hanging="360"/>
+      </w:pPr>
+      <w:rPr>
+        <w:rFonts w:ascii="Wingdings" w:hAnsi="Wingdings" w:hint="default"/>
+        <w:sz w:val="20"/>
+      </w:rPr>
+    </w:lvl>
+    <w:lvl w:ilvl="8" w:tentative="1">
+      <w:start w:val="1"/>
+      <w:numFmt w:val="bullet"/>
+      <w:lvlText w:val=""/>
+      <w:lvlJc w:val="left"/>
+      <w:pPr>
+        <w:tabs>
+          <w:tab w:val="num" w:pos="6480"/>
+        </w:tabs>
+        <w:ind w:left="6480" w:hanging="360"/>
+      </w:pPr>
+      <w:rPr>
+        <w:rFonts w:ascii="Wingdings" w:hAnsi="Wingdings" w:hint="default"/>
+        <w:sz w:val="20"/>
+      </w:rPr>
+    </w:lvl>
+  </w:abstractNum>
+  <w:abstractNum w:abstractNumId="18" w15:restartNumberingAfterBreak="0">
+    <w:nsid w:val="6E3115BD"/>
+    <w:multiLevelType w:val="multilevel"/>
+    <w:tmpl w:val="4EBCE5C8"/>
+    <w:lvl w:ilvl="0">
+      <w:start w:val="1"/>
+      <w:numFmt w:val="bullet"/>
+      <w:lvlText w:val=""/>
+      <w:lvlJc w:val="left"/>
+      <w:pPr>
+        <w:tabs>
+          <w:tab w:val="num" w:pos="720"/>
+        </w:tabs>
+        <w:ind w:left="720" w:hanging="360"/>
+      </w:pPr>
+      <w:rPr>
+        <w:rFonts w:ascii="Symbol" w:hAnsi="Symbol" w:hint="default"/>
+        <w:sz w:val="20"/>
+      </w:rPr>
+    </w:lvl>
+    <w:lvl w:ilvl="1" w:tentative="1">
+      <w:start w:val="1"/>
+      <w:numFmt w:val="bullet"/>
+      <w:lvlText w:val="o"/>
+      <w:lvlJc w:val="left"/>
+      <w:pPr>
+        <w:tabs>
+          <w:tab w:val="num" w:pos="1440"/>
+        </w:tabs>
+        <w:ind w:left="1440" w:hanging="360"/>
+      </w:pPr>
+      <w:rPr>
+        <w:rFonts w:ascii="Courier New" w:hAnsi="Courier New" w:hint="default"/>
+        <w:sz w:val="20"/>
+      </w:rPr>
+    </w:lvl>
+    <w:lvl w:ilvl="2" w:tentative="1">
+      <w:start w:val="1"/>
+      <w:numFmt w:val="bullet"/>
+      <w:lvlText w:val=""/>
+      <w:lvlJc w:val="left"/>
+      <w:pPr>
+        <w:tabs>
+          <w:tab w:val="num" w:pos="2160"/>
+        </w:tabs>
+        <w:ind w:left="2160" w:hanging="360"/>
+      </w:pPr>
+      <w:rPr>
+        <w:rFonts w:ascii="Wingdings" w:hAnsi="Wingdings" w:hint="default"/>
+        <w:sz w:val="20"/>
+      </w:rPr>
+    </w:lvl>
+    <w:lvl w:ilvl="3" w:tentative="1">
+      <w:start w:val="1"/>
+      <w:numFmt w:val="bullet"/>
+      <w:lvlText w:val=""/>
+      <w:lvlJc w:val="left"/>
+      <w:pPr>
+        <w:tabs>
+          <w:tab w:val="num" w:pos="2880"/>
+        </w:tabs>
+        <w:ind w:left="2880" w:hanging="360"/>
+      </w:pPr>
+      <w:rPr>
+        <w:rFonts w:ascii="Wingdings" w:hAnsi="Wingdings" w:hint="default"/>
+        <w:sz w:val="20"/>
+      </w:rPr>
+    </w:lvl>
+    <w:lvl w:ilvl="4" w:tentative="1">
+      <w:start w:val="1"/>
+      <w:numFmt w:val="bullet"/>
+      <w:lvlText w:val=""/>
+      <w:lvlJc w:val="left"/>
+      <w:pPr>
+        <w:tabs>
+          <w:tab w:val="num" w:pos="3600"/>
+        </w:tabs>
+        <w:ind w:left="3600" w:hanging="360"/>
+      </w:pPr>
+      <w:rPr>
+        <w:rFonts w:ascii="Wingdings" w:hAnsi="Wingdings" w:hint="default"/>
+        <w:sz w:val="20"/>
+      </w:rPr>
+    </w:lvl>
+    <w:lvl w:ilvl="5" w:tentative="1">
+      <w:start w:val="1"/>
+      <w:numFmt w:val="bullet"/>
+      <w:lvlText w:val=""/>
+      <w:lvlJc w:val="left"/>
+      <w:pPr>
+        <w:tabs>
+          <w:tab w:val="num" w:pos="4320"/>
+        </w:tabs>
+        <w:ind w:left="4320" w:hanging="360"/>
+      </w:pPr>
+      <w:rPr>
+        <w:rFonts w:ascii="Wingdings" w:hAnsi="Wingdings" w:hint="default"/>
+        <w:sz w:val="20"/>
+      </w:rPr>
+    </w:lvl>
+    <w:lvl w:ilvl="6" w:tentative="1">
+      <w:start w:val="1"/>
+      <w:numFmt w:val="bullet"/>
+      <w:lvlText w:val=""/>
+      <w:lvlJc w:val="left"/>
+      <w:pPr>
+        <w:tabs>
+          <w:tab w:val="num" w:pos="5040"/>
+        </w:tabs>
+        <w:ind w:left="5040" w:hanging="360"/>
+      </w:pPr>
+      <w:rPr>
+        <w:rFonts w:ascii="Wingdings" w:hAnsi="Wingdings" w:hint="default"/>
+        <w:sz w:val="20"/>
+      </w:rPr>
+    </w:lvl>
+    <w:lvl w:ilvl="7" w:tentative="1">
+      <w:start w:val="1"/>
+      <w:numFmt w:val="bullet"/>
+      <w:lvlText w:val=""/>
+      <w:lvlJc w:val="left"/>
+      <w:pPr>
+        <w:tabs>
+          <w:tab w:val="num" w:pos="5760"/>
+        </w:tabs>
+        <w:ind w:left="5760" w:hanging="360"/>
+      </w:pPr>
+      <w:rPr>
+        <w:rFonts w:ascii="Wingdings" w:hAnsi="Wingdings" w:hint="default"/>
+        <w:sz w:val="20"/>
+      </w:rPr>
+    </w:lvl>
+    <w:lvl w:ilvl="8" w:tentative="1">
+      <w:start w:val="1"/>
+      <w:numFmt w:val="bullet"/>
+      <w:lvlText w:val=""/>
+      <w:lvlJc w:val="left"/>
+      <w:pPr>
+        <w:tabs>
+          <w:tab w:val="num" w:pos="6480"/>
+        </w:tabs>
+        <w:ind w:left="6480" w:hanging="360"/>
+      </w:pPr>
+      <w:rPr>
+        <w:rFonts w:ascii="Wingdings" w:hAnsi="Wingdings" w:hint="default"/>
+        <w:sz w:val="20"/>
+      </w:rPr>
+    </w:lvl>
+  </w:abstractNum>
+  <w:abstractNum w:abstractNumId="19" w15:restartNumberingAfterBreak="0">
     <w:nsid w:val="750E5DBD"/>
     <w:multiLevelType w:val="hybridMultilevel"/>
     <w:tmpl w:val="E7462E80"/>
@@ -7007,7 +9826,156 @@
       </w:pPr>
     </w:lvl>
   </w:abstractNum>
-  <w:abstractNum w:abstractNumId="15" w15:restartNumberingAfterBreak="0">
+  <w:abstractNum w:abstractNumId="20" w15:restartNumberingAfterBreak="0">
+    <w:nsid w:val="79771B22"/>
+    <w:multiLevelType w:val="multilevel"/>
+    <w:tmpl w:val="1ACA3434"/>
+    <w:lvl w:ilvl="0">
+      <w:start w:val="1"/>
+      <w:numFmt w:val="bullet"/>
+      <w:lvlText w:val=""/>
+      <w:lvlJc w:val="left"/>
+      <w:pPr>
+        <w:tabs>
+          <w:tab w:val="num" w:pos="720"/>
+        </w:tabs>
+        <w:ind w:left="720" w:hanging="360"/>
+      </w:pPr>
+      <w:rPr>
+        <w:rFonts w:ascii="Symbol" w:hAnsi="Symbol" w:hint="default"/>
+        <w:sz w:val="20"/>
+      </w:rPr>
+    </w:lvl>
+    <w:lvl w:ilvl="1" w:tentative="1">
+      <w:start w:val="1"/>
+      <w:numFmt w:val="bullet"/>
+      <w:lvlText w:val="o"/>
+      <w:lvlJc w:val="left"/>
+      <w:pPr>
+        <w:tabs>
+          <w:tab w:val="num" w:pos="1440"/>
+        </w:tabs>
+        <w:ind w:left="1440" w:hanging="360"/>
+      </w:pPr>
+      <w:rPr>
+        <w:rFonts w:ascii="Courier New" w:hAnsi="Courier New" w:hint="default"/>
+        <w:sz w:val="20"/>
+      </w:rPr>
+    </w:lvl>
+    <w:lvl w:ilvl="2" w:tentative="1">
+      <w:start w:val="1"/>
+      <w:numFmt w:val="bullet"/>
+      <w:lvlText w:val=""/>
+      <w:lvlJc w:val="left"/>
+      <w:pPr>
+        <w:tabs>
+          <w:tab w:val="num" w:pos="2160"/>
+        </w:tabs>
+        <w:ind w:left="2160" w:hanging="360"/>
+      </w:pPr>
+      <w:rPr>
+        <w:rFonts w:ascii="Wingdings" w:hAnsi="Wingdings" w:hint="default"/>
+        <w:sz w:val="20"/>
+      </w:rPr>
+    </w:lvl>
+    <w:lvl w:ilvl="3" w:tentative="1">
+      <w:start w:val="1"/>
+      <w:numFmt w:val="bullet"/>
+      <w:lvlText w:val=""/>
+      <w:lvlJc w:val="left"/>
+      <w:pPr>
+        <w:tabs>
+          <w:tab w:val="num" w:pos="2880"/>
+        </w:tabs>
+        <w:ind w:left="2880" w:hanging="360"/>
+      </w:pPr>
+      <w:rPr>
+        <w:rFonts w:ascii="Wingdings" w:hAnsi="Wingdings" w:hint="default"/>
+        <w:sz w:val="20"/>
+      </w:rPr>
+    </w:lvl>
+    <w:lvl w:ilvl="4" w:tentative="1">
+      <w:start w:val="1"/>
+      <w:numFmt w:val="bullet"/>
+      <w:lvlText w:val=""/>
+      <w:lvlJc w:val="left"/>
+      <w:pPr>
+        <w:tabs>
+          <w:tab w:val="num" w:pos="3600"/>
+        </w:tabs>
+        <w:ind w:left="3600" w:hanging="360"/>
+      </w:pPr>
+      <w:rPr>
+        <w:rFonts w:ascii="Wingdings" w:hAnsi="Wingdings" w:hint="default"/>
+        <w:sz w:val="20"/>
+      </w:rPr>
+    </w:lvl>
+    <w:lvl w:ilvl="5" w:tentative="1">
+      <w:start w:val="1"/>
+      <w:numFmt w:val="bullet"/>
+      <w:lvlText w:val=""/>
+      <w:lvlJc w:val="left"/>
+      <w:pPr>
+        <w:tabs>
+          <w:tab w:val="num" w:pos="4320"/>
+        </w:tabs>
+        <w:ind w:left="4320" w:hanging="360"/>
+      </w:pPr>
+      <w:rPr>
+        <w:rFonts w:ascii="Wingdings" w:hAnsi="Wingdings" w:hint="default"/>
+        <w:sz w:val="20"/>
+      </w:rPr>
+    </w:lvl>
+    <w:lvl w:ilvl="6" w:tentative="1">
+      <w:start w:val="1"/>
+      <w:numFmt w:val="bullet"/>
+      <w:lvlText w:val=""/>
+      <w:lvlJc w:val="left"/>
+      <w:pPr>
+        <w:tabs>
+          <w:tab w:val="num" w:pos="5040"/>
+        </w:tabs>
+        <w:ind w:left="5040" w:hanging="360"/>
+      </w:pPr>
+      <w:rPr>
+        <w:rFonts w:ascii="Wingdings" w:hAnsi="Wingdings" w:hint="default"/>
+        <w:sz w:val="20"/>
+      </w:rPr>
+    </w:lvl>
+    <w:lvl w:ilvl="7" w:tentative="1">
+      <w:start w:val="1"/>
+      <w:numFmt w:val="bullet"/>
+      <w:lvlText w:val=""/>
+      <w:lvlJc w:val="left"/>
+      <w:pPr>
+        <w:tabs>
+          <w:tab w:val="num" w:pos="5760"/>
+        </w:tabs>
+        <w:ind w:left="5760" w:hanging="360"/>
+      </w:pPr>
+      <w:rPr>
+        <w:rFonts w:ascii="Wingdings" w:hAnsi="Wingdings" w:hint="default"/>
+        <w:sz w:val="20"/>
+      </w:rPr>
+    </w:lvl>
+    <w:lvl w:ilvl="8" w:tentative="1">
+      <w:start w:val="1"/>
+      <w:numFmt w:val="bullet"/>
+      <w:lvlText w:val=""/>
+      <w:lvlJc w:val="left"/>
+      <w:pPr>
+        <w:tabs>
+          <w:tab w:val="num" w:pos="6480"/>
+        </w:tabs>
+        <w:ind w:left="6480" w:hanging="360"/>
+      </w:pPr>
+      <w:rPr>
+        <w:rFonts w:ascii="Wingdings" w:hAnsi="Wingdings" w:hint="default"/>
+        <w:sz w:val="20"/>
+      </w:rPr>
+    </w:lvl>
+  </w:abstractNum>
+  <w:abstractNum w:abstractNumId="21" w15:restartNumberingAfterBreak="0">
     <w:nsid w:val="7DC078BC"/>
     <w:multiLevelType w:val="multilevel"/>
     <w:tmpl w:val="2618C936"/>
@@ -7121,52 +10089,70 @@
     </w:lvl>
   </w:abstractNum>
   <w:num w:numId="1" w16cid:durableId="1380205188">
+    <w:abstractNumId w:val="21"/>
+  </w:num>
+  <w:num w:numId="2" w16cid:durableId="287666374">
+    <w:abstractNumId w:val="5"/>
+  </w:num>
+  <w:num w:numId="3" w16cid:durableId="1550023284">
+    <w:abstractNumId w:val="19"/>
+  </w:num>
+  <w:num w:numId="4" w16cid:durableId="308751445">
+    <w:abstractNumId w:val="11"/>
+  </w:num>
+  <w:num w:numId="5" w16cid:durableId="1847207867">
+    <w:abstractNumId w:val="7"/>
+  </w:num>
+  <w:num w:numId="6" w16cid:durableId="1476214612">
+    <w:abstractNumId w:val="13"/>
+  </w:num>
+  <w:num w:numId="7" w16cid:durableId="470294164">
+    <w:abstractNumId w:val="3"/>
+  </w:num>
+  <w:num w:numId="8" w16cid:durableId="674187408">
+    <w:abstractNumId w:val="14"/>
+  </w:num>
+  <w:num w:numId="9" w16cid:durableId="885917626">
+    <w:abstractNumId w:val="4"/>
+  </w:num>
+  <w:num w:numId="10" w16cid:durableId="235630910">
+    <w:abstractNumId w:val="2"/>
+  </w:num>
+  <w:num w:numId="11" w16cid:durableId="1761951853">
     <w:abstractNumId w:val="15"/>
   </w:num>
-  <w:num w:numId="2" w16cid:durableId="287666374">
-    <w:abstractNumId w:val="4"/>
-  </w:num>
-  <w:num w:numId="3" w16cid:durableId="1550023284">
-    <w:abstractNumId w:val="14"/>
-  </w:num>
-  <w:num w:numId="4" w16cid:durableId="308751445">
-    <w:abstractNumId w:val="9"/>
-  </w:num>
-  <w:num w:numId="5" w16cid:durableId="1847207867">
-    <w:abstractNumId w:val="6"/>
-  </w:num>
-  <w:num w:numId="6" w16cid:durableId="1476214612">
-    <w:abstractNumId w:val="11"/>
-  </w:num>
-  <w:num w:numId="7" w16cid:durableId="470294164">
-    <w:abstractNumId w:val="2"/>
-  </w:num>
-  <w:num w:numId="8" w16cid:durableId="674187408">
-    <w:abstractNumId w:val="12"/>
-  </w:num>
-  <w:num w:numId="9" w16cid:durableId="885917626">
-    <w:abstractNumId w:val="3"/>
-  </w:num>
-  <w:num w:numId="10" w16cid:durableId="235630910">
-    <w:abstractNumId w:val="1"/>
-  </w:num>
-  <w:num w:numId="11" w16cid:durableId="1761951853">
-    <w:abstractNumId w:val="13"/>
-  </w:num>
   <w:num w:numId="12" w16cid:durableId="2107380261">
-    <w:abstractNumId w:val="8"/>
+    <w:abstractNumId w:val="10"/>
   </w:num>
   <w:num w:numId="13" w16cid:durableId="1601065665">
-    <w:abstractNumId w:val="10"/>
+    <w:abstractNumId w:val="12"/>
   </w:num>
   <w:num w:numId="14" w16cid:durableId="1129471037">
     <w:abstractNumId w:val="0"/>
   </w:num>
   <w:num w:numId="15" w16cid:durableId="451940644">
-    <w:abstractNumId w:val="7"/>
+    <w:abstractNumId w:val="9"/>
   </w:num>
   <w:num w:numId="16" w16cid:durableId="752707514">
-    <w:abstractNumId w:val="5"/>
+    <w:abstractNumId w:val="6"/>
+  </w:num>
+  <w:num w:numId="17" w16cid:durableId="1770852382">
+    <w:abstractNumId w:val="17"/>
+  </w:num>
+  <w:num w:numId="18" w16cid:durableId="140974710">
+    <w:abstractNumId w:val="20"/>
+  </w:num>
+  <w:num w:numId="19" w16cid:durableId="1214930356">
+    <w:abstractNumId w:val="16"/>
+  </w:num>
+  <w:num w:numId="20" w16cid:durableId="1803695266">
+    <w:abstractNumId w:val="1"/>
+  </w:num>
+  <w:num w:numId="21" w16cid:durableId="97603842">
+    <w:abstractNumId w:val="8"/>
+  </w:num>
+  <w:num w:numId="22" w16cid:durableId="1517229661">
+    <w:abstractNumId w:val="18"/>
   </w:num>
 </w:numbering>
 </file>
@@ -7639,7 +10625,6 @@
   <w:style w:type="character" w:default="1" w:styleId="Fontepargpadro">
     <w:name w:val="Default Paragraph Font"/>
     <w:uiPriority w:val="1"/>
-    <w:semiHidden/>
     <w:unhideWhenUsed/>
   </w:style>
   <w:style w:type="table" w:default="1" w:styleId="Tabelanormal">

</xml_diff>

<commit_message>
Atualizando o README.md com as informações colocadas no relatório
</commit_message>
<xml_diff>
--- a/relatorio/relatório-trabalho-final-aoc.docx
+++ b/relatorio/relatório-trabalho-final-aoc.docx
@@ -803,7 +803,6 @@
     </w:p>
     <w:p>
       <w:pPr>
-        <w:ind w:left="3540" w:firstLine="708"/>
         <w:rPr>
           <w:rFonts w:ascii="Arial" w:eastAsia="Arial" w:hAnsi="Arial" w:cs="Arial"/>
           <w:b/>
@@ -1246,7 +1245,25 @@
         <w:rPr>
           <w:rFonts w:ascii="Arial" w:eastAsia="Arial" w:hAnsi="Arial" w:cs="Arial"/>
         </w:rPr>
-        <w:t>Figura 10 - ULA......................................................................................................</w:t>
+        <w:t>Figura 10 - ULA...............................................................................................</w:t>
+      </w:r>
+      <w:r>
+        <w:rPr>
+          <w:rFonts w:ascii="Arial" w:eastAsia="Arial" w:hAnsi="Arial" w:cs="Arial"/>
+        </w:rPr>
+        <w:t>...</w:t>
+      </w:r>
+      <w:r>
+        <w:rPr>
+          <w:rFonts w:ascii="Arial" w:eastAsia="Arial" w:hAnsi="Arial" w:cs="Arial"/>
+        </w:rPr>
+        <w:t>.......</w:t>
+      </w:r>
+      <w:r>
+        <w:rPr>
+          <w:rFonts w:ascii="Arial" w:eastAsia="Arial" w:hAnsi="Arial" w:cs="Arial"/>
+        </w:rPr>
+        <w:t>16</w:t>
       </w:r>
     </w:p>
     <w:p>
@@ -1262,6 +1279,12 @@
           <w:rFonts w:ascii="Arial" w:eastAsia="Arial" w:hAnsi="Arial" w:cs="Arial"/>
         </w:rPr>
         <w:t>Figura 11 - Datapath..................................................................................................</w:t>
+      </w:r>
+      <w:r>
+        <w:rPr>
+          <w:rFonts w:ascii="Arial" w:eastAsia="Arial" w:hAnsi="Arial" w:cs="Arial"/>
+        </w:rPr>
+        <w:t>17</w:t>
       </w:r>
     </w:p>
     <w:p>
@@ -4096,7 +4119,7 @@
           <w:noProof/>
         </w:rPr>
         <w:drawing>
-          <wp:inline distT="0" distB="0" distL="0" distR="0" wp14:anchorId="3F0C161B" wp14:editId="17BC9A9B">
+          <wp:inline distT="0" distB="0" distL="0" distR="0" wp14:anchorId="3F0C161B" wp14:editId="0CD28210">
             <wp:extent cx="5731510" cy="2995930"/>
             <wp:effectExtent l="0" t="0" r="2540" b="0"/>
             <wp:docPr id="956489891" name="Imagem 2" descr="Diagrama&#10;&#10;O conteúdo gerado por IA pode estar incorreto."/>
@@ -4277,7 +4300,7 @@
           <w:noProof/>
         </w:rPr>
         <w:drawing>
-          <wp:inline distT="0" distB="0" distL="0" distR="0" wp14:anchorId="05E50BC1" wp14:editId="6CEE944F">
+          <wp:inline distT="0" distB="0" distL="0" distR="0" wp14:anchorId="05E50BC1" wp14:editId="2B4B8FA5">
             <wp:extent cx="5731510" cy="2417445"/>
             <wp:effectExtent l="0" t="0" r="2540" b="1905"/>
             <wp:docPr id="2093025085" name="Imagem 3" descr="Uma imagem contendo Diagrama&#10;&#10;O conteúdo gerado por IA pode estar incorreto."/>
@@ -4525,7 +4548,13 @@
         <w:t xml:space="preserve">3.5. </w:t>
       </w:r>
       <w:r>
-        <w:t>EXTENSOR DE BITS 3X8</w:t>
+        <w:t xml:space="preserve">EXTENSOR DE BITS </w:t>
+      </w:r>
+      <w:r>
+        <w:t>5</w:t>
+      </w:r>
+      <w:r>
+        <w:t>X8</w:t>
       </w:r>
     </w:p>
     <w:p>
@@ -4539,7 +4568,7 @@
         <w:rPr>
           <w:rFonts w:ascii="Arial" w:hAnsi="Arial" w:cs="Arial"/>
         </w:rPr>
-        <w:t>O componente extensor_5x8 é responsável por estender um sinal de 5 bits para um sinal de 8 bits, preenchendo os bits mais significativos com zeros. Esse tipo de operação é comum em sistemas digitais quando é necessário ajustar o tamanho de um sinal para compatibilidade com outros componentes que operam com um número maior de bits.</w:t>
+        <w:t xml:space="preserve">O componente extensor_5x8 é responsável por estender um sinal de 5 bits para um sinal de 8 bits, preenchendo os bits mais significativos com zeros. </w:t>
       </w:r>
     </w:p>
     <w:p>
@@ -4569,7 +4598,6 @@
         <w:rPr>
           <w:rFonts w:ascii="Arial" w:hAnsi="Arial" w:cs="Arial"/>
         </w:rPr>
-        <w:lastRenderedPageBreak/>
         <w:t>entrada: Dado de entrada de 5 bits que representa o valor a ser estendido.</w:t>
       </w:r>
     </w:p>
@@ -4601,6 +4629,7 @@
         <w:rPr>
           <w:rFonts w:ascii="Arial" w:hAnsi="Arial" w:cs="Arial"/>
         </w:rPr>
+        <w:lastRenderedPageBreak/>
         <w:t>saida</w:t>
       </w:r>
       <w:proofErr w:type="spellEnd"/>
@@ -4608,19 +4637,7 @@
         <w:rPr>
           <w:rFonts w:ascii="Arial" w:hAnsi="Arial" w:cs="Arial"/>
         </w:rPr>
-        <w:t xml:space="preserve">: Dado de saída de 8 bits que representa o valor estendido, onde os 3 bits mais significativos são preenchidos com zeros e os 5 bits menos significativos correspondem ao valor de </w:t>
-      </w:r>
-      <w:r>
-        <w:rPr>
-          <w:rFonts w:ascii="Arial" w:hAnsi="Arial" w:cs="Arial"/>
-        </w:rPr>
-        <w:t>entrada,</w:t>
-      </w:r>
-      <w:r>
-        <w:rPr>
-          <w:rFonts w:ascii="Arial" w:hAnsi="Arial" w:cs="Arial"/>
-        </w:rPr>
-        <w:t> entrada.</w:t>
+        <w:t>: Dado de saída de 8 bits que representa o valor estendido, onde os 3 bits mais significativos são preenchidos com zeros e os 5 bits menos significativos correspondem ao valor de entrada, entrada.</w:t>
       </w:r>
     </w:p>
     <w:p>
@@ -4665,19 +4682,7 @@
         <w:rPr>
           <w:rFonts w:ascii="Arial" w:hAnsi="Arial" w:cs="Arial"/>
         </w:rPr>
-        <w:t xml:space="preserve">Extensor de bits </w:t>
-      </w:r>
-      <w:r>
-        <w:rPr>
-          <w:rFonts w:ascii="Arial" w:hAnsi="Arial" w:cs="Arial"/>
-        </w:rPr>
-        <w:t>5</w:t>
-      </w:r>
-      <w:r>
-        <w:rPr>
-          <w:rFonts w:ascii="Arial" w:hAnsi="Arial" w:cs="Arial"/>
-        </w:rPr>
-        <w:t>x8</w:t>
+        <w:t>Extensor de bits 5x8</w:t>
       </w:r>
     </w:p>
     <w:p>
@@ -4689,7 +4694,7 @@
           <w:noProof/>
         </w:rPr>
         <w:drawing>
-          <wp:inline distT="0" distB="0" distL="0" distR="0" wp14:anchorId="01C12E72" wp14:editId="396FE231">
+          <wp:inline distT="0" distB="0" distL="0" distR="0" wp14:anchorId="01C12E72" wp14:editId="148E1F18">
             <wp:extent cx="5731510" cy="1876425"/>
             <wp:effectExtent l="0" t="0" r="2540" b="9525"/>
             <wp:docPr id="896666016" name="Imagem 1" descr="Diagrama&#10;&#10;O conteúdo gerado por IA pode estar incorreto."/>
@@ -4967,21 +4972,21 @@
         <w:rPr>
           <w:rFonts w:ascii="Arial" w:hAnsi="Arial" w:cs="Arial"/>
         </w:rPr>
+        <w:t>REG2_OUT: Dado de saída de 8 bits que contém o valor armazenado no registrador especificado por REG2_IN.</w:t>
+      </w:r>
+    </w:p>
+    <w:p>
+      <w:pPr>
+        <w:jc w:val="center"/>
+        <w:rPr>
+          <w:rFonts w:ascii="Arial" w:hAnsi="Arial" w:cs="Arial"/>
+        </w:rPr>
+      </w:pPr>
+      <w:r>
+        <w:rPr>
+          <w:rFonts w:ascii="Arial" w:hAnsi="Arial" w:cs="Arial"/>
+        </w:rPr>
         <w:lastRenderedPageBreak/>
-        <w:t>REG2_OUT: Dado de saída de 8 bits que contém o valor armazenado no registrador especificado por REG2_IN.</w:t>
-      </w:r>
-    </w:p>
-    <w:p>
-      <w:pPr>
-        <w:jc w:val="center"/>
-        <w:rPr>
-          <w:rFonts w:ascii="Arial" w:hAnsi="Arial" w:cs="Arial"/>
-        </w:rPr>
-      </w:pPr>
-      <w:r>
-        <w:rPr>
-          <w:rFonts w:ascii="Arial" w:hAnsi="Arial" w:cs="Arial"/>
-        </w:rPr>
         <w:t xml:space="preserve">Figura </w:t>
       </w:r>
       <w:r>
@@ -5006,7 +5011,7 @@
           <w:noProof/>
         </w:rPr>
         <w:drawing>
-          <wp:inline distT="0" distB="0" distL="0" distR="0" wp14:anchorId="6F626D33" wp14:editId="468EBCD2">
+          <wp:inline distT="0" distB="0" distL="0" distR="0" wp14:anchorId="6F626D33" wp14:editId="4A96C19A">
             <wp:extent cx="5731510" cy="3034030"/>
             <wp:effectExtent l="0" t="0" r="2540" b="0"/>
             <wp:docPr id="858343578" name="Imagem 6" descr="Tabela&#10;&#10;O conteúdo gerado por IA pode estar incorreto."/>
@@ -5357,7 +5362,6 @@
         <w:rPr>
           <w:rFonts w:ascii="Arial" w:hAnsi="Arial" w:cs="Arial"/>
         </w:rPr>
-        <w:lastRenderedPageBreak/>
         <w:t>ALUSrc</w:t>
       </w:r>
       <w:proofErr w:type="spellEnd"/>
@@ -5384,6 +5388,7 @@
         <w:rPr>
           <w:rFonts w:ascii="Arial" w:hAnsi="Arial" w:cs="Arial"/>
         </w:rPr>
+        <w:lastRenderedPageBreak/>
         <w:t>RegWrite</w:t>
       </w:r>
       <w:proofErr w:type="spellEnd"/>
@@ -5648,6 +5653,22 @@
           <w:rFonts w:ascii="Arial" w:hAnsi="Arial" w:cs="Arial"/>
         </w:rPr>
       </w:pPr>
+    </w:p>
+    <w:p>
+      <w:pPr>
+        <w:jc w:val="center"/>
+        <w:rPr>
+          <w:rFonts w:ascii="Arial" w:hAnsi="Arial" w:cs="Arial"/>
+        </w:rPr>
+      </w:pPr>
+    </w:p>
+    <w:p>
+      <w:pPr>
+        <w:jc w:val="center"/>
+        <w:rPr>
+          <w:rFonts w:ascii="Arial" w:hAnsi="Arial" w:cs="Arial"/>
+        </w:rPr>
+      </w:pPr>
       <w:r>
         <w:rPr>
           <w:rFonts w:ascii="Arial" w:hAnsi="Arial" w:cs="Arial"/>
@@ -5687,7 +5708,7 @@
           <w:noProof/>
         </w:rPr>
         <w:drawing>
-          <wp:inline distT="0" distB="0" distL="0" distR="0" wp14:anchorId="41226D0E" wp14:editId="235FE86D">
+          <wp:inline distT="0" distB="0" distL="0" distR="0" wp14:anchorId="41226D0E" wp14:editId="29B2C75B">
             <wp:extent cx="5731510" cy="2658745"/>
             <wp:effectExtent l="0" t="0" r="2540" b="8255"/>
             <wp:docPr id="1098173767" name="Imagem 2" descr="Diagrama&#10;&#10;O conteúdo gerado por IA pode estar incorreto."/>
@@ -6134,30 +6155,6 @@
         <w:t>. ULA</w:t>
       </w:r>
     </w:p>
-    <w:p/>
-    <w:p>
-      <w:pPr>
-        <w:pStyle w:val="2Ttulo"/>
-      </w:pPr>
-      <w:r>
-        <w:t>3.</w:t>
-      </w:r>
-      <w:r>
-        <w:t>1</w:t>
-      </w:r>
-      <w:r>
-        <w:t>1</w:t>
-      </w:r>
-      <w:r>
-        <w:t>.</w:t>
-      </w:r>
-      <w:r>
-        <w:t xml:space="preserve"> </w:t>
-      </w:r>
-      <w:r>
-        <w:t>datapath</w:t>
-      </w:r>
-    </w:p>
     <w:p>
       <w:pPr>
         <w:ind w:firstLine="708"/>
@@ -6170,6 +6167,389 @@
         <w:rPr>
           <w:rFonts w:ascii="Arial" w:hAnsi="Arial" w:cs="Arial"/>
         </w:rPr>
+        <w:t>O componente </w:t>
+      </w:r>
+      <w:proofErr w:type="spellStart"/>
+      <w:r>
+        <w:rPr>
+          <w:rFonts w:ascii="Arial" w:hAnsi="Arial" w:cs="Arial"/>
+        </w:rPr>
+        <w:t>ula</w:t>
+      </w:r>
+      <w:proofErr w:type="spellEnd"/>
+      <w:r>
+        <w:rPr>
+          <w:rFonts w:ascii="Arial" w:hAnsi="Arial" w:cs="Arial"/>
+        </w:rPr>
+        <w:t> é responsável por realizar operações aritméticas e lógicas em dois operandos de 8 bits. Neste caso, a ULA suporta duas operações: soma e subtração. Além disso, ela gera um sinal de saída zero que indica se o resultado da operação é zero.</w:t>
+      </w:r>
+    </w:p>
+    <w:p>
+      <w:pPr>
+        <w:jc w:val="both"/>
+        <w:rPr>
+          <w:rFonts w:ascii="Arial" w:hAnsi="Arial" w:cs="Arial"/>
+        </w:rPr>
+      </w:pPr>
+      <w:r>
+        <w:rPr>
+          <w:rFonts w:ascii="Arial" w:hAnsi="Arial" w:cs="Arial"/>
+        </w:rPr>
+        <w:t>O componente </w:t>
+      </w:r>
+      <w:proofErr w:type="spellStart"/>
+      <w:r>
+        <w:rPr>
+          <w:rFonts w:ascii="Arial" w:hAnsi="Arial" w:cs="Arial"/>
+        </w:rPr>
+        <w:t>ula</w:t>
+      </w:r>
+      <w:proofErr w:type="spellEnd"/>
+      <w:r>
+        <w:rPr>
+          <w:rFonts w:ascii="Arial" w:hAnsi="Arial" w:cs="Arial"/>
+        </w:rPr>
+        <w:t> recebe como entrada:</w:t>
+      </w:r>
+    </w:p>
+    <w:p>
+      <w:pPr>
+        <w:numPr>
+          <w:ilvl w:val="0"/>
+          <w:numId w:val="23"/>
+        </w:numPr>
+        <w:jc w:val="both"/>
+        <w:rPr>
+          <w:rFonts w:ascii="Arial" w:hAnsi="Arial" w:cs="Arial"/>
+        </w:rPr>
+      </w:pPr>
+      <w:r>
+        <w:rPr>
+          <w:rFonts w:ascii="Arial" w:hAnsi="Arial" w:cs="Arial"/>
+        </w:rPr>
+        <w:t>a: Dado de entrada de 8 bits que representa o primeiro operando.</w:t>
+      </w:r>
+    </w:p>
+    <w:p>
+      <w:pPr>
+        <w:numPr>
+          <w:ilvl w:val="0"/>
+          <w:numId w:val="23"/>
+        </w:numPr>
+        <w:jc w:val="both"/>
+        <w:rPr>
+          <w:rFonts w:ascii="Arial" w:hAnsi="Arial" w:cs="Arial"/>
+        </w:rPr>
+      </w:pPr>
+      <w:r>
+        <w:rPr>
+          <w:rFonts w:ascii="Arial" w:hAnsi="Arial" w:cs="Arial"/>
+        </w:rPr>
+        <w:t>b: Dado de entrada de 8 bits que representa o segundo operando.</w:t>
+      </w:r>
+    </w:p>
+    <w:p>
+      <w:pPr>
+        <w:numPr>
+          <w:ilvl w:val="0"/>
+          <w:numId w:val="23"/>
+        </w:numPr>
+        <w:jc w:val="both"/>
+        <w:rPr>
+          <w:rFonts w:ascii="Arial" w:hAnsi="Arial" w:cs="Arial"/>
+        </w:rPr>
+      </w:pPr>
+      <w:proofErr w:type="spellStart"/>
+      <w:r>
+        <w:rPr>
+          <w:rFonts w:ascii="Arial" w:hAnsi="Arial" w:cs="Arial"/>
+        </w:rPr>
+        <w:t>op</w:t>
+      </w:r>
+      <w:proofErr w:type="spellEnd"/>
+      <w:r>
+        <w:rPr>
+          <w:rFonts w:ascii="Arial" w:hAnsi="Arial" w:cs="Arial"/>
+        </w:rPr>
+        <w:t>: Sinal de controle de 1 bit que determina a operação a ser realizada:</w:t>
+      </w:r>
+    </w:p>
+    <w:p>
+      <w:pPr>
+        <w:numPr>
+          <w:ilvl w:val="1"/>
+          <w:numId w:val="23"/>
+        </w:numPr>
+        <w:jc w:val="both"/>
+        <w:rPr>
+          <w:rFonts w:ascii="Arial" w:hAnsi="Arial" w:cs="Arial"/>
+        </w:rPr>
+      </w:pPr>
+      <w:proofErr w:type="spellStart"/>
+      <w:r>
+        <w:rPr>
+          <w:rFonts w:ascii="Arial" w:hAnsi="Arial" w:cs="Arial"/>
+        </w:rPr>
+        <w:t>op</w:t>
+      </w:r>
+      <w:proofErr w:type="spellEnd"/>
+      <w:r>
+        <w:rPr>
+          <w:rFonts w:ascii="Arial" w:hAnsi="Arial" w:cs="Arial"/>
+        </w:rPr>
+        <w:t xml:space="preserve"> = '0': Realiza uma soma.</w:t>
+      </w:r>
+    </w:p>
+    <w:p>
+      <w:pPr>
+        <w:numPr>
+          <w:ilvl w:val="1"/>
+          <w:numId w:val="23"/>
+        </w:numPr>
+        <w:jc w:val="both"/>
+        <w:rPr>
+          <w:rFonts w:ascii="Arial" w:hAnsi="Arial" w:cs="Arial"/>
+        </w:rPr>
+      </w:pPr>
+      <w:proofErr w:type="spellStart"/>
+      <w:r>
+        <w:rPr>
+          <w:rFonts w:ascii="Arial" w:hAnsi="Arial" w:cs="Arial"/>
+        </w:rPr>
+        <w:t>op</w:t>
+      </w:r>
+      <w:proofErr w:type="spellEnd"/>
+      <w:r>
+        <w:rPr>
+          <w:rFonts w:ascii="Arial" w:hAnsi="Arial" w:cs="Arial"/>
+        </w:rPr>
+        <w:t xml:space="preserve"> = '1': Realiza uma subtração.</w:t>
+      </w:r>
+    </w:p>
+    <w:p>
+      <w:pPr>
+        <w:jc w:val="both"/>
+        <w:rPr>
+          <w:rFonts w:ascii="Arial" w:hAnsi="Arial" w:cs="Arial"/>
+        </w:rPr>
+      </w:pPr>
+      <w:r>
+        <w:rPr>
+          <w:rFonts w:ascii="Arial" w:hAnsi="Arial" w:cs="Arial"/>
+        </w:rPr>
+        <w:t>O componente </w:t>
+      </w:r>
+      <w:proofErr w:type="spellStart"/>
+      <w:r>
+        <w:rPr>
+          <w:rFonts w:ascii="Arial" w:hAnsi="Arial" w:cs="Arial"/>
+        </w:rPr>
+        <w:t>ula</w:t>
+      </w:r>
+      <w:proofErr w:type="spellEnd"/>
+      <w:r>
+        <w:rPr>
+          <w:rFonts w:ascii="Arial" w:hAnsi="Arial" w:cs="Arial"/>
+        </w:rPr>
+        <w:t> tem como saída:</w:t>
+      </w:r>
+    </w:p>
+    <w:p>
+      <w:pPr>
+        <w:numPr>
+          <w:ilvl w:val="0"/>
+          <w:numId w:val="24"/>
+        </w:numPr>
+        <w:jc w:val="both"/>
+        <w:rPr>
+          <w:rFonts w:ascii="Arial" w:hAnsi="Arial" w:cs="Arial"/>
+        </w:rPr>
+      </w:pPr>
+      <w:proofErr w:type="spellStart"/>
+      <w:r>
+        <w:rPr>
+          <w:rFonts w:ascii="Arial" w:hAnsi="Arial" w:cs="Arial"/>
+        </w:rPr>
+        <w:t>result</w:t>
+      </w:r>
+      <w:proofErr w:type="spellEnd"/>
+      <w:r>
+        <w:rPr>
+          <w:rFonts w:ascii="Arial" w:hAnsi="Arial" w:cs="Arial"/>
+        </w:rPr>
+        <w:t>: Dado de saída de 8 bits que representa o resultado da operação realizada (soma ou subtração).</w:t>
+      </w:r>
+    </w:p>
+    <w:p>
+      <w:pPr>
+        <w:numPr>
+          <w:ilvl w:val="0"/>
+          <w:numId w:val="24"/>
+        </w:numPr>
+        <w:jc w:val="both"/>
+        <w:rPr>
+          <w:rFonts w:ascii="Arial" w:hAnsi="Arial" w:cs="Arial"/>
+        </w:rPr>
+      </w:pPr>
+      <w:r>
+        <w:rPr>
+          <w:rFonts w:ascii="Arial" w:hAnsi="Arial" w:cs="Arial"/>
+        </w:rPr>
+        <w:t>zero: Sinal de saída de 1 bit que indica se o resultado da operação é zero:</w:t>
+      </w:r>
+    </w:p>
+    <w:p>
+      <w:pPr>
+        <w:numPr>
+          <w:ilvl w:val="1"/>
+          <w:numId w:val="24"/>
+        </w:numPr>
+        <w:jc w:val="both"/>
+        <w:rPr>
+          <w:rFonts w:ascii="Arial" w:hAnsi="Arial" w:cs="Arial"/>
+        </w:rPr>
+      </w:pPr>
+      <w:r>
+        <w:rPr>
+          <w:rFonts w:ascii="Arial" w:hAnsi="Arial" w:cs="Arial"/>
+        </w:rPr>
+        <w:t>zero = '1': O resultado é zero.</w:t>
+      </w:r>
+    </w:p>
+    <w:p>
+      <w:pPr>
+        <w:numPr>
+          <w:ilvl w:val="1"/>
+          <w:numId w:val="24"/>
+        </w:numPr>
+        <w:jc w:val="both"/>
+        <w:rPr>
+          <w:rFonts w:ascii="Arial" w:hAnsi="Arial" w:cs="Arial"/>
+        </w:rPr>
+      </w:pPr>
+      <w:r>
+        <w:rPr>
+          <w:rFonts w:ascii="Arial" w:hAnsi="Arial" w:cs="Arial"/>
+        </w:rPr>
+        <w:t>zero = '0': O resultado não é zero.</w:t>
+      </w:r>
+    </w:p>
+    <w:p>
+      <w:pPr>
+        <w:jc w:val="center"/>
+        <w:rPr>
+          <w:rFonts w:ascii="Arial" w:hAnsi="Arial" w:cs="Arial"/>
+        </w:rPr>
+      </w:pPr>
+      <w:r>
+        <w:rPr>
+          <w:rFonts w:ascii="Arial" w:hAnsi="Arial" w:cs="Arial"/>
+        </w:rPr>
+        <w:t xml:space="preserve">Figura 10 </w:t>
+      </w:r>
+      <w:r>
+        <w:rPr>
+          <w:rFonts w:ascii="Arial" w:hAnsi="Arial" w:cs="Arial"/>
+        </w:rPr>
+        <w:t>–</w:t>
+      </w:r>
+      <w:r>
+        <w:rPr>
+          <w:rFonts w:ascii="Arial" w:hAnsi="Arial" w:cs="Arial"/>
+        </w:rPr>
+        <w:t xml:space="preserve"> ULA</w:t>
+      </w:r>
+    </w:p>
+    <w:p>
+      <w:pPr>
+        <w:jc w:val="center"/>
+        <w:rPr>
+          <w:rFonts w:ascii="Arial" w:hAnsi="Arial" w:cs="Arial"/>
+        </w:rPr>
+      </w:pPr>
+      <w:r>
+        <w:rPr>
+          <w:rFonts w:ascii="Arial" w:hAnsi="Arial" w:cs="Arial"/>
+          <w:noProof/>
+        </w:rPr>
+        <w:drawing>
+          <wp:inline distT="0" distB="0" distL="0" distR="0" wp14:anchorId="58351154" wp14:editId="3EF3CAAB">
+            <wp:extent cx="5731510" cy="1680210"/>
+            <wp:effectExtent l="0" t="0" r="2540" b="0"/>
+            <wp:docPr id="484129160" name="Imagem 1" descr="Diagrama&#10;&#10;O conteúdo gerado por IA pode estar incorreto."/>
+            <wp:cNvGraphicFramePr>
+              <a:graphicFrameLocks xmlns:a="http://schemas.openxmlformats.org/drawingml/2006/main" noChangeAspect="1"/>
+            </wp:cNvGraphicFramePr>
+            <a:graphic xmlns:a="http://schemas.openxmlformats.org/drawingml/2006/main">
+              <a:graphicData uri="http://schemas.openxmlformats.org/drawingml/2006/picture">
+                <pic:pic xmlns:pic="http://schemas.openxmlformats.org/drawingml/2006/picture">
+                  <pic:nvPicPr>
+                    <pic:cNvPr id="484129160" name="Imagem 1" descr="Diagrama&#10;&#10;O conteúdo gerado por IA pode estar incorreto."/>
+                    <pic:cNvPicPr/>
+                  </pic:nvPicPr>
+                  <pic:blipFill>
+                    <a:blip r:embed="rId18" cstate="print">
+                      <a:extLst>
+                        <a:ext uri="{28A0092B-C50C-407E-A947-70E740481C1C}">
+                          <a14:useLocalDpi xmlns:a14="http://schemas.microsoft.com/office/drawing/2010/main" val="0"/>
+                        </a:ext>
+                      </a:extLst>
+                    </a:blip>
+                    <a:stretch>
+                      <a:fillRect/>
+                    </a:stretch>
+                  </pic:blipFill>
+                  <pic:spPr>
+                    <a:xfrm>
+                      <a:off x="0" y="0"/>
+                      <a:ext cx="5731510" cy="1680210"/>
+                    </a:xfrm>
+                    <a:prstGeom prst="rect">
+                      <a:avLst/>
+                    </a:prstGeom>
+                  </pic:spPr>
+                </pic:pic>
+              </a:graphicData>
+            </a:graphic>
+          </wp:inline>
+        </w:drawing>
+      </w:r>
+    </w:p>
+    <w:p>
+      <w:pPr>
+        <w:pStyle w:val="2Ttulo"/>
+      </w:pPr>
+      <w:r>
+        <w:t>3.</w:t>
+      </w:r>
+      <w:r>
+        <w:t>1</w:t>
+      </w:r>
+      <w:r>
+        <w:t>1</w:t>
+      </w:r>
+      <w:r>
+        <w:t>.</w:t>
+      </w:r>
+      <w:r>
+        <w:t xml:space="preserve"> </w:t>
+      </w:r>
+      <w:r>
+        <w:t>datapath</w:t>
+      </w:r>
+    </w:p>
+    <w:p>
+      <w:pPr>
+        <w:ind w:firstLine="708"/>
+        <w:jc w:val="both"/>
+        <w:rPr>
+          <w:rFonts w:ascii="Arial" w:hAnsi="Arial" w:cs="Arial"/>
+        </w:rPr>
+      </w:pPr>
+      <w:r>
+        <w:rPr>
+          <w:rFonts w:ascii="Arial" w:hAnsi="Arial" w:cs="Arial"/>
+        </w:rPr>
         <w:t xml:space="preserve">O </w:t>
       </w:r>
       <w:proofErr w:type="spellStart"/>
@@ -6266,6 +6646,7 @@
         <w:rPr>
           <w:rFonts w:ascii="Arial" w:hAnsi="Arial" w:cs="Arial"/>
         </w:rPr>
+        <w:lastRenderedPageBreak/>
         <w:t>Fi</w:t>
       </w:r>
       <w:r>
@@ -6320,7 +6701,7 @@
                     <pic:cNvPicPr/>
                   </pic:nvPicPr>
                   <pic:blipFill>
-                    <a:blip r:embed="rId18">
+                    <a:blip r:embed="rId19">
                       <a:extLst>
                         <a:ext uri="{28A0092B-C50C-407E-A947-70E740481C1C}">
                           <a14:useLocalDpi xmlns:a14="http://schemas.microsoft.com/office/drawing/2010/main" val="0"/>
@@ -6354,16 +6735,30 @@
     <w:p/>
     <w:p/>
     <w:p/>
+    <w:p/>
+    <w:p/>
+    <w:p/>
+    <w:p/>
+    <w:p/>
+    <w:p/>
     <w:p>
       <w:pPr>
         <w:pStyle w:val="1Ttulo"/>
       </w:pPr>
       <w:r>
+        <w:lastRenderedPageBreak/>
         <w:t>4.</w:t>
       </w:r>
       <w:r>
         <w:t xml:space="preserve"> simulações</w:t>
       </w:r>
+    </w:p>
+    <w:p>
+      <w:pPr>
+        <w:rPr>
+          <w:rFonts w:ascii="Arial" w:hAnsi="Arial" w:cs="Arial"/>
+        </w:rPr>
+      </w:pPr>
     </w:p>
     <w:p/>
     <w:p/>
@@ -6390,7 +6785,6 @@
     <w:p/>
     <w:p/>
     <w:p/>
-    <w:p/>
     <w:p>
       <w:pPr>
         <w:pStyle w:val="1Ttulo"/>
@@ -6650,8 +7044,8 @@
       </w:pPr>
     </w:p>
     <w:sectPr>
-      <w:headerReference w:type="default" r:id="rId19"/>
-      <w:headerReference w:type="first" r:id="rId20"/>
+      <w:headerReference w:type="default" r:id="rId20"/>
+      <w:headerReference w:type="first" r:id="rId21"/>
       <w:pgSz w:w="11906" w:h="16838"/>
       <w:pgMar w:top="1440" w:right="1440" w:bottom="1440" w:left="1440" w:header="720" w:footer="720" w:gutter="0"/>
       <w:cols w:space="720"/>
@@ -6867,7 +7261,6 @@
         <w:docPartUnique/>
       </w:docPartObj>
     </w:sdtPr>
-    <w:sdtEndPr/>
     <w:sdtContent>
       <w:p>
         <w:pPr>
@@ -7778,6 +8171,155 @@
     </w:lvl>
   </w:abstractNum>
   <w:abstractNum w:abstractNumId="5" w15:restartNumberingAfterBreak="0">
+    <w:nsid w:val="2E122943"/>
+    <w:multiLevelType w:val="multilevel"/>
+    <w:tmpl w:val="4BC63DF2"/>
+    <w:lvl w:ilvl="0">
+      <w:start w:val="1"/>
+      <w:numFmt w:val="bullet"/>
+      <w:lvlText w:val=""/>
+      <w:lvlJc w:val="left"/>
+      <w:pPr>
+        <w:tabs>
+          <w:tab w:val="num" w:pos="720"/>
+        </w:tabs>
+        <w:ind w:left="720" w:hanging="360"/>
+      </w:pPr>
+      <w:rPr>
+        <w:rFonts w:ascii="Symbol" w:hAnsi="Symbol" w:hint="default"/>
+        <w:sz w:val="20"/>
+      </w:rPr>
+    </w:lvl>
+    <w:lvl w:ilvl="1">
+      <w:start w:val="1"/>
+      <w:numFmt w:val="bullet"/>
+      <w:lvlText w:val="o"/>
+      <w:lvlJc w:val="left"/>
+      <w:pPr>
+        <w:tabs>
+          <w:tab w:val="num" w:pos="1440"/>
+        </w:tabs>
+        <w:ind w:left="1440" w:hanging="360"/>
+      </w:pPr>
+      <w:rPr>
+        <w:rFonts w:ascii="Courier New" w:hAnsi="Courier New" w:hint="default"/>
+        <w:sz w:val="20"/>
+      </w:rPr>
+    </w:lvl>
+    <w:lvl w:ilvl="2" w:tentative="1">
+      <w:start w:val="1"/>
+      <w:numFmt w:val="bullet"/>
+      <w:lvlText w:val=""/>
+      <w:lvlJc w:val="left"/>
+      <w:pPr>
+        <w:tabs>
+          <w:tab w:val="num" w:pos="2160"/>
+        </w:tabs>
+        <w:ind w:left="2160" w:hanging="360"/>
+      </w:pPr>
+      <w:rPr>
+        <w:rFonts w:ascii="Wingdings" w:hAnsi="Wingdings" w:hint="default"/>
+        <w:sz w:val="20"/>
+      </w:rPr>
+    </w:lvl>
+    <w:lvl w:ilvl="3" w:tentative="1">
+      <w:start w:val="1"/>
+      <w:numFmt w:val="bullet"/>
+      <w:lvlText w:val=""/>
+      <w:lvlJc w:val="left"/>
+      <w:pPr>
+        <w:tabs>
+          <w:tab w:val="num" w:pos="2880"/>
+        </w:tabs>
+        <w:ind w:left="2880" w:hanging="360"/>
+      </w:pPr>
+      <w:rPr>
+        <w:rFonts w:ascii="Wingdings" w:hAnsi="Wingdings" w:hint="default"/>
+        <w:sz w:val="20"/>
+      </w:rPr>
+    </w:lvl>
+    <w:lvl w:ilvl="4" w:tentative="1">
+      <w:start w:val="1"/>
+      <w:numFmt w:val="bullet"/>
+      <w:lvlText w:val=""/>
+      <w:lvlJc w:val="left"/>
+      <w:pPr>
+        <w:tabs>
+          <w:tab w:val="num" w:pos="3600"/>
+        </w:tabs>
+        <w:ind w:left="3600" w:hanging="360"/>
+      </w:pPr>
+      <w:rPr>
+        <w:rFonts w:ascii="Wingdings" w:hAnsi="Wingdings" w:hint="default"/>
+        <w:sz w:val="20"/>
+      </w:rPr>
+    </w:lvl>
+    <w:lvl w:ilvl="5" w:tentative="1">
+      <w:start w:val="1"/>
+      <w:numFmt w:val="bullet"/>
+      <w:lvlText w:val=""/>
+      <w:lvlJc w:val="left"/>
+      <w:pPr>
+        <w:tabs>
+          <w:tab w:val="num" w:pos="4320"/>
+        </w:tabs>
+        <w:ind w:left="4320" w:hanging="360"/>
+      </w:pPr>
+      <w:rPr>
+        <w:rFonts w:ascii="Wingdings" w:hAnsi="Wingdings" w:hint="default"/>
+        <w:sz w:val="20"/>
+      </w:rPr>
+    </w:lvl>
+    <w:lvl w:ilvl="6" w:tentative="1">
+      <w:start w:val="1"/>
+      <w:numFmt w:val="bullet"/>
+      <w:lvlText w:val=""/>
+      <w:lvlJc w:val="left"/>
+      <w:pPr>
+        <w:tabs>
+          <w:tab w:val="num" w:pos="5040"/>
+        </w:tabs>
+        <w:ind w:left="5040" w:hanging="360"/>
+      </w:pPr>
+      <w:rPr>
+        <w:rFonts w:ascii="Wingdings" w:hAnsi="Wingdings" w:hint="default"/>
+        <w:sz w:val="20"/>
+      </w:rPr>
+    </w:lvl>
+    <w:lvl w:ilvl="7" w:tentative="1">
+      <w:start w:val="1"/>
+      <w:numFmt w:val="bullet"/>
+      <w:lvlText w:val=""/>
+      <w:lvlJc w:val="left"/>
+      <w:pPr>
+        <w:tabs>
+          <w:tab w:val="num" w:pos="5760"/>
+        </w:tabs>
+        <w:ind w:left="5760" w:hanging="360"/>
+      </w:pPr>
+      <w:rPr>
+        <w:rFonts w:ascii="Wingdings" w:hAnsi="Wingdings" w:hint="default"/>
+        <w:sz w:val="20"/>
+      </w:rPr>
+    </w:lvl>
+    <w:lvl w:ilvl="8" w:tentative="1">
+      <w:start w:val="1"/>
+      <w:numFmt w:val="bullet"/>
+      <w:lvlText w:val=""/>
+      <w:lvlJc w:val="left"/>
+      <w:pPr>
+        <w:tabs>
+          <w:tab w:val="num" w:pos="6480"/>
+        </w:tabs>
+        <w:ind w:left="6480" w:hanging="360"/>
+      </w:pPr>
+      <w:rPr>
+        <w:rFonts w:ascii="Wingdings" w:hAnsi="Wingdings" w:hint="default"/>
+        <w:sz w:val="20"/>
+      </w:rPr>
+    </w:lvl>
+  </w:abstractNum>
+  <w:abstractNum w:abstractNumId="6" w15:restartNumberingAfterBreak="0">
     <w:nsid w:val="38F013D6"/>
     <w:multiLevelType w:val="hybridMultilevel"/>
     <w:tmpl w:val="1B8E7F88"/>
@@ -7863,7 +8405,7 @@
       </w:pPr>
     </w:lvl>
   </w:abstractNum>
-  <w:abstractNum w:abstractNumId="6" w15:restartNumberingAfterBreak="0">
+  <w:abstractNum w:abstractNumId="7" w15:restartNumberingAfterBreak="0">
     <w:nsid w:val="39D564CE"/>
     <w:multiLevelType w:val="multilevel"/>
     <w:tmpl w:val="0A36FA28"/>
@@ -8012,7 +8554,7 @@
       </w:rPr>
     </w:lvl>
   </w:abstractNum>
-  <w:abstractNum w:abstractNumId="7" w15:restartNumberingAfterBreak="0">
+  <w:abstractNum w:abstractNumId="8" w15:restartNumberingAfterBreak="0">
     <w:nsid w:val="3A4407CC"/>
     <w:multiLevelType w:val="multilevel"/>
     <w:tmpl w:val="9A8ED180"/>
@@ -8161,7 +8703,7 @@
       </w:rPr>
     </w:lvl>
   </w:abstractNum>
-  <w:abstractNum w:abstractNumId="8" w15:restartNumberingAfterBreak="0">
+  <w:abstractNum w:abstractNumId="9" w15:restartNumberingAfterBreak="0">
     <w:nsid w:val="41120700"/>
     <w:multiLevelType w:val="multilevel"/>
     <w:tmpl w:val="634CF498"/>
@@ -8310,7 +8852,7 @@
       </w:rPr>
     </w:lvl>
   </w:abstractNum>
-  <w:abstractNum w:abstractNumId="9" w15:restartNumberingAfterBreak="0">
+  <w:abstractNum w:abstractNumId="10" w15:restartNumberingAfterBreak="0">
     <w:nsid w:val="4696345B"/>
     <w:multiLevelType w:val="multilevel"/>
     <w:tmpl w:val="B0043E2A"/>
@@ -8459,7 +9001,156 @@
       </w:rPr>
     </w:lvl>
   </w:abstractNum>
-  <w:abstractNum w:abstractNumId="10" w15:restartNumberingAfterBreak="0">
+  <w:abstractNum w:abstractNumId="11" w15:restartNumberingAfterBreak="0">
+    <w:nsid w:val="4D225FD5"/>
+    <w:multiLevelType w:val="multilevel"/>
+    <w:tmpl w:val="4F12E2E8"/>
+    <w:lvl w:ilvl="0">
+      <w:start w:val="1"/>
+      <w:numFmt w:val="bullet"/>
+      <w:lvlText w:val=""/>
+      <w:lvlJc w:val="left"/>
+      <w:pPr>
+        <w:tabs>
+          <w:tab w:val="num" w:pos="720"/>
+        </w:tabs>
+        <w:ind w:left="720" w:hanging="360"/>
+      </w:pPr>
+      <w:rPr>
+        <w:rFonts w:ascii="Symbol" w:hAnsi="Symbol" w:hint="default"/>
+        <w:sz w:val="20"/>
+      </w:rPr>
+    </w:lvl>
+    <w:lvl w:ilvl="1">
+      <w:start w:val="1"/>
+      <w:numFmt w:val="bullet"/>
+      <w:lvlText w:val="o"/>
+      <w:lvlJc w:val="left"/>
+      <w:pPr>
+        <w:tabs>
+          <w:tab w:val="num" w:pos="1440"/>
+        </w:tabs>
+        <w:ind w:left="1440" w:hanging="360"/>
+      </w:pPr>
+      <w:rPr>
+        <w:rFonts w:ascii="Courier New" w:hAnsi="Courier New" w:hint="default"/>
+        <w:sz w:val="20"/>
+      </w:rPr>
+    </w:lvl>
+    <w:lvl w:ilvl="2" w:tentative="1">
+      <w:start w:val="1"/>
+      <w:numFmt w:val="bullet"/>
+      <w:lvlText w:val=""/>
+      <w:lvlJc w:val="left"/>
+      <w:pPr>
+        <w:tabs>
+          <w:tab w:val="num" w:pos="2160"/>
+        </w:tabs>
+        <w:ind w:left="2160" w:hanging="360"/>
+      </w:pPr>
+      <w:rPr>
+        <w:rFonts w:ascii="Wingdings" w:hAnsi="Wingdings" w:hint="default"/>
+        <w:sz w:val="20"/>
+      </w:rPr>
+    </w:lvl>
+    <w:lvl w:ilvl="3" w:tentative="1">
+      <w:start w:val="1"/>
+      <w:numFmt w:val="bullet"/>
+      <w:lvlText w:val=""/>
+      <w:lvlJc w:val="left"/>
+      <w:pPr>
+        <w:tabs>
+          <w:tab w:val="num" w:pos="2880"/>
+        </w:tabs>
+        <w:ind w:left="2880" w:hanging="360"/>
+      </w:pPr>
+      <w:rPr>
+        <w:rFonts w:ascii="Wingdings" w:hAnsi="Wingdings" w:hint="default"/>
+        <w:sz w:val="20"/>
+      </w:rPr>
+    </w:lvl>
+    <w:lvl w:ilvl="4" w:tentative="1">
+      <w:start w:val="1"/>
+      <w:numFmt w:val="bullet"/>
+      <w:lvlText w:val=""/>
+      <w:lvlJc w:val="left"/>
+      <w:pPr>
+        <w:tabs>
+          <w:tab w:val="num" w:pos="3600"/>
+        </w:tabs>
+        <w:ind w:left="3600" w:hanging="360"/>
+      </w:pPr>
+      <w:rPr>
+        <w:rFonts w:ascii="Wingdings" w:hAnsi="Wingdings" w:hint="default"/>
+        <w:sz w:val="20"/>
+      </w:rPr>
+    </w:lvl>
+    <w:lvl w:ilvl="5" w:tentative="1">
+      <w:start w:val="1"/>
+      <w:numFmt w:val="bullet"/>
+      <w:lvlText w:val=""/>
+      <w:lvlJc w:val="left"/>
+      <w:pPr>
+        <w:tabs>
+          <w:tab w:val="num" w:pos="4320"/>
+        </w:tabs>
+        <w:ind w:left="4320" w:hanging="360"/>
+      </w:pPr>
+      <w:rPr>
+        <w:rFonts w:ascii="Wingdings" w:hAnsi="Wingdings" w:hint="default"/>
+        <w:sz w:val="20"/>
+      </w:rPr>
+    </w:lvl>
+    <w:lvl w:ilvl="6" w:tentative="1">
+      <w:start w:val="1"/>
+      <w:numFmt w:val="bullet"/>
+      <w:lvlText w:val=""/>
+      <w:lvlJc w:val="left"/>
+      <w:pPr>
+        <w:tabs>
+          <w:tab w:val="num" w:pos="5040"/>
+        </w:tabs>
+        <w:ind w:left="5040" w:hanging="360"/>
+      </w:pPr>
+      <w:rPr>
+        <w:rFonts w:ascii="Wingdings" w:hAnsi="Wingdings" w:hint="default"/>
+        <w:sz w:val="20"/>
+      </w:rPr>
+    </w:lvl>
+    <w:lvl w:ilvl="7" w:tentative="1">
+      <w:start w:val="1"/>
+      <w:numFmt w:val="bullet"/>
+      <w:lvlText w:val=""/>
+      <w:lvlJc w:val="left"/>
+      <w:pPr>
+        <w:tabs>
+          <w:tab w:val="num" w:pos="5760"/>
+        </w:tabs>
+        <w:ind w:left="5760" w:hanging="360"/>
+      </w:pPr>
+      <w:rPr>
+        <w:rFonts w:ascii="Wingdings" w:hAnsi="Wingdings" w:hint="default"/>
+        <w:sz w:val="20"/>
+      </w:rPr>
+    </w:lvl>
+    <w:lvl w:ilvl="8" w:tentative="1">
+      <w:start w:val="1"/>
+      <w:numFmt w:val="bullet"/>
+      <w:lvlText w:val=""/>
+      <w:lvlJc w:val="left"/>
+      <w:pPr>
+        <w:tabs>
+          <w:tab w:val="num" w:pos="6480"/>
+        </w:tabs>
+        <w:ind w:left="6480" w:hanging="360"/>
+      </w:pPr>
+      <w:rPr>
+        <w:rFonts w:ascii="Wingdings" w:hAnsi="Wingdings" w:hint="default"/>
+        <w:sz w:val="20"/>
+      </w:rPr>
+    </w:lvl>
+  </w:abstractNum>
+  <w:abstractNum w:abstractNumId="12" w15:restartNumberingAfterBreak="0">
     <w:nsid w:val="506210C1"/>
     <w:multiLevelType w:val="multilevel"/>
     <w:tmpl w:val="D9E23D6E"/>
@@ -8608,7 +9299,7 @@
       </w:rPr>
     </w:lvl>
   </w:abstractNum>
-  <w:abstractNum w:abstractNumId="11" w15:restartNumberingAfterBreak="0">
+  <w:abstractNum w:abstractNumId="13" w15:restartNumberingAfterBreak="0">
     <w:nsid w:val="50BA271B"/>
     <w:multiLevelType w:val="hybridMultilevel"/>
     <w:tmpl w:val="073CDE1C"/>
@@ -8697,7 +9388,7 @@
       </w:pPr>
     </w:lvl>
   </w:abstractNum>
-  <w:abstractNum w:abstractNumId="12" w15:restartNumberingAfterBreak="0">
+  <w:abstractNum w:abstractNumId="14" w15:restartNumberingAfterBreak="0">
     <w:nsid w:val="56E54B49"/>
     <w:multiLevelType w:val="multilevel"/>
     <w:tmpl w:val="C8B8EE3A"/>
@@ -8846,7 +9537,7 @@
       </w:rPr>
     </w:lvl>
   </w:abstractNum>
-  <w:abstractNum w:abstractNumId="13" w15:restartNumberingAfterBreak="0">
+  <w:abstractNum w:abstractNumId="15" w15:restartNumberingAfterBreak="0">
     <w:nsid w:val="5AEF573D"/>
     <w:multiLevelType w:val="multilevel"/>
     <w:tmpl w:val="0C7C4EB4"/>
@@ -8995,7 +9686,7 @@
       </w:rPr>
     </w:lvl>
   </w:abstractNum>
-  <w:abstractNum w:abstractNumId="14" w15:restartNumberingAfterBreak="0">
+  <w:abstractNum w:abstractNumId="16" w15:restartNumberingAfterBreak="0">
     <w:nsid w:val="5D9B4B7E"/>
     <w:multiLevelType w:val="multilevel"/>
     <w:tmpl w:val="A678CF10"/>
@@ -9144,7 +9835,7 @@
       </w:rPr>
     </w:lvl>
   </w:abstractNum>
-  <w:abstractNum w:abstractNumId="15" w15:restartNumberingAfterBreak="0">
+  <w:abstractNum w:abstractNumId="17" w15:restartNumberingAfterBreak="0">
     <w:nsid w:val="65007F99"/>
     <w:multiLevelType w:val="multilevel"/>
     <w:tmpl w:val="AF3625C8"/>
@@ -9293,7 +9984,7 @@
       </w:rPr>
     </w:lvl>
   </w:abstractNum>
-  <w:abstractNum w:abstractNumId="16" w15:restartNumberingAfterBreak="0">
+  <w:abstractNum w:abstractNumId="18" w15:restartNumberingAfterBreak="0">
     <w:nsid w:val="66B4489B"/>
     <w:multiLevelType w:val="multilevel"/>
     <w:tmpl w:val="2FA67220"/>
@@ -9442,7 +10133,7 @@
       </w:rPr>
     </w:lvl>
   </w:abstractNum>
-  <w:abstractNum w:abstractNumId="17" w15:restartNumberingAfterBreak="0">
+  <w:abstractNum w:abstractNumId="19" w15:restartNumberingAfterBreak="0">
     <w:nsid w:val="6C0727FB"/>
     <w:multiLevelType w:val="multilevel"/>
     <w:tmpl w:val="F2927D7E"/>
@@ -9591,7 +10282,7 @@
       </w:rPr>
     </w:lvl>
   </w:abstractNum>
-  <w:abstractNum w:abstractNumId="18" w15:restartNumberingAfterBreak="0">
+  <w:abstractNum w:abstractNumId="20" w15:restartNumberingAfterBreak="0">
     <w:nsid w:val="6E3115BD"/>
     <w:multiLevelType w:val="multilevel"/>
     <w:tmpl w:val="4EBCE5C8"/>
@@ -9740,7 +10431,7 @@
       </w:rPr>
     </w:lvl>
   </w:abstractNum>
-  <w:abstractNum w:abstractNumId="19" w15:restartNumberingAfterBreak="0">
+  <w:abstractNum w:abstractNumId="21" w15:restartNumberingAfterBreak="0">
     <w:nsid w:val="750E5DBD"/>
     <w:multiLevelType w:val="hybridMultilevel"/>
     <w:tmpl w:val="E7462E80"/>
@@ -9826,7 +10517,7 @@
       </w:pPr>
     </w:lvl>
   </w:abstractNum>
-  <w:abstractNum w:abstractNumId="20" w15:restartNumberingAfterBreak="0">
+  <w:abstractNum w:abstractNumId="22" w15:restartNumberingAfterBreak="0">
     <w:nsid w:val="79771B22"/>
     <w:multiLevelType w:val="multilevel"/>
     <w:tmpl w:val="1ACA3434"/>
@@ -9975,7 +10666,7 @@
       </w:rPr>
     </w:lvl>
   </w:abstractNum>
-  <w:abstractNum w:abstractNumId="21" w15:restartNumberingAfterBreak="0">
+  <w:abstractNum w:abstractNumId="23" w15:restartNumberingAfterBreak="0">
     <w:nsid w:val="7DC078BC"/>
     <w:multiLevelType w:val="multilevel"/>
     <w:tmpl w:val="2618C936"/>
@@ -10089,28 +10780,28 @@
     </w:lvl>
   </w:abstractNum>
   <w:num w:numId="1" w16cid:durableId="1380205188">
+    <w:abstractNumId w:val="23"/>
+  </w:num>
+  <w:num w:numId="2" w16cid:durableId="287666374">
+    <w:abstractNumId w:val="6"/>
+  </w:num>
+  <w:num w:numId="3" w16cid:durableId="1550023284">
     <w:abstractNumId w:val="21"/>
   </w:num>
-  <w:num w:numId="2" w16cid:durableId="287666374">
-    <w:abstractNumId w:val="5"/>
-  </w:num>
-  <w:num w:numId="3" w16cid:durableId="1550023284">
-    <w:abstractNumId w:val="19"/>
-  </w:num>
   <w:num w:numId="4" w16cid:durableId="308751445">
-    <w:abstractNumId w:val="11"/>
+    <w:abstractNumId w:val="13"/>
   </w:num>
   <w:num w:numId="5" w16cid:durableId="1847207867">
-    <w:abstractNumId w:val="7"/>
+    <w:abstractNumId w:val="8"/>
   </w:num>
   <w:num w:numId="6" w16cid:durableId="1476214612">
-    <w:abstractNumId w:val="13"/>
+    <w:abstractNumId w:val="15"/>
   </w:num>
   <w:num w:numId="7" w16cid:durableId="470294164">
     <w:abstractNumId w:val="3"/>
   </w:num>
   <w:num w:numId="8" w16cid:durableId="674187408">
-    <w:abstractNumId w:val="14"/>
+    <w:abstractNumId w:val="16"/>
   </w:num>
   <w:num w:numId="9" w16cid:durableId="885917626">
     <w:abstractNumId w:val="4"/>
@@ -10119,40 +10810,46 @@
     <w:abstractNumId w:val="2"/>
   </w:num>
   <w:num w:numId="11" w16cid:durableId="1761951853">
-    <w:abstractNumId w:val="15"/>
+    <w:abstractNumId w:val="17"/>
   </w:num>
   <w:num w:numId="12" w16cid:durableId="2107380261">
-    <w:abstractNumId w:val="10"/>
+    <w:abstractNumId w:val="12"/>
   </w:num>
   <w:num w:numId="13" w16cid:durableId="1601065665">
-    <w:abstractNumId w:val="12"/>
+    <w:abstractNumId w:val="14"/>
   </w:num>
   <w:num w:numId="14" w16cid:durableId="1129471037">
     <w:abstractNumId w:val="0"/>
   </w:num>
   <w:num w:numId="15" w16cid:durableId="451940644">
-    <w:abstractNumId w:val="9"/>
+    <w:abstractNumId w:val="10"/>
   </w:num>
   <w:num w:numId="16" w16cid:durableId="752707514">
-    <w:abstractNumId w:val="6"/>
+    <w:abstractNumId w:val="7"/>
   </w:num>
   <w:num w:numId="17" w16cid:durableId="1770852382">
-    <w:abstractNumId w:val="17"/>
+    <w:abstractNumId w:val="19"/>
   </w:num>
   <w:num w:numId="18" w16cid:durableId="140974710">
-    <w:abstractNumId w:val="20"/>
+    <w:abstractNumId w:val="22"/>
   </w:num>
   <w:num w:numId="19" w16cid:durableId="1214930356">
-    <w:abstractNumId w:val="16"/>
+    <w:abstractNumId w:val="18"/>
   </w:num>
   <w:num w:numId="20" w16cid:durableId="1803695266">
     <w:abstractNumId w:val="1"/>
   </w:num>
   <w:num w:numId="21" w16cid:durableId="97603842">
-    <w:abstractNumId w:val="8"/>
+    <w:abstractNumId w:val="9"/>
   </w:num>
   <w:num w:numId="22" w16cid:durableId="1517229661">
-    <w:abstractNumId w:val="18"/>
+    <w:abstractNumId w:val="20"/>
+  </w:num>
+  <w:num w:numId="23" w16cid:durableId="1886333265">
+    <w:abstractNumId w:val="5"/>
+  </w:num>
+  <w:num w:numId="24" w16cid:durableId="823357269">
+    <w:abstractNumId w:val="11"/>
   </w:num>
 </w:numbering>
 </file>

</xml_diff>

<commit_message>
Adicionando o sumário automático
</commit_message>
<xml_diff>
--- a/relatorio/relatório-trabalho-final-aoc.docx
+++ b/relatorio/relatório-trabalho-final-aoc.docx
@@ -801,6 +801,1810 @@
         <w:t>5</w:t>
       </w:r>
     </w:p>
+    <w:sdt>
+      <w:sdtPr>
+        <w:id w:val="-1078828303"/>
+        <w:docPartObj>
+          <w:docPartGallery w:val="Table of Contents"/>
+          <w:docPartUnique/>
+        </w:docPartObj>
+      </w:sdtPr>
+      <w:sdtEndPr>
+        <w:rPr>
+          <w:rFonts w:asciiTheme="minorHAnsi" w:eastAsiaTheme="minorHAnsi" w:hAnsiTheme="minorHAnsi" w:cstheme="minorBidi"/>
+          <w:b/>
+          <w:bCs/>
+          <w:color w:val="auto"/>
+          <w:sz w:val="24"/>
+          <w:szCs w:val="24"/>
+          <w:lang w:eastAsia="en-US"/>
+        </w:rPr>
+      </w:sdtEndPr>
+      <w:sdtContent>
+        <w:p>
+          <w:pPr>
+            <w:pStyle w:val="CabealhodoSumrio"/>
+            <w:rPr>
+              <w:rFonts w:ascii="Arial" w:hAnsi="Arial" w:cs="Arial"/>
+              <w:color w:val="auto"/>
+              <w:sz w:val="28"/>
+              <w:szCs w:val="28"/>
+            </w:rPr>
+          </w:pPr>
+          <w:r>
+            <w:rPr>
+              <w:rFonts w:ascii="Arial" w:hAnsi="Arial" w:cs="Arial"/>
+              <w:color w:val="auto"/>
+              <w:sz w:val="28"/>
+              <w:szCs w:val="28"/>
+            </w:rPr>
+            <w:t>Sumário</w:t>
+          </w:r>
+        </w:p>
+        <w:p>
+          <w:pPr>
+            <w:pStyle w:val="Sumrio1"/>
+            <w:tabs>
+              <w:tab w:val="right" w:leader="dot" w:pos="9016"/>
+            </w:tabs>
+            <w:rPr>
+              <w:rFonts w:ascii="Arial" w:hAnsi="Arial" w:cs="Arial"/>
+              <w:noProof/>
+            </w:rPr>
+          </w:pPr>
+          <w:r>
+            <w:rPr>
+              <w:rFonts w:ascii="Arial" w:hAnsi="Arial" w:cs="Arial"/>
+            </w:rPr>
+            <w:fldChar w:fldCharType="begin"/>
+          </w:r>
+          <w:r>
+            <w:rPr>
+              <w:rFonts w:ascii="Arial" w:hAnsi="Arial" w:cs="Arial"/>
+            </w:rPr>
+            <w:instrText xml:space="preserve"> TOC \o "1-3" \h \z \u </w:instrText>
+          </w:r>
+          <w:r>
+            <w:rPr>
+              <w:rFonts w:ascii="Arial" w:hAnsi="Arial" w:cs="Arial"/>
+            </w:rPr>
+            <w:fldChar w:fldCharType="separate"/>
+          </w:r>
+          <w:hyperlink w:anchor="_Toc193145653" w:history="1">
+            <w:r>
+              <w:rPr>
+                <w:rStyle w:val="Hyperlink"/>
+                <w:rFonts w:ascii="Arial" w:hAnsi="Arial" w:cs="Arial"/>
+                <w:noProof/>
+                <w:color w:val="auto"/>
+              </w:rPr>
+              <w:t>1. Introdução</w:t>
+            </w:r>
+            <w:r>
+              <w:rPr>
+                <w:rFonts w:ascii="Arial" w:hAnsi="Arial" w:cs="Arial"/>
+                <w:noProof/>
+                <w:webHidden/>
+              </w:rPr>
+              <w:tab/>
+            </w:r>
+            <w:r>
+              <w:rPr>
+                <w:rFonts w:ascii="Arial" w:hAnsi="Arial" w:cs="Arial"/>
+                <w:noProof/>
+                <w:webHidden/>
+              </w:rPr>
+              <w:fldChar w:fldCharType="begin"/>
+            </w:r>
+            <w:r>
+              <w:rPr>
+                <w:rFonts w:ascii="Arial" w:hAnsi="Arial" w:cs="Arial"/>
+                <w:noProof/>
+                <w:webHidden/>
+              </w:rPr>
+              <w:instrText xml:space="preserve"> PAGEREF _Toc193145653 \h </w:instrText>
+            </w:r>
+            <w:r>
+              <w:rPr>
+                <w:rFonts w:ascii="Arial" w:hAnsi="Arial" w:cs="Arial"/>
+                <w:noProof/>
+                <w:webHidden/>
+              </w:rPr>
+            </w:r>
+            <w:r>
+              <w:rPr>
+                <w:rFonts w:ascii="Arial" w:hAnsi="Arial" w:cs="Arial"/>
+                <w:noProof/>
+                <w:webHidden/>
+              </w:rPr>
+              <w:fldChar w:fldCharType="separate"/>
+            </w:r>
+            <w:r>
+              <w:rPr>
+                <w:rFonts w:ascii="Arial" w:hAnsi="Arial" w:cs="Arial"/>
+                <w:noProof/>
+                <w:webHidden/>
+              </w:rPr>
+              <w:t>6</w:t>
+            </w:r>
+            <w:r>
+              <w:rPr>
+                <w:rFonts w:ascii="Arial" w:hAnsi="Arial" w:cs="Arial"/>
+                <w:noProof/>
+                <w:webHidden/>
+              </w:rPr>
+              <w:fldChar w:fldCharType="end"/>
+            </w:r>
+          </w:hyperlink>
+        </w:p>
+        <w:p>
+          <w:pPr>
+            <w:pStyle w:val="Sumrio1"/>
+            <w:tabs>
+              <w:tab w:val="right" w:leader="dot" w:pos="9016"/>
+            </w:tabs>
+            <w:rPr>
+              <w:rFonts w:ascii="Arial" w:hAnsi="Arial" w:cs="Arial"/>
+              <w:noProof/>
+            </w:rPr>
+          </w:pPr>
+          <w:hyperlink w:anchor="_Toc193145654" w:history="1">
+            <w:r>
+              <w:rPr>
+                <w:rStyle w:val="Hyperlink"/>
+                <w:rFonts w:ascii="Arial" w:hAnsi="Arial" w:cs="Arial"/>
+                <w:noProof/>
+                <w:color w:val="auto"/>
+              </w:rPr>
+              <w:t>2. Especificações</w:t>
+            </w:r>
+            <w:r>
+              <w:rPr>
+                <w:rFonts w:ascii="Arial" w:hAnsi="Arial" w:cs="Arial"/>
+                <w:noProof/>
+                <w:webHidden/>
+              </w:rPr>
+              <w:tab/>
+            </w:r>
+            <w:r>
+              <w:rPr>
+                <w:rFonts w:ascii="Arial" w:hAnsi="Arial" w:cs="Arial"/>
+                <w:noProof/>
+                <w:webHidden/>
+              </w:rPr>
+              <w:fldChar w:fldCharType="begin"/>
+            </w:r>
+            <w:r>
+              <w:rPr>
+                <w:rFonts w:ascii="Arial" w:hAnsi="Arial" w:cs="Arial"/>
+                <w:noProof/>
+                <w:webHidden/>
+              </w:rPr>
+              <w:instrText xml:space="preserve"> PAGEREF _Toc193145654 \h </w:instrText>
+            </w:r>
+            <w:r>
+              <w:rPr>
+                <w:rFonts w:ascii="Arial" w:hAnsi="Arial" w:cs="Arial"/>
+                <w:noProof/>
+                <w:webHidden/>
+              </w:rPr>
+            </w:r>
+            <w:r>
+              <w:rPr>
+                <w:rFonts w:ascii="Arial" w:hAnsi="Arial" w:cs="Arial"/>
+                <w:noProof/>
+                <w:webHidden/>
+              </w:rPr>
+              <w:fldChar w:fldCharType="separate"/>
+            </w:r>
+            <w:r>
+              <w:rPr>
+                <w:rFonts w:ascii="Arial" w:hAnsi="Arial" w:cs="Arial"/>
+                <w:noProof/>
+                <w:webHidden/>
+              </w:rPr>
+              <w:t>7</w:t>
+            </w:r>
+            <w:r>
+              <w:rPr>
+                <w:rFonts w:ascii="Arial" w:hAnsi="Arial" w:cs="Arial"/>
+                <w:noProof/>
+                <w:webHidden/>
+              </w:rPr>
+              <w:fldChar w:fldCharType="end"/>
+            </w:r>
+          </w:hyperlink>
+        </w:p>
+        <w:p>
+          <w:pPr>
+            <w:pStyle w:val="Sumrio2"/>
+            <w:tabs>
+              <w:tab w:val="right" w:leader="dot" w:pos="9016"/>
+            </w:tabs>
+            <w:rPr>
+              <w:rFonts w:ascii="Arial" w:hAnsi="Arial" w:cs="Arial"/>
+              <w:noProof/>
+            </w:rPr>
+          </w:pPr>
+          <w:hyperlink w:anchor="_Toc193145655" w:history="1">
+            <w:r>
+              <w:rPr>
+                <w:rStyle w:val="Hyperlink"/>
+                <w:rFonts w:ascii="Arial" w:hAnsi="Arial" w:cs="Arial"/>
+                <w:noProof/>
+                <w:color w:val="auto"/>
+              </w:rPr>
+              <w:t>2.1. Ambiente De Desenvolvimento</w:t>
+            </w:r>
+            <w:r>
+              <w:rPr>
+                <w:rFonts w:ascii="Arial" w:hAnsi="Arial" w:cs="Arial"/>
+                <w:noProof/>
+                <w:webHidden/>
+              </w:rPr>
+              <w:tab/>
+            </w:r>
+            <w:r>
+              <w:rPr>
+                <w:rFonts w:ascii="Arial" w:hAnsi="Arial" w:cs="Arial"/>
+                <w:noProof/>
+                <w:webHidden/>
+              </w:rPr>
+              <w:fldChar w:fldCharType="begin"/>
+            </w:r>
+            <w:r>
+              <w:rPr>
+                <w:rFonts w:ascii="Arial" w:hAnsi="Arial" w:cs="Arial"/>
+                <w:noProof/>
+                <w:webHidden/>
+              </w:rPr>
+              <w:instrText xml:space="preserve"> PAGEREF _Toc193145655 \h </w:instrText>
+            </w:r>
+            <w:r>
+              <w:rPr>
+                <w:rFonts w:ascii="Arial" w:hAnsi="Arial" w:cs="Arial"/>
+                <w:noProof/>
+                <w:webHidden/>
+              </w:rPr>
+            </w:r>
+            <w:r>
+              <w:rPr>
+                <w:rFonts w:ascii="Arial" w:hAnsi="Arial" w:cs="Arial"/>
+                <w:noProof/>
+                <w:webHidden/>
+              </w:rPr>
+              <w:fldChar w:fldCharType="separate"/>
+            </w:r>
+            <w:r>
+              <w:rPr>
+                <w:rFonts w:ascii="Arial" w:hAnsi="Arial" w:cs="Arial"/>
+                <w:noProof/>
+                <w:webHidden/>
+              </w:rPr>
+              <w:t>7</w:t>
+            </w:r>
+            <w:r>
+              <w:rPr>
+                <w:rFonts w:ascii="Arial" w:hAnsi="Arial" w:cs="Arial"/>
+                <w:noProof/>
+                <w:webHidden/>
+              </w:rPr>
+              <w:fldChar w:fldCharType="end"/>
+            </w:r>
+          </w:hyperlink>
+        </w:p>
+        <w:p>
+          <w:pPr>
+            <w:pStyle w:val="Sumrio2"/>
+            <w:tabs>
+              <w:tab w:val="right" w:leader="dot" w:pos="9016"/>
+            </w:tabs>
+            <w:rPr>
+              <w:rFonts w:ascii="Arial" w:hAnsi="Arial" w:cs="Arial"/>
+              <w:noProof/>
+            </w:rPr>
+          </w:pPr>
+          <w:hyperlink w:anchor="_Toc193145656" w:history="1">
+            <w:r>
+              <w:rPr>
+                <w:rStyle w:val="Hyperlink"/>
+                <w:rFonts w:ascii="Arial" w:hAnsi="Arial" w:cs="Arial"/>
+                <w:noProof/>
+                <w:color w:val="auto"/>
+              </w:rPr>
+              <w:t>2.2. Conjuto De Instruções</w:t>
+            </w:r>
+            <w:r>
+              <w:rPr>
+                <w:rFonts w:ascii="Arial" w:hAnsi="Arial" w:cs="Arial"/>
+                <w:noProof/>
+                <w:webHidden/>
+              </w:rPr>
+              <w:tab/>
+            </w:r>
+            <w:r>
+              <w:rPr>
+                <w:rFonts w:ascii="Arial" w:hAnsi="Arial" w:cs="Arial"/>
+                <w:noProof/>
+                <w:webHidden/>
+              </w:rPr>
+              <w:fldChar w:fldCharType="begin"/>
+            </w:r>
+            <w:r>
+              <w:rPr>
+                <w:rFonts w:ascii="Arial" w:hAnsi="Arial" w:cs="Arial"/>
+                <w:noProof/>
+                <w:webHidden/>
+              </w:rPr>
+              <w:instrText xml:space="preserve"> PAGEREF _Toc193145656 \h </w:instrText>
+            </w:r>
+            <w:r>
+              <w:rPr>
+                <w:rFonts w:ascii="Arial" w:hAnsi="Arial" w:cs="Arial"/>
+                <w:noProof/>
+                <w:webHidden/>
+              </w:rPr>
+            </w:r>
+            <w:r>
+              <w:rPr>
+                <w:rFonts w:ascii="Arial" w:hAnsi="Arial" w:cs="Arial"/>
+                <w:noProof/>
+                <w:webHidden/>
+              </w:rPr>
+              <w:fldChar w:fldCharType="separate"/>
+            </w:r>
+            <w:r>
+              <w:rPr>
+                <w:rFonts w:ascii="Arial" w:hAnsi="Arial" w:cs="Arial"/>
+                <w:noProof/>
+                <w:webHidden/>
+              </w:rPr>
+              <w:t>7</w:t>
+            </w:r>
+            <w:r>
+              <w:rPr>
+                <w:rFonts w:ascii="Arial" w:hAnsi="Arial" w:cs="Arial"/>
+                <w:noProof/>
+                <w:webHidden/>
+              </w:rPr>
+              <w:fldChar w:fldCharType="end"/>
+            </w:r>
+          </w:hyperlink>
+        </w:p>
+        <w:p>
+          <w:pPr>
+            <w:pStyle w:val="Sumrio3"/>
+            <w:tabs>
+              <w:tab w:val="right" w:leader="dot" w:pos="9016"/>
+            </w:tabs>
+            <w:rPr>
+              <w:rFonts w:ascii="Arial" w:hAnsi="Arial" w:cs="Arial"/>
+              <w:noProof/>
+            </w:rPr>
+          </w:pPr>
+          <w:hyperlink w:anchor="_Toc193145657" w:history="1">
+            <w:r>
+              <w:rPr>
+                <w:rStyle w:val="Hyperlink"/>
+                <w:rFonts w:ascii="Arial" w:hAnsi="Arial" w:cs="Arial"/>
+                <w:noProof/>
+                <w:color w:val="auto"/>
+              </w:rPr>
+              <w:t>2.2.1. Instruções Do Tipo R</w:t>
+            </w:r>
+            <w:r>
+              <w:rPr>
+                <w:rFonts w:ascii="Arial" w:hAnsi="Arial" w:cs="Arial"/>
+                <w:noProof/>
+                <w:webHidden/>
+              </w:rPr>
+              <w:tab/>
+            </w:r>
+            <w:r>
+              <w:rPr>
+                <w:rFonts w:ascii="Arial" w:hAnsi="Arial" w:cs="Arial"/>
+                <w:noProof/>
+                <w:webHidden/>
+              </w:rPr>
+              <w:fldChar w:fldCharType="begin"/>
+            </w:r>
+            <w:r>
+              <w:rPr>
+                <w:rFonts w:ascii="Arial" w:hAnsi="Arial" w:cs="Arial"/>
+                <w:noProof/>
+                <w:webHidden/>
+              </w:rPr>
+              <w:instrText xml:space="preserve"> PAGEREF _Toc193145657 \h </w:instrText>
+            </w:r>
+            <w:r>
+              <w:rPr>
+                <w:rFonts w:ascii="Arial" w:hAnsi="Arial" w:cs="Arial"/>
+                <w:noProof/>
+                <w:webHidden/>
+              </w:rPr>
+            </w:r>
+            <w:r>
+              <w:rPr>
+                <w:rFonts w:ascii="Arial" w:hAnsi="Arial" w:cs="Arial"/>
+                <w:noProof/>
+                <w:webHidden/>
+              </w:rPr>
+              <w:fldChar w:fldCharType="separate"/>
+            </w:r>
+            <w:r>
+              <w:rPr>
+                <w:rFonts w:ascii="Arial" w:hAnsi="Arial" w:cs="Arial"/>
+                <w:noProof/>
+                <w:webHidden/>
+              </w:rPr>
+              <w:t>7</w:t>
+            </w:r>
+            <w:r>
+              <w:rPr>
+                <w:rFonts w:ascii="Arial" w:hAnsi="Arial" w:cs="Arial"/>
+                <w:noProof/>
+                <w:webHidden/>
+              </w:rPr>
+              <w:fldChar w:fldCharType="end"/>
+            </w:r>
+          </w:hyperlink>
+        </w:p>
+        <w:p>
+          <w:pPr>
+            <w:pStyle w:val="Sumrio3"/>
+            <w:tabs>
+              <w:tab w:val="right" w:leader="dot" w:pos="9016"/>
+            </w:tabs>
+            <w:rPr>
+              <w:rFonts w:ascii="Arial" w:hAnsi="Arial" w:cs="Arial"/>
+              <w:noProof/>
+            </w:rPr>
+          </w:pPr>
+          <w:hyperlink w:anchor="_Toc193145658" w:history="1">
+            <w:r>
+              <w:rPr>
+                <w:rStyle w:val="Hyperlink"/>
+                <w:rFonts w:ascii="Arial" w:hAnsi="Arial" w:cs="Arial"/>
+                <w:noProof/>
+                <w:color w:val="auto"/>
+              </w:rPr>
+              <w:t>2.2.2. Instruções Do Tipo I</w:t>
+            </w:r>
+            <w:r>
+              <w:rPr>
+                <w:rFonts w:ascii="Arial" w:hAnsi="Arial" w:cs="Arial"/>
+                <w:noProof/>
+                <w:webHidden/>
+              </w:rPr>
+              <w:tab/>
+            </w:r>
+            <w:r>
+              <w:rPr>
+                <w:rFonts w:ascii="Arial" w:hAnsi="Arial" w:cs="Arial"/>
+                <w:noProof/>
+                <w:webHidden/>
+              </w:rPr>
+              <w:fldChar w:fldCharType="begin"/>
+            </w:r>
+            <w:r>
+              <w:rPr>
+                <w:rFonts w:ascii="Arial" w:hAnsi="Arial" w:cs="Arial"/>
+                <w:noProof/>
+                <w:webHidden/>
+              </w:rPr>
+              <w:instrText xml:space="preserve"> PAGEREF _Toc193145658 \h </w:instrText>
+            </w:r>
+            <w:r>
+              <w:rPr>
+                <w:rFonts w:ascii="Arial" w:hAnsi="Arial" w:cs="Arial"/>
+                <w:noProof/>
+                <w:webHidden/>
+              </w:rPr>
+            </w:r>
+            <w:r>
+              <w:rPr>
+                <w:rFonts w:ascii="Arial" w:hAnsi="Arial" w:cs="Arial"/>
+                <w:noProof/>
+                <w:webHidden/>
+              </w:rPr>
+              <w:fldChar w:fldCharType="separate"/>
+            </w:r>
+            <w:r>
+              <w:rPr>
+                <w:rFonts w:ascii="Arial" w:hAnsi="Arial" w:cs="Arial"/>
+                <w:noProof/>
+                <w:webHidden/>
+              </w:rPr>
+              <w:t>7</w:t>
+            </w:r>
+            <w:r>
+              <w:rPr>
+                <w:rFonts w:ascii="Arial" w:hAnsi="Arial" w:cs="Arial"/>
+                <w:noProof/>
+                <w:webHidden/>
+              </w:rPr>
+              <w:fldChar w:fldCharType="end"/>
+            </w:r>
+          </w:hyperlink>
+        </w:p>
+        <w:p>
+          <w:pPr>
+            <w:pStyle w:val="Sumrio3"/>
+            <w:tabs>
+              <w:tab w:val="right" w:leader="dot" w:pos="9016"/>
+            </w:tabs>
+            <w:rPr>
+              <w:rFonts w:ascii="Arial" w:hAnsi="Arial" w:cs="Arial"/>
+              <w:noProof/>
+            </w:rPr>
+          </w:pPr>
+          <w:hyperlink w:anchor="_Toc193145659" w:history="1">
+            <w:r>
+              <w:rPr>
+                <w:rStyle w:val="Hyperlink"/>
+                <w:rFonts w:ascii="Arial" w:hAnsi="Arial" w:cs="Arial"/>
+                <w:noProof/>
+                <w:color w:val="auto"/>
+              </w:rPr>
+              <w:t>2.2.3. Instruções Do Tipo J</w:t>
+            </w:r>
+            <w:r>
+              <w:rPr>
+                <w:rFonts w:ascii="Arial" w:hAnsi="Arial" w:cs="Arial"/>
+                <w:noProof/>
+                <w:webHidden/>
+              </w:rPr>
+              <w:tab/>
+            </w:r>
+            <w:r>
+              <w:rPr>
+                <w:rFonts w:ascii="Arial" w:hAnsi="Arial" w:cs="Arial"/>
+                <w:noProof/>
+                <w:webHidden/>
+              </w:rPr>
+              <w:fldChar w:fldCharType="begin"/>
+            </w:r>
+            <w:r>
+              <w:rPr>
+                <w:rFonts w:ascii="Arial" w:hAnsi="Arial" w:cs="Arial"/>
+                <w:noProof/>
+                <w:webHidden/>
+              </w:rPr>
+              <w:instrText xml:space="preserve"> PAGEREF _Toc193145659 \h </w:instrText>
+            </w:r>
+            <w:r>
+              <w:rPr>
+                <w:rFonts w:ascii="Arial" w:hAnsi="Arial" w:cs="Arial"/>
+                <w:noProof/>
+                <w:webHidden/>
+              </w:rPr>
+            </w:r>
+            <w:r>
+              <w:rPr>
+                <w:rFonts w:ascii="Arial" w:hAnsi="Arial" w:cs="Arial"/>
+                <w:noProof/>
+                <w:webHidden/>
+              </w:rPr>
+              <w:fldChar w:fldCharType="separate"/>
+            </w:r>
+            <w:r>
+              <w:rPr>
+                <w:rFonts w:ascii="Arial" w:hAnsi="Arial" w:cs="Arial"/>
+                <w:noProof/>
+                <w:webHidden/>
+              </w:rPr>
+              <w:t>7</w:t>
+            </w:r>
+            <w:r>
+              <w:rPr>
+                <w:rFonts w:ascii="Arial" w:hAnsi="Arial" w:cs="Arial"/>
+                <w:noProof/>
+                <w:webHidden/>
+              </w:rPr>
+              <w:fldChar w:fldCharType="end"/>
+            </w:r>
+          </w:hyperlink>
+        </w:p>
+        <w:p>
+          <w:pPr>
+            <w:pStyle w:val="Sumrio1"/>
+            <w:tabs>
+              <w:tab w:val="right" w:leader="dot" w:pos="9016"/>
+            </w:tabs>
+            <w:rPr>
+              <w:rFonts w:ascii="Arial" w:hAnsi="Arial" w:cs="Arial"/>
+              <w:noProof/>
+            </w:rPr>
+          </w:pPr>
+          <w:hyperlink w:anchor="_Toc193145660" w:history="1">
+            <w:r>
+              <w:rPr>
+                <w:rStyle w:val="Hyperlink"/>
+                <w:rFonts w:ascii="Arial" w:hAnsi="Arial" w:cs="Arial"/>
+                <w:noProof/>
+                <w:color w:val="auto"/>
+              </w:rPr>
+              <w:t>3. Construção Do Processador</w:t>
+            </w:r>
+            <w:r>
+              <w:rPr>
+                <w:rFonts w:ascii="Arial" w:hAnsi="Arial" w:cs="Arial"/>
+                <w:noProof/>
+                <w:webHidden/>
+              </w:rPr>
+              <w:tab/>
+            </w:r>
+            <w:r>
+              <w:rPr>
+                <w:rFonts w:ascii="Arial" w:hAnsi="Arial" w:cs="Arial"/>
+                <w:noProof/>
+                <w:webHidden/>
+              </w:rPr>
+              <w:fldChar w:fldCharType="begin"/>
+            </w:r>
+            <w:r>
+              <w:rPr>
+                <w:rFonts w:ascii="Arial" w:hAnsi="Arial" w:cs="Arial"/>
+                <w:noProof/>
+                <w:webHidden/>
+              </w:rPr>
+              <w:instrText xml:space="preserve"> PAGEREF _Toc193145660 \h </w:instrText>
+            </w:r>
+            <w:r>
+              <w:rPr>
+                <w:rFonts w:ascii="Arial" w:hAnsi="Arial" w:cs="Arial"/>
+                <w:noProof/>
+                <w:webHidden/>
+              </w:rPr>
+            </w:r>
+            <w:r>
+              <w:rPr>
+                <w:rFonts w:ascii="Arial" w:hAnsi="Arial" w:cs="Arial"/>
+                <w:noProof/>
+                <w:webHidden/>
+              </w:rPr>
+              <w:fldChar w:fldCharType="separate"/>
+            </w:r>
+            <w:r>
+              <w:rPr>
+                <w:rFonts w:ascii="Arial" w:hAnsi="Arial" w:cs="Arial"/>
+                <w:noProof/>
+                <w:webHidden/>
+              </w:rPr>
+              <w:t>8</w:t>
+            </w:r>
+            <w:r>
+              <w:rPr>
+                <w:rFonts w:ascii="Arial" w:hAnsi="Arial" w:cs="Arial"/>
+                <w:noProof/>
+                <w:webHidden/>
+              </w:rPr>
+              <w:fldChar w:fldCharType="end"/>
+            </w:r>
+          </w:hyperlink>
+        </w:p>
+        <w:p>
+          <w:pPr>
+            <w:pStyle w:val="Sumrio2"/>
+            <w:tabs>
+              <w:tab w:val="right" w:leader="dot" w:pos="9016"/>
+            </w:tabs>
+            <w:rPr>
+              <w:rFonts w:ascii="Arial" w:hAnsi="Arial" w:cs="Arial"/>
+              <w:noProof/>
+            </w:rPr>
+          </w:pPr>
+          <w:hyperlink w:anchor="_Toc193145661" w:history="1">
+            <w:r>
+              <w:rPr>
+                <w:rStyle w:val="Hyperlink"/>
+                <w:rFonts w:ascii="Arial" w:hAnsi="Arial" w:cs="Arial"/>
+                <w:noProof/>
+                <w:color w:val="auto"/>
+              </w:rPr>
+              <w:t>3.1. Pc</w:t>
+            </w:r>
+            <w:r>
+              <w:rPr>
+                <w:rFonts w:ascii="Arial" w:hAnsi="Arial" w:cs="Arial"/>
+                <w:noProof/>
+                <w:webHidden/>
+              </w:rPr>
+              <w:tab/>
+            </w:r>
+            <w:r>
+              <w:rPr>
+                <w:rFonts w:ascii="Arial" w:hAnsi="Arial" w:cs="Arial"/>
+                <w:noProof/>
+                <w:webHidden/>
+              </w:rPr>
+              <w:fldChar w:fldCharType="begin"/>
+            </w:r>
+            <w:r>
+              <w:rPr>
+                <w:rFonts w:ascii="Arial" w:hAnsi="Arial" w:cs="Arial"/>
+                <w:noProof/>
+                <w:webHidden/>
+              </w:rPr>
+              <w:instrText xml:space="preserve"> PAGEREF _Toc193145661 \h </w:instrText>
+            </w:r>
+            <w:r>
+              <w:rPr>
+                <w:rFonts w:ascii="Arial" w:hAnsi="Arial" w:cs="Arial"/>
+                <w:noProof/>
+                <w:webHidden/>
+              </w:rPr>
+            </w:r>
+            <w:r>
+              <w:rPr>
+                <w:rFonts w:ascii="Arial" w:hAnsi="Arial" w:cs="Arial"/>
+                <w:noProof/>
+                <w:webHidden/>
+              </w:rPr>
+              <w:fldChar w:fldCharType="separate"/>
+            </w:r>
+            <w:r>
+              <w:rPr>
+                <w:rFonts w:ascii="Arial" w:hAnsi="Arial" w:cs="Arial"/>
+                <w:noProof/>
+                <w:webHidden/>
+              </w:rPr>
+              <w:t>8</w:t>
+            </w:r>
+            <w:r>
+              <w:rPr>
+                <w:rFonts w:ascii="Arial" w:hAnsi="Arial" w:cs="Arial"/>
+                <w:noProof/>
+                <w:webHidden/>
+              </w:rPr>
+              <w:fldChar w:fldCharType="end"/>
+            </w:r>
+          </w:hyperlink>
+        </w:p>
+        <w:p>
+          <w:pPr>
+            <w:pStyle w:val="Sumrio2"/>
+            <w:tabs>
+              <w:tab w:val="right" w:leader="dot" w:pos="9016"/>
+            </w:tabs>
+            <w:rPr>
+              <w:rFonts w:ascii="Arial" w:hAnsi="Arial" w:cs="Arial"/>
+              <w:noProof/>
+            </w:rPr>
+          </w:pPr>
+          <w:hyperlink w:anchor="_Toc193145662" w:history="1">
+            <w:r>
+              <w:rPr>
+                <w:rStyle w:val="Hyperlink"/>
+                <w:rFonts w:ascii="Arial" w:hAnsi="Arial" w:cs="Arial"/>
+                <w:noProof/>
+                <w:color w:val="auto"/>
+              </w:rPr>
+              <w:t>3.2. Memória De Instruções</w:t>
+            </w:r>
+            <w:r>
+              <w:rPr>
+                <w:rFonts w:ascii="Arial" w:hAnsi="Arial" w:cs="Arial"/>
+                <w:noProof/>
+                <w:webHidden/>
+              </w:rPr>
+              <w:tab/>
+            </w:r>
+            <w:r>
+              <w:rPr>
+                <w:rFonts w:ascii="Arial" w:hAnsi="Arial" w:cs="Arial"/>
+                <w:noProof/>
+                <w:webHidden/>
+              </w:rPr>
+              <w:fldChar w:fldCharType="begin"/>
+            </w:r>
+            <w:r>
+              <w:rPr>
+                <w:rFonts w:ascii="Arial" w:hAnsi="Arial" w:cs="Arial"/>
+                <w:noProof/>
+                <w:webHidden/>
+              </w:rPr>
+              <w:instrText xml:space="preserve"> PAGEREF _Toc193145662 \h </w:instrText>
+            </w:r>
+            <w:r>
+              <w:rPr>
+                <w:rFonts w:ascii="Arial" w:hAnsi="Arial" w:cs="Arial"/>
+                <w:noProof/>
+                <w:webHidden/>
+              </w:rPr>
+            </w:r>
+            <w:r>
+              <w:rPr>
+                <w:rFonts w:ascii="Arial" w:hAnsi="Arial" w:cs="Arial"/>
+                <w:noProof/>
+                <w:webHidden/>
+              </w:rPr>
+              <w:fldChar w:fldCharType="separate"/>
+            </w:r>
+            <w:r>
+              <w:rPr>
+                <w:rFonts w:ascii="Arial" w:hAnsi="Arial" w:cs="Arial"/>
+                <w:noProof/>
+                <w:webHidden/>
+              </w:rPr>
+              <w:t>9</w:t>
+            </w:r>
+            <w:r>
+              <w:rPr>
+                <w:rFonts w:ascii="Arial" w:hAnsi="Arial" w:cs="Arial"/>
+                <w:noProof/>
+                <w:webHidden/>
+              </w:rPr>
+              <w:fldChar w:fldCharType="end"/>
+            </w:r>
+          </w:hyperlink>
+        </w:p>
+        <w:p>
+          <w:pPr>
+            <w:pStyle w:val="Sumrio2"/>
+            <w:tabs>
+              <w:tab w:val="right" w:leader="dot" w:pos="9016"/>
+            </w:tabs>
+            <w:rPr>
+              <w:rFonts w:ascii="Arial" w:hAnsi="Arial" w:cs="Arial"/>
+              <w:noProof/>
+            </w:rPr>
+          </w:pPr>
+          <w:hyperlink w:anchor="_Toc193145663" w:history="1">
+            <w:r>
+              <w:rPr>
+                <w:rStyle w:val="Hyperlink"/>
+                <w:rFonts w:ascii="Arial" w:hAnsi="Arial" w:cs="Arial"/>
+                <w:noProof/>
+                <w:color w:val="auto"/>
+              </w:rPr>
+              <w:t>3.3. Somador</w:t>
+            </w:r>
+            <w:r>
+              <w:rPr>
+                <w:rFonts w:ascii="Arial" w:hAnsi="Arial" w:cs="Arial"/>
+                <w:noProof/>
+                <w:webHidden/>
+              </w:rPr>
+              <w:tab/>
+            </w:r>
+            <w:r>
+              <w:rPr>
+                <w:rFonts w:ascii="Arial" w:hAnsi="Arial" w:cs="Arial"/>
+                <w:noProof/>
+                <w:webHidden/>
+              </w:rPr>
+              <w:fldChar w:fldCharType="begin"/>
+            </w:r>
+            <w:r>
+              <w:rPr>
+                <w:rFonts w:ascii="Arial" w:hAnsi="Arial" w:cs="Arial"/>
+                <w:noProof/>
+                <w:webHidden/>
+              </w:rPr>
+              <w:instrText xml:space="preserve"> PAGEREF _Toc193145663 \h </w:instrText>
+            </w:r>
+            <w:r>
+              <w:rPr>
+                <w:rFonts w:ascii="Arial" w:hAnsi="Arial" w:cs="Arial"/>
+                <w:noProof/>
+                <w:webHidden/>
+              </w:rPr>
+            </w:r>
+            <w:r>
+              <w:rPr>
+                <w:rFonts w:ascii="Arial" w:hAnsi="Arial" w:cs="Arial"/>
+                <w:noProof/>
+                <w:webHidden/>
+              </w:rPr>
+              <w:fldChar w:fldCharType="separate"/>
+            </w:r>
+            <w:r>
+              <w:rPr>
+                <w:rFonts w:ascii="Arial" w:hAnsi="Arial" w:cs="Arial"/>
+                <w:noProof/>
+                <w:webHidden/>
+              </w:rPr>
+              <w:t>9</w:t>
+            </w:r>
+            <w:r>
+              <w:rPr>
+                <w:rFonts w:ascii="Arial" w:hAnsi="Arial" w:cs="Arial"/>
+                <w:noProof/>
+                <w:webHidden/>
+              </w:rPr>
+              <w:fldChar w:fldCharType="end"/>
+            </w:r>
+          </w:hyperlink>
+        </w:p>
+        <w:p>
+          <w:pPr>
+            <w:pStyle w:val="Sumrio2"/>
+            <w:tabs>
+              <w:tab w:val="right" w:leader="dot" w:pos="9016"/>
+            </w:tabs>
+            <w:rPr>
+              <w:rFonts w:ascii="Arial" w:hAnsi="Arial" w:cs="Arial"/>
+              <w:noProof/>
+            </w:rPr>
+          </w:pPr>
+          <w:hyperlink w:anchor="_Toc193145664" w:history="1">
+            <w:r>
+              <w:rPr>
+                <w:rStyle w:val="Hyperlink"/>
+                <w:rFonts w:ascii="Arial" w:hAnsi="Arial" w:cs="Arial"/>
+                <w:noProof/>
+                <w:color w:val="auto"/>
+              </w:rPr>
+              <w:t>3.4. Extensor De Bits 3x8</w:t>
+            </w:r>
+            <w:r>
+              <w:rPr>
+                <w:rFonts w:ascii="Arial" w:hAnsi="Arial" w:cs="Arial"/>
+                <w:noProof/>
+                <w:webHidden/>
+              </w:rPr>
+              <w:tab/>
+            </w:r>
+            <w:r>
+              <w:rPr>
+                <w:rFonts w:ascii="Arial" w:hAnsi="Arial" w:cs="Arial"/>
+                <w:noProof/>
+                <w:webHidden/>
+              </w:rPr>
+              <w:fldChar w:fldCharType="begin"/>
+            </w:r>
+            <w:r>
+              <w:rPr>
+                <w:rFonts w:ascii="Arial" w:hAnsi="Arial" w:cs="Arial"/>
+                <w:noProof/>
+                <w:webHidden/>
+              </w:rPr>
+              <w:instrText xml:space="preserve"> PAGEREF _Toc193145664 \h </w:instrText>
+            </w:r>
+            <w:r>
+              <w:rPr>
+                <w:rFonts w:ascii="Arial" w:hAnsi="Arial" w:cs="Arial"/>
+                <w:noProof/>
+                <w:webHidden/>
+              </w:rPr>
+            </w:r>
+            <w:r>
+              <w:rPr>
+                <w:rFonts w:ascii="Arial" w:hAnsi="Arial" w:cs="Arial"/>
+                <w:noProof/>
+                <w:webHidden/>
+              </w:rPr>
+              <w:fldChar w:fldCharType="separate"/>
+            </w:r>
+            <w:r>
+              <w:rPr>
+                <w:rFonts w:ascii="Arial" w:hAnsi="Arial" w:cs="Arial"/>
+                <w:noProof/>
+                <w:webHidden/>
+              </w:rPr>
+              <w:t>10</w:t>
+            </w:r>
+            <w:r>
+              <w:rPr>
+                <w:rFonts w:ascii="Arial" w:hAnsi="Arial" w:cs="Arial"/>
+                <w:noProof/>
+                <w:webHidden/>
+              </w:rPr>
+              <w:fldChar w:fldCharType="end"/>
+            </w:r>
+          </w:hyperlink>
+        </w:p>
+        <w:p>
+          <w:pPr>
+            <w:pStyle w:val="Sumrio2"/>
+            <w:tabs>
+              <w:tab w:val="right" w:leader="dot" w:pos="9016"/>
+            </w:tabs>
+            <w:rPr>
+              <w:rFonts w:ascii="Arial" w:hAnsi="Arial" w:cs="Arial"/>
+              <w:noProof/>
+            </w:rPr>
+          </w:pPr>
+          <w:hyperlink w:anchor="_Toc193145665" w:history="1">
+            <w:r>
+              <w:rPr>
+                <w:rStyle w:val="Hyperlink"/>
+                <w:rFonts w:ascii="Arial" w:hAnsi="Arial" w:cs="Arial"/>
+                <w:noProof/>
+                <w:color w:val="auto"/>
+              </w:rPr>
+              <w:t>3.5. Extensor De Bits 5x8</w:t>
+            </w:r>
+            <w:r>
+              <w:rPr>
+                <w:rFonts w:ascii="Arial" w:hAnsi="Arial" w:cs="Arial"/>
+                <w:noProof/>
+                <w:webHidden/>
+              </w:rPr>
+              <w:tab/>
+            </w:r>
+            <w:r>
+              <w:rPr>
+                <w:rFonts w:ascii="Arial" w:hAnsi="Arial" w:cs="Arial"/>
+                <w:noProof/>
+                <w:webHidden/>
+              </w:rPr>
+              <w:fldChar w:fldCharType="begin"/>
+            </w:r>
+            <w:r>
+              <w:rPr>
+                <w:rFonts w:ascii="Arial" w:hAnsi="Arial" w:cs="Arial"/>
+                <w:noProof/>
+                <w:webHidden/>
+              </w:rPr>
+              <w:instrText xml:space="preserve"> PAGEREF _Toc193145665 \h </w:instrText>
+            </w:r>
+            <w:r>
+              <w:rPr>
+                <w:rFonts w:ascii="Arial" w:hAnsi="Arial" w:cs="Arial"/>
+                <w:noProof/>
+                <w:webHidden/>
+              </w:rPr>
+            </w:r>
+            <w:r>
+              <w:rPr>
+                <w:rFonts w:ascii="Arial" w:hAnsi="Arial" w:cs="Arial"/>
+                <w:noProof/>
+                <w:webHidden/>
+              </w:rPr>
+              <w:fldChar w:fldCharType="separate"/>
+            </w:r>
+            <w:r>
+              <w:rPr>
+                <w:rFonts w:ascii="Arial" w:hAnsi="Arial" w:cs="Arial"/>
+                <w:noProof/>
+                <w:webHidden/>
+              </w:rPr>
+              <w:t>10</w:t>
+            </w:r>
+            <w:r>
+              <w:rPr>
+                <w:rFonts w:ascii="Arial" w:hAnsi="Arial" w:cs="Arial"/>
+                <w:noProof/>
+                <w:webHidden/>
+              </w:rPr>
+              <w:fldChar w:fldCharType="end"/>
+            </w:r>
+          </w:hyperlink>
+        </w:p>
+        <w:p>
+          <w:pPr>
+            <w:pStyle w:val="Sumrio2"/>
+            <w:tabs>
+              <w:tab w:val="right" w:leader="dot" w:pos="9016"/>
+            </w:tabs>
+            <w:rPr>
+              <w:rFonts w:ascii="Arial" w:hAnsi="Arial" w:cs="Arial"/>
+              <w:noProof/>
+            </w:rPr>
+          </w:pPr>
+          <w:hyperlink w:anchor="_Toc193145666" w:history="1">
+            <w:r>
+              <w:rPr>
+                <w:rStyle w:val="Hyperlink"/>
+                <w:rFonts w:ascii="Arial" w:hAnsi="Arial" w:cs="Arial"/>
+                <w:noProof/>
+                <w:color w:val="auto"/>
+              </w:rPr>
+              <w:t>3.6. Banco De Registradores</w:t>
+            </w:r>
+            <w:r>
+              <w:rPr>
+                <w:rFonts w:ascii="Arial" w:hAnsi="Arial" w:cs="Arial"/>
+                <w:noProof/>
+                <w:webHidden/>
+              </w:rPr>
+              <w:tab/>
+            </w:r>
+            <w:r>
+              <w:rPr>
+                <w:rFonts w:ascii="Arial" w:hAnsi="Arial" w:cs="Arial"/>
+                <w:noProof/>
+                <w:webHidden/>
+              </w:rPr>
+              <w:fldChar w:fldCharType="begin"/>
+            </w:r>
+            <w:r>
+              <w:rPr>
+                <w:rFonts w:ascii="Arial" w:hAnsi="Arial" w:cs="Arial"/>
+                <w:noProof/>
+                <w:webHidden/>
+              </w:rPr>
+              <w:instrText xml:space="preserve"> PAGEREF _Toc193145666 \h </w:instrText>
+            </w:r>
+            <w:r>
+              <w:rPr>
+                <w:rFonts w:ascii="Arial" w:hAnsi="Arial" w:cs="Arial"/>
+                <w:noProof/>
+                <w:webHidden/>
+              </w:rPr>
+            </w:r>
+            <w:r>
+              <w:rPr>
+                <w:rFonts w:ascii="Arial" w:hAnsi="Arial" w:cs="Arial"/>
+                <w:noProof/>
+                <w:webHidden/>
+              </w:rPr>
+              <w:fldChar w:fldCharType="separate"/>
+            </w:r>
+            <w:r>
+              <w:rPr>
+                <w:rFonts w:ascii="Arial" w:hAnsi="Arial" w:cs="Arial"/>
+                <w:noProof/>
+                <w:webHidden/>
+              </w:rPr>
+              <w:t>11</w:t>
+            </w:r>
+            <w:r>
+              <w:rPr>
+                <w:rFonts w:ascii="Arial" w:hAnsi="Arial" w:cs="Arial"/>
+                <w:noProof/>
+                <w:webHidden/>
+              </w:rPr>
+              <w:fldChar w:fldCharType="end"/>
+            </w:r>
+          </w:hyperlink>
+        </w:p>
+        <w:p>
+          <w:pPr>
+            <w:pStyle w:val="Sumrio2"/>
+            <w:tabs>
+              <w:tab w:val="right" w:leader="dot" w:pos="9016"/>
+            </w:tabs>
+            <w:rPr>
+              <w:rFonts w:ascii="Arial" w:hAnsi="Arial" w:cs="Arial"/>
+              <w:noProof/>
+            </w:rPr>
+          </w:pPr>
+          <w:hyperlink w:anchor="_Toc193145667" w:history="1">
+            <w:r>
+              <w:rPr>
+                <w:rStyle w:val="Hyperlink"/>
+                <w:rFonts w:ascii="Arial" w:hAnsi="Arial" w:cs="Arial"/>
+                <w:noProof/>
+                <w:color w:val="auto"/>
+              </w:rPr>
+              <w:t>3.7. Unidade De Controle</w:t>
+            </w:r>
+            <w:r>
+              <w:rPr>
+                <w:rFonts w:ascii="Arial" w:hAnsi="Arial" w:cs="Arial"/>
+                <w:noProof/>
+                <w:webHidden/>
+              </w:rPr>
+              <w:tab/>
+            </w:r>
+            <w:r>
+              <w:rPr>
+                <w:rFonts w:ascii="Arial" w:hAnsi="Arial" w:cs="Arial"/>
+                <w:noProof/>
+                <w:webHidden/>
+              </w:rPr>
+              <w:fldChar w:fldCharType="begin"/>
+            </w:r>
+            <w:r>
+              <w:rPr>
+                <w:rFonts w:ascii="Arial" w:hAnsi="Arial" w:cs="Arial"/>
+                <w:noProof/>
+                <w:webHidden/>
+              </w:rPr>
+              <w:instrText xml:space="preserve"> PAGEREF _Toc193145667 \h </w:instrText>
+            </w:r>
+            <w:r>
+              <w:rPr>
+                <w:rFonts w:ascii="Arial" w:hAnsi="Arial" w:cs="Arial"/>
+                <w:noProof/>
+                <w:webHidden/>
+              </w:rPr>
+            </w:r>
+            <w:r>
+              <w:rPr>
+                <w:rFonts w:ascii="Arial" w:hAnsi="Arial" w:cs="Arial"/>
+                <w:noProof/>
+                <w:webHidden/>
+              </w:rPr>
+              <w:fldChar w:fldCharType="separate"/>
+            </w:r>
+            <w:r>
+              <w:rPr>
+                <w:rFonts w:ascii="Arial" w:hAnsi="Arial" w:cs="Arial"/>
+                <w:noProof/>
+                <w:webHidden/>
+              </w:rPr>
+              <w:t>12</w:t>
+            </w:r>
+            <w:r>
+              <w:rPr>
+                <w:rFonts w:ascii="Arial" w:hAnsi="Arial" w:cs="Arial"/>
+                <w:noProof/>
+                <w:webHidden/>
+              </w:rPr>
+              <w:fldChar w:fldCharType="end"/>
+            </w:r>
+          </w:hyperlink>
+        </w:p>
+        <w:p>
+          <w:pPr>
+            <w:pStyle w:val="Sumrio2"/>
+            <w:tabs>
+              <w:tab w:val="right" w:leader="dot" w:pos="9016"/>
+            </w:tabs>
+            <w:rPr>
+              <w:rFonts w:ascii="Arial" w:hAnsi="Arial" w:cs="Arial"/>
+              <w:noProof/>
+            </w:rPr>
+          </w:pPr>
+          <w:hyperlink w:anchor="_Toc193145668" w:history="1">
+            <w:r>
+              <w:rPr>
+                <w:rStyle w:val="Hyperlink"/>
+                <w:rFonts w:ascii="Arial" w:hAnsi="Arial" w:cs="Arial"/>
+                <w:noProof/>
+                <w:color w:val="auto"/>
+              </w:rPr>
+              <w:t>3.8. Multiplexador 2x1</w:t>
+            </w:r>
+            <w:r>
+              <w:rPr>
+                <w:rFonts w:ascii="Arial" w:hAnsi="Arial" w:cs="Arial"/>
+                <w:noProof/>
+                <w:webHidden/>
+              </w:rPr>
+              <w:tab/>
+            </w:r>
+            <w:r>
+              <w:rPr>
+                <w:rFonts w:ascii="Arial" w:hAnsi="Arial" w:cs="Arial"/>
+                <w:noProof/>
+                <w:webHidden/>
+              </w:rPr>
+              <w:fldChar w:fldCharType="begin"/>
+            </w:r>
+            <w:r>
+              <w:rPr>
+                <w:rFonts w:ascii="Arial" w:hAnsi="Arial" w:cs="Arial"/>
+                <w:noProof/>
+                <w:webHidden/>
+              </w:rPr>
+              <w:instrText xml:space="preserve"> PAGEREF _Toc193145668 \h </w:instrText>
+            </w:r>
+            <w:r>
+              <w:rPr>
+                <w:rFonts w:ascii="Arial" w:hAnsi="Arial" w:cs="Arial"/>
+                <w:noProof/>
+                <w:webHidden/>
+              </w:rPr>
+            </w:r>
+            <w:r>
+              <w:rPr>
+                <w:rFonts w:ascii="Arial" w:hAnsi="Arial" w:cs="Arial"/>
+                <w:noProof/>
+                <w:webHidden/>
+              </w:rPr>
+              <w:fldChar w:fldCharType="separate"/>
+            </w:r>
+            <w:r>
+              <w:rPr>
+                <w:rFonts w:ascii="Arial" w:hAnsi="Arial" w:cs="Arial"/>
+                <w:noProof/>
+                <w:webHidden/>
+              </w:rPr>
+              <w:t>13</w:t>
+            </w:r>
+            <w:r>
+              <w:rPr>
+                <w:rFonts w:ascii="Arial" w:hAnsi="Arial" w:cs="Arial"/>
+                <w:noProof/>
+                <w:webHidden/>
+              </w:rPr>
+              <w:fldChar w:fldCharType="end"/>
+            </w:r>
+          </w:hyperlink>
+        </w:p>
+        <w:p>
+          <w:pPr>
+            <w:pStyle w:val="Sumrio2"/>
+            <w:tabs>
+              <w:tab w:val="right" w:leader="dot" w:pos="9016"/>
+            </w:tabs>
+            <w:rPr>
+              <w:rFonts w:ascii="Arial" w:hAnsi="Arial" w:cs="Arial"/>
+              <w:noProof/>
+            </w:rPr>
+          </w:pPr>
+          <w:hyperlink w:anchor="_Toc193145669" w:history="1">
+            <w:r>
+              <w:rPr>
+                <w:rStyle w:val="Hyperlink"/>
+                <w:rFonts w:ascii="Arial" w:hAnsi="Arial" w:cs="Arial"/>
+                <w:noProof/>
+                <w:color w:val="auto"/>
+              </w:rPr>
+              <w:t>3.9. Memória De Dados</w:t>
+            </w:r>
+            <w:r>
+              <w:rPr>
+                <w:rFonts w:ascii="Arial" w:hAnsi="Arial" w:cs="Arial"/>
+                <w:noProof/>
+                <w:webHidden/>
+              </w:rPr>
+              <w:tab/>
+            </w:r>
+            <w:r>
+              <w:rPr>
+                <w:rFonts w:ascii="Arial" w:hAnsi="Arial" w:cs="Arial"/>
+                <w:noProof/>
+                <w:webHidden/>
+              </w:rPr>
+              <w:fldChar w:fldCharType="begin"/>
+            </w:r>
+            <w:r>
+              <w:rPr>
+                <w:rFonts w:ascii="Arial" w:hAnsi="Arial" w:cs="Arial"/>
+                <w:noProof/>
+                <w:webHidden/>
+              </w:rPr>
+              <w:instrText xml:space="preserve"> PAGEREF _Toc193145669 \h </w:instrText>
+            </w:r>
+            <w:r>
+              <w:rPr>
+                <w:rFonts w:ascii="Arial" w:hAnsi="Arial" w:cs="Arial"/>
+                <w:noProof/>
+                <w:webHidden/>
+              </w:rPr>
+            </w:r>
+            <w:r>
+              <w:rPr>
+                <w:rFonts w:ascii="Arial" w:hAnsi="Arial" w:cs="Arial"/>
+                <w:noProof/>
+                <w:webHidden/>
+              </w:rPr>
+              <w:fldChar w:fldCharType="separate"/>
+            </w:r>
+            <w:r>
+              <w:rPr>
+                <w:rFonts w:ascii="Arial" w:hAnsi="Arial" w:cs="Arial"/>
+                <w:noProof/>
+                <w:webHidden/>
+              </w:rPr>
+              <w:t>14</w:t>
+            </w:r>
+            <w:r>
+              <w:rPr>
+                <w:rFonts w:ascii="Arial" w:hAnsi="Arial" w:cs="Arial"/>
+                <w:noProof/>
+                <w:webHidden/>
+              </w:rPr>
+              <w:fldChar w:fldCharType="end"/>
+            </w:r>
+          </w:hyperlink>
+        </w:p>
+        <w:p>
+          <w:pPr>
+            <w:pStyle w:val="Sumrio2"/>
+            <w:tabs>
+              <w:tab w:val="right" w:leader="dot" w:pos="9016"/>
+            </w:tabs>
+            <w:rPr>
+              <w:rFonts w:ascii="Arial" w:hAnsi="Arial" w:cs="Arial"/>
+              <w:noProof/>
+            </w:rPr>
+          </w:pPr>
+          <w:hyperlink w:anchor="_Toc193145670" w:history="1">
+            <w:r>
+              <w:rPr>
+                <w:rStyle w:val="Hyperlink"/>
+                <w:rFonts w:ascii="Arial" w:hAnsi="Arial" w:cs="Arial"/>
+                <w:noProof/>
+                <w:color w:val="auto"/>
+              </w:rPr>
+              <w:t>3.10. U</w:t>
+            </w:r>
+            <w:r>
+              <w:rPr>
+                <w:rStyle w:val="Hyperlink"/>
+                <w:rFonts w:ascii="Arial" w:hAnsi="Arial" w:cs="Arial"/>
+                <w:noProof/>
+                <w:color w:val="auto"/>
+              </w:rPr>
+              <w:t>LA</w:t>
+            </w:r>
+            <w:r>
+              <w:rPr>
+                <w:rFonts w:ascii="Arial" w:hAnsi="Arial" w:cs="Arial"/>
+                <w:noProof/>
+                <w:webHidden/>
+              </w:rPr>
+              <w:tab/>
+            </w:r>
+            <w:r>
+              <w:rPr>
+                <w:rFonts w:ascii="Arial" w:hAnsi="Arial" w:cs="Arial"/>
+                <w:noProof/>
+                <w:webHidden/>
+              </w:rPr>
+              <w:fldChar w:fldCharType="begin"/>
+            </w:r>
+            <w:r>
+              <w:rPr>
+                <w:rFonts w:ascii="Arial" w:hAnsi="Arial" w:cs="Arial"/>
+                <w:noProof/>
+                <w:webHidden/>
+              </w:rPr>
+              <w:instrText xml:space="preserve"> PAGEREF _Toc193145670 \h </w:instrText>
+            </w:r>
+            <w:r>
+              <w:rPr>
+                <w:rFonts w:ascii="Arial" w:hAnsi="Arial" w:cs="Arial"/>
+                <w:noProof/>
+                <w:webHidden/>
+              </w:rPr>
+            </w:r>
+            <w:r>
+              <w:rPr>
+                <w:rFonts w:ascii="Arial" w:hAnsi="Arial" w:cs="Arial"/>
+                <w:noProof/>
+                <w:webHidden/>
+              </w:rPr>
+              <w:fldChar w:fldCharType="separate"/>
+            </w:r>
+            <w:r>
+              <w:rPr>
+                <w:rFonts w:ascii="Arial" w:hAnsi="Arial" w:cs="Arial"/>
+                <w:noProof/>
+                <w:webHidden/>
+              </w:rPr>
+              <w:t>16</w:t>
+            </w:r>
+            <w:r>
+              <w:rPr>
+                <w:rFonts w:ascii="Arial" w:hAnsi="Arial" w:cs="Arial"/>
+                <w:noProof/>
+                <w:webHidden/>
+              </w:rPr>
+              <w:fldChar w:fldCharType="end"/>
+            </w:r>
+          </w:hyperlink>
+        </w:p>
+        <w:p>
+          <w:pPr>
+            <w:pStyle w:val="Sumrio2"/>
+            <w:tabs>
+              <w:tab w:val="right" w:leader="dot" w:pos="9016"/>
+            </w:tabs>
+            <w:rPr>
+              <w:rFonts w:ascii="Arial" w:hAnsi="Arial" w:cs="Arial"/>
+              <w:noProof/>
+            </w:rPr>
+          </w:pPr>
+          <w:hyperlink w:anchor="_Toc193145671" w:history="1">
+            <w:r>
+              <w:rPr>
+                <w:rStyle w:val="Hyperlink"/>
+                <w:rFonts w:ascii="Arial" w:hAnsi="Arial" w:cs="Arial"/>
+                <w:noProof/>
+                <w:color w:val="auto"/>
+              </w:rPr>
+              <w:t>3.11. Datapath</w:t>
+            </w:r>
+            <w:r>
+              <w:rPr>
+                <w:rFonts w:ascii="Arial" w:hAnsi="Arial" w:cs="Arial"/>
+                <w:noProof/>
+                <w:webHidden/>
+              </w:rPr>
+              <w:tab/>
+            </w:r>
+            <w:r>
+              <w:rPr>
+                <w:rFonts w:ascii="Arial" w:hAnsi="Arial" w:cs="Arial"/>
+                <w:noProof/>
+                <w:webHidden/>
+              </w:rPr>
+              <w:fldChar w:fldCharType="begin"/>
+            </w:r>
+            <w:r>
+              <w:rPr>
+                <w:rFonts w:ascii="Arial" w:hAnsi="Arial" w:cs="Arial"/>
+                <w:noProof/>
+                <w:webHidden/>
+              </w:rPr>
+              <w:instrText xml:space="preserve"> PAGEREF _Toc193145671 \h </w:instrText>
+            </w:r>
+            <w:r>
+              <w:rPr>
+                <w:rFonts w:ascii="Arial" w:hAnsi="Arial" w:cs="Arial"/>
+                <w:noProof/>
+                <w:webHidden/>
+              </w:rPr>
+            </w:r>
+            <w:r>
+              <w:rPr>
+                <w:rFonts w:ascii="Arial" w:hAnsi="Arial" w:cs="Arial"/>
+                <w:noProof/>
+                <w:webHidden/>
+              </w:rPr>
+              <w:fldChar w:fldCharType="separate"/>
+            </w:r>
+            <w:r>
+              <w:rPr>
+                <w:rFonts w:ascii="Arial" w:hAnsi="Arial" w:cs="Arial"/>
+                <w:noProof/>
+                <w:webHidden/>
+              </w:rPr>
+              <w:t>16</w:t>
+            </w:r>
+            <w:r>
+              <w:rPr>
+                <w:rFonts w:ascii="Arial" w:hAnsi="Arial" w:cs="Arial"/>
+                <w:noProof/>
+                <w:webHidden/>
+              </w:rPr>
+              <w:fldChar w:fldCharType="end"/>
+            </w:r>
+          </w:hyperlink>
+        </w:p>
+        <w:p>
+          <w:pPr>
+            <w:pStyle w:val="Sumrio1"/>
+            <w:tabs>
+              <w:tab w:val="right" w:leader="dot" w:pos="9016"/>
+            </w:tabs>
+            <w:rPr>
+              <w:rFonts w:ascii="Arial" w:hAnsi="Arial" w:cs="Arial"/>
+              <w:noProof/>
+            </w:rPr>
+          </w:pPr>
+          <w:hyperlink w:anchor="_Toc193145672" w:history="1">
+            <w:r>
+              <w:rPr>
+                <w:rStyle w:val="Hyperlink"/>
+                <w:rFonts w:ascii="Arial" w:hAnsi="Arial" w:cs="Arial"/>
+                <w:noProof/>
+                <w:color w:val="auto"/>
+              </w:rPr>
+              <w:t>4. Simulações</w:t>
+            </w:r>
+            <w:r>
+              <w:rPr>
+                <w:rFonts w:ascii="Arial" w:hAnsi="Arial" w:cs="Arial"/>
+                <w:noProof/>
+                <w:webHidden/>
+              </w:rPr>
+              <w:tab/>
+            </w:r>
+            <w:r>
+              <w:rPr>
+                <w:rFonts w:ascii="Arial" w:hAnsi="Arial" w:cs="Arial"/>
+                <w:noProof/>
+                <w:webHidden/>
+              </w:rPr>
+              <w:fldChar w:fldCharType="begin"/>
+            </w:r>
+            <w:r>
+              <w:rPr>
+                <w:rFonts w:ascii="Arial" w:hAnsi="Arial" w:cs="Arial"/>
+                <w:noProof/>
+                <w:webHidden/>
+              </w:rPr>
+              <w:instrText xml:space="preserve"> PAGEREF _Toc193145672 \h </w:instrText>
+            </w:r>
+            <w:r>
+              <w:rPr>
+                <w:rFonts w:ascii="Arial" w:hAnsi="Arial" w:cs="Arial"/>
+                <w:noProof/>
+                <w:webHidden/>
+              </w:rPr>
+            </w:r>
+            <w:r>
+              <w:rPr>
+                <w:rFonts w:ascii="Arial" w:hAnsi="Arial" w:cs="Arial"/>
+                <w:noProof/>
+                <w:webHidden/>
+              </w:rPr>
+              <w:fldChar w:fldCharType="separate"/>
+            </w:r>
+            <w:r>
+              <w:rPr>
+                <w:rFonts w:ascii="Arial" w:hAnsi="Arial" w:cs="Arial"/>
+                <w:noProof/>
+                <w:webHidden/>
+              </w:rPr>
+              <w:t>18</w:t>
+            </w:r>
+            <w:r>
+              <w:rPr>
+                <w:rFonts w:ascii="Arial" w:hAnsi="Arial" w:cs="Arial"/>
+                <w:noProof/>
+                <w:webHidden/>
+              </w:rPr>
+              <w:fldChar w:fldCharType="end"/>
+            </w:r>
+          </w:hyperlink>
+        </w:p>
+        <w:p>
+          <w:pPr>
+            <w:pStyle w:val="Sumrio1"/>
+            <w:tabs>
+              <w:tab w:val="right" w:leader="dot" w:pos="9016"/>
+            </w:tabs>
+            <w:rPr>
+              <w:rFonts w:ascii="Arial" w:hAnsi="Arial" w:cs="Arial"/>
+              <w:noProof/>
+            </w:rPr>
+          </w:pPr>
+          <w:hyperlink w:anchor="_Toc193145673" w:history="1">
+            <w:r>
+              <w:rPr>
+                <w:rStyle w:val="Hyperlink"/>
+                <w:rFonts w:ascii="Arial" w:hAnsi="Arial" w:cs="Arial"/>
+                <w:noProof/>
+                <w:color w:val="auto"/>
+              </w:rPr>
+              <w:t>5. Conclusão</w:t>
+            </w:r>
+            <w:r>
+              <w:rPr>
+                <w:rFonts w:ascii="Arial" w:hAnsi="Arial" w:cs="Arial"/>
+                <w:noProof/>
+                <w:webHidden/>
+              </w:rPr>
+              <w:tab/>
+            </w:r>
+            <w:r>
+              <w:rPr>
+                <w:rFonts w:ascii="Arial" w:hAnsi="Arial" w:cs="Arial"/>
+                <w:noProof/>
+                <w:webHidden/>
+              </w:rPr>
+              <w:fldChar w:fldCharType="begin"/>
+            </w:r>
+            <w:r>
+              <w:rPr>
+                <w:rFonts w:ascii="Arial" w:hAnsi="Arial" w:cs="Arial"/>
+                <w:noProof/>
+                <w:webHidden/>
+              </w:rPr>
+              <w:instrText xml:space="preserve"> PAGEREF _Toc193145673 \h </w:instrText>
+            </w:r>
+            <w:r>
+              <w:rPr>
+                <w:rFonts w:ascii="Arial" w:hAnsi="Arial" w:cs="Arial"/>
+                <w:noProof/>
+                <w:webHidden/>
+              </w:rPr>
+            </w:r>
+            <w:r>
+              <w:rPr>
+                <w:rFonts w:ascii="Arial" w:hAnsi="Arial" w:cs="Arial"/>
+                <w:noProof/>
+                <w:webHidden/>
+              </w:rPr>
+              <w:fldChar w:fldCharType="separate"/>
+            </w:r>
+            <w:r>
+              <w:rPr>
+                <w:rFonts w:ascii="Arial" w:hAnsi="Arial" w:cs="Arial"/>
+                <w:noProof/>
+                <w:webHidden/>
+              </w:rPr>
+              <w:t>19</w:t>
+            </w:r>
+            <w:r>
+              <w:rPr>
+                <w:rFonts w:ascii="Arial" w:hAnsi="Arial" w:cs="Arial"/>
+                <w:noProof/>
+                <w:webHidden/>
+              </w:rPr>
+              <w:fldChar w:fldCharType="end"/>
+            </w:r>
+          </w:hyperlink>
+        </w:p>
+        <w:p>
+          <w:pPr>
+            <w:pStyle w:val="Sumrio1"/>
+            <w:tabs>
+              <w:tab w:val="right" w:leader="dot" w:pos="9016"/>
+            </w:tabs>
+            <w:rPr>
+              <w:rFonts w:ascii="Arial" w:hAnsi="Arial" w:cs="Arial"/>
+              <w:noProof/>
+            </w:rPr>
+          </w:pPr>
+          <w:hyperlink w:anchor="_Toc193145674" w:history="1">
+            <w:r>
+              <w:rPr>
+                <w:rStyle w:val="Hyperlink"/>
+                <w:rFonts w:ascii="Arial" w:hAnsi="Arial" w:cs="Arial"/>
+                <w:noProof/>
+                <w:color w:val="auto"/>
+              </w:rPr>
+              <w:t>6. Referências</w:t>
+            </w:r>
+            <w:r>
+              <w:rPr>
+                <w:rFonts w:ascii="Arial" w:hAnsi="Arial" w:cs="Arial"/>
+                <w:noProof/>
+                <w:webHidden/>
+              </w:rPr>
+              <w:tab/>
+            </w:r>
+            <w:r>
+              <w:rPr>
+                <w:rFonts w:ascii="Arial" w:hAnsi="Arial" w:cs="Arial"/>
+                <w:noProof/>
+                <w:webHidden/>
+              </w:rPr>
+              <w:fldChar w:fldCharType="begin"/>
+            </w:r>
+            <w:r>
+              <w:rPr>
+                <w:rFonts w:ascii="Arial" w:hAnsi="Arial" w:cs="Arial"/>
+                <w:noProof/>
+                <w:webHidden/>
+              </w:rPr>
+              <w:instrText xml:space="preserve"> PAGEREF _Toc193145674 \h </w:instrText>
+            </w:r>
+            <w:r>
+              <w:rPr>
+                <w:rFonts w:ascii="Arial" w:hAnsi="Arial" w:cs="Arial"/>
+                <w:noProof/>
+                <w:webHidden/>
+              </w:rPr>
+            </w:r>
+            <w:r>
+              <w:rPr>
+                <w:rFonts w:ascii="Arial" w:hAnsi="Arial" w:cs="Arial"/>
+                <w:noProof/>
+                <w:webHidden/>
+              </w:rPr>
+              <w:fldChar w:fldCharType="separate"/>
+            </w:r>
+            <w:r>
+              <w:rPr>
+                <w:rFonts w:ascii="Arial" w:hAnsi="Arial" w:cs="Arial"/>
+                <w:noProof/>
+                <w:webHidden/>
+              </w:rPr>
+              <w:t>20</w:t>
+            </w:r>
+            <w:r>
+              <w:rPr>
+                <w:rFonts w:ascii="Arial" w:hAnsi="Arial" w:cs="Arial"/>
+                <w:noProof/>
+                <w:webHidden/>
+              </w:rPr>
+              <w:fldChar w:fldCharType="end"/>
+            </w:r>
+          </w:hyperlink>
+        </w:p>
+        <w:p>
+          <w:r>
+            <w:rPr>
+              <w:rFonts w:ascii="Arial" w:hAnsi="Arial" w:cs="Arial"/>
+              <w:b/>
+              <w:bCs/>
+            </w:rPr>
+            <w:fldChar w:fldCharType="end"/>
+          </w:r>
+        </w:p>
+      </w:sdtContent>
+    </w:sdt>
+    <w:p>
+      <w:pPr>
+        <w:rPr>
+          <w:rFonts w:ascii="Arial" w:eastAsia="Arial" w:hAnsi="Arial" w:cs="Arial"/>
+          <w:b/>
+          <w:bCs/>
+        </w:rPr>
+      </w:pPr>
+    </w:p>
     <w:p>
       <w:pPr>
         <w:rPr>
@@ -842,247 +2646,24 @@
     </w:p>
     <w:p>
       <w:pPr>
-        <w:ind w:left="3540" w:firstLine="708"/>
-        <w:rPr>
-          <w:rFonts w:ascii="Arial" w:eastAsia="Arial" w:hAnsi="Arial" w:cs="Arial"/>
-          <w:b/>
-          <w:bCs/>
-        </w:rPr>
-      </w:pPr>
-    </w:p>
-    <w:p>
-      <w:pPr>
-        <w:ind w:left="3540" w:firstLine="708"/>
-        <w:rPr>
-          <w:rFonts w:ascii="Arial" w:eastAsia="Arial" w:hAnsi="Arial" w:cs="Arial"/>
-          <w:b/>
-          <w:bCs/>
-        </w:rPr>
-      </w:pPr>
-    </w:p>
-    <w:p>
-      <w:pPr>
-        <w:ind w:left="3540" w:firstLine="708"/>
-        <w:rPr>
-          <w:rFonts w:ascii="Arial" w:eastAsia="Arial" w:hAnsi="Arial" w:cs="Arial"/>
-          <w:b/>
-          <w:bCs/>
-        </w:rPr>
-      </w:pPr>
-    </w:p>
-    <w:p>
-      <w:pPr>
-        <w:ind w:left="3540" w:firstLine="708"/>
-        <w:rPr>
-          <w:rFonts w:ascii="Arial" w:eastAsia="Arial" w:hAnsi="Arial" w:cs="Arial"/>
-          <w:b/>
-          <w:bCs/>
-        </w:rPr>
-      </w:pPr>
-    </w:p>
-    <w:p>
-      <w:pPr>
-        <w:ind w:left="3540" w:firstLine="708"/>
-        <w:rPr>
-          <w:rFonts w:ascii="Arial" w:eastAsia="Arial" w:hAnsi="Arial" w:cs="Arial"/>
-          <w:b/>
-          <w:bCs/>
-        </w:rPr>
-      </w:pPr>
-    </w:p>
-    <w:p>
-      <w:pPr>
-        <w:ind w:left="3540" w:firstLine="708"/>
-        <w:rPr>
-          <w:rFonts w:ascii="Arial" w:eastAsia="Arial" w:hAnsi="Arial" w:cs="Arial"/>
-          <w:b/>
-          <w:bCs/>
-        </w:rPr>
-      </w:pPr>
-    </w:p>
-    <w:p>
-      <w:pPr>
-        <w:ind w:left="3540" w:firstLine="708"/>
-        <w:rPr>
-          <w:rFonts w:ascii="Arial" w:eastAsia="Arial" w:hAnsi="Arial" w:cs="Arial"/>
-          <w:b/>
-          <w:bCs/>
-        </w:rPr>
-      </w:pPr>
-    </w:p>
-    <w:p>
-      <w:pPr>
-        <w:ind w:left="3540" w:firstLine="708"/>
-        <w:rPr>
-          <w:rFonts w:ascii="Arial" w:eastAsia="Arial" w:hAnsi="Arial" w:cs="Arial"/>
-          <w:b/>
-          <w:bCs/>
-        </w:rPr>
-      </w:pPr>
-    </w:p>
-    <w:p>
-      <w:pPr>
-        <w:ind w:left="3540" w:firstLine="708"/>
-        <w:rPr>
-          <w:rFonts w:ascii="Arial" w:eastAsia="Arial" w:hAnsi="Arial" w:cs="Arial"/>
-          <w:b/>
-          <w:bCs/>
-        </w:rPr>
-      </w:pPr>
-    </w:p>
-    <w:p>
-      <w:pPr>
-        <w:ind w:left="3540" w:firstLine="708"/>
-        <w:rPr>
-          <w:rFonts w:ascii="Arial" w:eastAsia="Arial" w:hAnsi="Arial" w:cs="Arial"/>
-          <w:b/>
-          <w:bCs/>
-        </w:rPr>
-      </w:pPr>
-    </w:p>
-    <w:p>
-      <w:pPr>
-        <w:ind w:left="3540" w:firstLine="708"/>
-        <w:rPr>
-          <w:rFonts w:ascii="Arial" w:eastAsia="Arial" w:hAnsi="Arial" w:cs="Arial"/>
-          <w:b/>
-          <w:bCs/>
-        </w:rPr>
-      </w:pPr>
-    </w:p>
-    <w:p>
-      <w:pPr>
-        <w:ind w:left="3540" w:firstLine="708"/>
-        <w:rPr>
-          <w:rFonts w:ascii="Arial" w:eastAsia="Arial" w:hAnsi="Arial" w:cs="Arial"/>
-          <w:b/>
-          <w:bCs/>
-        </w:rPr>
-      </w:pPr>
-    </w:p>
-    <w:p>
-      <w:pPr>
-        <w:ind w:left="3540" w:firstLine="708"/>
-        <w:rPr>
-          <w:rFonts w:ascii="Arial" w:eastAsia="Arial" w:hAnsi="Arial" w:cs="Arial"/>
-          <w:b/>
-          <w:bCs/>
-        </w:rPr>
-      </w:pPr>
-    </w:p>
-    <w:p>
-      <w:pPr>
-        <w:ind w:left="3540" w:firstLine="708"/>
-        <w:rPr>
-          <w:rFonts w:ascii="Arial" w:eastAsia="Arial" w:hAnsi="Arial" w:cs="Arial"/>
-          <w:b/>
-          <w:bCs/>
-        </w:rPr>
-      </w:pPr>
-    </w:p>
-    <w:p>
-      <w:pPr>
-        <w:ind w:left="3540" w:firstLine="708"/>
-        <w:rPr>
-          <w:rFonts w:ascii="Arial" w:eastAsia="Arial" w:hAnsi="Arial" w:cs="Arial"/>
-          <w:b/>
-          <w:bCs/>
-        </w:rPr>
-      </w:pPr>
-    </w:p>
-    <w:p>
-      <w:pPr>
-        <w:ind w:left="3540" w:firstLine="708"/>
-        <w:rPr>
-          <w:rFonts w:ascii="Arial" w:eastAsia="Arial" w:hAnsi="Arial" w:cs="Arial"/>
-          <w:b/>
-          <w:bCs/>
-        </w:rPr>
-      </w:pPr>
-    </w:p>
-    <w:p>
-      <w:pPr>
-        <w:ind w:left="3540" w:firstLine="708"/>
-        <w:rPr>
-          <w:rFonts w:ascii="Arial" w:eastAsia="Arial" w:hAnsi="Arial" w:cs="Arial"/>
-          <w:b/>
-          <w:bCs/>
-        </w:rPr>
-      </w:pPr>
-    </w:p>
-    <w:p>
-      <w:pPr>
-        <w:ind w:left="3540" w:firstLine="708"/>
-        <w:rPr>
-          <w:rFonts w:ascii="Arial" w:eastAsia="Arial" w:hAnsi="Arial" w:cs="Arial"/>
-          <w:b/>
-          <w:bCs/>
-        </w:rPr>
-      </w:pPr>
-    </w:p>
-    <w:p>
-      <w:pPr>
-        <w:ind w:left="3540" w:firstLine="708"/>
-        <w:rPr>
-          <w:rFonts w:ascii="Arial" w:eastAsia="Arial" w:hAnsi="Arial" w:cs="Arial"/>
-          <w:b/>
-          <w:bCs/>
-        </w:rPr>
-      </w:pPr>
-    </w:p>
-    <w:p>
-      <w:pPr>
-        <w:ind w:left="3540" w:firstLine="708"/>
-        <w:rPr>
-          <w:rFonts w:ascii="Arial" w:eastAsia="Arial" w:hAnsi="Arial" w:cs="Arial"/>
-          <w:b/>
-          <w:bCs/>
-        </w:rPr>
-      </w:pPr>
-    </w:p>
-    <w:p>
-      <w:pPr>
-        <w:ind w:left="3540" w:firstLine="708"/>
-        <w:rPr>
-          <w:rFonts w:ascii="Arial" w:eastAsia="Arial" w:hAnsi="Arial" w:cs="Arial"/>
-          <w:b/>
-          <w:bCs/>
-        </w:rPr>
-      </w:pPr>
-    </w:p>
-    <w:p>
-      <w:pPr>
-        <w:ind w:left="3540" w:firstLine="708"/>
-        <w:rPr>
-          <w:rFonts w:ascii="Arial" w:eastAsia="Arial" w:hAnsi="Arial" w:cs="Arial"/>
-          <w:b/>
-          <w:bCs/>
-        </w:rPr>
-      </w:pPr>
-    </w:p>
-    <w:p>
-      <w:pPr>
-        <w:ind w:left="3540" w:firstLine="708"/>
-        <w:rPr>
-          <w:rFonts w:ascii="Arial" w:eastAsia="Arial" w:hAnsi="Arial" w:cs="Arial"/>
-          <w:b/>
-          <w:bCs/>
-        </w:rPr>
-      </w:pPr>
-    </w:p>
-    <w:p>
-      <w:pPr>
-        <w:ind w:left="3540" w:firstLine="708"/>
-        <w:rPr>
-          <w:rFonts w:ascii="Arial" w:eastAsia="Arial" w:hAnsi="Arial" w:cs="Arial"/>
-          <w:b/>
-          <w:bCs/>
-        </w:rPr>
-      </w:pPr>
-    </w:p>
-    <w:p>
-      <w:pPr>
-        <w:ind w:left="3540" w:firstLine="708"/>
+        <w:rPr>
+          <w:rFonts w:ascii="Arial" w:eastAsia="Arial" w:hAnsi="Arial" w:cs="Arial"/>
+          <w:b/>
+          <w:bCs/>
+        </w:rPr>
+      </w:pPr>
+    </w:p>
+    <w:p>
+      <w:pPr>
+        <w:rPr>
+          <w:rFonts w:ascii="Arial" w:eastAsia="Arial" w:hAnsi="Arial" w:cs="Arial"/>
+          <w:b/>
+          <w:bCs/>
+        </w:rPr>
+      </w:pPr>
+    </w:p>
+    <w:p>
+      <w:pPr>
         <w:rPr>
           <w:rFonts w:ascii="Arial" w:eastAsia="Arial" w:hAnsi="Arial" w:cs="Arial"/>
           <w:b/>
@@ -1741,8 +3322,8 @@
           <w:bCs/>
         </w:rPr>
         <w:sectPr>
-          <w:headerReference w:type="default" r:id="rId7"/>
-          <w:headerReference w:type="first" r:id="rId8"/>
+          <w:headerReference w:type="default" r:id="rId8"/>
+          <w:headerReference w:type="first" r:id="rId9"/>
           <w:pgSz w:w="11906" w:h="16838"/>
           <w:pgMar w:top="1440" w:right="1440" w:bottom="1440" w:left="1440" w:header="720" w:footer="720" w:gutter="0"/>
           <w:cols w:space="720"/>
@@ -1758,6 +3339,7 @@
           <w:szCs w:val="24"/>
         </w:rPr>
       </w:pPr>
+      <w:bookmarkStart w:id="0" w:name="_Toc193145653"/>
       <w:r>
         <w:rPr>
           <w:szCs w:val="24"/>
@@ -1771,6 +3353,7 @@
         </w:rPr>
         <w:t>INTRODUÇÃO</w:t>
       </w:r>
+      <w:bookmarkEnd w:id="0"/>
     </w:p>
     <w:p>
       <w:pPr>
@@ -2106,6 +3689,7 @@
           <w:szCs w:val="24"/>
         </w:rPr>
       </w:pPr>
+      <w:bookmarkStart w:id="1" w:name="_Toc193145654"/>
       <w:r>
         <w:rPr>
           <w:szCs w:val="24"/>
@@ -2113,6 +3697,7 @@
         <w:lastRenderedPageBreak/>
         <w:t>2. ESPECIFICAÇÕES</w:t>
       </w:r>
+      <w:bookmarkEnd w:id="1"/>
     </w:p>
     <w:p>
       <w:pPr>
@@ -2137,6 +3722,7 @@
       <w:pPr>
         <w:pStyle w:val="2Ttulo"/>
       </w:pPr>
+      <w:bookmarkStart w:id="2" w:name="_Toc193145655"/>
       <w:r>
         <w:t xml:space="preserve">2.1. </w:t>
       </w:r>
@@ -2149,6 +3735,7 @@
       <w:r>
         <w:t>biente de desenvolvimento</w:t>
       </w:r>
+      <w:bookmarkEnd w:id="2"/>
     </w:p>
     <w:p>
       <w:pPr>
@@ -2269,9 +3856,11 @@
       <w:pPr>
         <w:pStyle w:val="2Ttulo"/>
       </w:pPr>
+      <w:bookmarkStart w:id="3" w:name="_Toc193145656"/>
       <w:r>
         <w:t>2.2. Conjuto de instruções</w:t>
       </w:r>
+      <w:bookmarkEnd w:id="3"/>
     </w:p>
     <w:p>
       <w:pPr>
@@ -2306,6 +3895,7 @@
       <w:pPr>
         <w:pStyle w:val="3Ttulo"/>
       </w:pPr>
+      <w:bookmarkStart w:id="4" w:name="_Toc193145657"/>
       <w:r>
         <w:t xml:space="preserve">2.2.1. </w:t>
       </w:r>
@@ -2315,6 +3905,7 @@
       <w:r>
         <w:t>R</w:t>
       </w:r>
+      <w:bookmarkEnd w:id="4"/>
     </w:p>
     <w:p>
       <w:pPr>
@@ -2556,6 +4147,7 @@
       <w:pPr>
         <w:pStyle w:val="3Ttulo"/>
       </w:pPr>
+      <w:bookmarkStart w:id="5" w:name="_Toc193145658"/>
       <w:r>
         <w:t>2.2.2.</w:t>
       </w:r>
@@ -2571,6 +4163,7 @@
       <w:r>
         <w:t>I</w:t>
       </w:r>
+      <w:bookmarkEnd w:id="5"/>
     </w:p>
     <w:p>
       <w:pPr>
@@ -2808,6 +4401,7 @@
       <w:pPr>
         <w:pStyle w:val="3Ttulo"/>
       </w:pPr>
+      <w:bookmarkStart w:id="6" w:name="_Toc193145659"/>
       <w:r>
         <w:t>2.2.3.</w:t>
       </w:r>
@@ -2823,6 +4417,7 @@
       <w:r>
         <w:t>J</w:t>
       </w:r>
+      <w:bookmarkEnd w:id="6"/>
     </w:p>
     <w:p>
       <w:pPr>
@@ -3639,9 +5234,11 @@
       <w:pPr>
         <w:pStyle w:val="1Ttulo"/>
       </w:pPr>
+      <w:bookmarkStart w:id="7" w:name="_Toc193145660"/>
       <w:r>
         <w:t>3. Construção do processador</w:t>
       </w:r>
+      <w:bookmarkEnd w:id="7"/>
     </w:p>
     <w:p>
       <w:pPr>
@@ -3708,6 +5305,7 @@
       <w:pPr>
         <w:pStyle w:val="2Ttulo"/>
       </w:pPr>
+      <w:bookmarkStart w:id="8" w:name="_Toc193145661"/>
       <w:r>
         <w:t>3.1</w:t>
       </w:r>
@@ -3717,6 +5315,7 @@
       <w:r>
         <w:t xml:space="preserve"> PC</w:t>
       </w:r>
+      <w:bookmarkEnd w:id="8"/>
     </w:p>
     <w:p>
       <w:pPr>
@@ -3920,7 +5519,7 @@
                     <pic:cNvPicPr/>
                   </pic:nvPicPr>
                   <pic:blipFill>
-                    <a:blip r:embed="rId9" cstate="print">
+                    <a:blip r:embed="rId10" cstate="print">
                       <a:extLst>
                         <a:ext uri="{28A0092B-C50C-407E-A947-70E740481C1C}">
                           <a14:useLocalDpi xmlns:a14="http://schemas.microsoft.com/office/drawing/2010/main" val="0"/>
@@ -3951,6 +5550,7 @@
       <w:pPr>
         <w:pStyle w:val="2Ttulo"/>
       </w:pPr>
+      <w:bookmarkStart w:id="9" w:name="_Toc193145662"/>
       <w:r>
         <w:lastRenderedPageBreak/>
         <w:t>3.2</w:t>
@@ -3970,6 +5570,7 @@
       <w:r>
         <w:t>RIA DE INSTRUÇÕES</w:t>
       </w:r>
+      <w:bookmarkEnd w:id="9"/>
     </w:p>
     <w:p>
       <w:pPr>
@@ -4119,7 +5720,7 @@
           <w:noProof/>
         </w:rPr>
         <w:drawing>
-          <wp:inline distT="0" distB="0" distL="0" distR="0" wp14:anchorId="3F0C161B" wp14:editId="0CD28210">
+          <wp:inline distT="0" distB="0" distL="0" distR="0" wp14:anchorId="3F0C161B" wp14:editId="31869077">
             <wp:extent cx="5731510" cy="2995930"/>
             <wp:effectExtent l="0" t="0" r="2540" b="0"/>
             <wp:docPr id="956489891" name="Imagem 2" descr="Diagrama&#10;&#10;O conteúdo gerado por IA pode estar incorreto."/>
@@ -4134,7 +5735,7 @@
                     <pic:cNvPicPr/>
                   </pic:nvPicPr>
                   <pic:blipFill>
-                    <a:blip r:embed="rId10" cstate="print">
+                    <a:blip r:embed="rId11" cstate="print">
                       <a:extLst>
                         <a:ext uri="{28A0092B-C50C-407E-A947-70E740481C1C}">
                           <a14:useLocalDpi xmlns:a14="http://schemas.microsoft.com/office/drawing/2010/main" val="0"/>
@@ -4165,9 +5766,11 @@
       <w:pPr>
         <w:pStyle w:val="2Ttulo"/>
       </w:pPr>
+      <w:bookmarkStart w:id="10" w:name="_Toc193145663"/>
       <w:r>
         <w:t>3.3. somador</w:t>
       </w:r>
+      <w:bookmarkEnd w:id="10"/>
     </w:p>
     <w:p>
       <w:pPr>
@@ -4300,7 +5903,7 @@
           <w:noProof/>
         </w:rPr>
         <w:drawing>
-          <wp:inline distT="0" distB="0" distL="0" distR="0" wp14:anchorId="05E50BC1" wp14:editId="2B4B8FA5">
+          <wp:inline distT="0" distB="0" distL="0" distR="0" wp14:anchorId="05E50BC1" wp14:editId="1F44E80A">
             <wp:extent cx="5731510" cy="2417445"/>
             <wp:effectExtent l="0" t="0" r="2540" b="1905"/>
             <wp:docPr id="2093025085" name="Imagem 3" descr="Uma imagem contendo Diagrama&#10;&#10;O conteúdo gerado por IA pode estar incorreto."/>
@@ -4315,7 +5918,7 @@
                     <pic:cNvPicPr/>
                   </pic:nvPicPr>
                   <pic:blipFill>
-                    <a:blip r:embed="rId11" cstate="print">
+                    <a:blip r:embed="rId12" cstate="print">
                       <a:extLst>
                         <a:ext uri="{28A0092B-C50C-407E-A947-70E740481C1C}">
                           <a14:useLocalDpi xmlns:a14="http://schemas.microsoft.com/office/drawing/2010/main" val="0"/>
@@ -4346,6 +5949,7 @@
       <w:pPr>
         <w:pStyle w:val="2Ttulo"/>
       </w:pPr>
+      <w:bookmarkStart w:id="11" w:name="_Toc193145664"/>
       <w:r>
         <w:t>3.4</w:t>
       </w:r>
@@ -4358,6 +5962,7 @@
       <w:r>
         <w:t xml:space="preserve"> 3X8</w:t>
       </w:r>
+      <w:bookmarkEnd w:id="11"/>
     </w:p>
     <w:p>
       <w:pPr>
@@ -4513,7 +6118,7 @@
                     <pic:cNvPicPr/>
                   </pic:nvPicPr>
                   <pic:blipFill>
-                    <a:blip r:embed="rId12">
+                    <a:blip r:embed="rId13">
                       <a:extLst>
                         <a:ext uri="{28A0092B-C50C-407E-A947-70E740481C1C}">
                           <a14:useLocalDpi xmlns:a14="http://schemas.microsoft.com/office/drawing/2010/main" val="0"/>
@@ -4544,6 +6149,7 @@
       <w:pPr>
         <w:pStyle w:val="2Ttulo"/>
       </w:pPr>
+      <w:bookmarkStart w:id="12" w:name="_Toc193145665"/>
       <w:r>
         <w:t xml:space="preserve">3.5. </w:t>
       </w:r>
@@ -4556,6 +6162,7 @@
       <w:r>
         <w:t>X8</w:t>
       </w:r>
+      <w:bookmarkEnd w:id="12"/>
     </w:p>
     <w:p>
       <w:pPr>
@@ -4694,7 +6301,7 @@
           <w:noProof/>
         </w:rPr>
         <w:drawing>
-          <wp:inline distT="0" distB="0" distL="0" distR="0" wp14:anchorId="01C12E72" wp14:editId="148E1F18">
+          <wp:inline distT="0" distB="0" distL="0" distR="0" wp14:anchorId="01C12E72" wp14:editId="3C658FA8">
             <wp:extent cx="5731510" cy="1876425"/>
             <wp:effectExtent l="0" t="0" r="2540" b="9525"/>
             <wp:docPr id="896666016" name="Imagem 1" descr="Diagrama&#10;&#10;O conteúdo gerado por IA pode estar incorreto."/>
@@ -4709,7 +6316,7 @@
                     <pic:cNvPicPr/>
                   </pic:nvPicPr>
                   <pic:blipFill>
-                    <a:blip r:embed="rId13" cstate="print">
+                    <a:blip r:embed="rId14" cstate="print">
                       <a:extLst>
                         <a:ext uri="{28A0092B-C50C-407E-A947-70E740481C1C}">
                           <a14:useLocalDpi xmlns:a14="http://schemas.microsoft.com/office/drawing/2010/main" val="0"/>
@@ -4740,6 +6347,7 @@
       <w:pPr>
         <w:pStyle w:val="2Ttulo"/>
       </w:pPr>
+      <w:bookmarkStart w:id="13" w:name="_Toc193145666"/>
       <w:r>
         <w:t>3.</w:t>
       </w:r>
@@ -4752,6 +6360,7 @@
       <w:r>
         <w:t>BANCO DE REGISTRADORES</w:t>
       </w:r>
+      <w:bookmarkEnd w:id="13"/>
     </w:p>
     <w:p>
       <w:pPr>
@@ -5011,7 +6620,7 @@
           <w:noProof/>
         </w:rPr>
         <w:drawing>
-          <wp:inline distT="0" distB="0" distL="0" distR="0" wp14:anchorId="6F626D33" wp14:editId="4A96C19A">
+          <wp:inline distT="0" distB="0" distL="0" distR="0" wp14:anchorId="6F626D33" wp14:editId="566A0599">
             <wp:extent cx="5731510" cy="3034030"/>
             <wp:effectExtent l="0" t="0" r="2540" b="0"/>
             <wp:docPr id="858343578" name="Imagem 6" descr="Tabela&#10;&#10;O conteúdo gerado por IA pode estar incorreto."/>
@@ -5026,7 +6635,7 @@
                     <pic:cNvPicPr/>
                   </pic:nvPicPr>
                   <pic:blipFill>
-                    <a:blip r:embed="rId14" cstate="print">
+                    <a:blip r:embed="rId15" cstate="print">
                       <a:extLst>
                         <a:ext uri="{28A0092B-C50C-407E-A947-70E740481C1C}">
                           <a14:useLocalDpi xmlns:a14="http://schemas.microsoft.com/office/drawing/2010/main" val="0"/>
@@ -5057,6 +6666,7 @@
       <w:pPr>
         <w:pStyle w:val="2Ttulo"/>
       </w:pPr>
+      <w:bookmarkStart w:id="14" w:name="_Toc193145667"/>
       <w:r>
         <w:t>3.</w:t>
       </w:r>
@@ -5066,6 +6676,7 @@
       <w:r>
         <w:t>. unidade de controle</w:t>
       </w:r>
+      <w:bookmarkEnd w:id="14"/>
     </w:p>
     <w:p>
       <w:pPr>
@@ -5471,7 +7082,7 @@
                     <pic:cNvPicPr/>
                   </pic:nvPicPr>
                   <pic:blipFill>
-                    <a:blip r:embed="rId15">
+                    <a:blip r:embed="rId16">
                       <a:extLst>
                         <a:ext uri="{28A0092B-C50C-407E-A947-70E740481C1C}">
                           <a14:useLocalDpi xmlns:a14="http://schemas.microsoft.com/office/drawing/2010/main" val="0"/>
@@ -5502,6 +7113,7 @@
       <w:pPr>
         <w:pStyle w:val="2Ttulo"/>
       </w:pPr>
+      <w:bookmarkStart w:id="15" w:name="_Toc193145668"/>
       <w:r>
         <w:t>3.</w:t>
       </w:r>
@@ -5514,6 +7126,7 @@
       <w:r>
         <w:t>multiplexador 2x1</w:t>
       </w:r>
+      <w:bookmarkEnd w:id="15"/>
     </w:p>
     <w:p>
       <w:pPr>
@@ -5708,7 +7321,7 @@
           <w:noProof/>
         </w:rPr>
         <w:drawing>
-          <wp:inline distT="0" distB="0" distL="0" distR="0" wp14:anchorId="41226D0E" wp14:editId="29B2C75B">
+          <wp:inline distT="0" distB="0" distL="0" distR="0" wp14:anchorId="41226D0E" wp14:editId="55D7E49C">
             <wp:extent cx="5731510" cy="2658745"/>
             <wp:effectExtent l="0" t="0" r="2540" b="8255"/>
             <wp:docPr id="1098173767" name="Imagem 2" descr="Diagrama&#10;&#10;O conteúdo gerado por IA pode estar incorreto."/>
@@ -5723,7 +7336,7 @@
                     <pic:cNvPicPr/>
                   </pic:nvPicPr>
                   <pic:blipFill>
-                    <a:blip r:embed="rId16" cstate="print">
+                    <a:blip r:embed="rId17" cstate="print">
                       <a:extLst>
                         <a:ext uri="{28A0092B-C50C-407E-A947-70E740481C1C}">
                           <a14:useLocalDpi xmlns:a14="http://schemas.microsoft.com/office/drawing/2010/main" val="0"/>
@@ -5754,12 +7367,14 @@
       <w:pPr>
         <w:pStyle w:val="2Ttulo"/>
       </w:pPr>
+      <w:bookmarkStart w:id="16" w:name="_Toc193145669"/>
       <w:r>
         <w:t xml:space="preserve">3.9. </w:t>
       </w:r>
       <w:r>
         <w:t>Memória de dados</w:t>
       </w:r>
+      <w:bookmarkEnd w:id="16"/>
     </w:p>
     <w:p>
       <w:pPr>
@@ -6109,7 +7724,7 @@
                     <pic:cNvPicPr/>
                   </pic:nvPicPr>
                   <pic:blipFill>
-                    <a:blip r:embed="rId17">
+                    <a:blip r:embed="rId18">
                       <a:extLst>
                         <a:ext uri="{28A0092B-C50C-407E-A947-70E740481C1C}">
                           <a14:useLocalDpi xmlns:a14="http://schemas.microsoft.com/office/drawing/2010/main" val="0"/>
@@ -6147,6 +7762,7 @@
       <w:pPr>
         <w:pStyle w:val="2Ttulo"/>
       </w:pPr>
+      <w:bookmarkStart w:id="17" w:name="_Toc193145670"/>
       <w:r>
         <w:lastRenderedPageBreak/>
         <w:t>3.10</w:t>
@@ -6154,6 +7770,7 @@
       <w:r>
         <w:t>. ULA</w:t>
       </w:r>
+      <w:bookmarkEnd w:id="17"/>
     </w:p>
     <w:p>
       <w:pPr>
@@ -6473,7 +8090,7 @@
           <w:noProof/>
         </w:rPr>
         <w:drawing>
-          <wp:inline distT="0" distB="0" distL="0" distR="0" wp14:anchorId="58351154" wp14:editId="3EF3CAAB">
+          <wp:inline distT="0" distB="0" distL="0" distR="0" wp14:anchorId="58351154" wp14:editId="031EF634">
             <wp:extent cx="5731510" cy="1680210"/>
             <wp:effectExtent l="0" t="0" r="2540" b="0"/>
             <wp:docPr id="484129160" name="Imagem 1" descr="Diagrama&#10;&#10;O conteúdo gerado por IA pode estar incorreto."/>
@@ -6488,7 +8105,7 @@
                     <pic:cNvPicPr/>
                   </pic:nvPicPr>
                   <pic:blipFill>
-                    <a:blip r:embed="rId18" cstate="print">
+                    <a:blip r:embed="rId19" cstate="print">
                       <a:extLst>
                         <a:ext uri="{28A0092B-C50C-407E-A947-70E740481C1C}">
                           <a14:useLocalDpi xmlns:a14="http://schemas.microsoft.com/office/drawing/2010/main" val="0"/>
@@ -6519,6 +8136,7 @@
       <w:pPr>
         <w:pStyle w:val="2Ttulo"/>
       </w:pPr>
+      <w:bookmarkStart w:id="18" w:name="_Toc193145671"/>
       <w:r>
         <w:t>3.</w:t>
       </w:r>
@@ -6537,6 +8155,7 @@
       <w:r>
         <w:t>datapath</w:t>
       </w:r>
+      <w:bookmarkEnd w:id="18"/>
     </w:p>
     <w:p>
       <w:pPr>
@@ -6701,7 +8320,7 @@
                     <pic:cNvPicPr/>
                   </pic:nvPicPr>
                   <pic:blipFill>
-                    <a:blip r:embed="rId19">
+                    <a:blip r:embed="rId20">
                       <a:extLst>
                         <a:ext uri="{28A0092B-C50C-407E-A947-70E740481C1C}">
                           <a14:useLocalDpi xmlns:a14="http://schemas.microsoft.com/office/drawing/2010/main" val="0"/>
@@ -6745,13 +8364,18 @@
       <w:pPr>
         <w:pStyle w:val="1Ttulo"/>
       </w:pPr>
+      <w:bookmarkStart w:id="19" w:name="_Toc193145672"/>
       <w:r>
         <w:lastRenderedPageBreak/>
         <w:t>4.</w:t>
       </w:r>
       <w:r>
-        <w:t xml:space="preserve"> simulações</w:t>
-      </w:r>
+        <w:rPr>
+          <w:caps w:val="0"/>
+        </w:rPr>
+        <w:t xml:space="preserve"> SIMULAÇÕES</w:t>
+      </w:r>
+      <w:bookmarkEnd w:id="19"/>
     </w:p>
     <w:p>
       <w:pPr>
@@ -6789,6 +8413,7 @@
       <w:pPr>
         <w:pStyle w:val="1Ttulo"/>
       </w:pPr>
+      <w:bookmarkStart w:id="20" w:name="_Toc193145673"/>
       <w:r>
         <w:lastRenderedPageBreak/>
         <w:t xml:space="preserve">5. </w:t>
@@ -6796,6 +8421,7 @@
       <w:r>
         <w:t>CONCLUSÃO</w:t>
       </w:r>
+      <w:bookmarkEnd w:id="20"/>
     </w:p>
     <w:p>
       <w:pPr>
@@ -6962,6 +8588,7 @@
       <w:pPr>
         <w:pStyle w:val="1Ttulo"/>
       </w:pPr>
+      <w:bookmarkStart w:id="21" w:name="_Toc193145674"/>
       <w:r>
         <w:lastRenderedPageBreak/>
         <w:t xml:space="preserve">6. </w:t>
@@ -6969,6 +8596,7 @@
       <w:r>
         <w:t>REFERÊNCIAS</w:t>
       </w:r>
+      <w:bookmarkEnd w:id="21"/>
     </w:p>
     <w:p>
       <w:pPr>
@@ -7044,8 +8672,8 @@
       </w:pPr>
     </w:p>
     <w:sectPr>
-      <w:headerReference w:type="default" r:id="rId20"/>
-      <w:headerReference w:type="first" r:id="rId21"/>
+      <w:headerReference w:type="default" r:id="rId21"/>
+      <w:headerReference w:type="first" r:id="rId22"/>
       <w:pgSz w:w="11906" w:h="16838"/>
       <w:pgMar w:top="1440" w:right="1440" w:bottom="1440" w:left="1440" w:header="720" w:footer="720" w:gutter="0"/>
       <w:cols w:space="720"/>
@@ -11322,6 +12950,7 @@
   <w:style w:type="character" w:default="1" w:styleId="Fontepargpadro">
     <w:name w:val="Default Paragraph Font"/>
     <w:uiPriority w:val="1"/>
+    <w:semiHidden/>
     <w:unhideWhenUsed/>
   </w:style>
   <w:style w:type="table" w:default="1" w:styleId="Tabelanormal">
@@ -11618,6 +13247,60 @@
       <w:rFonts w:ascii="Times New Roman" w:hAnsi="Times New Roman" w:cs="Times New Roman"/>
     </w:rPr>
   </w:style>
+  <w:style w:type="paragraph" w:styleId="CabealhodoSumrio">
+    <w:name w:val="TOC Heading"/>
+    <w:basedOn w:val="Ttulo1"/>
+    <w:next w:val="Normal"/>
+    <w:uiPriority w:val="39"/>
+    <w:unhideWhenUsed/>
+    <w:qFormat/>
+    <w:rsid w:val="00095630"/>
+    <w:pPr>
+      <w:spacing w:line="259" w:lineRule="auto"/>
+      <w:outlineLvl w:val="9"/>
+    </w:pPr>
+    <w:rPr>
+      <w:lang w:eastAsia="pt-BR"/>
+    </w:rPr>
+  </w:style>
+  <w:style w:type="paragraph" w:styleId="Sumrio1">
+    <w:name w:val="toc 1"/>
+    <w:basedOn w:val="Normal"/>
+    <w:next w:val="Normal"/>
+    <w:autoRedefine/>
+    <w:uiPriority w:val="39"/>
+    <w:unhideWhenUsed/>
+    <w:rsid w:val="00095630"/>
+    <w:pPr>
+      <w:spacing w:after="100"/>
+    </w:pPr>
+  </w:style>
+  <w:style w:type="paragraph" w:styleId="Sumrio2">
+    <w:name w:val="toc 2"/>
+    <w:basedOn w:val="Normal"/>
+    <w:next w:val="Normal"/>
+    <w:autoRedefine/>
+    <w:uiPriority w:val="39"/>
+    <w:unhideWhenUsed/>
+    <w:rsid w:val="00095630"/>
+    <w:pPr>
+      <w:spacing w:after="100"/>
+      <w:ind w:left="240"/>
+    </w:pPr>
+  </w:style>
+  <w:style w:type="paragraph" w:styleId="Sumrio3">
+    <w:name w:val="toc 3"/>
+    <w:basedOn w:val="Normal"/>
+    <w:next w:val="Normal"/>
+    <w:autoRedefine/>
+    <w:uiPriority w:val="39"/>
+    <w:unhideWhenUsed/>
+    <w:rsid w:val="00095630"/>
+    <w:pPr>
+      <w:spacing w:after="100"/>
+      <w:ind w:left="480"/>
+    </w:pPr>
+  </w:style>
 </w:styles>
 </file>
 
@@ -11880,4 +13563,16 @@
     </a:ext>
   </a:extLst>
 </a:theme>
+</file>
+
+<file path=customXml/item1.xml><?xml version="1.0" encoding="utf-8"?>
+<b:Sources xmlns:b="http://schemas.openxmlformats.org/officeDocument/2006/bibliography" xmlns="http://schemas.openxmlformats.org/officeDocument/2006/bibliography" SelectedStyle="\APASixthEditionOfficeOnline.xsl" StyleName="APA" Version="6"/>
+</file>
+
+<file path=customXml/itemProps1.xml><?xml version="1.0" encoding="utf-8"?>
+<ds:datastoreItem xmlns:ds="http://schemas.openxmlformats.org/officeDocument/2006/customXml" ds:itemID="{F070AC06-B737-4DC5-AC60-46DBC95A4F99}">
+  <ds:schemaRefs>
+    <ds:schemaRef ds:uri="http://schemas.openxmlformats.org/officeDocument/2006/bibliography"/>
+  </ds:schemaRefs>
+</ds:datastoreItem>
 </file>
</xml_diff>

<commit_message>
Adicionando as simulações no relatório
</commit_message>
<xml_diff>
--- a/relatorio/relatório-trabalho-final-aoc.docx
+++ b/relatorio/relatório-trabalho-final-aoc.docx
@@ -11,6 +11,8 @@
           <w:bCs/>
         </w:rPr>
       </w:pPr>
+      <w:bookmarkStart w:id="0" w:name="_Hlk193178746"/>
+      <w:bookmarkEnd w:id="0"/>
       <w:r>
         <w:rPr>
           <w:rFonts w:ascii="Arial" w:eastAsia="Arial" w:hAnsi="Arial" w:cs="Arial"/>
@@ -803,6 +805,13 @@
     </w:p>
     <w:sdt>
       <w:sdtPr>
+        <w:rPr>
+          <w:rFonts w:asciiTheme="minorHAnsi" w:eastAsiaTheme="minorHAnsi" w:hAnsiTheme="minorHAnsi" w:cstheme="minorBidi"/>
+          <w:color w:val="auto"/>
+          <w:sz w:val="24"/>
+          <w:szCs w:val="24"/>
+          <w:lang w:eastAsia="en-US"/>
+        </w:rPr>
         <w:id w:val="-1078828303"/>
         <w:docPartObj>
           <w:docPartGallery w:val="Table of Contents"/>
@@ -811,13 +820,8 @@
       </w:sdtPr>
       <w:sdtEndPr>
         <w:rPr>
-          <w:rFonts w:asciiTheme="minorHAnsi" w:eastAsiaTheme="minorHAnsi" w:hAnsiTheme="minorHAnsi" w:cstheme="minorBidi"/>
           <w:b/>
           <w:bCs/>
-          <w:color w:val="auto"/>
-          <w:sz w:val="24"/>
-          <w:szCs w:val="24"/>
-          <w:lang w:eastAsia="en-US"/>
         </w:rPr>
       </w:sdtEndPr>
       <w:sdtContent>
@@ -848,8 +852,11 @@
               <w:tab w:val="right" w:leader="dot" w:pos="9016"/>
             </w:tabs>
             <w:rPr>
-              <w:rFonts w:ascii="Arial" w:hAnsi="Arial" w:cs="Arial"/>
+              <w:rFonts w:eastAsiaTheme="minorEastAsia"/>
               <w:noProof/>
+              <w:kern w:val="2"/>
+              <w:lang w:eastAsia="pt-BR"/>
+              <w14:ligatures w14:val="standardContextual"/>
             </w:rPr>
           </w:pPr>
           <w:r>
@@ -870,19 +877,16 @@
             </w:rPr>
             <w:fldChar w:fldCharType="separate"/>
           </w:r>
-          <w:hyperlink w:anchor="_Toc193145653" w:history="1">
+          <w:hyperlink w:anchor="_Toc193179288" w:history="1">
             <w:r>
               <w:rPr>
                 <w:rStyle w:val="Hyperlink"/>
-                <w:rFonts w:ascii="Arial" w:hAnsi="Arial" w:cs="Arial"/>
-                <w:noProof/>
-                <w:color w:val="auto"/>
-              </w:rPr>
-              <w:t>1. Introdução</w:t>
-            </w:r>
-            <w:r>
-              <w:rPr>
-                <w:rFonts w:ascii="Arial" w:hAnsi="Arial" w:cs="Arial"/>
+                <w:noProof/>
+              </w:rPr>
+              <w:t>1. INTRODUÇÃO</w:t>
+            </w:r>
+            <w:r>
+              <w:rPr>
                 <w:noProof/>
                 <w:webHidden/>
               </w:rPr>
@@ -890,7 +894,6 @@
             </w:r>
             <w:r>
               <w:rPr>
-                <w:rFonts w:ascii="Arial" w:hAnsi="Arial" w:cs="Arial"/>
                 <w:noProof/>
                 <w:webHidden/>
               </w:rPr>
@@ -898,22 +901,19 @@
             </w:r>
             <w:r>
               <w:rPr>
-                <w:rFonts w:ascii="Arial" w:hAnsi="Arial" w:cs="Arial"/>
-                <w:noProof/>
-                <w:webHidden/>
-              </w:rPr>
-              <w:instrText xml:space="preserve"> PAGEREF _Toc193145653 \h </w:instrText>
-            </w:r>
-            <w:r>
-              <w:rPr>
-                <w:rFonts w:ascii="Arial" w:hAnsi="Arial" w:cs="Arial"/>
-                <w:noProof/>
-                <w:webHidden/>
-              </w:rPr>
-            </w:r>
-            <w:r>
-              <w:rPr>
-                <w:rFonts w:ascii="Arial" w:hAnsi="Arial" w:cs="Arial"/>
+                <w:noProof/>
+                <w:webHidden/>
+              </w:rPr>
+              <w:instrText xml:space="preserve"> PAGEREF _Toc193179288 \h </w:instrText>
+            </w:r>
+            <w:r>
+              <w:rPr>
+                <w:noProof/>
+                <w:webHidden/>
+              </w:rPr>
+            </w:r>
+            <w:r>
+              <w:rPr>
                 <w:noProof/>
                 <w:webHidden/>
               </w:rPr>
@@ -921,7 +921,6 @@
             </w:r>
             <w:r>
               <w:rPr>
-                <w:rFonts w:ascii="Arial" w:hAnsi="Arial" w:cs="Arial"/>
                 <w:noProof/>
                 <w:webHidden/>
               </w:rPr>
@@ -929,7 +928,6 @@
             </w:r>
             <w:r>
               <w:rPr>
-                <w:rFonts w:ascii="Arial" w:hAnsi="Arial" w:cs="Arial"/>
                 <w:noProof/>
                 <w:webHidden/>
               </w:rPr>
@@ -944,23 +942,23 @@
               <w:tab w:val="right" w:leader="dot" w:pos="9016"/>
             </w:tabs>
             <w:rPr>
-              <w:rFonts w:ascii="Arial" w:hAnsi="Arial" w:cs="Arial"/>
+              <w:rFonts w:eastAsiaTheme="minorEastAsia"/>
               <w:noProof/>
+              <w:kern w:val="2"/>
+              <w:lang w:eastAsia="pt-BR"/>
+              <w14:ligatures w14:val="standardContextual"/>
             </w:rPr>
           </w:pPr>
-          <w:hyperlink w:anchor="_Toc193145654" w:history="1">
+          <w:hyperlink w:anchor="_Toc193179289" w:history="1">
             <w:r>
               <w:rPr>
                 <w:rStyle w:val="Hyperlink"/>
-                <w:rFonts w:ascii="Arial" w:hAnsi="Arial" w:cs="Arial"/>
-                <w:noProof/>
-                <w:color w:val="auto"/>
-              </w:rPr>
-              <w:t>2. Especificações</w:t>
-            </w:r>
-            <w:r>
-              <w:rPr>
-                <w:rFonts w:ascii="Arial" w:hAnsi="Arial" w:cs="Arial"/>
+                <w:noProof/>
+              </w:rPr>
+              <w:t>2. ESPECIFICAÇÕES</w:t>
+            </w:r>
+            <w:r>
+              <w:rPr>
                 <w:noProof/>
                 <w:webHidden/>
               </w:rPr>
@@ -968,7 +966,6 @@
             </w:r>
             <w:r>
               <w:rPr>
-                <w:rFonts w:ascii="Arial" w:hAnsi="Arial" w:cs="Arial"/>
                 <w:noProof/>
                 <w:webHidden/>
               </w:rPr>
@@ -976,22 +973,19 @@
             </w:r>
             <w:r>
               <w:rPr>
-                <w:rFonts w:ascii="Arial" w:hAnsi="Arial" w:cs="Arial"/>
-                <w:noProof/>
-                <w:webHidden/>
-              </w:rPr>
-              <w:instrText xml:space="preserve"> PAGEREF _Toc193145654 \h </w:instrText>
-            </w:r>
-            <w:r>
-              <w:rPr>
-                <w:rFonts w:ascii="Arial" w:hAnsi="Arial" w:cs="Arial"/>
-                <w:noProof/>
-                <w:webHidden/>
-              </w:rPr>
-            </w:r>
-            <w:r>
-              <w:rPr>
-                <w:rFonts w:ascii="Arial" w:hAnsi="Arial" w:cs="Arial"/>
+                <w:noProof/>
+                <w:webHidden/>
+              </w:rPr>
+              <w:instrText xml:space="preserve"> PAGEREF _Toc193179289 \h </w:instrText>
+            </w:r>
+            <w:r>
+              <w:rPr>
+                <w:noProof/>
+                <w:webHidden/>
+              </w:rPr>
+            </w:r>
+            <w:r>
+              <w:rPr>
                 <w:noProof/>
                 <w:webHidden/>
               </w:rPr>
@@ -999,7 +993,6 @@
             </w:r>
             <w:r>
               <w:rPr>
-                <w:rFonts w:ascii="Arial" w:hAnsi="Arial" w:cs="Arial"/>
                 <w:noProof/>
                 <w:webHidden/>
               </w:rPr>
@@ -1007,7 +1000,6 @@
             </w:r>
             <w:r>
               <w:rPr>
-                <w:rFonts w:ascii="Arial" w:hAnsi="Arial" w:cs="Arial"/>
                 <w:noProof/>
                 <w:webHidden/>
               </w:rPr>
@@ -1022,23 +1014,23 @@
               <w:tab w:val="right" w:leader="dot" w:pos="9016"/>
             </w:tabs>
             <w:rPr>
-              <w:rFonts w:ascii="Arial" w:hAnsi="Arial" w:cs="Arial"/>
+              <w:rFonts w:eastAsiaTheme="minorEastAsia"/>
               <w:noProof/>
+              <w:kern w:val="2"/>
+              <w:lang w:eastAsia="pt-BR"/>
+              <w14:ligatures w14:val="standardContextual"/>
             </w:rPr>
           </w:pPr>
-          <w:hyperlink w:anchor="_Toc193145655" w:history="1">
+          <w:hyperlink w:anchor="_Toc193179290" w:history="1">
             <w:r>
               <w:rPr>
                 <w:rStyle w:val="Hyperlink"/>
-                <w:rFonts w:ascii="Arial" w:hAnsi="Arial" w:cs="Arial"/>
-                <w:noProof/>
-                <w:color w:val="auto"/>
-              </w:rPr>
-              <w:t>2.1. Ambiente De Desenvolvimento</w:t>
-            </w:r>
-            <w:r>
-              <w:rPr>
-                <w:rFonts w:ascii="Arial" w:hAnsi="Arial" w:cs="Arial"/>
+                <w:noProof/>
+              </w:rPr>
+              <w:t>2.1. Ambiente de desenvolvimento</w:t>
+            </w:r>
+            <w:r>
+              <w:rPr>
                 <w:noProof/>
                 <w:webHidden/>
               </w:rPr>
@@ -1046,7 +1038,6 @@
             </w:r>
             <w:r>
               <w:rPr>
-                <w:rFonts w:ascii="Arial" w:hAnsi="Arial" w:cs="Arial"/>
                 <w:noProof/>
                 <w:webHidden/>
               </w:rPr>
@@ -1054,22 +1045,19 @@
             </w:r>
             <w:r>
               <w:rPr>
-                <w:rFonts w:ascii="Arial" w:hAnsi="Arial" w:cs="Arial"/>
-                <w:noProof/>
-                <w:webHidden/>
-              </w:rPr>
-              <w:instrText xml:space="preserve"> PAGEREF _Toc193145655 \h </w:instrText>
-            </w:r>
-            <w:r>
-              <w:rPr>
-                <w:rFonts w:ascii="Arial" w:hAnsi="Arial" w:cs="Arial"/>
-                <w:noProof/>
-                <w:webHidden/>
-              </w:rPr>
-            </w:r>
-            <w:r>
-              <w:rPr>
-                <w:rFonts w:ascii="Arial" w:hAnsi="Arial" w:cs="Arial"/>
+                <w:noProof/>
+                <w:webHidden/>
+              </w:rPr>
+              <w:instrText xml:space="preserve"> PAGEREF _Toc193179290 \h </w:instrText>
+            </w:r>
+            <w:r>
+              <w:rPr>
+                <w:noProof/>
+                <w:webHidden/>
+              </w:rPr>
+            </w:r>
+            <w:r>
+              <w:rPr>
                 <w:noProof/>
                 <w:webHidden/>
               </w:rPr>
@@ -1077,7 +1065,6 @@
             </w:r>
             <w:r>
               <w:rPr>
-                <w:rFonts w:ascii="Arial" w:hAnsi="Arial" w:cs="Arial"/>
                 <w:noProof/>
                 <w:webHidden/>
               </w:rPr>
@@ -1085,7 +1072,6 @@
             </w:r>
             <w:r>
               <w:rPr>
-                <w:rFonts w:ascii="Arial" w:hAnsi="Arial" w:cs="Arial"/>
                 <w:noProof/>
                 <w:webHidden/>
               </w:rPr>
@@ -1100,23 +1086,23 @@
               <w:tab w:val="right" w:leader="dot" w:pos="9016"/>
             </w:tabs>
             <w:rPr>
-              <w:rFonts w:ascii="Arial" w:hAnsi="Arial" w:cs="Arial"/>
+              <w:rFonts w:eastAsiaTheme="minorEastAsia"/>
               <w:noProof/>
+              <w:kern w:val="2"/>
+              <w:lang w:eastAsia="pt-BR"/>
+              <w14:ligatures w14:val="standardContextual"/>
             </w:rPr>
           </w:pPr>
-          <w:hyperlink w:anchor="_Toc193145656" w:history="1">
+          <w:hyperlink w:anchor="_Toc193179291" w:history="1">
             <w:r>
               <w:rPr>
                 <w:rStyle w:val="Hyperlink"/>
-                <w:rFonts w:ascii="Arial" w:hAnsi="Arial" w:cs="Arial"/>
-                <w:noProof/>
-                <w:color w:val="auto"/>
-              </w:rPr>
-              <w:t>2.2. Conjuto De Instruções</w:t>
-            </w:r>
-            <w:r>
-              <w:rPr>
-                <w:rFonts w:ascii="Arial" w:hAnsi="Arial" w:cs="Arial"/>
+                <w:noProof/>
+              </w:rPr>
+              <w:t>2.2. Conjuto de instruções</w:t>
+            </w:r>
+            <w:r>
+              <w:rPr>
                 <w:noProof/>
                 <w:webHidden/>
               </w:rPr>
@@ -1124,7 +1110,6 @@
             </w:r>
             <w:r>
               <w:rPr>
-                <w:rFonts w:ascii="Arial" w:hAnsi="Arial" w:cs="Arial"/>
                 <w:noProof/>
                 <w:webHidden/>
               </w:rPr>
@@ -1132,22 +1117,19 @@
             </w:r>
             <w:r>
               <w:rPr>
-                <w:rFonts w:ascii="Arial" w:hAnsi="Arial" w:cs="Arial"/>
-                <w:noProof/>
-                <w:webHidden/>
-              </w:rPr>
-              <w:instrText xml:space="preserve"> PAGEREF _Toc193145656 \h </w:instrText>
-            </w:r>
-            <w:r>
-              <w:rPr>
-                <w:rFonts w:ascii="Arial" w:hAnsi="Arial" w:cs="Arial"/>
-                <w:noProof/>
-                <w:webHidden/>
-              </w:rPr>
-            </w:r>
-            <w:r>
-              <w:rPr>
-                <w:rFonts w:ascii="Arial" w:hAnsi="Arial" w:cs="Arial"/>
+                <w:noProof/>
+                <w:webHidden/>
+              </w:rPr>
+              <w:instrText xml:space="preserve"> PAGEREF _Toc193179291 \h </w:instrText>
+            </w:r>
+            <w:r>
+              <w:rPr>
+                <w:noProof/>
+                <w:webHidden/>
+              </w:rPr>
+            </w:r>
+            <w:r>
+              <w:rPr>
                 <w:noProof/>
                 <w:webHidden/>
               </w:rPr>
@@ -1155,7 +1137,6 @@
             </w:r>
             <w:r>
               <w:rPr>
-                <w:rFonts w:ascii="Arial" w:hAnsi="Arial" w:cs="Arial"/>
                 <w:noProof/>
                 <w:webHidden/>
               </w:rPr>
@@ -1163,7 +1144,6 @@
             </w:r>
             <w:r>
               <w:rPr>
-                <w:rFonts w:ascii="Arial" w:hAnsi="Arial" w:cs="Arial"/>
                 <w:noProof/>
                 <w:webHidden/>
               </w:rPr>
@@ -1178,23 +1158,23 @@
               <w:tab w:val="right" w:leader="dot" w:pos="9016"/>
             </w:tabs>
             <w:rPr>
-              <w:rFonts w:ascii="Arial" w:hAnsi="Arial" w:cs="Arial"/>
+              <w:rFonts w:eastAsiaTheme="minorEastAsia"/>
               <w:noProof/>
+              <w:kern w:val="2"/>
+              <w:lang w:eastAsia="pt-BR"/>
+              <w14:ligatures w14:val="standardContextual"/>
             </w:rPr>
           </w:pPr>
-          <w:hyperlink w:anchor="_Toc193145657" w:history="1">
+          <w:hyperlink w:anchor="_Toc193179292" w:history="1">
             <w:r>
               <w:rPr>
                 <w:rStyle w:val="Hyperlink"/>
-                <w:rFonts w:ascii="Arial" w:hAnsi="Arial" w:cs="Arial"/>
-                <w:noProof/>
-                <w:color w:val="auto"/>
-              </w:rPr>
-              <w:t>2.2.1. Instruções Do Tipo R</w:t>
-            </w:r>
-            <w:r>
-              <w:rPr>
-                <w:rFonts w:ascii="Arial" w:hAnsi="Arial" w:cs="Arial"/>
+                <w:noProof/>
+              </w:rPr>
+              <w:t>2.2.1. Instruções do tipo R</w:t>
+            </w:r>
+            <w:r>
+              <w:rPr>
                 <w:noProof/>
                 <w:webHidden/>
               </w:rPr>
@@ -1202,7 +1182,6 @@
             </w:r>
             <w:r>
               <w:rPr>
-                <w:rFonts w:ascii="Arial" w:hAnsi="Arial" w:cs="Arial"/>
                 <w:noProof/>
                 <w:webHidden/>
               </w:rPr>
@@ -1210,22 +1189,19 @@
             </w:r>
             <w:r>
               <w:rPr>
-                <w:rFonts w:ascii="Arial" w:hAnsi="Arial" w:cs="Arial"/>
-                <w:noProof/>
-                <w:webHidden/>
-              </w:rPr>
-              <w:instrText xml:space="preserve"> PAGEREF _Toc193145657 \h </w:instrText>
-            </w:r>
-            <w:r>
-              <w:rPr>
-                <w:rFonts w:ascii="Arial" w:hAnsi="Arial" w:cs="Arial"/>
-                <w:noProof/>
-                <w:webHidden/>
-              </w:rPr>
-            </w:r>
-            <w:r>
-              <w:rPr>
-                <w:rFonts w:ascii="Arial" w:hAnsi="Arial" w:cs="Arial"/>
+                <w:noProof/>
+                <w:webHidden/>
+              </w:rPr>
+              <w:instrText xml:space="preserve"> PAGEREF _Toc193179292 \h </w:instrText>
+            </w:r>
+            <w:r>
+              <w:rPr>
+                <w:noProof/>
+                <w:webHidden/>
+              </w:rPr>
+            </w:r>
+            <w:r>
+              <w:rPr>
                 <w:noProof/>
                 <w:webHidden/>
               </w:rPr>
@@ -1233,7 +1209,6 @@
             </w:r>
             <w:r>
               <w:rPr>
-                <w:rFonts w:ascii="Arial" w:hAnsi="Arial" w:cs="Arial"/>
                 <w:noProof/>
                 <w:webHidden/>
               </w:rPr>
@@ -1241,7 +1216,6 @@
             </w:r>
             <w:r>
               <w:rPr>
-                <w:rFonts w:ascii="Arial" w:hAnsi="Arial" w:cs="Arial"/>
                 <w:noProof/>
                 <w:webHidden/>
               </w:rPr>
@@ -1256,23 +1230,23 @@
               <w:tab w:val="right" w:leader="dot" w:pos="9016"/>
             </w:tabs>
             <w:rPr>
-              <w:rFonts w:ascii="Arial" w:hAnsi="Arial" w:cs="Arial"/>
+              <w:rFonts w:eastAsiaTheme="minorEastAsia"/>
               <w:noProof/>
+              <w:kern w:val="2"/>
+              <w:lang w:eastAsia="pt-BR"/>
+              <w14:ligatures w14:val="standardContextual"/>
             </w:rPr>
           </w:pPr>
-          <w:hyperlink w:anchor="_Toc193145658" w:history="1">
+          <w:hyperlink w:anchor="_Toc193179293" w:history="1">
             <w:r>
               <w:rPr>
                 <w:rStyle w:val="Hyperlink"/>
-                <w:rFonts w:ascii="Arial" w:hAnsi="Arial" w:cs="Arial"/>
-                <w:noProof/>
-                <w:color w:val="auto"/>
-              </w:rPr>
-              <w:t>2.2.2. Instruções Do Tipo I</w:t>
-            </w:r>
-            <w:r>
-              <w:rPr>
-                <w:rFonts w:ascii="Arial" w:hAnsi="Arial" w:cs="Arial"/>
+                <w:noProof/>
+              </w:rPr>
+              <w:t>2.2.2. Instruções do tipo I</w:t>
+            </w:r>
+            <w:r>
+              <w:rPr>
                 <w:noProof/>
                 <w:webHidden/>
               </w:rPr>
@@ -1280,7 +1254,6 @@
             </w:r>
             <w:r>
               <w:rPr>
-                <w:rFonts w:ascii="Arial" w:hAnsi="Arial" w:cs="Arial"/>
                 <w:noProof/>
                 <w:webHidden/>
               </w:rPr>
@@ -1288,22 +1261,19 @@
             </w:r>
             <w:r>
               <w:rPr>
-                <w:rFonts w:ascii="Arial" w:hAnsi="Arial" w:cs="Arial"/>
-                <w:noProof/>
-                <w:webHidden/>
-              </w:rPr>
-              <w:instrText xml:space="preserve"> PAGEREF _Toc193145658 \h </w:instrText>
-            </w:r>
-            <w:r>
-              <w:rPr>
-                <w:rFonts w:ascii="Arial" w:hAnsi="Arial" w:cs="Arial"/>
-                <w:noProof/>
-                <w:webHidden/>
-              </w:rPr>
-            </w:r>
-            <w:r>
-              <w:rPr>
-                <w:rFonts w:ascii="Arial" w:hAnsi="Arial" w:cs="Arial"/>
+                <w:noProof/>
+                <w:webHidden/>
+              </w:rPr>
+              <w:instrText xml:space="preserve"> PAGEREF _Toc193179293 \h </w:instrText>
+            </w:r>
+            <w:r>
+              <w:rPr>
+                <w:noProof/>
+                <w:webHidden/>
+              </w:rPr>
+            </w:r>
+            <w:r>
+              <w:rPr>
                 <w:noProof/>
                 <w:webHidden/>
               </w:rPr>
@@ -1311,7 +1281,6 @@
             </w:r>
             <w:r>
               <w:rPr>
-                <w:rFonts w:ascii="Arial" w:hAnsi="Arial" w:cs="Arial"/>
                 <w:noProof/>
                 <w:webHidden/>
               </w:rPr>
@@ -1319,7 +1288,6 @@
             </w:r>
             <w:r>
               <w:rPr>
-                <w:rFonts w:ascii="Arial" w:hAnsi="Arial" w:cs="Arial"/>
                 <w:noProof/>
                 <w:webHidden/>
               </w:rPr>
@@ -1334,23 +1302,23 @@
               <w:tab w:val="right" w:leader="dot" w:pos="9016"/>
             </w:tabs>
             <w:rPr>
-              <w:rFonts w:ascii="Arial" w:hAnsi="Arial" w:cs="Arial"/>
+              <w:rFonts w:eastAsiaTheme="minorEastAsia"/>
               <w:noProof/>
+              <w:kern w:val="2"/>
+              <w:lang w:eastAsia="pt-BR"/>
+              <w14:ligatures w14:val="standardContextual"/>
             </w:rPr>
           </w:pPr>
-          <w:hyperlink w:anchor="_Toc193145659" w:history="1">
+          <w:hyperlink w:anchor="_Toc193179294" w:history="1">
             <w:r>
               <w:rPr>
                 <w:rStyle w:val="Hyperlink"/>
-                <w:rFonts w:ascii="Arial" w:hAnsi="Arial" w:cs="Arial"/>
-                <w:noProof/>
-                <w:color w:val="auto"/>
-              </w:rPr>
-              <w:t>2.2.3. Instruções Do Tipo J</w:t>
-            </w:r>
-            <w:r>
-              <w:rPr>
-                <w:rFonts w:ascii="Arial" w:hAnsi="Arial" w:cs="Arial"/>
+                <w:noProof/>
+              </w:rPr>
+              <w:t>2.2.3. Instruções do tipo J</w:t>
+            </w:r>
+            <w:r>
+              <w:rPr>
                 <w:noProof/>
                 <w:webHidden/>
               </w:rPr>
@@ -1358,7 +1326,6 @@
             </w:r>
             <w:r>
               <w:rPr>
-                <w:rFonts w:ascii="Arial" w:hAnsi="Arial" w:cs="Arial"/>
                 <w:noProof/>
                 <w:webHidden/>
               </w:rPr>
@@ -1366,22 +1333,19 @@
             </w:r>
             <w:r>
               <w:rPr>
-                <w:rFonts w:ascii="Arial" w:hAnsi="Arial" w:cs="Arial"/>
-                <w:noProof/>
-                <w:webHidden/>
-              </w:rPr>
-              <w:instrText xml:space="preserve"> PAGEREF _Toc193145659 \h </w:instrText>
-            </w:r>
-            <w:r>
-              <w:rPr>
-                <w:rFonts w:ascii="Arial" w:hAnsi="Arial" w:cs="Arial"/>
-                <w:noProof/>
-                <w:webHidden/>
-              </w:rPr>
-            </w:r>
-            <w:r>
-              <w:rPr>
-                <w:rFonts w:ascii="Arial" w:hAnsi="Arial" w:cs="Arial"/>
+                <w:noProof/>
+                <w:webHidden/>
+              </w:rPr>
+              <w:instrText xml:space="preserve"> PAGEREF _Toc193179294 \h </w:instrText>
+            </w:r>
+            <w:r>
+              <w:rPr>
+                <w:noProof/>
+                <w:webHidden/>
+              </w:rPr>
+            </w:r>
+            <w:r>
+              <w:rPr>
                 <w:noProof/>
                 <w:webHidden/>
               </w:rPr>
@@ -1389,7 +1353,6 @@
             </w:r>
             <w:r>
               <w:rPr>
-                <w:rFonts w:ascii="Arial" w:hAnsi="Arial" w:cs="Arial"/>
                 <w:noProof/>
                 <w:webHidden/>
               </w:rPr>
@@ -1397,7 +1360,6 @@
             </w:r>
             <w:r>
               <w:rPr>
-                <w:rFonts w:ascii="Arial" w:hAnsi="Arial" w:cs="Arial"/>
                 <w:noProof/>
                 <w:webHidden/>
               </w:rPr>
@@ -1412,23 +1374,23 @@
               <w:tab w:val="right" w:leader="dot" w:pos="9016"/>
             </w:tabs>
             <w:rPr>
-              <w:rFonts w:ascii="Arial" w:hAnsi="Arial" w:cs="Arial"/>
+              <w:rFonts w:eastAsiaTheme="minorEastAsia"/>
               <w:noProof/>
+              <w:kern w:val="2"/>
+              <w:lang w:eastAsia="pt-BR"/>
+              <w14:ligatures w14:val="standardContextual"/>
             </w:rPr>
           </w:pPr>
-          <w:hyperlink w:anchor="_Toc193145660" w:history="1">
+          <w:hyperlink w:anchor="_Toc193179295" w:history="1">
             <w:r>
               <w:rPr>
                 <w:rStyle w:val="Hyperlink"/>
-                <w:rFonts w:ascii="Arial" w:hAnsi="Arial" w:cs="Arial"/>
-                <w:noProof/>
-                <w:color w:val="auto"/>
-              </w:rPr>
-              <w:t>3. Construção Do Processador</w:t>
-            </w:r>
-            <w:r>
-              <w:rPr>
-                <w:rFonts w:ascii="Arial" w:hAnsi="Arial" w:cs="Arial"/>
+                <w:noProof/>
+              </w:rPr>
+              <w:t>3. Construção do processador</w:t>
+            </w:r>
+            <w:r>
+              <w:rPr>
                 <w:noProof/>
                 <w:webHidden/>
               </w:rPr>
@@ -1436,7 +1398,6 @@
             </w:r>
             <w:r>
               <w:rPr>
-                <w:rFonts w:ascii="Arial" w:hAnsi="Arial" w:cs="Arial"/>
                 <w:noProof/>
                 <w:webHidden/>
               </w:rPr>
@@ -1444,22 +1405,19 @@
             </w:r>
             <w:r>
               <w:rPr>
-                <w:rFonts w:ascii="Arial" w:hAnsi="Arial" w:cs="Arial"/>
-                <w:noProof/>
-                <w:webHidden/>
-              </w:rPr>
-              <w:instrText xml:space="preserve"> PAGEREF _Toc193145660 \h </w:instrText>
-            </w:r>
-            <w:r>
-              <w:rPr>
-                <w:rFonts w:ascii="Arial" w:hAnsi="Arial" w:cs="Arial"/>
-                <w:noProof/>
-                <w:webHidden/>
-              </w:rPr>
-            </w:r>
-            <w:r>
-              <w:rPr>
-                <w:rFonts w:ascii="Arial" w:hAnsi="Arial" w:cs="Arial"/>
+                <w:noProof/>
+                <w:webHidden/>
+              </w:rPr>
+              <w:instrText xml:space="preserve"> PAGEREF _Toc193179295 \h </w:instrText>
+            </w:r>
+            <w:r>
+              <w:rPr>
+                <w:noProof/>
+                <w:webHidden/>
+              </w:rPr>
+            </w:r>
+            <w:r>
+              <w:rPr>
                 <w:noProof/>
                 <w:webHidden/>
               </w:rPr>
@@ -1467,7 +1425,6 @@
             </w:r>
             <w:r>
               <w:rPr>
-                <w:rFonts w:ascii="Arial" w:hAnsi="Arial" w:cs="Arial"/>
                 <w:noProof/>
                 <w:webHidden/>
               </w:rPr>
@@ -1475,7 +1432,6 @@
             </w:r>
             <w:r>
               <w:rPr>
-                <w:rFonts w:ascii="Arial" w:hAnsi="Arial" w:cs="Arial"/>
                 <w:noProof/>
                 <w:webHidden/>
               </w:rPr>
@@ -1490,23 +1446,23 @@
               <w:tab w:val="right" w:leader="dot" w:pos="9016"/>
             </w:tabs>
             <w:rPr>
-              <w:rFonts w:ascii="Arial" w:hAnsi="Arial" w:cs="Arial"/>
+              <w:rFonts w:eastAsiaTheme="minorEastAsia"/>
               <w:noProof/>
+              <w:kern w:val="2"/>
+              <w:lang w:eastAsia="pt-BR"/>
+              <w14:ligatures w14:val="standardContextual"/>
             </w:rPr>
           </w:pPr>
-          <w:hyperlink w:anchor="_Toc193145661" w:history="1">
+          <w:hyperlink w:anchor="_Toc193179296" w:history="1">
             <w:r>
               <w:rPr>
                 <w:rStyle w:val="Hyperlink"/>
-                <w:rFonts w:ascii="Arial" w:hAnsi="Arial" w:cs="Arial"/>
-                <w:noProof/>
-                <w:color w:val="auto"/>
-              </w:rPr>
-              <w:t>3.1. Pc</w:t>
-            </w:r>
-            <w:r>
-              <w:rPr>
-                <w:rFonts w:ascii="Arial" w:hAnsi="Arial" w:cs="Arial"/>
+                <w:noProof/>
+              </w:rPr>
+              <w:t>3.1. PC</w:t>
+            </w:r>
+            <w:r>
+              <w:rPr>
                 <w:noProof/>
                 <w:webHidden/>
               </w:rPr>
@@ -1514,7 +1470,6 @@
             </w:r>
             <w:r>
               <w:rPr>
-                <w:rFonts w:ascii="Arial" w:hAnsi="Arial" w:cs="Arial"/>
                 <w:noProof/>
                 <w:webHidden/>
               </w:rPr>
@@ -1522,22 +1477,19 @@
             </w:r>
             <w:r>
               <w:rPr>
-                <w:rFonts w:ascii="Arial" w:hAnsi="Arial" w:cs="Arial"/>
-                <w:noProof/>
-                <w:webHidden/>
-              </w:rPr>
-              <w:instrText xml:space="preserve"> PAGEREF _Toc193145661 \h </w:instrText>
-            </w:r>
-            <w:r>
-              <w:rPr>
-                <w:rFonts w:ascii="Arial" w:hAnsi="Arial" w:cs="Arial"/>
-                <w:noProof/>
-                <w:webHidden/>
-              </w:rPr>
-            </w:r>
-            <w:r>
-              <w:rPr>
-                <w:rFonts w:ascii="Arial" w:hAnsi="Arial" w:cs="Arial"/>
+                <w:noProof/>
+                <w:webHidden/>
+              </w:rPr>
+              <w:instrText xml:space="preserve"> PAGEREF _Toc193179296 \h </w:instrText>
+            </w:r>
+            <w:r>
+              <w:rPr>
+                <w:noProof/>
+                <w:webHidden/>
+              </w:rPr>
+            </w:r>
+            <w:r>
+              <w:rPr>
                 <w:noProof/>
                 <w:webHidden/>
               </w:rPr>
@@ -1545,7 +1497,6 @@
             </w:r>
             <w:r>
               <w:rPr>
-                <w:rFonts w:ascii="Arial" w:hAnsi="Arial" w:cs="Arial"/>
                 <w:noProof/>
                 <w:webHidden/>
               </w:rPr>
@@ -1553,7 +1504,6 @@
             </w:r>
             <w:r>
               <w:rPr>
-                <w:rFonts w:ascii="Arial" w:hAnsi="Arial" w:cs="Arial"/>
                 <w:noProof/>
                 <w:webHidden/>
               </w:rPr>
@@ -1568,23 +1518,23 @@
               <w:tab w:val="right" w:leader="dot" w:pos="9016"/>
             </w:tabs>
             <w:rPr>
-              <w:rFonts w:ascii="Arial" w:hAnsi="Arial" w:cs="Arial"/>
+              <w:rFonts w:eastAsiaTheme="minorEastAsia"/>
               <w:noProof/>
+              <w:kern w:val="2"/>
+              <w:lang w:eastAsia="pt-BR"/>
+              <w14:ligatures w14:val="standardContextual"/>
             </w:rPr>
           </w:pPr>
-          <w:hyperlink w:anchor="_Toc193145662" w:history="1">
+          <w:hyperlink w:anchor="_Toc193179297" w:history="1">
             <w:r>
               <w:rPr>
                 <w:rStyle w:val="Hyperlink"/>
-                <w:rFonts w:ascii="Arial" w:hAnsi="Arial" w:cs="Arial"/>
-                <w:noProof/>
-                <w:color w:val="auto"/>
-              </w:rPr>
-              <w:t>3.2. Memória De Instruções</w:t>
-            </w:r>
-            <w:r>
-              <w:rPr>
-                <w:rFonts w:ascii="Arial" w:hAnsi="Arial" w:cs="Arial"/>
+                <w:noProof/>
+              </w:rPr>
+              <w:t>3.2. MeMóRIA DE INSTRUÇÕES</w:t>
+            </w:r>
+            <w:r>
+              <w:rPr>
                 <w:noProof/>
                 <w:webHidden/>
               </w:rPr>
@@ -1592,7 +1542,6 @@
             </w:r>
             <w:r>
               <w:rPr>
-                <w:rFonts w:ascii="Arial" w:hAnsi="Arial" w:cs="Arial"/>
                 <w:noProof/>
                 <w:webHidden/>
               </w:rPr>
@@ -1600,22 +1549,19 @@
             </w:r>
             <w:r>
               <w:rPr>
-                <w:rFonts w:ascii="Arial" w:hAnsi="Arial" w:cs="Arial"/>
-                <w:noProof/>
-                <w:webHidden/>
-              </w:rPr>
-              <w:instrText xml:space="preserve"> PAGEREF _Toc193145662 \h </w:instrText>
-            </w:r>
-            <w:r>
-              <w:rPr>
-                <w:rFonts w:ascii="Arial" w:hAnsi="Arial" w:cs="Arial"/>
-                <w:noProof/>
-                <w:webHidden/>
-              </w:rPr>
-            </w:r>
-            <w:r>
-              <w:rPr>
-                <w:rFonts w:ascii="Arial" w:hAnsi="Arial" w:cs="Arial"/>
+                <w:noProof/>
+                <w:webHidden/>
+              </w:rPr>
+              <w:instrText xml:space="preserve"> PAGEREF _Toc193179297 \h </w:instrText>
+            </w:r>
+            <w:r>
+              <w:rPr>
+                <w:noProof/>
+                <w:webHidden/>
+              </w:rPr>
+            </w:r>
+            <w:r>
+              <w:rPr>
                 <w:noProof/>
                 <w:webHidden/>
               </w:rPr>
@@ -1623,7 +1569,6 @@
             </w:r>
             <w:r>
               <w:rPr>
-                <w:rFonts w:ascii="Arial" w:hAnsi="Arial" w:cs="Arial"/>
                 <w:noProof/>
                 <w:webHidden/>
               </w:rPr>
@@ -1631,7 +1576,6 @@
             </w:r>
             <w:r>
               <w:rPr>
-                <w:rFonts w:ascii="Arial" w:hAnsi="Arial" w:cs="Arial"/>
                 <w:noProof/>
                 <w:webHidden/>
               </w:rPr>
@@ -1646,23 +1590,23 @@
               <w:tab w:val="right" w:leader="dot" w:pos="9016"/>
             </w:tabs>
             <w:rPr>
-              <w:rFonts w:ascii="Arial" w:hAnsi="Arial" w:cs="Arial"/>
+              <w:rFonts w:eastAsiaTheme="minorEastAsia"/>
               <w:noProof/>
+              <w:kern w:val="2"/>
+              <w:lang w:eastAsia="pt-BR"/>
+              <w14:ligatures w14:val="standardContextual"/>
             </w:rPr>
           </w:pPr>
-          <w:hyperlink w:anchor="_Toc193145663" w:history="1">
+          <w:hyperlink w:anchor="_Toc193179298" w:history="1">
             <w:r>
               <w:rPr>
                 <w:rStyle w:val="Hyperlink"/>
-                <w:rFonts w:ascii="Arial" w:hAnsi="Arial" w:cs="Arial"/>
-                <w:noProof/>
-                <w:color w:val="auto"/>
-              </w:rPr>
-              <w:t>3.3. Somador</w:t>
-            </w:r>
-            <w:r>
-              <w:rPr>
-                <w:rFonts w:ascii="Arial" w:hAnsi="Arial" w:cs="Arial"/>
+                <w:noProof/>
+              </w:rPr>
+              <w:t>3.3. somador</w:t>
+            </w:r>
+            <w:r>
+              <w:rPr>
                 <w:noProof/>
                 <w:webHidden/>
               </w:rPr>
@@ -1670,7 +1614,6 @@
             </w:r>
             <w:r>
               <w:rPr>
-                <w:rFonts w:ascii="Arial" w:hAnsi="Arial" w:cs="Arial"/>
                 <w:noProof/>
                 <w:webHidden/>
               </w:rPr>
@@ -1678,22 +1621,19 @@
             </w:r>
             <w:r>
               <w:rPr>
-                <w:rFonts w:ascii="Arial" w:hAnsi="Arial" w:cs="Arial"/>
-                <w:noProof/>
-                <w:webHidden/>
-              </w:rPr>
-              <w:instrText xml:space="preserve"> PAGEREF _Toc193145663 \h </w:instrText>
-            </w:r>
-            <w:r>
-              <w:rPr>
-                <w:rFonts w:ascii="Arial" w:hAnsi="Arial" w:cs="Arial"/>
-                <w:noProof/>
-                <w:webHidden/>
-              </w:rPr>
-            </w:r>
-            <w:r>
-              <w:rPr>
-                <w:rFonts w:ascii="Arial" w:hAnsi="Arial" w:cs="Arial"/>
+                <w:noProof/>
+                <w:webHidden/>
+              </w:rPr>
+              <w:instrText xml:space="preserve"> PAGEREF _Toc193179298 \h </w:instrText>
+            </w:r>
+            <w:r>
+              <w:rPr>
+                <w:noProof/>
+                <w:webHidden/>
+              </w:rPr>
+            </w:r>
+            <w:r>
+              <w:rPr>
                 <w:noProof/>
                 <w:webHidden/>
               </w:rPr>
@@ -1701,7 +1641,6 @@
             </w:r>
             <w:r>
               <w:rPr>
-                <w:rFonts w:ascii="Arial" w:hAnsi="Arial" w:cs="Arial"/>
                 <w:noProof/>
                 <w:webHidden/>
               </w:rPr>
@@ -1709,7 +1648,6 @@
             </w:r>
             <w:r>
               <w:rPr>
-                <w:rFonts w:ascii="Arial" w:hAnsi="Arial" w:cs="Arial"/>
                 <w:noProof/>
                 <w:webHidden/>
               </w:rPr>
@@ -1724,23 +1662,23 @@
               <w:tab w:val="right" w:leader="dot" w:pos="9016"/>
             </w:tabs>
             <w:rPr>
-              <w:rFonts w:ascii="Arial" w:hAnsi="Arial" w:cs="Arial"/>
+              <w:rFonts w:eastAsiaTheme="minorEastAsia"/>
               <w:noProof/>
+              <w:kern w:val="2"/>
+              <w:lang w:eastAsia="pt-BR"/>
+              <w14:ligatures w14:val="standardContextual"/>
             </w:rPr>
           </w:pPr>
-          <w:hyperlink w:anchor="_Toc193145664" w:history="1">
+          <w:hyperlink w:anchor="_Toc193179299" w:history="1">
             <w:r>
               <w:rPr>
                 <w:rStyle w:val="Hyperlink"/>
-                <w:rFonts w:ascii="Arial" w:hAnsi="Arial" w:cs="Arial"/>
-                <w:noProof/>
-                <w:color w:val="auto"/>
-              </w:rPr>
-              <w:t>3.4. Extensor De Bits 3x8</w:t>
-            </w:r>
-            <w:r>
-              <w:rPr>
-                <w:rFonts w:ascii="Arial" w:hAnsi="Arial" w:cs="Arial"/>
+                <w:noProof/>
+              </w:rPr>
+              <w:t>3.4. EXTENSOR DE BITS 3X8</w:t>
+            </w:r>
+            <w:r>
+              <w:rPr>
                 <w:noProof/>
                 <w:webHidden/>
               </w:rPr>
@@ -1748,7 +1686,6 @@
             </w:r>
             <w:r>
               <w:rPr>
-                <w:rFonts w:ascii="Arial" w:hAnsi="Arial" w:cs="Arial"/>
                 <w:noProof/>
                 <w:webHidden/>
               </w:rPr>
@@ -1756,22 +1693,19 @@
             </w:r>
             <w:r>
               <w:rPr>
-                <w:rFonts w:ascii="Arial" w:hAnsi="Arial" w:cs="Arial"/>
-                <w:noProof/>
-                <w:webHidden/>
-              </w:rPr>
-              <w:instrText xml:space="preserve"> PAGEREF _Toc193145664 \h </w:instrText>
-            </w:r>
-            <w:r>
-              <w:rPr>
-                <w:rFonts w:ascii="Arial" w:hAnsi="Arial" w:cs="Arial"/>
-                <w:noProof/>
-                <w:webHidden/>
-              </w:rPr>
-            </w:r>
-            <w:r>
-              <w:rPr>
-                <w:rFonts w:ascii="Arial" w:hAnsi="Arial" w:cs="Arial"/>
+                <w:noProof/>
+                <w:webHidden/>
+              </w:rPr>
+              <w:instrText xml:space="preserve"> PAGEREF _Toc193179299 \h </w:instrText>
+            </w:r>
+            <w:r>
+              <w:rPr>
+                <w:noProof/>
+                <w:webHidden/>
+              </w:rPr>
+            </w:r>
+            <w:r>
+              <w:rPr>
                 <w:noProof/>
                 <w:webHidden/>
               </w:rPr>
@@ -1779,7 +1713,6 @@
             </w:r>
             <w:r>
               <w:rPr>
-                <w:rFonts w:ascii="Arial" w:hAnsi="Arial" w:cs="Arial"/>
                 <w:noProof/>
                 <w:webHidden/>
               </w:rPr>
@@ -1787,7 +1720,6 @@
             </w:r>
             <w:r>
               <w:rPr>
-                <w:rFonts w:ascii="Arial" w:hAnsi="Arial" w:cs="Arial"/>
                 <w:noProof/>
                 <w:webHidden/>
               </w:rPr>
@@ -1802,23 +1734,23 @@
               <w:tab w:val="right" w:leader="dot" w:pos="9016"/>
             </w:tabs>
             <w:rPr>
-              <w:rFonts w:ascii="Arial" w:hAnsi="Arial" w:cs="Arial"/>
+              <w:rFonts w:eastAsiaTheme="minorEastAsia"/>
               <w:noProof/>
+              <w:kern w:val="2"/>
+              <w:lang w:eastAsia="pt-BR"/>
+              <w14:ligatures w14:val="standardContextual"/>
             </w:rPr>
           </w:pPr>
-          <w:hyperlink w:anchor="_Toc193145665" w:history="1">
+          <w:hyperlink w:anchor="_Toc193179300" w:history="1">
             <w:r>
               <w:rPr>
                 <w:rStyle w:val="Hyperlink"/>
-                <w:rFonts w:ascii="Arial" w:hAnsi="Arial" w:cs="Arial"/>
-                <w:noProof/>
-                <w:color w:val="auto"/>
-              </w:rPr>
-              <w:t>3.5. Extensor De Bits 5x8</w:t>
-            </w:r>
-            <w:r>
-              <w:rPr>
-                <w:rFonts w:ascii="Arial" w:hAnsi="Arial" w:cs="Arial"/>
+                <w:noProof/>
+              </w:rPr>
+              <w:t>3.5. EXTENSOR DE BITS 5X8</w:t>
+            </w:r>
+            <w:r>
+              <w:rPr>
                 <w:noProof/>
                 <w:webHidden/>
               </w:rPr>
@@ -1826,7 +1758,6 @@
             </w:r>
             <w:r>
               <w:rPr>
-                <w:rFonts w:ascii="Arial" w:hAnsi="Arial" w:cs="Arial"/>
                 <w:noProof/>
                 <w:webHidden/>
               </w:rPr>
@@ -1834,22 +1765,19 @@
             </w:r>
             <w:r>
               <w:rPr>
-                <w:rFonts w:ascii="Arial" w:hAnsi="Arial" w:cs="Arial"/>
-                <w:noProof/>
-                <w:webHidden/>
-              </w:rPr>
-              <w:instrText xml:space="preserve"> PAGEREF _Toc193145665 \h </w:instrText>
-            </w:r>
-            <w:r>
-              <w:rPr>
-                <w:rFonts w:ascii="Arial" w:hAnsi="Arial" w:cs="Arial"/>
-                <w:noProof/>
-                <w:webHidden/>
-              </w:rPr>
-            </w:r>
-            <w:r>
-              <w:rPr>
-                <w:rFonts w:ascii="Arial" w:hAnsi="Arial" w:cs="Arial"/>
+                <w:noProof/>
+                <w:webHidden/>
+              </w:rPr>
+              <w:instrText xml:space="preserve"> PAGEREF _Toc193179300 \h </w:instrText>
+            </w:r>
+            <w:r>
+              <w:rPr>
+                <w:noProof/>
+                <w:webHidden/>
+              </w:rPr>
+            </w:r>
+            <w:r>
+              <w:rPr>
                 <w:noProof/>
                 <w:webHidden/>
               </w:rPr>
@@ -1857,7 +1785,6 @@
             </w:r>
             <w:r>
               <w:rPr>
-                <w:rFonts w:ascii="Arial" w:hAnsi="Arial" w:cs="Arial"/>
                 <w:noProof/>
                 <w:webHidden/>
               </w:rPr>
@@ -1865,7 +1792,6 @@
             </w:r>
             <w:r>
               <w:rPr>
-                <w:rFonts w:ascii="Arial" w:hAnsi="Arial" w:cs="Arial"/>
                 <w:noProof/>
                 <w:webHidden/>
               </w:rPr>
@@ -1880,23 +1806,23 @@
               <w:tab w:val="right" w:leader="dot" w:pos="9016"/>
             </w:tabs>
             <w:rPr>
-              <w:rFonts w:ascii="Arial" w:hAnsi="Arial" w:cs="Arial"/>
+              <w:rFonts w:eastAsiaTheme="minorEastAsia"/>
               <w:noProof/>
+              <w:kern w:val="2"/>
+              <w:lang w:eastAsia="pt-BR"/>
+              <w14:ligatures w14:val="standardContextual"/>
             </w:rPr>
           </w:pPr>
-          <w:hyperlink w:anchor="_Toc193145666" w:history="1">
+          <w:hyperlink w:anchor="_Toc193179301" w:history="1">
             <w:r>
               <w:rPr>
                 <w:rStyle w:val="Hyperlink"/>
-                <w:rFonts w:ascii="Arial" w:hAnsi="Arial" w:cs="Arial"/>
-                <w:noProof/>
-                <w:color w:val="auto"/>
-              </w:rPr>
-              <w:t>3.6. Banco De Registradores</w:t>
-            </w:r>
-            <w:r>
-              <w:rPr>
-                <w:rFonts w:ascii="Arial" w:hAnsi="Arial" w:cs="Arial"/>
+                <w:noProof/>
+              </w:rPr>
+              <w:t>3.6. BANCO DE REGISTRADORES</w:t>
+            </w:r>
+            <w:r>
+              <w:rPr>
                 <w:noProof/>
                 <w:webHidden/>
               </w:rPr>
@@ -1904,7 +1830,6 @@
             </w:r>
             <w:r>
               <w:rPr>
-                <w:rFonts w:ascii="Arial" w:hAnsi="Arial" w:cs="Arial"/>
                 <w:noProof/>
                 <w:webHidden/>
               </w:rPr>
@@ -1912,22 +1837,19 @@
             </w:r>
             <w:r>
               <w:rPr>
-                <w:rFonts w:ascii="Arial" w:hAnsi="Arial" w:cs="Arial"/>
-                <w:noProof/>
-                <w:webHidden/>
-              </w:rPr>
-              <w:instrText xml:space="preserve"> PAGEREF _Toc193145666 \h </w:instrText>
-            </w:r>
-            <w:r>
-              <w:rPr>
-                <w:rFonts w:ascii="Arial" w:hAnsi="Arial" w:cs="Arial"/>
-                <w:noProof/>
-                <w:webHidden/>
-              </w:rPr>
-            </w:r>
-            <w:r>
-              <w:rPr>
-                <w:rFonts w:ascii="Arial" w:hAnsi="Arial" w:cs="Arial"/>
+                <w:noProof/>
+                <w:webHidden/>
+              </w:rPr>
+              <w:instrText xml:space="preserve"> PAGEREF _Toc193179301 \h </w:instrText>
+            </w:r>
+            <w:r>
+              <w:rPr>
+                <w:noProof/>
+                <w:webHidden/>
+              </w:rPr>
+            </w:r>
+            <w:r>
+              <w:rPr>
                 <w:noProof/>
                 <w:webHidden/>
               </w:rPr>
@@ -1935,7 +1857,6 @@
             </w:r>
             <w:r>
               <w:rPr>
-                <w:rFonts w:ascii="Arial" w:hAnsi="Arial" w:cs="Arial"/>
                 <w:noProof/>
                 <w:webHidden/>
               </w:rPr>
@@ -1943,7 +1864,6 @@
             </w:r>
             <w:r>
               <w:rPr>
-                <w:rFonts w:ascii="Arial" w:hAnsi="Arial" w:cs="Arial"/>
                 <w:noProof/>
                 <w:webHidden/>
               </w:rPr>
@@ -1958,23 +1878,23 @@
               <w:tab w:val="right" w:leader="dot" w:pos="9016"/>
             </w:tabs>
             <w:rPr>
-              <w:rFonts w:ascii="Arial" w:hAnsi="Arial" w:cs="Arial"/>
+              <w:rFonts w:eastAsiaTheme="minorEastAsia"/>
               <w:noProof/>
+              <w:kern w:val="2"/>
+              <w:lang w:eastAsia="pt-BR"/>
+              <w14:ligatures w14:val="standardContextual"/>
             </w:rPr>
           </w:pPr>
-          <w:hyperlink w:anchor="_Toc193145667" w:history="1">
+          <w:hyperlink w:anchor="_Toc193179302" w:history="1">
             <w:r>
               <w:rPr>
                 <w:rStyle w:val="Hyperlink"/>
-                <w:rFonts w:ascii="Arial" w:hAnsi="Arial" w:cs="Arial"/>
-                <w:noProof/>
-                <w:color w:val="auto"/>
-              </w:rPr>
-              <w:t>3.7. Unidade De Controle</w:t>
-            </w:r>
-            <w:r>
-              <w:rPr>
-                <w:rFonts w:ascii="Arial" w:hAnsi="Arial" w:cs="Arial"/>
+                <w:noProof/>
+              </w:rPr>
+              <w:t>3.7. unidade de controle</w:t>
+            </w:r>
+            <w:r>
+              <w:rPr>
                 <w:noProof/>
                 <w:webHidden/>
               </w:rPr>
@@ -1982,7 +1902,6 @@
             </w:r>
             <w:r>
               <w:rPr>
-                <w:rFonts w:ascii="Arial" w:hAnsi="Arial" w:cs="Arial"/>
                 <w:noProof/>
                 <w:webHidden/>
               </w:rPr>
@@ -1990,22 +1909,19 @@
             </w:r>
             <w:r>
               <w:rPr>
-                <w:rFonts w:ascii="Arial" w:hAnsi="Arial" w:cs="Arial"/>
-                <w:noProof/>
-                <w:webHidden/>
-              </w:rPr>
-              <w:instrText xml:space="preserve"> PAGEREF _Toc193145667 \h </w:instrText>
-            </w:r>
-            <w:r>
-              <w:rPr>
-                <w:rFonts w:ascii="Arial" w:hAnsi="Arial" w:cs="Arial"/>
-                <w:noProof/>
-                <w:webHidden/>
-              </w:rPr>
-            </w:r>
-            <w:r>
-              <w:rPr>
-                <w:rFonts w:ascii="Arial" w:hAnsi="Arial" w:cs="Arial"/>
+                <w:noProof/>
+                <w:webHidden/>
+              </w:rPr>
+              <w:instrText xml:space="preserve"> PAGEREF _Toc193179302 \h </w:instrText>
+            </w:r>
+            <w:r>
+              <w:rPr>
+                <w:noProof/>
+                <w:webHidden/>
+              </w:rPr>
+            </w:r>
+            <w:r>
+              <w:rPr>
                 <w:noProof/>
                 <w:webHidden/>
               </w:rPr>
@@ -2013,7 +1929,6 @@
             </w:r>
             <w:r>
               <w:rPr>
-                <w:rFonts w:ascii="Arial" w:hAnsi="Arial" w:cs="Arial"/>
                 <w:noProof/>
                 <w:webHidden/>
               </w:rPr>
@@ -2021,7 +1936,6 @@
             </w:r>
             <w:r>
               <w:rPr>
-                <w:rFonts w:ascii="Arial" w:hAnsi="Arial" w:cs="Arial"/>
                 <w:noProof/>
                 <w:webHidden/>
               </w:rPr>
@@ -2036,23 +1950,23 @@
               <w:tab w:val="right" w:leader="dot" w:pos="9016"/>
             </w:tabs>
             <w:rPr>
-              <w:rFonts w:ascii="Arial" w:hAnsi="Arial" w:cs="Arial"/>
+              <w:rFonts w:eastAsiaTheme="minorEastAsia"/>
               <w:noProof/>
+              <w:kern w:val="2"/>
+              <w:lang w:eastAsia="pt-BR"/>
+              <w14:ligatures w14:val="standardContextual"/>
             </w:rPr>
           </w:pPr>
-          <w:hyperlink w:anchor="_Toc193145668" w:history="1">
+          <w:hyperlink w:anchor="_Toc193179303" w:history="1">
             <w:r>
               <w:rPr>
                 <w:rStyle w:val="Hyperlink"/>
-                <w:rFonts w:ascii="Arial" w:hAnsi="Arial" w:cs="Arial"/>
-                <w:noProof/>
-                <w:color w:val="auto"/>
-              </w:rPr>
-              <w:t>3.8. Multiplexador 2x1</w:t>
-            </w:r>
-            <w:r>
-              <w:rPr>
-                <w:rFonts w:ascii="Arial" w:hAnsi="Arial" w:cs="Arial"/>
+                <w:noProof/>
+              </w:rPr>
+              <w:t>3.8. multiplexador 2x1</w:t>
+            </w:r>
+            <w:r>
+              <w:rPr>
                 <w:noProof/>
                 <w:webHidden/>
               </w:rPr>
@@ -2060,7 +1974,6 @@
             </w:r>
             <w:r>
               <w:rPr>
-                <w:rFonts w:ascii="Arial" w:hAnsi="Arial" w:cs="Arial"/>
                 <w:noProof/>
                 <w:webHidden/>
               </w:rPr>
@@ -2068,22 +1981,19 @@
             </w:r>
             <w:r>
               <w:rPr>
-                <w:rFonts w:ascii="Arial" w:hAnsi="Arial" w:cs="Arial"/>
-                <w:noProof/>
-                <w:webHidden/>
-              </w:rPr>
-              <w:instrText xml:space="preserve"> PAGEREF _Toc193145668 \h </w:instrText>
-            </w:r>
-            <w:r>
-              <w:rPr>
-                <w:rFonts w:ascii="Arial" w:hAnsi="Arial" w:cs="Arial"/>
-                <w:noProof/>
-                <w:webHidden/>
-              </w:rPr>
-            </w:r>
-            <w:r>
-              <w:rPr>
-                <w:rFonts w:ascii="Arial" w:hAnsi="Arial" w:cs="Arial"/>
+                <w:noProof/>
+                <w:webHidden/>
+              </w:rPr>
+              <w:instrText xml:space="preserve"> PAGEREF _Toc193179303 \h </w:instrText>
+            </w:r>
+            <w:r>
+              <w:rPr>
+                <w:noProof/>
+                <w:webHidden/>
+              </w:rPr>
+            </w:r>
+            <w:r>
+              <w:rPr>
                 <w:noProof/>
                 <w:webHidden/>
               </w:rPr>
@@ -2091,7 +2001,6 @@
             </w:r>
             <w:r>
               <w:rPr>
-                <w:rFonts w:ascii="Arial" w:hAnsi="Arial" w:cs="Arial"/>
                 <w:noProof/>
                 <w:webHidden/>
               </w:rPr>
@@ -2099,7 +2008,6 @@
             </w:r>
             <w:r>
               <w:rPr>
-                <w:rFonts w:ascii="Arial" w:hAnsi="Arial" w:cs="Arial"/>
                 <w:noProof/>
                 <w:webHidden/>
               </w:rPr>
@@ -2114,23 +2022,23 @@
               <w:tab w:val="right" w:leader="dot" w:pos="9016"/>
             </w:tabs>
             <w:rPr>
-              <w:rFonts w:ascii="Arial" w:hAnsi="Arial" w:cs="Arial"/>
+              <w:rFonts w:eastAsiaTheme="minorEastAsia"/>
               <w:noProof/>
+              <w:kern w:val="2"/>
+              <w:lang w:eastAsia="pt-BR"/>
+              <w14:ligatures w14:val="standardContextual"/>
             </w:rPr>
           </w:pPr>
-          <w:hyperlink w:anchor="_Toc193145669" w:history="1">
+          <w:hyperlink w:anchor="_Toc193179304" w:history="1">
             <w:r>
               <w:rPr>
                 <w:rStyle w:val="Hyperlink"/>
-                <w:rFonts w:ascii="Arial" w:hAnsi="Arial" w:cs="Arial"/>
-                <w:noProof/>
-                <w:color w:val="auto"/>
-              </w:rPr>
-              <w:t>3.9. Memória De Dados</w:t>
-            </w:r>
-            <w:r>
-              <w:rPr>
-                <w:rFonts w:ascii="Arial" w:hAnsi="Arial" w:cs="Arial"/>
+                <w:noProof/>
+              </w:rPr>
+              <w:t>3.9. Memória de dados</w:t>
+            </w:r>
+            <w:r>
+              <w:rPr>
                 <w:noProof/>
                 <w:webHidden/>
               </w:rPr>
@@ -2138,7 +2046,6 @@
             </w:r>
             <w:r>
               <w:rPr>
-                <w:rFonts w:ascii="Arial" w:hAnsi="Arial" w:cs="Arial"/>
                 <w:noProof/>
                 <w:webHidden/>
               </w:rPr>
@@ -2146,22 +2053,19 @@
             </w:r>
             <w:r>
               <w:rPr>
-                <w:rFonts w:ascii="Arial" w:hAnsi="Arial" w:cs="Arial"/>
-                <w:noProof/>
-                <w:webHidden/>
-              </w:rPr>
-              <w:instrText xml:space="preserve"> PAGEREF _Toc193145669 \h </w:instrText>
-            </w:r>
-            <w:r>
-              <w:rPr>
-                <w:rFonts w:ascii="Arial" w:hAnsi="Arial" w:cs="Arial"/>
-                <w:noProof/>
-                <w:webHidden/>
-              </w:rPr>
-            </w:r>
-            <w:r>
-              <w:rPr>
-                <w:rFonts w:ascii="Arial" w:hAnsi="Arial" w:cs="Arial"/>
+                <w:noProof/>
+                <w:webHidden/>
+              </w:rPr>
+              <w:instrText xml:space="preserve"> PAGEREF _Toc193179304 \h </w:instrText>
+            </w:r>
+            <w:r>
+              <w:rPr>
+                <w:noProof/>
+                <w:webHidden/>
+              </w:rPr>
+            </w:r>
+            <w:r>
+              <w:rPr>
                 <w:noProof/>
                 <w:webHidden/>
               </w:rPr>
@@ -2169,7 +2073,6 @@
             </w:r>
             <w:r>
               <w:rPr>
-                <w:rFonts w:ascii="Arial" w:hAnsi="Arial" w:cs="Arial"/>
                 <w:noProof/>
                 <w:webHidden/>
               </w:rPr>
@@ -2177,7 +2080,6 @@
             </w:r>
             <w:r>
               <w:rPr>
-                <w:rFonts w:ascii="Arial" w:hAnsi="Arial" w:cs="Arial"/>
                 <w:noProof/>
                 <w:webHidden/>
               </w:rPr>
@@ -2192,32 +2094,23 @@
               <w:tab w:val="right" w:leader="dot" w:pos="9016"/>
             </w:tabs>
             <w:rPr>
-              <w:rFonts w:ascii="Arial" w:hAnsi="Arial" w:cs="Arial"/>
+              <w:rFonts w:eastAsiaTheme="minorEastAsia"/>
               <w:noProof/>
+              <w:kern w:val="2"/>
+              <w:lang w:eastAsia="pt-BR"/>
+              <w14:ligatures w14:val="standardContextual"/>
             </w:rPr>
           </w:pPr>
-          <w:hyperlink w:anchor="_Toc193145670" w:history="1">
+          <w:hyperlink w:anchor="_Toc193179305" w:history="1">
             <w:r>
               <w:rPr>
                 <w:rStyle w:val="Hyperlink"/>
-                <w:rFonts w:ascii="Arial" w:hAnsi="Arial" w:cs="Arial"/>
-                <w:noProof/>
-                <w:color w:val="auto"/>
-              </w:rPr>
-              <w:t>3.10. U</w:t>
-            </w:r>
-            <w:r>
-              <w:rPr>
-                <w:rStyle w:val="Hyperlink"/>
-                <w:rFonts w:ascii="Arial" w:hAnsi="Arial" w:cs="Arial"/>
-                <w:noProof/>
-                <w:color w:val="auto"/>
-              </w:rPr>
-              <w:t>LA</w:t>
-            </w:r>
-            <w:r>
-              <w:rPr>
-                <w:rFonts w:ascii="Arial" w:hAnsi="Arial" w:cs="Arial"/>
+                <w:noProof/>
+              </w:rPr>
+              <w:t>3.10. ULA</w:t>
+            </w:r>
+            <w:r>
+              <w:rPr>
                 <w:noProof/>
                 <w:webHidden/>
               </w:rPr>
@@ -2225,7 +2118,6 @@
             </w:r>
             <w:r>
               <w:rPr>
-                <w:rFonts w:ascii="Arial" w:hAnsi="Arial" w:cs="Arial"/>
                 <w:noProof/>
                 <w:webHidden/>
               </w:rPr>
@@ -2233,22 +2125,19 @@
             </w:r>
             <w:r>
               <w:rPr>
-                <w:rFonts w:ascii="Arial" w:hAnsi="Arial" w:cs="Arial"/>
-                <w:noProof/>
-                <w:webHidden/>
-              </w:rPr>
-              <w:instrText xml:space="preserve"> PAGEREF _Toc193145670 \h </w:instrText>
-            </w:r>
-            <w:r>
-              <w:rPr>
-                <w:rFonts w:ascii="Arial" w:hAnsi="Arial" w:cs="Arial"/>
-                <w:noProof/>
-                <w:webHidden/>
-              </w:rPr>
-            </w:r>
-            <w:r>
-              <w:rPr>
-                <w:rFonts w:ascii="Arial" w:hAnsi="Arial" w:cs="Arial"/>
+                <w:noProof/>
+                <w:webHidden/>
+              </w:rPr>
+              <w:instrText xml:space="preserve"> PAGEREF _Toc193179305 \h </w:instrText>
+            </w:r>
+            <w:r>
+              <w:rPr>
+                <w:noProof/>
+                <w:webHidden/>
+              </w:rPr>
+            </w:r>
+            <w:r>
+              <w:rPr>
                 <w:noProof/>
                 <w:webHidden/>
               </w:rPr>
@@ -2256,7 +2145,6 @@
             </w:r>
             <w:r>
               <w:rPr>
-                <w:rFonts w:ascii="Arial" w:hAnsi="Arial" w:cs="Arial"/>
                 <w:noProof/>
                 <w:webHidden/>
               </w:rPr>
@@ -2264,7 +2152,6 @@
             </w:r>
             <w:r>
               <w:rPr>
-                <w:rFonts w:ascii="Arial" w:hAnsi="Arial" w:cs="Arial"/>
                 <w:noProof/>
                 <w:webHidden/>
               </w:rPr>
@@ -2279,23 +2166,23 @@
               <w:tab w:val="right" w:leader="dot" w:pos="9016"/>
             </w:tabs>
             <w:rPr>
-              <w:rFonts w:ascii="Arial" w:hAnsi="Arial" w:cs="Arial"/>
+              <w:rFonts w:eastAsiaTheme="minorEastAsia"/>
               <w:noProof/>
+              <w:kern w:val="2"/>
+              <w:lang w:eastAsia="pt-BR"/>
+              <w14:ligatures w14:val="standardContextual"/>
             </w:rPr>
           </w:pPr>
-          <w:hyperlink w:anchor="_Toc193145671" w:history="1">
+          <w:hyperlink w:anchor="_Toc193179306" w:history="1">
             <w:r>
               <w:rPr>
                 <w:rStyle w:val="Hyperlink"/>
-                <w:rFonts w:ascii="Arial" w:hAnsi="Arial" w:cs="Arial"/>
-                <w:noProof/>
-                <w:color w:val="auto"/>
-              </w:rPr>
-              <w:t>3.11. Datapath</w:t>
-            </w:r>
-            <w:r>
-              <w:rPr>
-                <w:rFonts w:ascii="Arial" w:hAnsi="Arial" w:cs="Arial"/>
+                <w:noProof/>
+              </w:rPr>
+              <w:t>3.11. datapath</w:t>
+            </w:r>
+            <w:r>
+              <w:rPr>
                 <w:noProof/>
                 <w:webHidden/>
               </w:rPr>
@@ -2303,7 +2190,6 @@
             </w:r>
             <w:r>
               <w:rPr>
-                <w:rFonts w:ascii="Arial" w:hAnsi="Arial" w:cs="Arial"/>
                 <w:noProof/>
                 <w:webHidden/>
               </w:rPr>
@@ -2311,22 +2197,19 @@
             </w:r>
             <w:r>
               <w:rPr>
-                <w:rFonts w:ascii="Arial" w:hAnsi="Arial" w:cs="Arial"/>
-                <w:noProof/>
-                <w:webHidden/>
-              </w:rPr>
-              <w:instrText xml:space="preserve"> PAGEREF _Toc193145671 \h </w:instrText>
-            </w:r>
-            <w:r>
-              <w:rPr>
-                <w:rFonts w:ascii="Arial" w:hAnsi="Arial" w:cs="Arial"/>
-                <w:noProof/>
-                <w:webHidden/>
-              </w:rPr>
-            </w:r>
-            <w:r>
-              <w:rPr>
-                <w:rFonts w:ascii="Arial" w:hAnsi="Arial" w:cs="Arial"/>
+                <w:noProof/>
+                <w:webHidden/>
+              </w:rPr>
+              <w:instrText xml:space="preserve"> PAGEREF _Toc193179306 \h </w:instrText>
+            </w:r>
+            <w:r>
+              <w:rPr>
+                <w:noProof/>
+                <w:webHidden/>
+              </w:rPr>
+            </w:r>
+            <w:r>
+              <w:rPr>
                 <w:noProof/>
                 <w:webHidden/>
               </w:rPr>
@@ -2334,7 +2217,6 @@
             </w:r>
             <w:r>
               <w:rPr>
-                <w:rFonts w:ascii="Arial" w:hAnsi="Arial" w:cs="Arial"/>
                 <w:noProof/>
                 <w:webHidden/>
               </w:rPr>
@@ -2342,7 +2224,6 @@
             </w:r>
             <w:r>
               <w:rPr>
-                <w:rFonts w:ascii="Arial" w:hAnsi="Arial" w:cs="Arial"/>
                 <w:noProof/>
                 <w:webHidden/>
               </w:rPr>
@@ -2357,23 +2238,23 @@
               <w:tab w:val="right" w:leader="dot" w:pos="9016"/>
             </w:tabs>
             <w:rPr>
-              <w:rFonts w:ascii="Arial" w:hAnsi="Arial" w:cs="Arial"/>
+              <w:rFonts w:eastAsiaTheme="minorEastAsia"/>
               <w:noProof/>
+              <w:kern w:val="2"/>
+              <w:lang w:eastAsia="pt-BR"/>
+              <w14:ligatures w14:val="standardContextual"/>
             </w:rPr>
           </w:pPr>
-          <w:hyperlink w:anchor="_Toc193145672" w:history="1">
+          <w:hyperlink w:anchor="_Toc193179307" w:history="1">
             <w:r>
               <w:rPr>
                 <w:rStyle w:val="Hyperlink"/>
-                <w:rFonts w:ascii="Arial" w:hAnsi="Arial" w:cs="Arial"/>
-                <w:noProof/>
-                <w:color w:val="auto"/>
-              </w:rPr>
-              <w:t>4. Simulações</w:t>
-            </w:r>
-            <w:r>
-              <w:rPr>
-                <w:rFonts w:ascii="Arial" w:hAnsi="Arial" w:cs="Arial"/>
+                <w:noProof/>
+              </w:rPr>
+              <w:t>4. SIMULAÇÕES</w:t>
+            </w:r>
+            <w:r>
+              <w:rPr>
                 <w:noProof/>
                 <w:webHidden/>
               </w:rPr>
@@ -2381,7 +2262,6 @@
             </w:r>
             <w:r>
               <w:rPr>
-                <w:rFonts w:ascii="Arial" w:hAnsi="Arial" w:cs="Arial"/>
                 <w:noProof/>
                 <w:webHidden/>
               </w:rPr>
@@ -2389,22 +2269,19 @@
             </w:r>
             <w:r>
               <w:rPr>
-                <w:rFonts w:ascii="Arial" w:hAnsi="Arial" w:cs="Arial"/>
-                <w:noProof/>
-                <w:webHidden/>
-              </w:rPr>
-              <w:instrText xml:space="preserve"> PAGEREF _Toc193145672 \h </w:instrText>
-            </w:r>
-            <w:r>
-              <w:rPr>
-                <w:rFonts w:ascii="Arial" w:hAnsi="Arial" w:cs="Arial"/>
-                <w:noProof/>
-                <w:webHidden/>
-              </w:rPr>
-            </w:r>
-            <w:r>
-              <w:rPr>
-                <w:rFonts w:ascii="Arial" w:hAnsi="Arial" w:cs="Arial"/>
+                <w:noProof/>
+                <w:webHidden/>
+              </w:rPr>
+              <w:instrText xml:space="preserve"> PAGEREF _Toc193179307 \h </w:instrText>
+            </w:r>
+            <w:r>
+              <w:rPr>
+                <w:noProof/>
+                <w:webHidden/>
+              </w:rPr>
+            </w:r>
+            <w:r>
+              <w:rPr>
                 <w:noProof/>
                 <w:webHidden/>
               </w:rPr>
@@ -2412,7 +2289,6 @@
             </w:r>
             <w:r>
               <w:rPr>
-                <w:rFonts w:ascii="Arial" w:hAnsi="Arial" w:cs="Arial"/>
                 <w:noProof/>
                 <w:webHidden/>
               </w:rPr>
@@ -2420,7 +2296,222 @@
             </w:r>
             <w:r>
               <w:rPr>
-                <w:rFonts w:ascii="Arial" w:hAnsi="Arial" w:cs="Arial"/>
+                <w:noProof/>
+                <w:webHidden/>
+              </w:rPr>
+              <w:fldChar w:fldCharType="end"/>
+            </w:r>
+          </w:hyperlink>
+        </w:p>
+        <w:p>
+          <w:pPr>
+            <w:pStyle w:val="Sumrio2"/>
+            <w:tabs>
+              <w:tab w:val="right" w:leader="dot" w:pos="9016"/>
+            </w:tabs>
+            <w:rPr>
+              <w:rFonts w:eastAsiaTheme="minorEastAsia"/>
+              <w:noProof/>
+              <w:kern w:val="2"/>
+              <w:lang w:eastAsia="pt-BR"/>
+              <w14:ligatures w14:val="standardContextual"/>
+            </w:rPr>
+          </w:pPr>
+          <w:hyperlink w:anchor="_Toc193179308" w:history="1">
+            <w:r>
+              <w:rPr>
+                <w:rStyle w:val="Hyperlink"/>
+                <w:noProof/>
+              </w:rPr>
+              <w:t>4.1. Teste ADD e SUB</w:t>
+            </w:r>
+            <w:r>
+              <w:rPr>
+                <w:noProof/>
+                <w:webHidden/>
+              </w:rPr>
+              <w:tab/>
+            </w:r>
+            <w:r>
+              <w:rPr>
+                <w:noProof/>
+                <w:webHidden/>
+              </w:rPr>
+              <w:fldChar w:fldCharType="begin"/>
+            </w:r>
+            <w:r>
+              <w:rPr>
+                <w:noProof/>
+                <w:webHidden/>
+              </w:rPr>
+              <w:instrText xml:space="preserve"> PAGEREF _Toc193179308 \h </w:instrText>
+            </w:r>
+            <w:r>
+              <w:rPr>
+                <w:noProof/>
+                <w:webHidden/>
+              </w:rPr>
+            </w:r>
+            <w:r>
+              <w:rPr>
+                <w:noProof/>
+                <w:webHidden/>
+              </w:rPr>
+              <w:fldChar w:fldCharType="separate"/>
+            </w:r>
+            <w:r>
+              <w:rPr>
+                <w:noProof/>
+                <w:webHidden/>
+              </w:rPr>
+              <w:t>18</w:t>
+            </w:r>
+            <w:r>
+              <w:rPr>
+                <w:noProof/>
+                <w:webHidden/>
+              </w:rPr>
+              <w:fldChar w:fldCharType="end"/>
+            </w:r>
+          </w:hyperlink>
+        </w:p>
+        <w:p>
+          <w:pPr>
+            <w:pStyle w:val="Sumrio2"/>
+            <w:tabs>
+              <w:tab w:val="right" w:leader="dot" w:pos="9016"/>
+            </w:tabs>
+            <w:rPr>
+              <w:rFonts w:eastAsiaTheme="minorEastAsia"/>
+              <w:noProof/>
+              <w:kern w:val="2"/>
+              <w:lang w:eastAsia="pt-BR"/>
+              <w14:ligatures w14:val="standardContextual"/>
+            </w:rPr>
+          </w:pPr>
+          <w:hyperlink w:anchor="_Toc193179309" w:history="1">
+            <w:r>
+              <w:rPr>
+                <w:rStyle w:val="Hyperlink"/>
+                <w:noProof/>
+              </w:rPr>
+              <w:t>4.2. Teste LW e SW</w:t>
+            </w:r>
+            <w:r>
+              <w:rPr>
+                <w:noProof/>
+                <w:webHidden/>
+              </w:rPr>
+              <w:tab/>
+            </w:r>
+            <w:r>
+              <w:rPr>
+                <w:noProof/>
+                <w:webHidden/>
+              </w:rPr>
+              <w:fldChar w:fldCharType="begin"/>
+            </w:r>
+            <w:r>
+              <w:rPr>
+                <w:noProof/>
+                <w:webHidden/>
+              </w:rPr>
+              <w:instrText xml:space="preserve"> PAGEREF _Toc193179309 \h </w:instrText>
+            </w:r>
+            <w:r>
+              <w:rPr>
+                <w:noProof/>
+                <w:webHidden/>
+              </w:rPr>
+            </w:r>
+            <w:r>
+              <w:rPr>
+                <w:noProof/>
+                <w:webHidden/>
+              </w:rPr>
+              <w:fldChar w:fldCharType="separate"/>
+            </w:r>
+            <w:r>
+              <w:rPr>
+                <w:noProof/>
+                <w:webHidden/>
+              </w:rPr>
+              <w:t>18</w:t>
+            </w:r>
+            <w:r>
+              <w:rPr>
+                <w:noProof/>
+                <w:webHidden/>
+              </w:rPr>
+              <w:fldChar w:fldCharType="end"/>
+            </w:r>
+          </w:hyperlink>
+        </w:p>
+        <w:p>
+          <w:pPr>
+            <w:pStyle w:val="Sumrio2"/>
+            <w:tabs>
+              <w:tab w:val="right" w:leader="dot" w:pos="9016"/>
+            </w:tabs>
+            <w:rPr>
+              <w:rFonts w:eastAsiaTheme="minorEastAsia"/>
+              <w:noProof/>
+              <w:kern w:val="2"/>
+              <w:lang w:eastAsia="pt-BR"/>
+              <w14:ligatures w14:val="standardContextual"/>
+            </w:rPr>
+          </w:pPr>
+          <w:hyperlink w:anchor="_Toc193179310" w:history="1">
+            <w:r>
+              <w:rPr>
+                <w:rStyle w:val="Hyperlink"/>
+                <w:noProof/>
+              </w:rPr>
+              <w:t>4.3. Teste BEQ e JUMP</w:t>
+            </w:r>
+            <w:r>
+              <w:rPr>
+                <w:noProof/>
+                <w:webHidden/>
+              </w:rPr>
+              <w:tab/>
+            </w:r>
+            <w:r>
+              <w:rPr>
+                <w:noProof/>
+                <w:webHidden/>
+              </w:rPr>
+              <w:fldChar w:fldCharType="begin"/>
+            </w:r>
+            <w:r>
+              <w:rPr>
+                <w:noProof/>
+                <w:webHidden/>
+              </w:rPr>
+              <w:instrText xml:space="preserve"> PAGEREF _Toc193179310 \h </w:instrText>
+            </w:r>
+            <w:r>
+              <w:rPr>
+                <w:noProof/>
+                <w:webHidden/>
+              </w:rPr>
+            </w:r>
+            <w:r>
+              <w:rPr>
+                <w:noProof/>
+                <w:webHidden/>
+              </w:rPr>
+              <w:fldChar w:fldCharType="separate"/>
+            </w:r>
+            <w:r>
+              <w:rPr>
+                <w:noProof/>
+                <w:webHidden/>
+              </w:rPr>
+              <w:t>19</w:t>
+            </w:r>
+            <w:r>
+              <w:rPr>
                 <w:noProof/>
                 <w:webHidden/>
               </w:rPr>
@@ -2435,23 +2526,23 @@
               <w:tab w:val="right" w:leader="dot" w:pos="9016"/>
             </w:tabs>
             <w:rPr>
-              <w:rFonts w:ascii="Arial" w:hAnsi="Arial" w:cs="Arial"/>
+              <w:rFonts w:eastAsiaTheme="minorEastAsia"/>
               <w:noProof/>
+              <w:kern w:val="2"/>
+              <w:lang w:eastAsia="pt-BR"/>
+              <w14:ligatures w14:val="standardContextual"/>
             </w:rPr>
           </w:pPr>
-          <w:hyperlink w:anchor="_Toc193145673" w:history="1">
+          <w:hyperlink w:anchor="_Toc193179311" w:history="1">
             <w:r>
               <w:rPr>
                 <w:rStyle w:val="Hyperlink"/>
-                <w:rFonts w:ascii="Arial" w:hAnsi="Arial" w:cs="Arial"/>
-                <w:noProof/>
-                <w:color w:val="auto"/>
-              </w:rPr>
-              <w:t>5. Conclusão</w:t>
-            </w:r>
-            <w:r>
-              <w:rPr>
-                <w:rFonts w:ascii="Arial" w:hAnsi="Arial" w:cs="Arial"/>
+                <w:noProof/>
+              </w:rPr>
+              <w:t>5. CONCLUSÃO</w:t>
+            </w:r>
+            <w:r>
+              <w:rPr>
                 <w:noProof/>
                 <w:webHidden/>
               </w:rPr>
@@ -2459,7 +2550,6 @@
             </w:r>
             <w:r>
               <w:rPr>
-                <w:rFonts w:ascii="Arial" w:hAnsi="Arial" w:cs="Arial"/>
                 <w:noProof/>
                 <w:webHidden/>
               </w:rPr>
@@ -2467,22 +2557,19 @@
             </w:r>
             <w:r>
               <w:rPr>
-                <w:rFonts w:ascii="Arial" w:hAnsi="Arial" w:cs="Arial"/>
-                <w:noProof/>
-                <w:webHidden/>
-              </w:rPr>
-              <w:instrText xml:space="preserve"> PAGEREF _Toc193145673 \h </w:instrText>
-            </w:r>
-            <w:r>
-              <w:rPr>
-                <w:rFonts w:ascii="Arial" w:hAnsi="Arial" w:cs="Arial"/>
-                <w:noProof/>
-                <w:webHidden/>
-              </w:rPr>
-            </w:r>
-            <w:r>
-              <w:rPr>
-                <w:rFonts w:ascii="Arial" w:hAnsi="Arial" w:cs="Arial"/>
+                <w:noProof/>
+                <w:webHidden/>
+              </w:rPr>
+              <w:instrText xml:space="preserve"> PAGEREF _Toc193179311 \h </w:instrText>
+            </w:r>
+            <w:r>
+              <w:rPr>
+                <w:noProof/>
+                <w:webHidden/>
+              </w:rPr>
+            </w:r>
+            <w:r>
+              <w:rPr>
                 <w:noProof/>
                 <w:webHidden/>
               </w:rPr>
@@ -2490,15 +2577,13 @@
             </w:r>
             <w:r>
               <w:rPr>
-                <w:rFonts w:ascii="Arial" w:hAnsi="Arial" w:cs="Arial"/>
-                <w:noProof/>
-                <w:webHidden/>
-              </w:rPr>
-              <w:t>19</w:t>
-            </w:r>
-            <w:r>
-              <w:rPr>
-                <w:rFonts w:ascii="Arial" w:hAnsi="Arial" w:cs="Arial"/>
+                <w:noProof/>
+                <w:webHidden/>
+              </w:rPr>
+              <w:t>20</w:t>
+            </w:r>
+            <w:r>
+              <w:rPr>
                 <w:noProof/>
                 <w:webHidden/>
               </w:rPr>
@@ -2513,23 +2598,23 @@
               <w:tab w:val="right" w:leader="dot" w:pos="9016"/>
             </w:tabs>
             <w:rPr>
-              <w:rFonts w:ascii="Arial" w:hAnsi="Arial" w:cs="Arial"/>
+              <w:rFonts w:eastAsiaTheme="minorEastAsia"/>
               <w:noProof/>
+              <w:kern w:val="2"/>
+              <w:lang w:eastAsia="pt-BR"/>
+              <w14:ligatures w14:val="standardContextual"/>
             </w:rPr>
           </w:pPr>
-          <w:hyperlink w:anchor="_Toc193145674" w:history="1">
+          <w:hyperlink w:anchor="_Toc193179312" w:history="1">
             <w:r>
               <w:rPr>
                 <w:rStyle w:val="Hyperlink"/>
-                <w:rFonts w:ascii="Arial" w:hAnsi="Arial" w:cs="Arial"/>
-                <w:noProof/>
-                <w:color w:val="auto"/>
-              </w:rPr>
-              <w:t>6. Referências</w:t>
-            </w:r>
-            <w:r>
-              <w:rPr>
-                <w:rFonts w:ascii="Arial" w:hAnsi="Arial" w:cs="Arial"/>
+                <w:noProof/>
+              </w:rPr>
+              <w:t>6. REFERÊNCIAS</w:t>
+            </w:r>
+            <w:r>
+              <w:rPr>
                 <w:noProof/>
                 <w:webHidden/>
               </w:rPr>
@@ -2537,7 +2622,6 @@
             </w:r>
             <w:r>
               <w:rPr>
-                <w:rFonts w:ascii="Arial" w:hAnsi="Arial" w:cs="Arial"/>
                 <w:noProof/>
                 <w:webHidden/>
               </w:rPr>
@@ -2545,22 +2629,19 @@
             </w:r>
             <w:r>
               <w:rPr>
-                <w:rFonts w:ascii="Arial" w:hAnsi="Arial" w:cs="Arial"/>
-                <w:noProof/>
-                <w:webHidden/>
-              </w:rPr>
-              <w:instrText xml:space="preserve"> PAGEREF _Toc193145674 \h </w:instrText>
-            </w:r>
-            <w:r>
-              <w:rPr>
-                <w:rFonts w:ascii="Arial" w:hAnsi="Arial" w:cs="Arial"/>
-                <w:noProof/>
-                <w:webHidden/>
-              </w:rPr>
-            </w:r>
-            <w:r>
-              <w:rPr>
-                <w:rFonts w:ascii="Arial" w:hAnsi="Arial" w:cs="Arial"/>
+                <w:noProof/>
+                <w:webHidden/>
+              </w:rPr>
+              <w:instrText xml:space="preserve"> PAGEREF _Toc193179312 \h </w:instrText>
+            </w:r>
+            <w:r>
+              <w:rPr>
+                <w:noProof/>
+                <w:webHidden/>
+              </w:rPr>
+            </w:r>
+            <w:r>
+              <w:rPr>
                 <w:noProof/>
                 <w:webHidden/>
               </w:rPr>
@@ -2568,15 +2649,13 @@
             </w:r>
             <w:r>
               <w:rPr>
-                <w:rFonts w:ascii="Arial" w:hAnsi="Arial" w:cs="Arial"/>
-                <w:noProof/>
-                <w:webHidden/>
-              </w:rPr>
-              <w:t>20</w:t>
-            </w:r>
-            <w:r>
-              <w:rPr>
-                <w:rFonts w:ascii="Arial" w:hAnsi="Arial" w:cs="Arial"/>
+                <w:noProof/>
+                <w:webHidden/>
+              </w:rPr>
+              <w:t>21</w:t>
+            </w:r>
+            <w:r>
+              <w:rPr>
                 <w:noProof/>
                 <w:webHidden/>
               </w:rPr>
@@ -2616,7 +2695,6 @@
     </w:p>
     <w:p>
       <w:pPr>
-        <w:ind w:left="3540" w:firstLine="708"/>
         <w:rPr>
           <w:rFonts w:ascii="Arial" w:eastAsia="Arial" w:hAnsi="Arial" w:cs="Arial"/>
           <w:b/>
@@ -2626,7 +2704,6 @@
     </w:p>
     <w:p>
       <w:pPr>
-        <w:ind w:left="3540" w:firstLine="708"/>
         <w:rPr>
           <w:rFonts w:ascii="Arial" w:eastAsia="Arial" w:hAnsi="Arial" w:cs="Arial"/>
           <w:b/>
@@ -2636,22 +2713,179 @@
     </w:p>
     <w:p>
       <w:pPr>
-        <w:ind w:left="3540" w:firstLine="708"/>
+        <w:jc w:val="center"/>
         <w:rPr>
           <w:rFonts w:ascii="Arial" w:eastAsia="Arial" w:hAnsi="Arial" w:cs="Arial"/>
           <w:b/>
           <w:bCs/>
         </w:rPr>
       </w:pPr>
-    </w:p>
-    <w:p>
-      <w:pPr>
+      <w:r>
         <w:rPr>
           <w:rFonts w:ascii="Arial" w:eastAsia="Arial" w:hAnsi="Arial" w:cs="Arial"/>
           <w:b/>
           <w:bCs/>
         </w:rPr>
-      </w:pPr>
+        <w:lastRenderedPageBreak/>
+        <w:t>LISTA DE FIGURAS</w:t>
+      </w:r>
+    </w:p>
+    <w:p>
+      <w:pPr>
+        <w:jc w:val="center"/>
+        <w:rPr>
+          <w:rFonts w:ascii="Arial" w:eastAsia="Arial" w:hAnsi="Arial" w:cs="Arial"/>
+        </w:rPr>
+      </w:pPr>
+      <w:r>
+        <w:rPr>
+          <w:rFonts w:ascii="Arial" w:eastAsia="Arial" w:hAnsi="Arial" w:cs="Arial"/>
+        </w:rPr>
+        <w:t>Figura 1 - PC viewer...................................................................................................8</w:t>
+      </w:r>
+    </w:p>
+    <w:p>
+      <w:pPr>
+        <w:jc w:val="center"/>
+        <w:rPr>
+          <w:rFonts w:ascii="Arial" w:eastAsia="Arial" w:hAnsi="Arial" w:cs="Arial"/>
+        </w:rPr>
+      </w:pPr>
+      <w:r>
+        <w:rPr>
+          <w:rFonts w:ascii="Arial" w:eastAsia="Arial" w:hAnsi="Arial" w:cs="Arial"/>
+        </w:rPr>
+        <w:t>Figura 2 - Memória de instruções...............................................................................9</w:t>
+      </w:r>
+    </w:p>
+    <w:p>
+      <w:pPr>
+        <w:jc w:val="center"/>
+        <w:rPr>
+          <w:rFonts w:ascii="Arial" w:eastAsia="Arial" w:hAnsi="Arial" w:cs="Arial"/>
+        </w:rPr>
+      </w:pPr>
+      <w:r>
+        <w:rPr>
+          <w:rFonts w:ascii="Arial" w:eastAsia="Arial" w:hAnsi="Arial" w:cs="Arial"/>
+        </w:rPr>
+        <w:t>Figura 3 - Somador de 8 bits....................................................................................10</w:t>
+      </w:r>
+    </w:p>
+    <w:p>
+      <w:pPr>
+        <w:jc w:val="center"/>
+        <w:rPr>
+          <w:rFonts w:ascii="Arial" w:eastAsia="Arial" w:hAnsi="Arial" w:cs="Arial"/>
+        </w:rPr>
+      </w:pPr>
+      <w:r>
+        <w:rPr>
+          <w:rFonts w:ascii="Arial" w:eastAsia="Arial" w:hAnsi="Arial" w:cs="Arial"/>
+        </w:rPr>
+        <w:t>Figura 4 - Extensor de bits 3x8..................................................................................10</w:t>
+      </w:r>
+    </w:p>
+    <w:p>
+      <w:pPr>
+        <w:jc w:val="center"/>
+        <w:rPr>
+          <w:rFonts w:ascii="Arial" w:eastAsia="Arial" w:hAnsi="Arial" w:cs="Arial"/>
+        </w:rPr>
+      </w:pPr>
+      <w:r>
+        <w:rPr>
+          <w:rFonts w:ascii="Arial" w:eastAsia="Arial" w:hAnsi="Arial" w:cs="Arial"/>
+        </w:rPr>
+        <w:t>Figura 5 - Extensor de bits 5x8..................................................................................11</w:t>
+      </w:r>
+    </w:p>
+    <w:p>
+      <w:pPr>
+        <w:jc w:val="center"/>
+        <w:rPr>
+          <w:rFonts w:ascii="Arial" w:eastAsia="Arial" w:hAnsi="Arial" w:cs="Arial"/>
+        </w:rPr>
+      </w:pPr>
+      <w:r>
+        <w:rPr>
+          <w:rFonts w:ascii="Arial" w:eastAsia="Arial" w:hAnsi="Arial" w:cs="Arial"/>
+        </w:rPr>
+        <w:t>Figura 6 - Banco de Registadores............................................................................12</w:t>
+      </w:r>
+    </w:p>
+    <w:p>
+      <w:pPr>
+        <w:jc w:val="center"/>
+        <w:rPr>
+          <w:rFonts w:ascii="Arial" w:eastAsia="Arial" w:hAnsi="Arial" w:cs="Arial"/>
+        </w:rPr>
+      </w:pPr>
+      <w:r>
+        <w:rPr>
+          <w:rFonts w:ascii="Arial" w:eastAsia="Arial" w:hAnsi="Arial" w:cs="Arial"/>
+        </w:rPr>
+        <w:t>Figura 7 - Unidade de controle..................................................................................13</w:t>
+      </w:r>
+    </w:p>
+    <w:p>
+      <w:pPr>
+        <w:jc w:val="center"/>
+        <w:rPr>
+          <w:rFonts w:ascii="Arial" w:eastAsia="Arial" w:hAnsi="Arial" w:cs="Arial"/>
+        </w:rPr>
+      </w:pPr>
+      <w:r>
+        <w:rPr>
+          <w:rFonts w:ascii="Arial" w:eastAsia="Arial" w:hAnsi="Arial" w:cs="Arial"/>
+        </w:rPr>
+        <w:t>Figura 8 - Multiplexador 2x1......................................................................................14</w:t>
+      </w:r>
+    </w:p>
+    <w:p>
+      <w:pPr>
+        <w:jc w:val="center"/>
+        <w:rPr>
+          <w:rFonts w:ascii="Arial" w:eastAsia="Arial" w:hAnsi="Arial" w:cs="Arial"/>
+        </w:rPr>
+      </w:pPr>
+      <w:r>
+        <w:rPr>
+          <w:rFonts w:ascii="Arial" w:eastAsia="Arial" w:hAnsi="Arial" w:cs="Arial"/>
+        </w:rPr>
+        <w:t>Figura 9 - Memória de dados.....................................................................................15</w:t>
+      </w:r>
+    </w:p>
+    <w:p>
+      <w:pPr>
+        <w:rPr>
+          <w:rFonts w:ascii="Arial" w:eastAsia="Arial" w:hAnsi="Arial" w:cs="Arial"/>
+        </w:rPr>
+      </w:pPr>
+      <w:r>
+        <w:rPr>
+          <w:rFonts w:ascii="Arial" w:eastAsia="Arial" w:hAnsi="Arial" w:cs="Arial"/>
+        </w:rPr>
+        <w:t>Figura 10 - ULA...............................................................................................</w:t>
+      </w:r>
+      <w:r>
+        <w:rPr>
+          <w:rFonts w:ascii="Arial" w:eastAsia="Arial" w:hAnsi="Arial" w:cs="Arial"/>
+        </w:rPr>
+        <w:t>...</w:t>
+      </w:r>
+      <w:r>
+        <w:rPr>
+          <w:rFonts w:ascii="Arial" w:eastAsia="Arial" w:hAnsi="Arial" w:cs="Arial"/>
+        </w:rPr>
+        <w:t>.......</w:t>
+      </w:r>
+      <w:r>
+        <w:rPr>
+          <w:rFonts w:ascii="Arial" w:eastAsia="Arial" w:hAnsi="Arial" w:cs="Arial"/>
+        </w:rPr>
+        <w:t>16</w:t>
+      </w:r>
     </w:p>
     <w:p>
       <w:pPr>
@@ -2661,6 +2895,171 @@
           <w:bCs/>
         </w:rPr>
       </w:pPr>
+      <w:r>
+        <w:rPr>
+          <w:rFonts w:ascii="Arial" w:eastAsia="Arial" w:hAnsi="Arial" w:cs="Arial"/>
+        </w:rPr>
+        <w:t>Figura 11 - Datapath..................................................................................................</w:t>
+      </w:r>
+      <w:r>
+        <w:rPr>
+          <w:rFonts w:ascii="Arial" w:eastAsia="Arial" w:hAnsi="Arial" w:cs="Arial"/>
+        </w:rPr>
+        <w:t>17</w:t>
+      </w:r>
+    </w:p>
+    <w:p>
+      <w:pPr>
+        <w:rPr>
+          <w:rFonts w:ascii="Arial" w:hAnsi="Arial" w:cs="Arial"/>
+        </w:rPr>
+      </w:pPr>
+      <w:r>
+        <w:rPr>
+          <w:rFonts w:ascii="Arial" w:hAnsi="Arial" w:cs="Arial"/>
+        </w:rPr>
+        <w:t>Figura 12 – Instruções do teste ADD e SUB.........................</w:t>
+      </w:r>
+      <w:r>
+        <w:rPr>
+          <w:rFonts w:ascii="Arial" w:hAnsi="Arial" w:cs="Arial"/>
+        </w:rPr>
+        <w:t>...................................</w:t>
+      </w:r>
+      <w:r>
+        <w:rPr>
+          <w:rFonts w:ascii="Arial" w:hAnsi="Arial" w:cs="Arial"/>
+        </w:rPr>
+        <w:t>.18</w:t>
+      </w:r>
+    </w:p>
+    <w:p>
+      <w:pPr>
+        <w:rPr>
+          <w:rFonts w:ascii="Arial" w:hAnsi="Arial" w:cs="Arial"/>
+        </w:rPr>
+      </w:pPr>
+      <w:r>
+        <w:rPr>
+          <w:rFonts w:ascii="Arial" w:hAnsi="Arial" w:cs="Arial"/>
+        </w:rPr>
+        <w:t xml:space="preserve">Figura 13 – </w:t>
+      </w:r>
+      <w:proofErr w:type="spellStart"/>
+      <w:r>
+        <w:rPr>
+          <w:rFonts w:ascii="Arial" w:hAnsi="Arial" w:cs="Arial"/>
+        </w:rPr>
+        <w:t>Waveform</w:t>
+      </w:r>
+      <w:proofErr w:type="spellEnd"/>
+      <w:r>
+        <w:rPr>
+          <w:rFonts w:ascii="Arial" w:hAnsi="Arial" w:cs="Arial"/>
+        </w:rPr>
+        <w:t xml:space="preserve"> das instruções do teste ADD e SUB.....</w:t>
+      </w:r>
+      <w:r>
+        <w:rPr>
+          <w:rFonts w:ascii="Arial" w:hAnsi="Arial" w:cs="Arial"/>
+        </w:rPr>
+        <w:t>........................</w:t>
+      </w:r>
+      <w:r>
+        <w:rPr>
+          <w:rFonts w:ascii="Arial" w:hAnsi="Arial" w:cs="Arial"/>
+        </w:rPr>
+        <w:t>........18</w:t>
+      </w:r>
+    </w:p>
+    <w:p>
+      <w:pPr>
+        <w:rPr>
+          <w:rFonts w:ascii="Arial" w:hAnsi="Arial" w:cs="Arial"/>
+        </w:rPr>
+      </w:pPr>
+      <w:r>
+        <w:rPr>
+          <w:rFonts w:ascii="Arial" w:hAnsi="Arial" w:cs="Arial"/>
+        </w:rPr>
+        <w:t>Figura 14 – Instruções do teste LW, SW.........................</w:t>
+      </w:r>
+      <w:r>
+        <w:rPr>
+          <w:rFonts w:ascii="Arial" w:hAnsi="Arial" w:cs="Arial"/>
+        </w:rPr>
+        <w:t>.....................................</w:t>
+      </w:r>
+      <w:r>
+        <w:rPr>
+          <w:rFonts w:ascii="Arial" w:hAnsi="Arial" w:cs="Arial"/>
+        </w:rPr>
+        <w:t>.....18</w:t>
+      </w:r>
+    </w:p>
+    <w:p>
+      <w:pPr>
+        <w:rPr>
+          <w:rFonts w:ascii="Arial" w:hAnsi="Arial" w:cs="Arial"/>
+        </w:rPr>
+      </w:pPr>
+      <w:r>
+        <w:rPr>
+          <w:rFonts w:ascii="Arial" w:hAnsi="Arial" w:cs="Arial"/>
+        </w:rPr>
+        <w:t xml:space="preserve">Figura 15 – </w:t>
+      </w:r>
+      <w:proofErr w:type="spellStart"/>
+      <w:r>
+        <w:rPr>
+          <w:rFonts w:ascii="Arial" w:hAnsi="Arial" w:cs="Arial"/>
+        </w:rPr>
+        <w:t>Waveform</w:t>
+      </w:r>
+      <w:proofErr w:type="spellEnd"/>
+      <w:r>
+        <w:rPr>
+          <w:rFonts w:ascii="Arial" w:hAnsi="Arial" w:cs="Arial"/>
+        </w:rPr>
+        <w:t xml:space="preserve"> das instruções do teste LW e SW........</w:t>
+      </w:r>
+      <w:r>
+        <w:rPr>
+          <w:rFonts w:ascii="Arial" w:hAnsi="Arial" w:cs="Arial"/>
+        </w:rPr>
+        <w:t>........................</w:t>
+      </w:r>
+      <w:r>
+        <w:rPr>
+          <w:rFonts w:ascii="Arial" w:hAnsi="Arial" w:cs="Arial"/>
+        </w:rPr>
+        <w:t>.........18</w:t>
+      </w:r>
+    </w:p>
+    <w:p>
+      <w:pPr>
+        <w:rPr>
+          <w:rFonts w:ascii="Arial" w:hAnsi="Arial" w:cs="Arial"/>
+        </w:rPr>
+      </w:pPr>
+      <w:r>
+        <w:rPr>
+          <w:rFonts w:ascii="Arial" w:hAnsi="Arial" w:cs="Arial"/>
+        </w:rPr>
+        <w:t>Figura 16 – Instruções do teste BEQ e JUMP......................</w:t>
+      </w:r>
+      <w:r>
+        <w:rPr>
+          <w:rFonts w:ascii="Arial" w:hAnsi="Arial" w:cs="Arial"/>
+        </w:rPr>
+        <w:t>...............................</w:t>
+      </w:r>
+      <w:r>
+        <w:rPr>
+          <w:rFonts w:ascii="Arial" w:hAnsi="Arial" w:cs="Arial"/>
+        </w:rPr>
+        <w:t>......19</w:t>
+      </w:r>
     </w:p>
     <w:p>
       <w:pPr>
@@ -2670,6 +3069,38 @@
           <w:bCs/>
         </w:rPr>
       </w:pPr>
+      <w:r>
+        <w:rPr>
+          <w:rFonts w:ascii="Arial" w:hAnsi="Arial" w:cs="Arial"/>
+        </w:rPr>
+        <w:t xml:space="preserve">Figura 17 – </w:t>
+      </w:r>
+      <w:proofErr w:type="spellStart"/>
+      <w:r>
+        <w:rPr>
+          <w:rFonts w:ascii="Arial" w:hAnsi="Arial" w:cs="Arial"/>
+        </w:rPr>
+        <w:t>Waveform</w:t>
+      </w:r>
+      <w:proofErr w:type="spellEnd"/>
+      <w:r>
+        <w:rPr>
+          <w:rFonts w:ascii="Arial" w:hAnsi="Arial" w:cs="Arial"/>
+        </w:rPr>
+        <w:t xml:space="preserve"> das instruções do teste BEQ e JUMP.</w:t>
+      </w:r>
+      <w:r>
+        <w:rPr>
+          <w:rFonts w:ascii="Arial" w:hAnsi="Arial" w:cs="Arial"/>
+        </w:rPr>
+        <w:t>....................</w:t>
+      </w:r>
+      <w:r>
+        <w:rPr>
+          <w:rFonts w:ascii="Arial" w:hAnsi="Arial" w:cs="Arial"/>
+        </w:rPr>
+        <w:t>..............19</w:t>
+      </w:r>
     </w:p>
     <w:p>
       <w:pPr>
@@ -2680,193 +3111,26 @@
           <w:bCs/>
         </w:rPr>
       </w:pPr>
-      <w:r>
+    </w:p>
+    <w:p>
+      <w:pPr>
+        <w:jc w:val="center"/>
         <w:rPr>
           <w:rFonts w:ascii="Arial" w:eastAsia="Arial" w:hAnsi="Arial" w:cs="Arial"/>
           <w:b/>
           <w:bCs/>
         </w:rPr>
-        <w:lastRenderedPageBreak/>
-        <w:t>LISTA DE FIGURAS</w:t>
-      </w:r>
+      </w:pPr>
     </w:p>
     <w:p>
       <w:pPr>
         <w:jc w:val="center"/>
-        <w:rPr>
-          <w:rFonts w:ascii="Arial" w:eastAsia="Arial" w:hAnsi="Arial" w:cs="Arial"/>
-        </w:rPr>
-      </w:pPr>
-      <w:r>
-        <w:rPr>
-          <w:rFonts w:ascii="Arial" w:eastAsia="Arial" w:hAnsi="Arial" w:cs="Arial"/>
-        </w:rPr>
-        <w:t>Figura 1 - PC viewer...................................................................................................8</w:t>
-      </w:r>
-    </w:p>
-    <w:p>
-      <w:pPr>
-        <w:jc w:val="center"/>
-        <w:rPr>
-          <w:rFonts w:ascii="Arial" w:eastAsia="Arial" w:hAnsi="Arial" w:cs="Arial"/>
-        </w:rPr>
-      </w:pPr>
-      <w:r>
-        <w:rPr>
-          <w:rFonts w:ascii="Arial" w:eastAsia="Arial" w:hAnsi="Arial" w:cs="Arial"/>
-        </w:rPr>
-        <w:t>Figura 2 - Memória de instruções...............................................................................9</w:t>
-      </w:r>
-    </w:p>
-    <w:p>
-      <w:pPr>
-        <w:jc w:val="center"/>
-        <w:rPr>
-          <w:rFonts w:ascii="Arial" w:eastAsia="Arial" w:hAnsi="Arial" w:cs="Arial"/>
-        </w:rPr>
-      </w:pPr>
-      <w:r>
-        <w:rPr>
-          <w:rFonts w:ascii="Arial" w:eastAsia="Arial" w:hAnsi="Arial" w:cs="Arial"/>
-        </w:rPr>
-        <w:t>Figura 3 - Somador de 8 bits....................................................................................10</w:t>
-      </w:r>
-    </w:p>
-    <w:p>
-      <w:pPr>
-        <w:jc w:val="center"/>
-        <w:rPr>
-          <w:rFonts w:ascii="Arial" w:eastAsia="Arial" w:hAnsi="Arial" w:cs="Arial"/>
-        </w:rPr>
-      </w:pPr>
-      <w:r>
-        <w:rPr>
-          <w:rFonts w:ascii="Arial" w:eastAsia="Arial" w:hAnsi="Arial" w:cs="Arial"/>
-        </w:rPr>
-        <w:t>Figura 4 - Extensor de bits 3x8..................................................................................10</w:t>
-      </w:r>
-    </w:p>
-    <w:p>
-      <w:pPr>
-        <w:jc w:val="center"/>
-        <w:rPr>
-          <w:rFonts w:ascii="Arial" w:eastAsia="Arial" w:hAnsi="Arial" w:cs="Arial"/>
-        </w:rPr>
-      </w:pPr>
-      <w:r>
-        <w:rPr>
-          <w:rFonts w:ascii="Arial" w:eastAsia="Arial" w:hAnsi="Arial" w:cs="Arial"/>
-        </w:rPr>
-        <w:t>Figura 5 - Extensor de bits 5x8..................................................................................11</w:t>
-      </w:r>
-    </w:p>
-    <w:p>
-      <w:pPr>
-        <w:jc w:val="center"/>
-        <w:rPr>
-          <w:rFonts w:ascii="Arial" w:eastAsia="Arial" w:hAnsi="Arial" w:cs="Arial"/>
-        </w:rPr>
-      </w:pPr>
-      <w:r>
-        <w:rPr>
-          <w:rFonts w:ascii="Arial" w:eastAsia="Arial" w:hAnsi="Arial" w:cs="Arial"/>
-        </w:rPr>
-        <w:t>Figura 6 - Banco de Registadores............................................................................12</w:t>
-      </w:r>
-    </w:p>
-    <w:p>
-      <w:pPr>
-        <w:jc w:val="center"/>
-        <w:rPr>
-          <w:rFonts w:ascii="Arial" w:eastAsia="Arial" w:hAnsi="Arial" w:cs="Arial"/>
-        </w:rPr>
-      </w:pPr>
-      <w:r>
-        <w:rPr>
-          <w:rFonts w:ascii="Arial" w:eastAsia="Arial" w:hAnsi="Arial" w:cs="Arial"/>
-        </w:rPr>
-        <w:t>Figura 7 - Unidade de controle..................................................................................13</w:t>
-      </w:r>
-    </w:p>
-    <w:p>
-      <w:pPr>
-        <w:jc w:val="center"/>
-        <w:rPr>
-          <w:rFonts w:ascii="Arial" w:eastAsia="Arial" w:hAnsi="Arial" w:cs="Arial"/>
-        </w:rPr>
-      </w:pPr>
-      <w:r>
-        <w:rPr>
-          <w:rFonts w:ascii="Arial" w:eastAsia="Arial" w:hAnsi="Arial" w:cs="Arial"/>
-        </w:rPr>
-        <w:t>Figura 8 - Multiplexador 2x1......................................................................................14</w:t>
-      </w:r>
-    </w:p>
-    <w:p>
-      <w:pPr>
-        <w:jc w:val="center"/>
-        <w:rPr>
-          <w:rFonts w:ascii="Arial" w:eastAsia="Arial" w:hAnsi="Arial" w:cs="Arial"/>
-        </w:rPr>
-      </w:pPr>
-      <w:r>
-        <w:rPr>
-          <w:rFonts w:ascii="Arial" w:eastAsia="Arial" w:hAnsi="Arial" w:cs="Arial"/>
-        </w:rPr>
-        <w:t>Figura 9 - Memória de dados.....................................................................................15</w:t>
-      </w:r>
-    </w:p>
-    <w:p>
-      <w:pPr>
-        <w:rPr>
-          <w:rFonts w:ascii="Arial" w:eastAsia="Arial" w:hAnsi="Arial" w:cs="Arial"/>
-        </w:rPr>
-      </w:pPr>
-      <w:r>
-        <w:rPr>
-          <w:rFonts w:ascii="Arial" w:eastAsia="Arial" w:hAnsi="Arial" w:cs="Arial"/>
-        </w:rPr>
-        <w:t>Figura 10 - ULA...............................................................................................</w:t>
-      </w:r>
-      <w:r>
-        <w:rPr>
-          <w:rFonts w:ascii="Arial" w:eastAsia="Arial" w:hAnsi="Arial" w:cs="Arial"/>
-        </w:rPr>
-        <w:t>...</w:t>
-      </w:r>
-      <w:r>
-        <w:rPr>
-          <w:rFonts w:ascii="Arial" w:eastAsia="Arial" w:hAnsi="Arial" w:cs="Arial"/>
-        </w:rPr>
-        <w:t>.......</w:t>
-      </w:r>
-      <w:r>
-        <w:rPr>
-          <w:rFonts w:ascii="Arial" w:eastAsia="Arial" w:hAnsi="Arial" w:cs="Arial"/>
-        </w:rPr>
-        <w:t>16</w:t>
-      </w:r>
-    </w:p>
-    <w:p>
-      <w:pPr>
         <w:rPr>
           <w:rFonts w:ascii="Arial" w:eastAsia="Arial" w:hAnsi="Arial" w:cs="Arial"/>
           <w:b/>
           <w:bCs/>
         </w:rPr>
       </w:pPr>
-      <w:r>
-        <w:rPr>
-          <w:rFonts w:ascii="Arial" w:eastAsia="Arial" w:hAnsi="Arial" w:cs="Arial"/>
-        </w:rPr>
-        <w:t>Figura 11 - Datapath..................................................................................................</w:t>
-      </w:r>
-      <w:r>
-        <w:rPr>
-          <w:rFonts w:ascii="Arial" w:eastAsia="Arial" w:hAnsi="Arial" w:cs="Arial"/>
-        </w:rPr>
-        <w:t>17</w:t>
-      </w:r>
     </w:p>
     <w:p>
       <w:pPr>
@@ -2920,7 +3184,6 @@
     </w:p>
     <w:p>
       <w:pPr>
-        <w:jc w:val="center"/>
         <w:rPr>
           <w:rFonts w:ascii="Arial" w:eastAsia="Arial" w:hAnsi="Arial" w:cs="Arial"/>
           <w:b/>
@@ -2930,7 +3193,6 @@
     </w:p>
     <w:p>
       <w:pPr>
-        <w:jc w:val="center"/>
         <w:rPr>
           <w:rFonts w:ascii="Arial" w:eastAsia="Arial" w:hAnsi="Arial" w:cs="Arial"/>
           <w:b/>
@@ -2947,132 +3209,34 @@
           <w:bCs/>
         </w:rPr>
       </w:pPr>
-    </w:p>
-    <w:p>
-      <w:pPr>
-        <w:jc w:val="center"/>
+      <w:r>
         <w:rPr>
           <w:rFonts w:ascii="Arial" w:eastAsia="Arial" w:hAnsi="Arial" w:cs="Arial"/>
           <w:b/>
           <w:bCs/>
         </w:rPr>
-      </w:pPr>
-    </w:p>
-    <w:p>
-      <w:pPr>
-        <w:jc w:val="center"/>
+        <w:t xml:space="preserve">LISTA DE </w:t>
+      </w:r>
+      <w:r>
         <w:rPr>
           <w:rFonts w:ascii="Arial" w:eastAsia="Arial" w:hAnsi="Arial" w:cs="Arial"/>
           <w:b/>
           <w:bCs/>
         </w:rPr>
-      </w:pPr>
-    </w:p>
-    <w:p>
-      <w:pPr>
-        <w:jc w:val="center"/>
-        <w:rPr>
-          <w:rFonts w:ascii="Arial" w:eastAsia="Arial" w:hAnsi="Arial" w:cs="Arial"/>
-          <w:b/>
-          <w:bCs/>
-        </w:rPr>
-      </w:pPr>
-    </w:p>
-    <w:p>
-      <w:pPr>
-        <w:jc w:val="center"/>
-        <w:rPr>
-          <w:rFonts w:ascii="Arial" w:eastAsia="Arial" w:hAnsi="Arial" w:cs="Arial"/>
-          <w:b/>
-          <w:bCs/>
-        </w:rPr>
-      </w:pPr>
-    </w:p>
-    <w:p>
-      <w:pPr>
-        <w:jc w:val="center"/>
-        <w:rPr>
-          <w:rFonts w:ascii="Arial" w:eastAsia="Arial" w:hAnsi="Arial" w:cs="Arial"/>
-          <w:b/>
-          <w:bCs/>
-        </w:rPr>
-      </w:pPr>
-    </w:p>
-    <w:p>
-      <w:pPr>
-        <w:jc w:val="center"/>
-        <w:rPr>
-          <w:rFonts w:ascii="Arial" w:eastAsia="Arial" w:hAnsi="Arial" w:cs="Arial"/>
-          <w:b/>
-          <w:bCs/>
-        </w:rPr>
-      </w:pPr>
-    </w:p>
-    <w:p>
-      <w:pPr>
-        <w:jc w:val="center"/>
-        <w:rPr>
-          <w:rFonts w:ascii="Arial" w:eastAsia="Arial" w:hAnsi="Arial" w:cs="Arial"/>
-          <w:b/>
-          <w:bCs/>
-        </w:rPr>
-      </w:pPr>
-    </w:p>
-    <w:p>
-      <w:pPr>
-        <w:rPr>
-          <w:rFonts w:ascii="Arial" w:eastAsia="Arial" w:hAnsi="Arial" w:cs="Arial"/>
-          <w:b/>
-          <w:bCs/>
-        </w:rPr>
-      </w:pPr>
-    </w:p>
-    <w:p>
-      <w:pPr>
-        <w:rPr>
-          <w:rFonts w:ascii="Arial" w:eastAsia="Arial" w:hAnsi="Arial" w:cs="Arial"/>
-          <w:b/>
-          <w:bCs/>
-        </w:rPr>
-      </w:pPr>
-    </w:p>
-    <w:p>
-      <w:pPr>
-        <w:jc w:val="center"/>
-        <w:rPr>
-          <w:rFonts w:ascii="Arial" w:eastAsia="Arial" w:hAnsi="Arial" w:cs="Arial"/>
-          <w:b/>
-          <w:bCs/>
-        </w:rPr>
-      </w:pPr>
-      <w:r>
-        <w:rPr>
-          <w:rFonts w:ascii="Arial" w:eastAsia="Arial" w:hAnsi="Arial" w:cs="Arial"/>
-          <w:b/>
-          <w:bCs/>
+        <w:t>TABELAS</w:t>
+      </w:r>
+    </w:p>
+    <w:p>
+      <w:pPr>
+        <w:rPr>
+          <w:rFonts w:ascii="Arial" w:eastAsia="Arial" w:hAnsi="Arial" w:cs="Arial"/>
+        </w:rPr>
+      </w:pPr>
+      <w:r>
+        <w:rPr>
+          <w:rFonts w:ascii="Arial" w:eastAsia="Arial" w:hAnsi="Arial" w:cs="Arial"/>
         </w:rPr>
         <w:lastRenderedPageBreak/>
-        <w:t xml:space="preserve">LISTA DE </w:t>
-      </w:r>
-      <w:r>
-        <w:rPr>
-          <w:rFonts w:ascii="Arial" w:eastAsia="Arial" w:hAnsi="Arial" w:cs="Arial"/>
-          <w:b/>
-          <w:bCs/>
-        </w:rPr>
-        <w:t>TABELAS</w:t>
-      </w:r>
-    </w:p>
-    <w:p>
-      <w:pPr>
-        <w:rPr>
-          <w:rFonts w:ascii="Arial" w:eastAsia="Arial" w:hAnsi="Arial" w:cs="Arial"/>
-        </w:rPr>
-      </w:pPr>
-      <w:r>
-        <w:rPr>
-          <w:rFonts w:ascii="Arial" w:eastAsia="Arial" w:hAnsi="Arial" w:cs="Arial"/>
-        </w:rPr>
         <w:t>Tabela</w:t>
       </w:r>
       <w:r>
@@ -3339,7 +3503,7 @@
           <w:szCs w:val="24"/>
         </w:rPr>
       </w:pPr>
-      <w:bookmarkStart w:id="0" w:name="_Toc193145653"/>
+      <w:bookmarkStart w:id="1" w:name="_Toc193179288"/>
       <w:r>
         <w:rPr>
           <w:szCs w:val="24"/>
@@ -3353,7 +3517,7 @@
         </w:rPr>
         <w:t>INTRODUÇÃO</w:t>
       </w:r>
-      <w:bookmarkEnd w:id="0"/>
+      <w:bookmarkEnd w:id="1"/>
     </w:p>
     <w:p>
       <w:pPr>
@@ -3689,7 +3853,7 @@
           <w:szCs w:val="24"/>
         </w:rPr>
       </w:pPr>
-      <w:bookmarkStart w:id="1" w:name="_Toc193145654"/>
+      <w:bookmarkStart w:id="2" w:name="_Toc193179289"/>
       <w:r>
         <w:rPr>
           <w:szCs w:val="24"/>
@@ -3697,7 +3861,7 @@
         <w:lastRenderedPageBreak/>
         <w:t>2. ESPECIFICAÇÕES</w:t>
       </w:r>
-      <w:bookmarkEnd w:id="1"/>
+      <w:bookmarkEnd w:id="2"/>
     </w:p>
     <w:p>
       <w:pPr>
@@ -3722,7 +3886,7 @@
       <w:pPr>
         <w:pStyle w:val="2Ttulo"/>
       </w:pPr>
-      <w:bookmarkStart w:id="2" w:name="_Toc193145655"/>
+      <w:bookmarkStart w:id="3" w:name="_Toc193179290"/>
       <w:r>
         <w:t xml:space="preserve">2.1. </w:t>
       </w:r>
@@ -3735,7 +3899,7 @@
       <w:r>
         <w:t>biente de desenvolvimento</w:t>
       </w:r>
-      <w:bookmarkEnd w:id="2"/>
+      <w:bookmarkEnd w:id="3"/>
     </w:p>
     <w:p>
       <w:pPr>
@@ -3856,11 +4020,11 @@
       <w:pPr>
         <w:pStyle w:val="2Ttulo"/>
       </w:pPr>
-      <w:bookmarkStart w:id="3" w:name="_Toc193145656"/>
+      <w:bookmarkStart w:id="4" w:name="_Toc193179291"/>
       <w:r>
         <w:t>2.2. Conjuto de instruções</w:t>
       </w:r>
-      <w:bookmarkEnd w:id="3"/>
+      <w:bookmarkEnd w:id="4"/>
     </w:p>
     <w:p>
       <w:pPr>
@@ -3895,7 +4059,7 @@
       <w:pPr>
         <w:pStyle w:val="3Ttulo"/>
       </w:pPr>
-      <w:bookmarkStart w:id="4" w:name="_Toc193145657"/>
+      <w:bookmarkStart w:id="5" w:name="_Toc193179292"/>
       <w:r>
         <w:t xml:space="preserve">2.2.1. </w:t>
       </w:r>
@@ -3905,7 +4069,7 @@
       <w:r>
         <w:t>R</w:t>
       </w:r>
-      <w:bookmarkEnd w:id="4"/>
+      <w:bookmarkEnd w:id="5"/>
     </w:p>
     <w:p>
       <w:pPr>
@@ -4147,7 +4311,7 @@
       <w:pPr>
         <w:pStyle w:val="3Ttulo"/>
       </w:pPr>
-      <w:bookmarkStart w:id="5" w:name="_Toc193145658"/>
+      <w:bookmarkStart w:id="6" w:name="_Toc193179293"/>
       <w:r>
         <w:t>2.2.2.</w:t>
       </w:r>
@@ -4163,7 +4327,7 @@
       <w:r>
         <w:t>I</w:t>
       </w:r>
-      <w:bookmarkEnd w:id="5"/>
+      <w:bookmarkEnd w:id="6"/>
     </w:p>
     <w:p>
       <w:pPr>
@@ -4401,7 +4565,7 @@
       <w:pPr>
         <w:pStyle w:val="3Ttulo"/>
       </w:pPr>
-      <w:bookmarkStart w:id="6" w:name="_Toc193145659"/>
+      <w:bookmarkStart w:id="7" w:name="_Toc193179294"/>
       <w:r>
         <w:t>2.2.3.</w:t>
       </w:r>
@@ -4417,7 +4581,7 @@
       <w:r>
         <w:t>J</w:t>
       </w:r>
-      <w:bookmarkEnd w:id="6"/>
+      <w:bookmarkEnd w:id="7"/>
     </w:p>
     <w:p>
       <w:pPr>
@@ -5234,11 +5398,11 @@
       <w:pPr>
         <w:pStyle w:val="1Ttulo"/>
       </w:pPr>
-      <w:bookmarkStart w:id="7" w:name="_Toc193145660"/>
+      <w:bookmarkStart w:id="8" w:name="_Toc193179295"/>
       <w:r>
         <w:t>3. Construção do processador</w:t>
       </w:r>
-      <w:bookmarkEnd w:id="7"/>
+      <w:bookmarkEnd w:id="8"/>
     </w:p>
     <w:p>
       <w:pPr>
@@ -5305,7 +5469,7 @@
       <w:pPr>
         <w:pStyle w:val="2Ttulo"/>
       </w:pPr>
-      <w:bookmarkStart w:id="8" w:name="_Toc193145661"/>
+      <w:bookmarkStart w:id="9" w:name="_Toc193179296"/>
       <w:r>
         <w:t>3.1</w:t>
       </w:r>
@@ -5315,7 +5479,7 @@
       <w:r>
         <w:t xml:space="preserve"> PC</w:t>
       </w:r>
-      <w:bookmarkEnd w:id="8"/>
+      <w:bookmarkEnd w:id="9"/>
     </w:p>
     <w:p>
       <w:pPr>
@@ -5550,7 +5714,7 @@
       <w:pPr>
         <w:pStyle w:val="2Ttulo"/>
       </w:pPr>
-      <w:bookmarkStart w:id="9" w:name="_Toc193145662"/>
+      <w:bookmarkStart w:id="10" w:name="_Toc193179297"/>
       <w:r>
         <w:lastRenderedPageBreak/>
         <w:t>3.2</w:t>
@@ -5570,7 +5734,7 @@
       <w:r>
         <w:t>RIA DE INSTRUÇÕES</w:t>
       </w:r>
-      <w:bookmarkEnd w:id="9"/>
+      <w:bookmarkEnd w:id="10"/>
     </w:p>
     <w:p>
       <w:pPr>
@@ -5720,7 +5884,7 @@
           <w:noProof/>
         </w:rPr>
         <w:drawing>
-          <wp:inline distT="0" distB="0" distL="0" distR="0" wp14:anchorId="3F0C161B" wp14:editId="31869077">
+          <wp:inline distT="0" distB="0" distL="0" distR="0" wp14:anchorId="3F0C161B" wp14:editId="5B02C764">
             <wp:extent cx="5731510" cy="2995930"/>
             <wp:effectExtent l="0" t="0" r="2540" b="0"/>
             <wp:docPr id="956489891" name="Imagem 2" descr="Diagrama&#10;&#10;O conteúdo gerado por IA pode estar incorreto."/>
@@ -5766,11 +5930,11 @@
       <w:pPr>
         <w:pStyle w:val="2Ttulo"/>
       </w:pPr>
-      <w:bookmarkStart w:id="10" w:name="_Toc193145663"/>
+      <w:bookmarkStart w:id="11" w:name="_Toc193179298"/>
       <w:r>
         <w:t>3.3. somador</w:t>
       </w:r>
-      <w:bookmarkEnd w:id="10"/>
+      <w:bookmarkEnd w:id="11"/>
     </w:p>
     <w:p>
       <w:pPr>
@@ -5903,7 +6067,7 @@
           <w:noProof/>
         </w:rPr>
         <w:drawing>
-          <wp:inline distT="0" distB="0" distL="0" distR="0" wp14:anchorId="05E50BC1" wp14:editId="1F44E80A">
+          <wp:inline distT="0" distB="0" distL="0" distR="0" wp14:anchorId="05E50BC1" wp14:editId="13A278D9">
             <wp:extent cx="5731510" cy="2417445"/>
             <wp:effectExtent l="0" t="0" r="2540" b="1905"/>
             <wp:docPr id="2093025085" name="Imagem 3" descr="Uma imagem contendo Diagrama&#10;&#10;O conteúdo gerado por IA pode estar incorreto."/>
@@ -5949,7 +6113,7 @@
       <w:pPr>
         <w:pStyle w:val="2Ttulo"/>
       </w:pPr>
-      <w:bookmarkStart w:id="11" w:name="_Toc193145664"/>
+      <w:bookmarkStart w:id="12" w:name="_Toc193179299"/>
       <w:r>
         <w:t>3.4</w:t>
       </w:r>
@@ -5962,7 +6126,7 @@
       <w:r>
         <w:t xml:space="preserve"> 3X8</w:t>
       </w:r>
-      <w:bookmarkEnd w:id="11"/>
+      <w:bookmarkEnd w:id="12"/>
     </w:p>
     <w:p>
       <w:pPr>
@@ -6149,7 +6313,7 @@
       <w:pPr>
         <w:pStyle w:val="2Ttulo"/>
       </w:pPr>
-      <w:bookmarkStart w:id="12" w:name="_Toc193145665"/>
+      <w:bookmarkStart w:id="13" w:name="_Toc193179300"/>
       <w:r>
         <w:t xml:space="preserve">3.5. </w:t>
       </w:r>
@@ -6162,7 +6326,7 @@
       <w:r>
         <w:t>X8</w:t>
       </w:r>
-      <w:bookmarkEnd w:id="12"/>
+      <w:bookmarkEnd w:id="13"/>
     </w:p>
     <w:p>
       <w:pPr>
@@ -6301,7 +6465,7 @@
           <w:noProof/>
         </w:rPr>
         <w:drawing>
-          <wp:inline distT="0" distB="0" distL="0" distR="0" wp14:anchorId="01C12E72" wp14:editId="3C658FA8">
+          <wp:inline distT="0" distB="0" distL="0" distR="0" wp14:anchorId="01C12E72" wp14:editId="56479816">
             <wp:extent cx="5731510" cy="1876425"/>
             <wp:effectExtent l="0" t="0" r="2540" b="9525"/>
             <wp:docPr id="896666016" name="Imagem 1" descr="Diagrama&#10;&#10;O conteúdo gerado por IA pode estar incorreto."/>
@@ -6347,7 +6511,7 @@
       <w:pPr>
         <w:pStyle w:val="2Ttulo"/>
       </w:pPr>
-      <w:bookmarkStart w:id="13" w:name="_Toc193145666"/>
+      <w:bookmarkStart w:id="14" w:name="_Toc193179301"/>
       <w:r>
         <w:t>3.</w:t>
       </w:r>
@@ -6360,7 +6524,7 @@
       <w:r>
         <w:t>BANCO DE REGISTRADORES</w:t>
       </w:r>
-      <w:bookmarkEnd w:id="13"/>
+      <w:bookmarkEnd w:id="14"/>
     </w:p>
     <w:p>
       <w:pPr>
@@ -6620,7 +6784,7 @@
           <w:noProof/>
         </w:rPr>
         <w:drawing>
-          <wp:inline distT="0" distB="0" distL="0" distR="0" wp14:anchorId="6F626D33" wp14:editId="566A0599">
+          <wp:inline distT="0" distB="0" distL="0" distR="0" wp14:anchorId="6F626D33" wp14:editId="053ED394">
             <wp:extent cx="5731510" cy="3034030"/>
             <wp:effectExtent l="0" t="0" r="2540" b="0"/>
             <wp:docPr id="858343578" name="Imagem 6" descr="Tabela&#10;&#10;O conteúdo gerado por IA pode estar incorreto."/>
@@ -6666,7 +6830,7 @@
       <w:pPr>
         <w:pStyle w:val="2Ttulo"/>
       </w:pPr>
-      <w:bookmarkStart w:id="14" w:name="_Toc193145667"/>
+      <w:bookmarkStart w:id="15" w:name="_Toc193179302"/>
       <w:r>
         <w:t>3.</w:t>
       </w:r>
@@ -6676,7 +6840,7 @@
       <w:r>
         <w:t>. unidade de controle</w:t>
       </w:r>
-      <w:bookmarkEnd w:id="14"/>
+      <w:bookmarkEnd w:id="15"/>
     </w:p>
     <w:p>
       <w:pPr>
@@ -7113,7 +7277,7 @@
       <w:pPr>
         <w:pStyle w:val="2Ttulo"/>
       </w:pPr>
-      <w:bookmarkStart w:id="15" w:name="_Toc193145668"/>
+      <w:bookmarkStart w:id="16" w:name="_Toc193179303"/>
       <w:r>
         <w:t>3.</w:t>
       </w:r>
@@ -7126,7 +7290,7 @@
       <w:r>
         <w:t>multiplexador 2x1</w:t>
       </w:r>
-      <w:bookmarkEnd w:id="15"/>
+      <w:bookmarkEnd w:id="16"/>
     </w:p>
     <w:p>
       <w:pPr>
@@ -7321,7 +7485,7 @@
           <w:noProof/>
         </w:rPr>
         <w:drawing>
-          <wp:inline distT="0" distB="0" distL="0" distR="0" wp14:anchorId="41226D0E" wp14:editId="55D7E49C">
+          <wp:inline distT="0" distB="0" distL="0" distR="0" wp14:anchorId="41226D0E" wp14:editId="290378D2">
             <wp:extent cx="5731510" cy="2658745"/>
             <wp:effectExtent l="0" t="0" r="2540" b="8255"/>
             <wp:docPr id="1098173767" name="Imagem 2" descr="Diagrama&#10;&#10;O conteúdo gerado por IA pode estar incorreto."/>
@@ -7367,14 +7531,14 @@
       <w:pPr>
         <w:pStyle w:val="2Ttulo"/>
       </w:pPr>
-      <w:bookmarkStart w:id="16" w:name="_Toc193145669"/>
+      <w:bookmarkStart w:id="17" w:name="_Toc193179304"/>
       <w:r>
         <w:t xml:space="preserve">3.9. </w:t>
       </w:r>
       <w:r>
         <w:t>Memória de dados</w:t>
       </w:r>
-      <w:bookmarkEnd w:id="16"/>
+      <w:bookmarkEnd w:id="17"/>
     </w:p>
     <w:p>
       <w:pPr>
@@ -7762,7 +7926,7 @@
       <w:pPr>
         <w:pStyle w:val="2Ttulo"/>
       </w:pPr>
-      <w:bookmarkStart w:id="17" w:name="_Toc193145670"/>
+      <w:bookmarkStart w:id="18" w:name="_Toc193179305"/>
       <w:r>
         <w:lastRenderedPageBreak/>
         <w:t>3.10</w:t>
@@ -7770,7 +7934,7 @@
       <w:r>
         <w:t>. ULA</w:t>
       </w:r>
-      <w:bookmarkEnd w:id="17"/>
+      <w:bookmarkEnd w:id="18"/>
     </w:p>
     <w:p>
       <w:pPr>
@@ -8090,7 +8254,7 @@
           <w:noProof/>
         </w:rPr>
         <w:drawing>
-          <wp:inline distT="0" distB="0" distL="0" distR="0" wp14:anchorId="58351154" wp14:editId="031EF634">
+          <wp:inline distT="0" distB="0" distL="0" distR="0" wp14:anchorId="58351154" wp14:editId="006B21FC">
             <wp:extent cx="5731510" cy="1680210"/>
             <wp:effectExtent l="0" t="0" r="2540" b="0"/>
             <wp:docPr id="484129160" name="Imagem 1" descr="Diagrama&#10;&#10;O conteúdo gerado por IA pode estar incorreto."/>
@@ -8136,7 +8300,7 @@
       <w:pPr>
         <w:pStyle w:val="2Ttulo"/>
       </w:pPr>
-      <w:bookmarkStart w:id="18" w:name="_Toc193145671"/>
+      <w:bookmarkStart w:id="19" w:name="_Toc193179306"/>
       <w:r>
         <w:t>3.</w:t>
       </w:r>
@@ -8155,7 +8319,7 @@
       <w:r>
         <w:t>datapath</w:t>
       </w:r>
-      <w:bookmarkEnd w:id="18"/>
+      <w:bookmarkEnd w:id="19"/>
     </w:p>
     <w:p>
       <w:pPr>
@@ -8364,7 +8528,7 @@
       <w:pPr>
         <w:pStyle w:val="1Ttulo"/>
       </w:pPr>
-      <w:bookmarkStart w:id="19" w:name="_Toc193145672"/>
+      <w:bookmarkStart w:id="20" w:name="_Toc193179307"/>
       <w:r>
         <w:lastRenderedPageBreak/>
         <w:t>4.</w:t>
@@ -8375,10 +8539,562 @@
         </w:rPr>
         <w:t xml:space="preserve"> SIMULAÇÕES</w:t>
       </w:r>
-      <w:bookmarkEnd w:id="19"/>
-    </w:p>
-    <w:p>
-      <w:pPr>
+      <w:bookmarkEnd w:id="20"/>
+    </w:p>
+    <w:p>
+      <w:pPr>
+        <w:pStyle w:val="2Ttulo"/>
+      </w:pPr>
+      <w:bookmarkStart w:id="21" w:name="_Toc193179308"/>
+      <w:r>
+        <w:t>4.1. Teste ADD e SUB</w:t>
+      </w:r>
+      <w:bookmarkEnd w:id="21"/>
+    </w:p>
+    <w:p>
+      <w:pPr>
+        <w:jc w:val="center"/>
+        <w:rPr>
+          <w:rFonts w:ascii="Arial" w:hAnsi="Arial" w:cs="Arial"/>
+        </w:rPr>
+      </w:pPr>
+      <w:r>
+        <w:rPr>
+          <w:rFonts w:ascii="Arial" w:hAnsi="Arial" w:cs="Arial"/>
+        </w:rPr>
+        <w:t>Figura 1</w:t>
+      </w:r>
+      <w:r>
+        <w:rPr>
+          <w:rFonts w:ascii="Arial" w:hAnsi="Arial" w:cs="Arial"/>
+        </w:rPr>
+        <w:t>2</w:t>
+      </w:r>
+      <w:r>
+        <w:rPr>
+          <w:rFonts w:ascii="Arial" w:hAnsi="Arial" w:cs="Arial"/>
+        </w:rPr>
+        <w:t xml:space="preserve"> </w:t>
+      </w:r>
+      <w:r>
+        <w:rPr>
+          <w:rFonts w:ascii="Arial" w:hAnsi="Arial" w:cs="Arial"/>
+        </w:rPr>
+        <w:t>–</w:t>
+      </w:r>
+      <w:r>
+        <w:rPr>
+          <w:rFonts w:ascii="Arial" w:hAnsi="Arial" w:cs="Arial"/>
+        </w:rPr>
+        <w:t xml:space="preserve"> </w:t>
+      </w:r>
+      <w:r>
+        <w:rPr>
+          <w:rFonts w:ascii="Arial" w:hAnsi="Arial" w:cs="Arial"/>
+        </w:rPr>
+        <w:t>Instruções do teste ADD e SUB</w:t>
+      </w:r>
+      <w:r>
+        <w:rPr>
+          <w:rFonts w:ascii="Arial" w:hAnsi="Arial" w:cs="Arial"/>
+          <w:noProof/>
+        </w:rPr>
+        <w:drawing>
+          <wp:inline distT="0" distB="0" distL="0" distR="0" wp14:anchorId="28A80A60" wp14:editId="3019E787">
+            <wp:extent cx="5731510" cy="2440305"/>
+            <wp:effectExtent l="0" t="0" r="2540" b="0"/>
+            <wp:docPr id="1823013355" name="Imagem 3" descr="Tabela&#10;&#10;O conteúdo gerado por IA pode estar incorreto."/>
+            <wp:cNvGraphicFramePr>
+              <a:graphicFrameLocks xmlns:a="http://schemas.openxmlformats.org/drawingml/2006/main" noChangeAspect="1"/>
+            </wp:cNvGraphicFramePr>
+            <a:graphic xmlns:a="http://schemas.openxmlformats.org/drawingml/2006/main">
+              <a:graphicData uri="http://schemas.openxmlformats.org/drawingml/2006/picture">
+                <pic:pic xmlns:pic="http://schemas.openxmlformats.org/drawingml/2006/picture">
+                  <pic:nvPicPr>
+                    <pic:cNvPr id="1823013355" name="Imagem 3" descr="Tabela&#10;&#10;O conteúdo gerado por IA pode estar incorreto."/>
+                    <pic:cNvPicPr/>
+                  </pic:nvPicPr>
+                  <pic:blipFill>
+                    <a:blip r:embed="rId21">
+                      <a:extLst>
+                        <a:ext uri="{28A0092B-C50C-407E-A947-70E740481C1C}">
+                          <a14:useLocalDpi xmlns:a14="http://schemas.microsoft.com/office/drawing/2010/main" val="0"/>
+                        </a:ext>
+                      </a:extLst>
+                    </a:blip>
+                    <a:stretch>
+                      <a:fillRect/>
+                    </a:stretch>
+                  </pic:blipFill>
+                  <pic:spPr>
+                    <a:xfrm>
+                      <a:off x="0" y="0"/>
+                      <a:ext cx="5731510" cy="2440305"/>
+                    </a:xfrm>
+                    <a:prstGeom prst="rect">
+                      <a:avLst/>
+                    </a:prstGeom>
+                  </pic:spPr>
+                </pic:pic>
+              </a:graphicData>
+            </a:graphic>
+          </wp:inline>
+        </w:drawing>
+      </w:r>
+    </w:p>
+    <w:p>
+      <w:pPr>
+        <w:jc w:val="center"/>
+        <w:rPr>
+          <w:rFonts w:ascii="Arial" w:hAnsi="Arial" w:cs="Arial"/>
+        </w:rPr>
+      </w:pPr>
+      <w:r>
+        <w:rPr>
+          <w:rFonts w:ascii="Arial" w:hAnsi="Arial" w:cs="Arial"/>
+        </w:rPr>
+        <w:t xml:space="preserve">Figura 13 – </w:t>
+      </w:r>
+      <w:proofErr w:type="spellStart"/>
+      <w:r>
+        <w:rPr>
+          <w:rFonts w:ascii="Arial" w:hAnsi="Arial" w:cs="Arial"/>
+        </w:rPr>
+        <w:t>Waveform</w:t>
+      </w:r>
+      <w:proofErr w:type="spellEnd"/>
+      <w:r>
+        <w:rPr>
+          <w:rFonts w:ascii="Arial" w:hAnsi="Arial" w:cs="Arial"/>
+        </w:rPr>
+        <w:t xml:space="preserve"> das instruções do teste ADD e SUB</w:t>
+      </w:r>
+    </w:p>
+    <w:p>
+      <w:pPr>
+        <w:jc w:val="center"/>
+        <w:rPr>
+          <w:rFonts w:ascii="Arial" w:hAnsi="Arial" w:cs="Arial"/>
+        </w:rPr>
+      </w:pPr>
+      <w:r>
+        <w:rPr>
+          <w:rFonts w:ascii="Arial" w:hAnsi="Arial" w:cs="Arial"/>
+          <w:noProof/>
+        </w:rPr>
+        <w:drawing>
+          <wp:inline distT="0" distB="0" distL="0" distR="0" wp14:anchorId="76AC1409" wp14:editId="5348908F">
+            <wp:extent cx="5731510" cy="891540"/>
+            <wp:effectExtent l="0" t="0" r="2540" b="3810"/>
+            <wp:docPr id="2074829484" name="Imagem 6" descr="Uma imagem contendo Calendário&#10;&#10;O conteúdo gerado por IA pode estar incorreto."/>
+            <wp:cNvGraphicFramePr>
+              <a:graphicFrameLocks xmlns:a="http://schemas.openxmlformats.org/drawingml/2006/main" noChangeAspect="1"/>
+            </wp:cNvGraphicFramePr>
+            <a:graphic xmlns:a="http://schemas.openxmlformats.org/drawingml/2006/main">
+              <a:graphicData uri="http://schemas.openxmlformats.org/drawingml/2006/picture">
+                <pic:pic xmlns:pic="http://schemas.openxmlformats.org/drawingml/2006/picture">
+                  <pic:nvPicPr>
+                    <pic:cNvPr id="2074829484" name="Imagem 6" descr="Uma imagem contendo Calendário&#10;&#10;O conteúdo gerado por IA pode estar incorreto."/>
+                    <pic:cNvPicPr/>
+                  </pic:nvPicPr>
+                  <pic:blipFill>
+                    <a:blip r:embed="rId22" cstate="print">
+                      <a:extLst>
+                        <a:ext uri="{28A0092B-C50C-407E-A947-70E740481C1C}">
+                          <a14:useLocalDpi xmlns:a14="http://schemas.microsoft.com/office/drawing/2010/main" val="0"/>
+                        </a:ext>
+                      </a:extLst>
+                    </a:blip>
+                    <a:stretch>
+                      <a:fillRect/>
+                    </a:stretch>
+                  </pic:blipFill>
+                  <pic:spPr>
+                    <a:xfrm>
+                      <a:off x="0" y="0"/>
+                      <a:ext cx="5731510" cy="891540"/>
+                    </a:xfrm>
+                    <a:prstGeom prst="rect">
+                      <a:avLst/>
+                    </a:prstGeom>
+                  </pic:spPr>
+                </pic:pic>
+              </a:graphicData>
+            </a:graphic>
+          </wp:inline>
+        </w:drawing>
+      </w:r>
+    </w:p>
+    <w:p>
+      <w:pPr>
+        <w:pStyle w:val="2Ttulo"/>
+      </w:pPr>
+      <w:bookmarkStart w:id="22" w:name="_Toc193179309"/>
+      <w:r>
+        <w:t>4.</w:t>
+      </w:r>
+      <w:r>
+        <w:t>2</w:t>
+      </w:r>
+      <w:r>
+        <w:t xml:space="preserve">. Teste </w:t>
+      </w:r>
+      <w:r>
+        <w:t>LW</w:t>
+      </w:r>
+      <w:r>
+        <w:t xml:space="preserve"> e</w:t>
+      </w:r>
+      <w:r>
+        <w:t xml:space="preserve"> SW</w:t>
+      </w:r>
+      <w:bookmarkEnd w:id="22"/>
+    </w:p>
+    <w:p>
+      <w:pPr>
+        <w:jc w:val="center"/>
+        <w:rPr>
+          <w:rFonts w:ascii="Arial" w:hAnsi="Arial" w:cs="Arial"/>
+        </w:rPr>
+      </w:pPr>
+      <w:r>
+        <w:rPr>
+          <w:rFonts w:ascii="Arial" w:hAnsi="Arial" w:cs="Arial"/>
+        </w:rPr>
+        <w:t>Figura 1</w:t>
+      </w:r>
+      <w:r>
+        <w:rPr>
+          <w:rFonts w:ascii="Arial" w:hAnsi="Arial" w:cs="Arial"/>
+        </w:rPr>
+        <w:t>4</w:t>
+      </w:r>
+      <w:r>
+        <w:rPr>
+          <w:rFonts w:ascii="Arial" w:hAnsi="Arial" w:cs="Arial"/>
+        </w:rPr>
+        <w:t xml:space="preserve"> – Instruções do teste </w:t>
+      </w:r>
+      <w:r>
+        <w:rPr>
+          <w:rFonts w:ascii="Arial" w:hAnsi="Arial" w:cs="Arial"/>
+        </w:rPr>
+        <w:t>LW, SW</w:t>
+      </w:r>
+    </w:p>
+    <w:p>
+      <w:pPr>
+        <w:jc w:val="center"/>
+        <w:rPr>
+          <w:rFonts w:ascii="Arial" w:hAnsi="Arial" w:cs="Arial"/>
+        </w:rPr>
+      </w:pPr>
+      <w:r>
+        <w:rPr>
+          <w:rFonts w:ascii="Arial" w:hAnsi="Arial" w:cs="Arial"/>
+          <w:noProof/>
+        </w:rPr>
+        <w:drawing>
+          <wp:inline distT="0" distB="0" distL="0" distR="0" wp14:anchorId="19A9F4F4" wp14:editId="539B5BAE">
+            <wp:extent cx="5731510" cy="1741805"/>
+            <wp:effectExtent l="0" t="0" r="2540" b="0"/>
+            <wp:docPr id="157219364" name="Imagem 2" descr="Tabela&#10;&#10;O conteúdo gerado por IA pode estar incorreto."/>
+            <wp:cNvGraphicFramePr>
+              <a:graphicFrameLocks xmlns:a="http://schemas.openxmlformats.org/drawingml/2006/main" noChangeAspect="1"/>
+            </wp:cNvGraphicFramePr>
+            <a:graphic xmlns:a="http://schemas.openxmlformats.org/drawingml/2006/main">
+              <a:graphicData uri="http://schemas.openxmlformats.org/drawingml/2006/picture">
+                <pic:pic xmlns:pic="http://schemas.openxmlformats.org/drawingml/2006/picture">
+                  <pic:nvPicPr>
+                    <pic:cNvPr id="157219364" name="Imagem 2" descr="Tabela&#10;&#10;O conteúdo gerado por IA pode estar incorreto."/>
+                    <pic:cNvPicPr/>
+                  </pic:nvPicPr>
+                  <pic:blipFill>
+                    <a:blip r:embed="rId23">
+                      <a:extLst>
+                        <a:ext uri="{28A0092B-C50C-407E-A947-70E740481C1C}">
+                          <a14:useLocalDpi xmlns:a14="http://schemas.microsoft.com/office/drawing/2010/main" val="0"/>
+                        </a:ext>
+                      </a:extLst>
+                    </a:blip>
+                    <a:stretch>
+                      <a:fillRect/>
+                    </a:stretch>
+                  </pic:blipFill>
+                  <pic:spPr>
+                    <a:xfrm>
+                      <a:off x="0" y="0"/>
+                      <a:ext cx="5731510" cy="1741805"/>
+                    </a:xfrm>
+                    <a:prstGeom prst="rect">
+                      <a:avLst/>
+                    </a:prstGeom>
+                  </pic:spPr>
+                </pic:pic>
+              </a:graphicData>
+            </a:graphic>
+          </wp:inline>
+        </w:drawing>
+      </w:r>
+    </w:p>
+    <w:p>
+      <w:pPr>
+        <w:jc w:val="center"/>
+        <w:rPr>
+          <w:rFonts w:ascii="Arial" w:hAnsi="Arial" w:cs="Arial"/>
+        </w:rPr>
+      </w:pPr>
+      <w:r>
+        <w:rPr>
+          <w:rFonts w:ascii="Arial" w:hAnsi="Arial" w:cs="Arial"/>
+        </w:rPr>
+        <w:t xml:space="preserve">Figura 15 – </w:t>
+      </w:r>
+      <w:proofErr w:type="spellStart"/>
+      <w:r>
+        <w:rPr>
+          <w:rFonts w:ascii="Arial" w:hAnsi="Arial" w:cs="Arial"/>
+        </w:rPr>
+        <w:t>Waveform</w:t>
+      </w:r>
+      <w:proofErr w:type="spellEnd"/>
+      <w:r>
+        <w:rPr>
+          <w:rFonts w:ascii="Arial" w:hAnsi="Arial" w:cs="Arial"/>
+        </w:rPr>
+        <w:t xml:space="preserve"> das instruções do teste LW e SW</w:t>
+      </w:r>
+    </w:p>
+    <w:p>
+      <w:pPr>
+        <w:jc w:val="center"/>
+        <w:rPr>
+          <w:rFonts w:ascii="Arial" w:hAnsi="Arial" w:cs="Arial"/>
+        </w:rPr>
+      </w:pPr>
+      <w:r>
+        <w:rPr>
+          <w:rFonts w:ascii="Arial" w:hAnsi="Arial" w:cs="Arial"/>
+          <w:noProof/>
+        </w:rPr>
+        <w:drawing>
+          <wp:inline distT="0" distB="0" distL="0" distR="0" wp14:anchorId="0EDCD22A" wp14:editId="5E53E36C">
+            <wp:extent cx="5731510" cy="1221105"/>
+            <wp:effectExtent l="0" t="0" r="2540" b="0"/>
+            <wp:docPr id="2029405284" name="Imagem 5" descr="Uma imagem contendo Aplicativo&#10;&#10;O conteúdo gerado por IA pode estar incorreto."/>
+            <wp:cNvGraphicFramePr>
+              <a:graphicFrameLocks xmlns:a="http://schemas.openxmlformats.org/drawingml/2006/main" noChangeAspect="1"/>
+            </wp:cNvGraphicFramePr>
+            <a:graphic xmlns:a="http://schemas.openxmlformats.org/drawingml/2006/main">
+              <a:graphicData uri="http://schemas.openxmlformats.org/drawingml/2006/picture">
+                <pic:pic xmlns:pic="http://schemas.openxmlformats.org/drawingml/2006/picture">
+                  <pic:nvPicPr>
+                    <pic:cNvPr id="2029405284" name="Imagem 5" descr="Uma imagem contendo Aplicativo&#10;&#10;O conteúdo gerado por IA pode estar incorreto."/>
+                    <pic:cNvPicPr/>
+                  </pic:nvPicPr>
+                  <pic:blipFill>
+                    <a:blip r:embed="rId24" cstate="print">
+                      <a:extLst>
+                        <a:ext uri="{28A0092B-C50C-407E-A947-70E740481C1C}">
+                          <a14:useLocalDpi xmlns:a14="http://schemas.microsoft.com/office/drawing/2010/main" val="0"/>
+                        </a:ext>
+                      </a:extLst>
+                    </a:blip>
+                    <a:stretch>
+                      <a:fillRect/>
+                    </a:stretch>
+                  </pic:blipFill>
+                  <pic:spPr>
+                    <a:xfrm>
+                      <a:off x="0" y="0"/>
+                      <a:ext cx="5731510" cy="1221105"/>
+                    </a:xfrm>
+                    <a:prstGeom prst="rect">
+                      <a:avLst/>
+                    </a:prstGeom>
+                  </pic:spPr>
+                </pic:pic>
+              </a:graphicData>
+            </a:graphic>
+          </wp:inline>
+        </w:drawing>
+      </w:r>
+    </w:p>
+    <w:p>
+      <w:pPr>
+        <w:pStyle w:val="2Ttulo"/>
+      </w:pPr>
+      <w:bookmarkStart w:id="23" w:name="_Toc193179310"/>
+      <w:r>
+        <w:lastRenderedPageBreak/>
+        <w:t>4.3. Teste BEQ e JUMP</w:t>
+      </w:r>
+      <w:bookmarkEnd w:id="23"/>
+    </w:p>
+    <w:p>
+      <w:pPr>
+        <w:jc w:val="center"/>
+      </w:pPr>
+      <w:r>
+        <w:rPr>
+          <w:rFonts w:ascii="Arial" w:hAnsi="Arial" w:cs="Arial"/>
+        </w:rPr>
+        <w:t>Figura 1</w:t>
+      </w:r>
+      <w:r>
+        <w:rPr>
+          <w:rFonts w:ascii="Arial" w:hAnsi="Arial" w:cs="Arial"/>
+        </w:rPr>
+        <w:t>6</w:t>
+      </w:r>
+      <w:r>
+        <w:rPr>
+          <w:rFonts w:ascii="Arial" w:hAnsi="Arial" w:cs="Arial"/>
+        </w:rPr>
+        <w:t xml:space="preserve"> – Instruções do teste BEQ e JUMP</w:t>
+      </w:r>
+    </w:p>
+    <w:p>
+      <w:pPr>
+        <w:jc w:val="center"/>
+        <w:rPr>
+          <w:rFonts w:ascii="Arial" w:hAnsi="Arial" w:cs="Arial"/>
+        </w:rPr>
+      </w:pPr>
+      <w:r>
+        <w:rPr>
+          <w:rFonts w:ascii="Arial" w:hAnsi="Arial" w:cs="Arial"/>
+          <w:noProof/>
+        </w:rPr>
+        <w:drawing>
+          <wp:inline distT="0" distB="0" distL="0" distR="0" wp14:anchorId="47914D6E" wp14:editId="3A70DCC6">
+            <wp:extent cx="5731510" cy="1070610"/>
+            <wp:effectExtent l="0" t="0" r="2540" b="0"/>
+            <wp:docPr id="769479700" name="Imagem 1" descr="Texto&#10;&#10;O conteúdo gerado por IA pode estar incorreto."/>
+            <wp:cNvGraphicFramePr>
+              <a:graphicFrameLocks xmlns:a="http://schemas.openxmlformats.org/drawingml/2006/main" noChangeAspect="1"/>
+            </wp:cNvGraphicFramePr>
+            <a:graphic xmlns:a="http://schemas.openxmlformats.org/drawingml/2006/main">
+              <a:graphicData uri="http://schemas.openxmlformats.org/drawingml/2006/picture">
+                <pic:pic xmlns:pic="http://schemas.openxmlformats.org/drawingml/2006/picture">
+                  <pic:nvPicPr>
+                    <pic:cNvPr id="769479700" name="Imagem 1" descr="Texto&#10;&#10;O conteúdo gerado por IA pode estar incorreto."/>
+                    <pic:cNvPicPr/>
+                  </pic:nvPicPr>
+                  <pic:blipFill>
+                    <a:blip r:embed="rId25">
+                      <a:extLst>
+                        <a:ext uri="{28A0092B-C50C-407E-A947-70E740481C1C}">
+                          <a14:useLocalDpi xmlns:a14="http://schemas.microsoft.com/office/drawing/2010/main" val="0"/>
+                        </a:ext>
+                      </a:extLst>
+                    </a:blip>
+                    <a:stretch>
+                      <a:fillRect/>
+                    </a:stretch>
+                  </pic:blipFill>
+                  <pic:spPr>
+                    <a:xfrm>
+                      <a:off x="0" y="0"/>
+                      <a:ext cx="5731510" cy="1070610"/>
+                    </a:xfrm>
+                    <a:prstGeom prst="rect">
+                      <a:avLst/>
+                    </a:prstGeom>
+                  </pic:spPr>
+                </pic:pic>
+              </a:graphicData>
+            </a:graphic>
+          </wp:inline>
+        </w:drawing>
+      </w:r>
+    </w:p>
+    <w:p>
+      <w:pPr>
+        <w:jc w:val="center"/>
+        <w:rPr>
+          <w:rFonts w:ascii="Arial" w:hAnsi="Arial" w:cs="Arial"/>
+        </w:rPr>
+      </w:pPr>
+      <w:r>
+        <w:rPr>
+          <w:rFonts w:ascii="Arial" w:hAnsi="Arial" w:cs="Arial"/>
+        </w:rPr>
+        <w:t xml:space="preserve">Figura 17 – </w:t>
+      </w:r>
+      <w:proofErr w:type="spellStart"/>
+      <w:r>
+        <w:rPr>
+          <w:rFonts w:ascii="Arial" w:hAnsi="Arial" w:cs="Arial"/>
+        </w:rPr>
+        <w:t>Waveform</w:t>
+      </w:r>
+      <w:proofErr w:type="spellEnd"/>
+      <w:r>
+        <w:rPr>
+          <w:rFonts w:ascii="Arial" w:hAnsi="Arial" w:cs="Arial"/>
+        </w:rPr>
+        <w:t xml:space="preserve"> das instruções do teste BEQ e JUMP</w:t>
+      </w:r>
+    </w:p>
+    <w:p>
+      <w:pPr>
+        <w:jc w:val="center"/>
+        <w:rPr>
+          <w:rFonts w:ascii="Arial" w:hAnsi="Arial" w:cs="Arial"/>
+        </w:rPr>
+      </w:pPr>
+      <w:r>
+        <w:rPr>
+          <w:rFonts w:ascii="Arial" w:hAnsi="Arial" w:cs="Arial"/>
+          <w:noProof/>
+        </w:rPr>
+        <w:drawing>
+          <wp:inline distT="0" distB="0" distL="0" distR="0" wp14:anchorId="467EB4AC" wp14:editId="221D6FB9">
+            <wp:extent cx="5731510" cy="1729105"/>
+            <wp:effectExtent l="0" t="0" r="2540" b="4445"/>
+            <wp:docPr id="591860595" name="Imagem 4"/>
+            <wp:cNvGraphicFramePr>
+              <a:graphicFrameLocks xmlns:a="http://schemas.openxmlformats.org/drawingml/2006/main" noChangeAspect="1"/>
+            </wp:cNvGraphicFramePr>
+            <a:graphic xmlns:a="http://schemas.openxmlformats.org/drawingml/2006/main">
+              <a:graphicData uri="http://schemas.openxmlformats.org/drawingml/2006/picture">
+                <pic:pic xmlns:pic="http://schemas.openxmlformats.org/drawingml/2006/picture">
+                  <pic:nvPicPr>
+                    <pic:cNvPr id="591860595" name="Imagem 4"/>
+                    <pic:cNvPicPr/>
+                  </pic:nvPicPr>
+                  <pic:blipFill>
+                    <a:blip r:embed="rId26" cstate="print">
+                      <a:extLst>
+                        <a:ext uri="{28A0092B-C50C-407E-A947-70E740481C1C}">
+                          <a14:useLocalDpi xmlns:a14="http://schemas.microsoft.com/office/drawing/2010/main" val="0"/>
+                        </a:ext>
+                      </a:extLst>
+                    </a:blip>
+                    <a:stretch>
+                      <a:fillRect/>
+                    </a:stretch>
+                  </pic:blipFill>
+                  <pic:spPr>
+                    <a:xfrm>
+                      <a:off x="0" y="0"/>
+                      <a:ext cx="5731510" cy="1729105"/>
+                    </a:xfrm>
+                    <a:prstGeom prst="rect">
+                      <a:avLst/>
+                    </a:prstGeom>
+                  </pic:spPr>
+                </pic:pic>
+              </a:graphicData>
+            </a:graphic>
+          </wp:inline>
+        </w:drawing>
+      </w:r>
+    </w:p>
+    <w:p>
+      <w:pPr>
+        <w:jc w:val="center"/>
         <w:rPr>
           <w:rFonts w:ascii="Arial" w:hAnsi="Arial" w:cs="Arial"/>
         </w:rPr>
@@ -8397,23 +9113,11 @@
     <w:p/>
     <w:p/>
     <w:p/>
-    <w:p/>
-    <w:p/>
-    <w:p/>
-    <w:p/>
-    <w:p/>
-    <w:p/>
-    <w:p/>
-    <w:p/>
-    <w:p/>
-    <w:p/>
-    <w:p/>
-    <w:p/>
     <w:p>
       <w:pPr>
         <w:pStyle w:val="1Ttulo"/>
       </w:pPr>
-      <w:bookmarkStart w:id="20" w:name="_Toc193145673"/>
+      <w:bookmarkStart w:id="24" w:name="_Toc193179311"/>
       <w:r>
         <w:lastRenderedPageBreak/>
         <w:t xml:space="preserve">5. </w:t>
@@ -8421,7 +9125,7 @@
       <w:r>
         <w:t>CONCLUSÃO</w:t>
       </w:r>
-      <w:bookmarkEnd w:id="20"/>
+      <w:bookmarkEnd w:id="24"/>
     </w:p>
     <w:p>
       <w:pPr>
@@ -8588,7 +9292,7 @@
       <w:pPr>
         <w:pStyle w:val="1Ttulo"/>
       </w:pPr>
-      <w:bookmarkStart w:id="21" w:name="_Toc193145674"/>
+      <w:bookmarkStart w:id="25" w:name="_Toc193179312"/>
       <w:r>
         <w:lastRenderedPageBreak/>
         <w:t xml:space="preserve">6. </w:t>
@@ -8596,7 +9300,7 @@
       <w:r>
         <w:t>REFERÊNCIAS</w:t>
       </w:r>
-      <w:bookmarkEnd w:id="21"/>
+      <w:bookmarkEnd w:id="25"/>
     </w:p>
     <w:p>
       <w:pPr>
@@ -8672,8 +9376,8 @@
       </w:pPr>
     </w:p>
     <w:sectPr>
-      <w:headerReference w:type="default" r:id="rId21"/>
-      <w:headerReference w:type="first" r:id="rId22"/>
+      <w:headerReference w:type="default" r:id="rId27"/>
+      <w:headerReference w:type="first" r:id="rId28"/>
       <w:pgSz w:w="11906" w:h="16838"/>
       <w:pgMar w:top="1440" w:right="1440" w:bottom="1440" w:left="1440" w:header="720" w:footer="720" w:gutter="0"/>
       <w:cols w:space="720"/>
@@ -12880,7 +13584,7 @@
   <w:style w:type="paragraph" w:default="1" w:styleId="Normal">
     <w:name w:val="Normal"/>
     <w:qFormat/>
-    <w:rsid w:val="00414A05"/>
+    <w:rsid w:val="004F264C"/>
   </w:style>
   <w:style w:type="paragraph" w:styleId="Ttulo1">
     <w:name w:val="heading 1"/>

</xml_diff>

<commit_message>
Atualizando o link do relatório
</commit_message>
<xml_diff>
--- a/relatorio/relatório-trabalho-final-aoc.docx
+++ b/relatorio/relatório-trabalho-final-aoc.docx
@@ -3209,20 +3209,31 @@
           <w:bCs/>
         </w:rPr>
       </w:pPr>
-      <w:r>
+    </w:p>
+    <w:p>
+      <w:pPr>
+        <w:jc w:val="center"/>
         <w:rPr>
           <w:rFonts w:ascii="Arial" w:eastAsia="Arial" w:hAnsi="Arial" w:cs="Arial"/>
           <w:b/>
           <w:bCs/>
         </w:rPr>
-        <w:t xml:space="preserve">LISTA DE </w:t>
-      </w:r>
+      </w:pPr>
       <w:r>
         <w:rPr>
           <w:rFonts w:ascii="Arial" w:eastAsia="Arial" w:hAnsi="Arial" w:cs="Arial"/>
           <w:b/>
           <w:bCs/>
         </w:rPr>
+        <w:lastRenderedPageBreak/>
+        <w:t xml:space="preserve">LISTA DE </w:t>
+      </w:r>
+      <w:r>
+        <w:rPr>
+          <w:rFonts w:ascii="Arial" w:eastAsia="Arial" w:hAnsi="Arial" w:cs="Arial"/>
+          <w:b/>
+          <w:bCs/>
+        </w:rPr>
         <w:t>TABELAS</w:t>
       </w:r>
     </w:p>
@@ -3236,7 +3247,6 @@
         <w:rPr>
           <w:rFonts w:ascii="Arial" w:eastAsia="Arial" w:hAnsi="Arial" w:cs="Arial"/>
         </w:rPr>
-        <w:lastRenderedPageBreak/>
         <w:t>Tabela</w:t>
       </w:r>
       <w:r>
@@ -5884,7 +5894,7 @@
           <w:noProof/>
         </w:rPr>
         <w:drawing>
-          <wp:inline distT="0" distB="0" distL="0" distR="0" wp14:anchorId="3F0C161B" wp14:editId="5B02C764">
+          <wp:inline distT="0" distB="0" distL="0" distR="0" wp14:anchorId="3F0C161B" wp14:editId="2C19B2A8">
             <wp:extent cx="5731510" cy="2995930"/>
             <wp:effectExtent l="0" t="0" r="2540" b="0"/>
             <wp:docPr id="956489891" name="Imagem 2" descr="Diagrama&#10;&#10;O conteúdo gerado por IA pode estar incorreto."/>
@@ -6067,7 +6077,7 @@
           <w:noProof/>
         </w:rPr>
         <w:drawing>
-          <wp:inline distT="0" distB="0" distL="0" distR="0" wp14:anchorId="05E50BC1" wp14:editId="13A278D9">
+          <wp:inline distT="0" distB="0" distL="0" distR="0" wp14:anchorId="05E50BC1" wp14:editId="66D247CF">
             <wp:extent cx="5731510" cy="2417445"/>
             <wp:effectExtent l="0" t="0" r="2540" b="1905"/>
             <wp:docPr id="2093025085" name="Imagem 3" descr="Uma imagem contendo Diagrama&#10;&#10;O conteúdo gerado por IA pode estar incorreto."/>
@@ -6465,7 +6475,7 @@
           <w:noProof/>
         </w:rPr>
         <w:drawing>
-          <wp:inline distT="0" distB="0" distL="0" distR="0" wp14:anchorId="01C12E72" wp14:editId="56479816">
+          <wp:inline distT="0" distB="0" distL="0" distR="0" wp14:anchorId="01C12E72" wp14:editId="478C2773">
             <wp:extent cx="5731510" cy="1876425"/>
             <wp:effectExtent l="0" t="0" r="2540" b="9525"/>
             <wp:docPr id="896666016" name="Imagem 1" descr="Diagrama&#10;&#10;O conteúdo gerado por IA pode estar incorreto."/>
@@ -6784,7 +6794,7 @@
           <w:noProof/>
         </w:rPr>
         <w:drawing>
-          <wp:inline distT="0" distB="0" distL="0" distR="0" wp14:anchorId="6F626D33" wp14:editId="053ED394">
+          <wp:inline distT="0" distB="0" distL="0" distR="0" wp14:anchorId="6F626D33" wp14:editId="6E86E1AA">
             <wp:extent cx="5731510" cy="3034030"/>
             <wp:effectExtent l="0" t="0" r="2540" b="0"/>
             <wp:docPr id="858343578" name="Imagem 6" descr="Tabela&#10;&#10;O conteúdo gerado por IA pode estar incorreto."/>
@@ -7485,7 +7495,7 @@
           <w:noProof/>
         </w:rPr>
         <w:drawing>
-          <wp:inline distT="0" distB="0" distL="0" distR="0" wp14:anchorId="41226D0E" wp14:editId="290378D2">
+          <wp:inline distT="0" distB="0" distL="0" distR="0" wp14:anchorId="41226D0E" wp14:editId="63D14668">
             <wp:extent cx="5731510" cy="2658745"/>
             <wp:effectExtent l="0" t="0" r="2540" b="8255"/>
             <wp:docPr id="1098173767" name="Imagem 2" descr="Diagrama&#10;&#10;O conteúdo gerado por IA pode estar incorreto."/>
@@ -8254,7 +8264,7 @@
           <w:noProof/>
         </w:rPr>
         <w:drawing>
-          <wp:inline distT="0" distB="0" distL="0" distR="0" wp14:anchorId="58351154" wp14:editId="006B21FC">
+          <wp:inline distT="0" distB="0" distL="0" distR="0" wp14:anchorId="58351154" wp14:editId="07DA7BEF">
             <wp:extent cx="5731510" cy="1680210"/>
             <wp:effectExtent l="0" t="0" r="2540" b="0"/>
             <wp:docPr id="484129160" name="Imagem 1" descr="Diagrama&#10;&#10;O conteúdo gerado por IA pode estar incorreto."/>
@@ -8562,37 +8572,7 @@
         <w:rPr>
           <w:rFonts w:ascii="Arial" w:hAnsi="Arial" w:cs="Arial"/>
         </w:rPr>
-        <w:t>Figura 1</w:t>
-      </w:r>
-      <w:r>
-        <w:rPr>
-          <w:rFonts w:ascii="Arial" w:hAnsi="Arial" w:cs="Arial"/>
-        </w:rPr>
-        <w:t>2</w:t>
-      </w:r>
-      <w:r>
-        <w:rPr>
-          <w:rFonts w:ascii="Arial" w:hAnsi="Arial" w:cs="Arial"/>
-        </w:rPr>
-        <w:t xml:space="preserve"> </w:t>
-      </w:r>
-      <w:r>
-        <w:rPr>
-          <w:rFonts w:ascii="Arial" w:hAnsi="Arial" w:cs="Arial"/>
-        </w:rPr>
-        <w:t>–</w:t>
-      </w:r>
-      <w:r>
-        <w:rPr>
-          <w:rFonts w:ascii="Arial" w:hAnsi="Arial" w:cs="Arial"/>
-        </w:rPr>
-        <w:t xml:space="preserve"> </w:t>
-      </w:r>
-      <w:r>
-        <w:rPr>
-          <w:rFonts w:ascii="Arial" w:hAnsi="Arial" w:cs="Arial"/>
-        </w:rPr>
-        <w:t>Instruções do teste ADD e SUB</w:t>
+        <w:t>Figura 12 – Instruções do teste ADD e SUB</w:t>
       </w:r>
       <w:r>
         <w:rPr>
@@ -8683,7 +8663,7 @@
           <w:noProof/>
         </w:rPr>
         <w:drawing>
-          <wp:inline distT="0" distB="0" distL="0" distR="0" wp14:anchorId="76AC1409" wp14:editId="5348908F">
+          <wp:inline distT="0" distB="0" distL="0" distR="0" wp14:anchorId="76AC1409" wp14:editId="10938ED0">
             <wp:extent cx="5731510" cy="891540"/>
             <wp:effectExtent l="0" t="0" r="2540" b="3810"/>
             <wp:docPr id="2074829484" name="Imagem 6" descr="Uma imagem contendo Calendário&#10;&#10;O conteúdo gerado por IA pode estar incorreto."/>
@@ -8731,22 +8711,7 @@
       </w:pPr>
       <w:bookmarkStart w:id="22" w:name="_Toc193179309"/>
       <w:r>
-        <w:t>4.</w:t>
-      </w:r>
-      <w:r>
-        <w:t>2</w:t>
-      </w:r>
-      <w:r>
-        <w:t xml:space="preserve">. Teste </w:t>
-      </w:r>
-      <w:r>
-        <w:t>LW</w:t>
-      </w:r>
-      <w:r>
-        <w:t xml:space="preserve"> e</w:t>
-      </w:r>
-      <w:r>
-        <w:t xml:space="preserve"> SW</w:t>
+        <w:t>4.2. Teste LW e SW</w:t>
       </w:r>
       <w:bookmarkEnd w:id="22"/>
     </w:p>
@@ -8761,25 +8726,7 @@
         <w:rPr>
           <w:rFonts w:ascii="Arial" w:hAnsi="Arial" w:cs="Arial"/>
         </w:rPr>
-        <w:t>Figura 1</w:t>
-      </w:r>
-      <w:r>
-        <w:rPr>
-          <w:rFonts w:ascii="Arial" w:hAnsi="Arial" w:cs="Arial"/>
-        </w:rPr>
-        <w:t>4</w:t>
-      </w:r>
-      <w:r>
-        <w:rPr>
-          <w:rFonts w:ascii="Arial" w:hAnsi="Arial" w:cs="Arial"/>
-        </w:rPr>
-        <w:t xml:space="preserve"> – Instruções do teste </w:t>
-      </w:r>
-      <w:r>
-        <w:rPr>
-          <w:rFonts w:ascii="Arial" w:hAnsi="Arial" w:cs="Arial"/>
-        </w:rPr>
-        <w:t>LW, SW</w:t>
+        <w:t>Figura 14 – Instruções do teste LW, SW</w:t>
       </w:r>
     </w:p>
     <w:p>
@@ -8878,7 +8825,7 @@
           <w:noProof/>
         </w:rPr>
         <w:drawing>
-          <wp:inline distT="0" distB="0" distL="0" distR="0" wp14:anchorId="0EDCD22A" wp14:editId="5E53E36C">
+          <wp:inline distT="0" distB="0" distL="0" distR="0" wp14:anchorId="0EDCD22A" wp14:editId="560B74FA">
             <wp:extent cx="5731510" cy="1221105"/>
             <wp:effectExtent l="0" t="0" r="2540" b="0"/>
             <wp:docPr id="2029405284" name="Imagem 5" descr="Uma imagem contendo Aplicativo&#10;&#10;O conteúdo gerado por IA pode estar incorreto."/>
@@ -8939,19 +8886,7 @@
         <w:rPr>
           <w:rFonts w:ascii="Arial" w:hAnsi="Arial" w:cs="Arial"/>
         </w:rPr>
-        <w:t>Figura 1</w:t>
-      </w:r>
-      <w:r>
-        <w:rPr>
-          <w:rFonts w:ascii="Arial" w:hAnsi="Arial" w:cs="Arial"/>
-        </w:rPr>
-        <w:t>6</w:t>
-      </w:r>
-      <w:r>
-        <w:rPr>
-          <w:rFonts w:ascii="Arial" w:hAnsi="Arial" w:cs="Arial"/>
-        </w:rPr>
-        <w:t xml:space="preserve"> – Instruções do teste BEQ e JUMP</w:t>
+        <w:t>Figura 16 – Instruções do teste BEQ e JUMP</w:t>
       </w:r>
     </w:p>
     <w:p>
@@ -9050,7 +8985,7 @@
           <w:noProof/>
         </w:rPr>
         <w:drawing>
-          <wp:inline distT="0" distB="0" distL="0" distR="0" wp14:anchorId="467EB4AC" wp14:editId="221D6FB9">
+          <wp:inline distT="0" distB="0" distL="0" distR="0" wp14:anchorId="467EB4AC" wp14:editId="5D63BB0B">
             <wp:extent cx="5731510" cy="1729105"/>
             <wp:effectExtent l="0" t="0" r="2540" b="4445"/>
             <wp:docPr id="591860595" name="Imagem 4"/>
@@ -9593,6 +9528,7 @@
         <w:docPartUnique/>
       </w:docPartObj>
     </w:sdtPr>
+    <w:sdtEndPr/>
     <w:sdtContent>
       <w:p>
         <w:pPr>

</xml_diff>